<commit_message>
Misión 1 - Brandon Julien Celaya Torres
Resolví la actividad extra del robot.
</commit_message>
<xml_diff>
--- a/Tarea-01.docx
+++ b/Tarea-01.docx
@@ -180,6 +180,8 @@
       <w:r>
         <w:t>.</w:t>
       </w:r>
+      <w:bookmarkStart w:id="0" w:name="_GoBack"/>
+      <w:bookmarkEnd w:id="0"/>
     </w:p>
     <w:p>
       <w:pPr>
@@ -294,18 +296,40 @@
             <w:pPr>
               <w:pStyle w:val="Sinespaciado"/>
               <w:rPr>
+                <w:color w:val="000000" w:themeColor="text1"/>
+                <w:sz w:val="20"/>
+              </w:rPr>
+            </w:pPr>
+            <w:r>
+              <w:rPr>
                 <w:i/>
                 <w:color w:val="C00000"/>
                 <w:sz w:val="20"/>
               </w:rPr>
-            </w:pPr>
+              <w:t>La diferencia consiste en</w:t>
+            </w:r>
             <w:r>
               <w:rPr>
                 <w:i/>
-                <w:color w:val="C00000"/>
-                <w:sz w:val="20"/>
-              </w:rPr>
-              <w:t>La diferencia consiste en…</w:t>
+                <w:color w:val="0070C0"/>
+                <w:sz w:val="20"/>
+              </w:rPr>
+              <w:t>…</w:t>
+            </w:r>
+            <w:r>
+              <w:rPr>
+                <w:i/>
+                <w:color w:val="0070C0"/>
+                <w:sz w:val="20"/>
+              </w:rPr>
+              <w:t xml:space="preserve"> </w:t>
+            </w:r>
+            <w:r>
+              <w:rPr>
+                <w:color w:val="0070C0"/>
+                <w:sz w:val="20"/>
+              </w:rPr>
+              <w:t xml:space="preserve">un algoritmo es la serie de pasos para solucionar un problema. El programa son los pasos traducidos a un código o lenguaje de programación. </w:t>
             </w:r>
           </w:p>
           <w:p>
@@ -404,11 +428,24 @@
             <w:pPr>
               <w:pStyle w:val="Sinespaciado"/>
               <w:rPr>
-                <w:i/>
-                <w:color w:val="FF0000"/>
-                <w:sz w:val="20"/>
-              </w:rPr>
-            </w:pPr>
+                <w:color w:val="0070C0"/>
+                <w:sz w:val="20"/>
+              </w:rPr>
+            </w:pPr>
+            <w:r>
+              <w:rPr>
+                <w:color w:val="0070C0"/>
+                <w:sz w:val="20"/>
+              </w:rPr>
+              <w:t>Leer atentamente</w:t>
+            </w:r>
+            <w:r>
+              <w:rPr>
+                <w:color w:val="0070C0"/>
+                <w:sz w:val="20"/>
+              </w:rPr>
+              <w:t xml:space="preserve"> lo que se pide. Definir las entradas, las salidas y la relación entrada/salida (proceso)</w:t>
+            </w:r>
           </w:p>
         </w:tc>
       </w:tr>
@@ -437,11 +474,17 @@
             <w:pPr>
               <w:pStyle w:val="Sinespaciado"/>
               <w:rPr>
-                <w:i/>
-                <w:color w:val="FF0000"/>
-                <w:sz w:val="20"/>
-              </w:rPr>
-            </w:pPr>
+                <w:color w:val="0070C0"/>
+                <w:sz w:val="20"/>
+              </w:rPr>
+            </w:pPr>
+            <w:r>
+              <w:rPr>
+                <w:color w:val="0070C0"/>
+                <w:sz w:val="20"/>
+              </w:rPr>
+              <w:t xml:space="preserve">Escribes los pasos a seguir. Haces el algoritmo o pseudocódigo para tener bien definido el método por el cual se resolverá el problema. </w:t>
+            </w:r>
           </w:p>
         </w:tc>
       </w:tr>
@@ -470,8 +513,23 @@
             <w:pPr>
               <w:pStyle w:val="Sinespaciado"/>
               <w:rPr>
-                <w:i/>
-                <w:color w:val="FF0000"/>
+                <w:color w:val="0070C0"/>
+                <w:sz w:val="20"/>
+              </w:rPr>
+            </w:pPr>
+            <w:r>
+              <w:rPr>
+                <w:color w:val="0070C0"/>
+                <w:sz w:val="20"/>
+              </w:rPr>
+              <w:t>Pasar el algoritmo a lenguaje de programación.</w:t>
+            </w:r>
+          </w:p>
+          <w:p>
+            <w:pPr>
+              <w:pStyle w:val="Sinespaciado"/>
+              <w:rPr>
+                <w:color w:val="0070C0"/>
                 <w:sz w:val="20"/>
               </w:rPr>
             </w:pPr>
@@ -594,6 +652,7 @@
               <w:rPr>
                 <w:rFonts w:eastAsia="Times New Roman" w:cs="Times New Roman"/>
                 <w:bCs/>
+                <w:color w:val="0070C0"/>
                 <w:sz w:val="20"/>
                 <w:szCs w:val="20"/>
               </w:rPr>
@@ -618,81 +677,20 @@
               </w:rPr>
               <w:t xml:space="preserve">  </w:t>
             </w:r>
-          </w:p>
-          <w:p>
-            <w:pPr>
-              <w:pStyle w:val="Sinespaciado"/>
+            <w:r>
               <w:rPr>
                 <w:rFonts w:eastAsia="Times New Roman" w:cs="Times New Roman"/>
                 <w:bCs/>
+                <w:color w:val="0070C0"/>
                 <w:sz w:val="20"/>
                 <w:szCs w:val="20"/>
               </w:rPr>
-            </w:pPr>
-            <w:r>
-              <w:rPr>
-                <w:rFonts w:eastAsia="Times New Roman" w:cs="Times New Roman"/>
-                <w:bCs/>
-                <w:sz w:val="20"/>
-                <w:szCs w:val="20"/>
-              </w:rPr>
-              <w:t>Explica (</w:t>
-            </w:r>
-            <w:r>
-              <w:rPr>
-                <w:rFonts w:eastAsia="Times New Roman" w:cs="Times New Roman"/>
-                <w:bCs/>
-                <w:sz w:val="20"/>
-                <w:szCs w:val="20"/>
-              </w:rPr>
-              <w:t>agrega</w:t>
-            </w:r>
-            <w:r>
-              <w:rPr>
-                <w:rFonts w:eastAsia="Times New Roman" w:cs="Times New Roman"/>
-                <w:bCs/>
-                <w:sz w:val="20"/>
-                <w:szCs w:val="20"/>
-              </w:rPr>
-              <w:t xml:space="preserve"> la foto </w:t>
-            </w:r>
-            <w:r>
-              <w:rPr>
-                <w:rFonts w:eastAsia="Times New Roman" w:cs="Times New Roman"/>
-                <w:bCs/>
-                <w:sz w:val="20"/>
-                <w:szCs w:val="20"/>
-              </w:rPr>
-              <w:t>que muestr</w:t>
-            </w:r>
-            <w:r>
-              <w:rPr>
-                <w:rFonts w:eastAsia="Times New Roman" w:cs="Times New Roman"/>
-                <w:bCs/>
-                <w:sz w:val="20"/>
-                <w:szCs w:val="20"/>
-              </w:rPr>
-              <w:t>a</w:t>
-            </w:r>
-            <w:r>
-              <w:rPr>
-                <w:rFonts w:eastAsia="Times New Roman" w:cs="Times New Roman"/>
-                <w:bCs/>
-                <w:sz w:val="20"/>
-                <w:szCs w:val="20"/>
-              </w:rPr>
-              <w:t xml:space="preserve"> cómo llegaste a la</w:t>
-            </w:r>
-            <w:r>
-              <w:rPr>
-                <w:rFonts w:eastAsia="Times New Roman" w:cs="Times New Roman"/>
-                <w:bCs/>
-                <w:sz w:val="20"/>
-                <w:szCs w:val="20"/>
-              </w:rPr>
-              <w:t xml:space="preserve"> solución):</w:t>
-            </w:r>
-            <w:r>
+              <w:t xml:space="preserve">Usa el coche, con Carlos. </w:t>
+            </w:r>
+          </w:p>
+          <w:p>
+            <w:pPr>
+              <w:pStyle w:val="Sinespaciado"/>
               <w:rPr>
                 <w:rFonts w:eastAsia="Times New Roman" w:cs="Times New Roman"/>
                 <w:bCs/>
@@ -701,8 +699,158 @@
                 <w:sz w:val="20"/>
                 <w:szCs w:val="20"/>
               </w:rPr>
+            </w:pPr>
+            <w:r>
+              <w:rPr>
+                <w:rFonts w:eastAsia="Times New Roman" w:cs="Times New Roman"/>
+                <w:bCs/>
+                <w:sz w:val="20"/>
+                <w:szCs w:val="20"/>
+              </w:rPr>
+              <w:t>Explica (</w:t>
+            </w:r>
+            <w:r>
+              <w:rPr>
+                <w:rFonts w:eastAsia="Times New Roman" w:cs="Times New Roman"/>
+                <w:bCs/>
+                <w:sz w:val="20"/>
+                <w:szCs w:val="20"/>
+              </w:rPr>
+              <w:t>agrega</w:t>
+            </w:r>
+            <w:r>
+              <w:rPr>
+                <w:rFonts w:eastAsia="Times New Roman" w:cs="Times New Roman"/>
+                <w:bCs/>
+                <w:sz w:val="20"/>
+                <w:szCs w:val="20"/>
+              </w:rPr>
+              <w:t xml:space="preserve"> la foto </w:t>
+            </w:r>
+            <w:r>
+              <w:rPr>
+                <w:rFonts w:eastAsia="Times New Roman" w:cs="Times New Roman"/>
+                <w:bCs/>
+                <w:sz w:val="20"/>
+                <w:szCs w:val="20"/>
+              </w:rPr>
+              <w:t>que muestr</w:t>
+            </w:r>
+            <w:r>
+              <w:rPr>
+                <w:rFonts w:eastAsia="Times New Roman" w:cs="Times New Roman"/>
+                <w:bCs/>
+                <w:sz w:val="20"/>
+                <w:szCs w:val="20"/>
+              </w:rPr>
+              <w:t>a</w:t>
+            </w:r>
+            <w:r>
+              <w:rPr>
+                <w:rFonts w:eastAsia="Times New Roman" w:cs="Times New Roman"/>
+                <w:bCs/>
+                <w:sz w:val="20"/>
+                <w:szCs w:val="20"/>
+              </w:rPr>
+              <w:t xml:space="preserve"> cómo llegaste a la</w:t>
+            </w:r>
+            <w:r>
+              <w:rPr>
+                <w:rFonts w:eastAsia="Times New Roman" w:cs="Times New Roman"/>
+                <w:bCs/>
+                <w:sz w:val="20"/>
+                <w:szCs w:val="20"/>
+              </w:rPr>
+              <w:t xml:space="preserve"> solución):</w:t>
+            </w:r>
+            <w:r>
+              <w:rPr>
+                <w:rFonts w:eastAsia="Times New Roman" w:cs="Times New Roman"/>
+                <w:bCs/>
+                <w:i/>
+                <w:color w:val="C00000"/>
+                <w:sz w:val="20"/>
+                <w:szCs w:val="20"/>
+              </w:rPr>
               <w:t xml:space="preserve">  </w:t>
             </w:r>
+          </w:p>
+          <w:p>
+            <w:pPr>
+              <w:pStyle w:val="Sinespaciado"/>
+              <w:rPr>
+                <w:rFonts w:eastAsia="Times New Roman" w:cs="Times New Roman"/>
+                <w:bCs/>
+                <w:color w:val="C00000"/>
+                <w:sz w:val="20"/>
+                <w:szCs w:val="20"/>
+              </w:rPr>
+            </w:pPr>
+            <w:r>
+              <w:rPr>
+                <w:noProof/>
+              </w:rPr>
+              <w:lastRenderedPageBreak/>
+              <w:drawing>
+                <wp:inline distT="0" distB="0" distL="0" distR="0" wp14:anchorId="13895CDD" wp14:editId="3FB11217">
+                  <wp:extent cx="6923237" cy="6214745"/>
+                  <wp:effectExtent l="0" t="7938" r="3493" b="3492"/>
+                  <wp:docPr id="1" name="Imagen 1"/>
+                  <wp:cNvGraphicFramePr>
+                    <a:graphicFrameLocks xmlns:a="http://schemas.openxmlformats.org/drawingml/2006/main" noChangeAspect="1"/>
+                  </wp:cNvGraphicFramePr>
+                  <a:graphic xmlns:a="http://schemas.openxmlformats.org/drawingml/2006/main">
+                    <a:graphicData uri="http://schemas.openxmlformats.org/drawingml/2006/picture">
+                      <pic:pic xmlns:pic="http://schemas.openxmlformats.org/drawingml/2006/picture">
+                        <pic:nvPicPr>
+                          <pic:cNvPr id="0" name="Picture 1"/>
+                          <pic:cNvPicPr>
+                            <a:picLocks noChangeAspect="1" noChangeArrowheads="1"/>
+                          </pic:cNvPicPr>
+                        </pic:nvPicPr>
+                        <pic:blipFill>
+                          <a:blip r:embed="rId8">
+                            <a:extLst>
+                              <a:ext uri="{28A0092B-C50C-407E-A947-70E740481C1C}">
+                                <a14:useLocalDpi xmlns:a14="http://schemas.microsoft.com/office/drawing/2010/main" val="0"/>
+                              </a:ext>
+                            </a:extLst>
+                          </a:blip>
+                          <a:srcRect/>
+                          <a:stretch>
+                            <a:fillRect/>
+                          </a:stretch>
+                        </pic:blipFill>
+                        <pic:spPr bwMode="auto">
+                          <a:xfrm rot="5400000">
+                            <a:off x="0" y="0"/>
+                            <a:ext cx="6940470" cy="6230215"/>
+                          </a:xfrm>
+                          <a:prstGeom prst="rect">
+                            <a:avLst/>
+                          </a:prstGeom>
+                          <a:noFill/>
+                          <a:ln>
+                            <a:noFill/>
+                          </a:ln>
+                        </pic:spPr>
+                      </pic:pic>
+                    </a:graphicData>
+                  </a:graphic>
+                </wp:inline>
+              </w:drawing>
+            </w:r>
+          </w:p>
+          <w:p>
+            <w:pPr>
+              <w:pStyle w:val="Sinespaciado"/>
+              <w:rPr>
+                <w:rFonts w:eastAsia="Times New Roman" w:cs="Times New Roman"/>
+                <w:bCs/>
+                <w:sz w:val="20"/>
+                <w:szCs w:val="20"/>
+              </w:rPr>
+            </w:pPr>
           </w:p>
         </w:tc>
       </w:tr>
@@ -802,7 +950,7 @@
               <w:pStyle w:val="Sinespaciado"/>
               <w:rPr>
                 <w:b/>
-                <w:color w:val="C00000"/>
+                <w:color w:val="0070C0"/>
                 <w:sz w:val="20"/>
               </w:rPr>
             </w:pPr>
@@ -812,7 +960,31 @@
                 <w:color w:val="C00000"/>
                 <w:sz w:val="20"/>
               </w:rPr>
-              <w:t>Anáisis.</w:t>
+              <w:t>Aná</w:t>
+            </w:r>
+            <w:r>
+              <w:rPr>
+                <w:b/>
+                <w:color w:val="C00000"/>
+                <w:sz w:val="20"/>
+              </w:rPr>
+              <w:t>l</w:t>
+            </w:r>
+            <w:r>
+              <w:rPr>
+                <w:b/>
+                <w:color w:val="C00000"/>
+                <w:sz w:val="20"/>
+              </w:rPr>
+              <w:t>isis</w:t>
+            </w:r>
+            <w:r>
+              <w:rPr>
+                <w:b/>
+                <w:color w:val="C00000"/>
+                <w:sz w:val="20"/>
+              </w:rPr>
+              <w:t xml:space="preserve">: </w:t>
             </w:r>
           </w:p>
           <w:p>
@@ -830,6 +1002,56 @@
               </w:rPr>
               <w:t>Entradas:</w:t>
             </w:r>
+            <w:r>
+              <w:rPr>
+                <w:color w:val="C00000"/>
+                <w:sz w:val="20"/>
+              </w:rPr>
+              <w:t xml:space="preserve"> </w:t>
+            </w:r>
+            <w:r>
+              <w:rPr>
+                <w:color w:val="0070C0"/>
+                <w:sz w:val="20"/>
+              </w:rPr>
+              <w:t>edad del</w:t>
+            </w:r>
+            <w:r>
+              <w:rPr>
+                <w:b/>
+                <w:color w:val="0070C0"/>
+                <w:sz w:val="20"/>
+              </w:rPr>
+              <w:t xml:space="preserve"> </w:t>
+            </w:r>
+            <w:r>
+              <w:rPr>
+                <w:color w:val="0070C0"/>
+                <w:sz w:val="20"/>
+              </w:rPr>
+              <w:t>usuar</w:t>
+            </w:r>
+            <w:r>
+              <w:rPr>
+                <w:color w:val="0070C0"/>
+                <w:sz w:val="20"/>
+              </w:rPr>
+              <w:t>i</w:t>
+            </w:r>
+            <w:r>
+              <w:rPr>
+                <w:color w:val="0070C0"/>
+                <w:sz w:val="20"/>
+              </w:rPr>
+              <w:t>o</w:t>
+            </w:r>
+            <w:r>
+              <w:rPr>
+                <w:color w:val="0070C0"/>
+                <w:sz w:val="20"/>
+              </w:rPr>
+              <w:t>, primero en años y después en meses</w:t>
+            </w:r>
           </w:p>
           <w:p>
             <w:pPr>
@@ -846,13 +1068,27 @@
               </w:rPr>
               <w:t>Salidas:</w:t>
             </w:r>
+            <w:r>
+              <w:rPr>
+                <w:color w:val="C00000"/>
+                <w:sz w:val="20"/>
+              </w:rPr>
+              <w:t xml:space="preserve"> </w:t>
+            </w:r>
+            <w:r>
+              <w:rPr>
+                <w:color w:val="0070C0"/>
+                <w:sz w:val="20"/>
+              </w:rPr>
+              <w:t>Días que ha vivido</w:t>
+            </w:r>
           </w:p>
           <w:p>
             <w:pPr>
               <w:pStyle w:val="Sinespaciado"/>
               <w:rPr>
                 <w:i/>
-                <w:color w:val="C00000"/>
+                <w:color w:val="0070C0"/>
                 <w:sz w:val="20"/>
               </w:rPr>
             </w:pPr>
@@ -862,6 +1098,27 @@
                 <w:sz w:val="20"/>
               </w:rPr>
               <w:t>Relación E/S:</w:t>
+            </w:r>
+            <w:r>
+              <w:rPr>
+                <w:color w:val="C00000"/>
+                <w:sz w:val="20"/>
+              </w:rPr>
+              <w:t xml:space="preserve"> </w:t>
+            </w:r>
+            <w:r>
+              <w:rPr>
+                <w:color w:val="C00000"/>
+                <w:sz w:val="20"/>
+              </w:rPr>
+              <w:t xml:space="preserve"> </w:t>
+            </w:r>
+            <w:r>
+              <w:rPr>
+                <w:color w:val="0070C0"/>
+                <w:sz w:val="20"/>
+              </w:rPr>
+              <w:t>Multiplicar el valor de años por 365, después multiplicar el valor de meses por 30. Después sumar estos dos resultados</w:t>
             </w:r>
           </w:p>
         </w:tc>
@@ -886,6 +1143,7 @@
                 <w:color w:val="C00000"/>
                 <w:sz w:val="20"/>
               </w:rPr>
+              <w:lastRenderedPageBreak/>
               <w:t xml:space="preserve">Algoritmo en </w:t>
             </w:r>
             <w:r>
@@ -904,6 +1162,114 @@
               </w:rPr>
               <w:t xml:space="preserve"> o diagrama de flujo.</w:t>
             </w:r>
+            <w:r>
+              <w:rPr>
+                <w:b/>
+                <w:color w:val="C00000"/>
+                <w:sz w:val="20"/>
+              </w:rPr>
+              <w:t xml:space="preserve">  </w:t>
+            </w:r>
+          </w:p>
+          <w:p>
+            <w:pPr>
+              <w:pStyle w:val="Sinespaciado"/>
+              <w:numPr>
+                <w:ilvl w:val="0"/>
+                <w:numId w:val="2"/>
+              </w:numPr>
+              <w:rPr>
+                <w:color w:val="0070C0"/>
+                <w:sz w:val="20"/>
+              </w:rPr>
+            </w:pPr>
+            <w:r>
+              <w:rPr>
+                <w:color w:val="0070C0"/>
+                <w:sz w:val="20"/>
+              </w:rPr>
+              <w:t xml:space="preserve">Leer años, Leer meses. </w:t>
+            </w:r>
+          </w:p>
+          <w:p>
+            <w:pPr>
+              <w:pStyle w:val="Sinespaciado"/>
+              <w:numPr>
+                <w:ilvl w:val="0"/>
+                <w:numId w:val="2"/>
+              </w:numPr>
+              <w:rPr>
+                <w:color w:val="0070C0"/>
+                <w:sz w:val="20"/>
+              </w:rPr>
+            </w:pPr>
+            <w:r>
+              <w:rPr>
+                <w:color w:val="0070C0"/>
+                <w:sz w:val="20"/>
+              </w:rPr>
+              <w:t>Años*365, meses* 30</w:t>
+            </w:r>
+          </w:p>
+          <w:p>
+            <w:pPr>
+              <w:pStyle w:val="Sinespaciado"/>
+              <w:numPr>
+                <w:ilvl w:val="0"/>
+                <w:numId w:val="2"/>
+              </w:numPr>
+              <w:rPr>
+                <w:color w:val="0070C0"/>
+                <w:sz w:val="20"/>
+              </w:rPr>
+            </w:pPr>
+            <w:r>
+              <w:rPr>
+                <w:color w:val="0070C0"/>
+                <w:sz w:val="20"/>
+              </w:rPr>
+              <w:t>Años + meses = días</w:t>
+            </w:r>
+          </w:p>
+          <w:p>
+            <w:pPr>
+              <w:pStyle w:val="Sinespaciado"/>
+              <w:numPr>
+                <w:ilvl w:val="0"/>
+                <w:numId w:val="2"/>
+              </w:numPr>
+              <w:rPr>
+                <w:color w:val="0070C0"/>
+                <w:sz w:val="20"/>
+              </w:rPr>
+            </w:pPr>
+            <w:r>
+              <w:rPr>
+                <w:color w:val="0070C0"/>
+                <w:sz w:val="20"/>
+              </w:rPr>
+              <w:t xml:space="preserve">Imprimir días. </w:t>
+            </w:r>
+          </w:p>
+          <w:p>
+            <w:pPr>
+              <w:pStyle w:val="Sinespaciado"/>
+              <w:rPr>
+                <w:b/>
+                <w:color w:val="C00000"/>
+                <w:sz w:val="20"/>
+              </w:rPr>
+            </w:pPr>
+          </w:p>
+          <w:p>
+            <w:pPr>
+              <w:pStyle w:val="Sinespaciado"/>
+              <w:rPr>
+                <w:b/>
+                <w:color w:val="C00000"/>
+                <w:sz w:val="20"/>
+              </w:rPr>
+            </w:pPr>
           </w:p>
           <w:p>
             <w:pPr>
@@ -949,7 +1315,6 @@
         <w:rPr>
           <w:i/>
         </w:rPr>
-        <w:lastRenderedPageBreak/>
         <w:t>6. EXTRA.</w:t>
       </w:r>
     </w:p>
@@ -1009,8 +1374,6 @@
         </w:rPr>
         <w:t>5</w:t>
       </w:r>
-      <w:bookmarkStart w:id="0" w:name="_GoBack"/>
-      <w:bookmarkEnd w:id="0"/>
       <w:r>
         <w:rPr>
           <w:i/>
@@ -1099,7 +1462,7 @@
             <w:pPr>
               <w:pStyle w:val="Sinespaciado"/>
               <w:rPr>
-                <w:color w:val="C00000"/>
+                <w:color w:val="0070C0"/>
                 <w:sz w:val="20"/>
               </w:rPr>
             </w:pPr>
@@ -1110,12 +1473,26 @@
               </w:rPr>
               <w:t>Entradas:</w:t>
             </w:r>
-          </w:p>
-          <w:p>
-            <w:pPr>
-              <w:pStyle w:val="Sinespaciado"/>
-              <w:rPr>
-                <w:color w:val="C00000"/>
+            <w:r>
+              <w:rPr>
+                <w:color w:val="C00000"/>
+                <w:sz w:val="20"/>
+              </w:rPr>
+              <w:t xml:space="preserve">  </w:t>
+            </w:r>
+            <w:r>
+              <w:rPr>
+                <w:color w:val="0070C0"/>
+                <w:sz w:val="20"/>
+              </w:rPr>
+              <w:t>El tipo de huevo que quiere el usuario</w:t>
+            </w:r>
+          </w:p>
+          <w:p>
+            <w:pPr>
+              <w:pStyle w:val="Sinespaciado"/>
+              <w:rPr>
+                <w:color w:val="0070C0"/>
                 <w:sz w:val="20"/>
               </w:rPr>
             </w:pPr>
@@ -1126,13 +1503,27 @@
               </w:rPr>
               <w:t>Salidas:</w:t>
             </w:r>
+            <w:r>
+              <w:rPr>
+                <w:color w:val="C00000"/>
+                <w:sz w:val="20"/>
+              </w:rPr>
+              <w:t xml:space="preserve">  </w:t>
+            </w:r>
+            <w:r>
+              <w:rPr>
+                <w:color w:val="0070C0"/>
+                <w:sz w:val="20"/>
+              </w:rPr>
+              <w:t>El huevo ya hecho</w:t>
+            </w:r>
           </w:p>
           <w:p>
             <w:pPr>
               <w:pStyle w:val="Sinespaciado"/>
               <w:rPr>
                 <w:i/>
-                <w:color w:val="C00000"/>
+                <w:color w:val="0070C0"/>
                 <w:sz w:val="20"/>
               </w:rPr>
             </w:pPr>
@@ -1142,6 +1533,27 @@
                 <w:sz w:val="20"/>
               </w:rPr>
               <w:t>Relación E/S:</w:t>
+            </w:r>
+            <w:r>
+              <w:rPr>
+                <w:color w:val="C00000"/>
+                <w:sz w:val="20"/>
+              </w:rPr>
+              <w:t xml:space="preserve">  </w:t>
+            </w:r>
+            <w:r>
+              <w:rPr>
+                <w:color w:val="0070C0"/>
+                <w:sz w:val="20"/>
+              </w:rPr>
+              <w:t>Si el usuario</w:t>
+            </w:r>
+            <w:r>
+              <w:rPr>
+                <w:color w:val="0070C0"/>
+                <w:sz w:val="20"/>
+              </w:rPr>
+              <w:t xml:space="preserve"> escoge estrellados, decirle al robot los pasos necesarios para hacer el huevo. Si no que el robot haga los pasos para el revuelto</w:t>
             </w:r>
           </w:p>
         </w:tc>
@@ -1172,6 +1584,210 @@
           <w:p>
             <w:pPr>
               <w:pStyle w:val="Sinespaciado"/>
+              <w:numPr>
+                <w:ilvl w:val="0"/>
+                <w:numId w:val="3"/>
+              </w:numPr>
+              <w:rPr>
+                <w:color w:val="0070C0"/>
+                <w:sz w:val="20"/>
+              </w:rPr>
+            </w:pPr>
+            <w:r>
+              <w:rPr>
+                <w:color w:val="0070C0"/>
+                <w:sz w:val="20"/>
+              </w:rPr>
+              <w:t>Preguntar qué tipo de huevo quiere el usuario</w:t>
+            </w:r>
+          </w:p>
+          <w:p>
+            <w:pPr>
+              <w:pStyle w:val="Sinespaciado"/>
+              <w:numPr>
+                <w:ilvl w:val="0"/>
+                <w:numId w:val="3"/>
+              </w:numPr>
+              <w:rPr>
+                <w:color w:val="0070C0"/>
+                <w:sz w:val="20"/>
+              </w:rPr>
+            </w:pPr>
+            <w:r>
+              <w:rPr>
+                <w:color w:val="0070C0"/>
+                <w:sz w:val="20"/>
+              </w:rPr>
+              <w:t xml:space="preserve">Leer respuesta </w:t>
+            </w:r>
+          </w:p>
+          <w:p>
+            <w:pPr>
+              <w:pStyle w:val="Sinespaciado"/>
+              <w:numPr>
+                <w:ilvl w:val="0"/>
+                <w:numId w:val="3"/>
+              </w:numPr>
+              <w:rPr>
+                <w:color w:val="0070C0"/>
+                <w:sz w:val="20"/>
+              </w:rPr>
+            </w:pPr>
+            <w:r>
+              <w:rPr>
+                <w:color w:val="0070C0"/>
+                <w:sz w:val="20"/>
+              </w:rPr>
+              <w:t>Si el usuario escoge estrellados</w:t>
+            </w:r>
+            <w:r>
+              <w:rPr>
+                <w:color w:val="0070C0"/>
+                <w:sz w:val="20"/>
+              </w:rPr>
+              <w:t xml:space="preserve"> (</w:t>
+            </w:r>
+            <w:r>
+              <w:rPr>
+                <w:color w:val="0070C0"/>
+                <w:sz w:val="20"/>
+              </w:rPr>
+              <w:t>variable estrellados +1</w:t>
+            </w:r>
+            <w:r>
+              <w:rPr>
+                <w:color w:val="0070C0"/>
+                <w:sz w:val="20"/>
+              </w:rPr>
+              <w:t xml:space="preserve">) y </w:t>
+            </w:r>
+            <w:r>
+              <w:rPr>
+                <w:color w:val="0070C0"/>
+                <w:sz w:val="20"/>
+              </w:rPr>
+              <w:t xml:space="preserve">que el robot haga estrellados…  </w:t>
+            </w:r>
+          </w:p>
+          <w:p>
+            <w:pPr>
+              <w:pStyle w:val="Sinespaciado"/>
+              <w:numPr>
+                <w:ilvl w:val="0"/>
+                <w:numId w:val="3"/>
+              </w:numPr>
+              <w:rPr>
+                <w:color w:val="0070C0"/>
+                <w:sz w:val="20"/>
+              </w:rPr>
+            </w:pPr>
+            <w:r>
+              <w:rPr>
+                <w:color w:val="0070C0"/>
+                <w:sz w:val="20"/>
+              </w:rPr>
+              <w:t>Si no escoge estrellados</w:t>
+            </w:r>
+            <w:r>
+              <w:rPr>
+                <w:color w:val="0070C0"/>
+                <w:sz w:val="20"/>
+              </w:rPr>
+              <w:t xml:space="preserve"> (</w:t>
+            </w:r>
+            <w:r>
+              <w:rPr>
+                <w:color w:val="0070C0"/>
+                <w:sz w:val="20"/>
+              </w:rPr>
+              <w:t>variable revueltos +1</w:t>
+            </w:r>
+            <w:r>
+              <w:rPr>
+                <w:color w:val="0070C0"/>
+                <w:sz w:val="20"/>
+              </w:rPr>
+              <w:t>)</w:t>
+            </w:r>
+            <w:r>
+              <w:rPr>
+                <w:color w:val="0070C0"/>
+                <w:sz w:val="20"/>
+              </w:rPr>
+              <w:t xml:space="preserve">, que haga revueltos… </w:t>
+            </w:r>
+          </w:p>
+          <w:p>
+            <w:pPr>
+              <w:pStyle w:val="Sinespaciado"/>
+              <w:numPr>
+                <w:ilvl w:val="0"/>
+                <w:numId w:val="3"/>
+              </w:numPr>
+              <w:rPr>
+                <w:color w:val="0070C0"/>
+                <w:sz w:val="20"/>
+              </w:rPr>
+            </w:pPr>
+            <w:r>
+              <w:rPr>
+                <w:color w:val="0070C0"/>
+                <w:sz w:val="20"/>
+              </w:rPr>
+              <w:t xml:space="preserve">Al acabar el desayuno que se restablezcan las variables… </w:t>
+            </w:r>
+            <w:r>
+              <w:rPr>
+                <w:color w:val="0070C0"/>
+                <w:sz w:val="20"/>
+              </w:rPr>
+              <w:t>(</w:t>
+            </w:r>
+            <w:r>
+              <w:rPr>
+                <w:color w:val="0070C0"/>
+                <w:sz w:val="20"/>
+              </w:rPr>
+              <w:t>estrellados y revueltos -1</w:t>
+            </w:r>
+            <w:r>
+              <w:rPr>
+                <w:color w:val="0070C0"/>
+                <w:sz w:val="20"/>
+              </w:rPr>
+              <w:t>)</w:t>
+            </w:r>
+            <w:r>
+              <w:rPr>
+                <w:color w:val="0070C0"/>
+                <w:sz w:val="20"/>
+              </w:rPr>
+              <w:t xml:space="preserve"> </w:t>
+            </w:r>
+          </w:p>
+          <w:p>
+            <w:pPr>
+              <w:pStyle w:val="Sinespaciado"/>
+              <w:numPr>
+                <w:ilvl w:val="0"/>
+                <w:numId w:val="3"/>
+              </w:numPr>
+              <w:rPr>
+                <w:color w:val="0070C0"/>
+                <w:sz w:val="20"/>
+              </w:rPr>
+            </w:pPr>
+            <w:r>
+              <w:rPr>
+                <w:color w:val="0070C0"/>
+                <w:sz w:val="20"/>
+              </w:rPr>
+              <w:t xml:space="preserve">“Buen apetito” </w:t>
+            </w:r>
+          </w:p>
+          <w:p>
+            <w:pPr>
+              <w:pStyle w:val="Sinespaciado"/>
               <w:rPr>
                 <w:b/>
                 <w:color w:val="C00000"/>
@@ -1206,6 +1822,46 @@
             <w:pPr>
               <w:pStyle w:val="Sinespaciado"/>
               <w:rPr>
+                <w:color w:val="000000" w:themeColor="text1"/>
+                <w:sz w:val="20"/>
+              </w:rPr>
+            </w:pPr>
+          </w:p>
+          <w:p>
+            <w:pPr>
+              <w:pStyle w:val="Sinespaciado"/>
+              <w:rPr>
+                <w:color w:val="0070C0"/>
+                <w:sz w:val="20"/>
+              </w:rPr>
+            </w:pPr>
+            <w:r>
+              <w:rPr>
+                <w:color w:val="0070C0"/>
+                <w:sz w:val="20"/>
+              </w:rPr>
+              <w:t>Usamos una condicional IF</w:t>
+            </w:r>
+            <w:r>
+              <w:rPr>
+                <w:i/>
+                <w:color w:val="0070C0"/>
+                <w:sz w:val="20"/>
+              </w:rPr>
+              <w:t xml:space="preserve"> </w:t>
+            </w:r>
+            <w:r>
+              <w:rPr>
+                <w:color w:val="0070C0"/>
+                <w:sz w:val="20"/>
+              </w:rPr>
+              <w:t xml:space="preserve">y el robot hace un proceso que ya trae programado, el usuario solo escoge cuál ejecuta el robot. </w:t>
+            </w:r>
+          </w:p>
+          <w:p>
+            <w:pPr>
+              <w:pStyle w:val="Sinespaciado"/>
+              <w:rPr>
                 <w:b/>
                 <w:color w:val="C00000"/>
                 <w:sz w:val="20"/>
@@ -1224,6 +1880,7 @@
       </w:pPr>
     </w:p>
     <w:sectPr>
+      <w:headerReference w:type="default" r:id="rId9"/>
       <w:pgSz w:w="12240" w:h="15840" w:code="1"/>
       <w:pgMar w:top="720" w:right="720" w:bottom="720" w:left="720" w:header="708" w:footer="708" w:gutter="0"/>
       <w:cols w:space="708"/>
@@ -1233,9 +1890,257 @@
 </w:document>
 </file>
 
+<file path=word/endnotes.xml><?xml version="1.0" encoding="utf-8"?>
+<w:endnotes xmlns:wpc="http://schemas.microsoft.com/office/word/2010/wordprocessingCanvas" xmlns:cx="http://schemas.microsoft.com/office/drawing/2014/chartex" xmlns:cx1="http://schemas.microsoft.com/office/drawing/2015/9/8/chartex" xmlns:cx2="http://schemas.microsoft.com/office/drawing/2015/10/21/chartex" xmlns:cx3="http://schemas.microsoft.com/office/drawing/2016/5/9/chartex" xmlns:cx4="http://schemas.microsoft.com/office/drawing/2016/5/10/chartex" xmlns:cx5="http://schemas.microsoft.com/office/drawing/2016/5/11/chartex" xmlns:cx6="http://schemas.microsoft.com/office/drawing/2016/5/12/chartex" xmlns:cx7="http://schemas.microsoft.com/office/drawing/2016/5/13/chartex" xmlns:cx8="http://schemas.microsoft.com/office/drawing/2016/5/14/chartex" xmlns:mc="http://schemas.openxmlformats.org/markup-compatibility/2006" xmlns:aink="http://schemas.microsoft.com/office/drawing/2016/ink" xmlns:am3d="http://schemas.microsoft.com/office/drawing/2017/model3d" xmlns:o="urn:schemas-microsoft-com:office:office" xmlns:r="http://schemas.openxmlformats.org/officeDocument/2006/relationships" xmlns:m="http://schemas.openxmlformats.org/officeDocument/2006/math" xmlns:v="urn:schemas-microsoft-com:vml" xmlns:wp14="http://schemas.microsoft.com/office/word/2010/wordprocessingDrawing" xmlns:wp="http://schemas.openxmlformats.org/drawingml/2006/wordprocessingDrawing" xmlns:w10="urn:schemas-microsoft-com:office:word" xmlns:w="http://schemas.openxmlformats.org/wordprocessingml/2006/main" xmlns:w14="http://schemas.microsoft.com/office/word/2010/wordml" xmlns:w15="http://schemas.microsoft.com/office/word/2012/wordml" xmlns:w16cid="http://schemas.microsoft.com/office/word/2016/wordml/cid" xmlns:w16se="http://schemas.microsoft.com/office/word/2015/wordml/symex" xmlns:wpg="http://schemas.microsoft.com/office/word/2010/wordprocessingGroup" xmlns:wpi="http://schemas.microsoft.com/office/word/2010/wordprocessingInk" xmlns:wne="http://schemas.microsoft.com/office/word/2006/wordml" xmlns:wps="http://schemas.microsoft.com/office/word/2010/wordprocessingShape" mc:Ignorable="w14 w15 w16se w16cid wp14">
+  <w:endnote w:type="separator" w:id="-1">
+    <w:p>
+      <w:pPr>
+        <w:spacing w:after="0" w:line="240" w:lineRule="auto"/>
+      </w:pPr>
+      <w:r>
+        <w:separator/>
+      </w:r>
+    </w:p>
+  </w:endnote>
+  <w:endnote w:type="continuationSeparator" w:id="0">
+    <w:p>
+      <w:pPr>
+        <w:spacing w:after="0" w:line="240" w:lineRule="auto"/>
+      </w:pPr>
+      <w:r>
+        <w:continuationSeparator/>
+      </w:r>
+    </w:p>
+  </w:endnote>
+</w:endnotes>
+</file>
+
+<file path=word/footnotes.xml><?xml version="1.0" encoding="utf-8"?>
+<w:footnotes xmlns:wpc="http://schemas.microsoft.com/office/word/2010/wordprocessingCanvas" xmlns:cx="http://schemas.microsoft.com/office/drawing/2014/chartex" xmlns:cx1="http://schemas.microsoft.com/office/drawing/2015/9/8/chartex" xmlns:cx2="http://schemas.microsoft.com/office/drawing/2015/10/21/chartex" xmlns:cx3="http://schemas.microsoft.com/office/drawing/2016/5/9/chartex" xmlns:cx4="http://schemas.microsoft.com/office/drawing/2016/5/10/chartex" xmlns:cx5="http://schemas.microsoft.com/office/drawing/2016/5/11/chartex" xmlns:cx6="http://schemas.microsoft.com/office/drawing/2016/5/12/chartex" xmlns:cx7="http://schemas.microsoft.com/office/drawing/2016/5/13/chartex" xmlns:cx8="http://schemas.microsoft.com/office/drawing/2016/5/14/chartex" xmlns:mc="http://schemas.openxmlformats.org/markup-compatibility/2006" xmlns:aink="http://schemas.microsoft.com/office/drawing/2016/ink" xmlns:am3d="http://schemas.microsoft.com/office/drawing/2017/model3d" xmlns:o="urn:schemas-microsoft-com:office:office" xmlns:r="http://schemas.openxmlformats.org/officeDocument/2006/relationships" xmlns:m="http://schemas.openxmlformats.org/officeDocument/2006/math" xmlns:v="urn:schemas-microsoft-com:vml" xmlns:wp14="http://schemas.microsoft.com/office/word/2010/wordprocessingDrawing" xmlns:wp="http://schemas.openxmlformats.org/drawingml/2006/wordprocessingDrawing" xmlns:w10="urn:schemas-microsoft-com:office:word" xmlns:w="http://schemas.openxmlformats.org/wordprocessingml/2006/main" xmlns:w14="http://schemas.microsoft.com/office/word/2010/wordml" xmlns:w15="http://schemas.microsoft.com/office/word/2012/wordml" xmlns:w16cid="http://schemas.microsoft.com/office/word/2016/wordml/cid" xmlns:w16se="http://schemas.microsoft.com/office/word/2015/wordml/symex" xmlns:wpg="http://schemas.microsoft.com/office/word/2010/wordprocessingGroup" xmlns:wpi="http://schemas.microsoft.com/office/word/2010/wordprocessingInk" xmlns:wne="http://schemas.microsoft.com/office/word/2006/wordml" xmlns:wps="http://schemas.microsoft.com/office/word/2010/wordprocessingShape" mc:Ignorable="w14 w15 w16se w16cid wp14">
+  <w:footnote w:type="separator" w:id="-1">
+    <w:p>
+      <w:pPr>
+        <w:spacing w:after="0" w:line="240" w:lineRule="auto"/>
+      </w:pPr>
+      <w:r>
+        <w:separator/>
+      </w:r>
+    </w:p>
+  </w:footnote>
+  <w:footnote w:type="continuationSeparator" w:id="0">
+    <w:p>
+      <w:pPr>
+        <w:spacing w:after="0" w:line="240" w:lineRule="auto"/>
+      </w:pPr>
+      <w:r>
+        <w:continuationSeparator/>
+      </w:r>
+    </w:p>
+  </w:footnote>
+</w:footnotes>
+</file>
+
+<file path=word/header1.xml><?xml version="1.0" encoding="utf-8"?>
+<w:hdr xmlns:wpc="http://schemas.microsoft.com/office/word/2010/wordprocessingCanvas" xmlns:cx="http://schemas.microsoft.com/office/drawing/2014/chartex" xmlns:cx1="http://schemas.microsoft.com/office/drawing/2015/9/8/chartex" xmlns:cx2="http://schemas.microsoft.com/office/drawing/2015/10/21/chartex" xmlns:cx3="http://schemas.microsoft.com/office/drawing/2016/5/9/chartex" xmlns:cx4="http://schemas.microsoft.com/office/drawing/2016/5/10/chartex" xmlns:cx5="http://schemas.microsoft.com/office/drawing/2016/5/11/chartex" xmlns:cx6="http://schemas.microsoft.com/office/drawing/2016/5/12/chartex" xmlns:cx7="http://schemas.microsoft.com/office/drawing/2016/5/13/chartex" xmlns:cx8="http://schemas.microsoft.com/office/drawing/2016/5/14/chartex" xmlns:mc="http://schemas.openxmlformats.org/markup-compatibility/2006" xmlns:aink="http://schemas.microsoft.com/office/drawing/2016/ink" xmlns:am3d="http://schemas.microsoft.com/office/drawing/2017/model3d" xmlns:o="urn:schemas-microsoft-com:office:office" xmlns:r="http://schemas.openxmlformats.org/officeDocument/2006/relationships" xmlns:m="http://schemas.openxmlformats.org/officeDocument/2006/math" xmlns:v="urn:schemas-microsoft-com:vml" xmlns:wp14="http://schemas.microsoft.com/office/word/2010/wordprocessingDrawing" xmlns:wp="http://schemas.openxmlformats.org/drawingml/2006/wordprocessingDrawing" xmlns:w10="urn:schemas-microsoft-com:office:word" xmlns:w="http://schemas.openxmlformats.org/wordprocessingml/2006/main" xmlns:w14="http://schemas.microsoft.com/office/word/2010/wordml" xmlns:w15="http://schemas.microsoft.com/office/word/2012/wordml" xmlns:w16cid="http://schemas.microsoft.com/office/word/2016/wordml/cid" xmlns:w16se="http://schemas.microsoft.com/office/word/2015/wordml/symex" xmlns:wpg="http://schemas.microsoft.com/office/word/2010/wordprocessingGroup" xmlns:wpi="http://schemas.microsoft.com/office/word/2010/wordprocessingInk" xmlns:wne="http://schemas.microsoft.com/office/word/2006/wordml" xmlns:wps="http://schemas.microsoft.com/office/word/2010/wordprocessingShape" mc:Ignorable="w14 w15 w16se w16cid wp14">
+  <w:p>
+    <w:pPr>
+      <w:pStyle w:val="Encabezado"/>
+      <w:jc w:val="right"/>
+      <w:rPr>
+        <w:lang w:val="es-ES"/>
+      </w:rPr>
+    </w:pPr>
+    <w:r>
+      <w:rPr>
+        <w:lang w:val="es-ES"/>
+      </w:rPr>
+      <w:t>Brandon Julien Celaya Torres</w:t>
+    </w:r>
+  </w:p>
+</w:hdr>
+</file>
+
 <file path=word/numbering.xml><?xml version="1.0" encoding="utf-8"?>
 <w:numbering xmlns:wpc="http://schemas.microsoft.com/office/word/2010/wordprocessingCanvas" xmlns:cx="http://schemas.microsoft.com/office/drawing/2014/chartex" xmlns:cx1="http://schemas.microsoft.com/office/drawing/2015/9/8/chartex" xmlns:cx2="http://schemas.microsoft.com/office/drawing/2015/10/21/chartex" xmlns:cx3="http://schemas.microsoft.com/office/drawing/2016/5/9/chartex" xmlns:cx4="http://schemas.microsoft.com/office/drawing/2016/5/10/chartex" xmlns:cx5="http://schemas.microsoft.com/office/drawing/2016/5/11/chartex" xmlns:cx6="http://schemas.microsoft.com/office/drawing/2016/5/12/chartex" xmlns:cx7="http://schemas.microsoft.com/office/drawing/2016/5/13/chartex" xmlns:cx8="http://schemas.microsoft.com/office/drawing/2016/5/14/chartex" xmlns:mc="http://schemas.openxmlformats.org/markup-compatibility/2006" xmlns:aink="http://schemas.microsoft.com/office/drawing/2016/ink" xmlns:am3d="http://schemas.microsoft.com/office/drawing/2017/model3d" xmlns:o="urn:schemas-microsoft-com:office:office" xmlns:r="http://schemas.openxmlformats.org/officeDocument/2006/relationships" xmlns:m="http://schemas.openxmlformats.org/officeDocument/2006/math" xmlns:v="urn:schemas-microsoft-com:vml" xmlns:wp14="http://schemas.microsoft.com/office/word/2010/wordprocessingDrawing" xmlns:wp="http://schemas.openxmlformats.org/drawingml/2006/wordprocessingDrawing" xmlns:w10="urn:schemas-microsoft-com:office:word" xmlns:w="http://schemas.openxmlformats.org/wordprocessingml/2006/main" xmlns:w14="http://schemas.microsoft.com/office/word/2010/wordml" xmlns:w15="http://schemas.microsoft.com/office/word/2012/wordml" xmlns:w16cid="http://schemas.microsoft.com/office/word/2016/wordml/cid" xmlns:w16se="http://schemas.microsoft.com/office/word/2015/wordml/symex" xmlns:wpg="http://schemas.microsoft.com/office/word/2010/wordprocessingGroup" xmlns:wpi="http://schemas.microsoft.com/office/word/2010/wordprocessingInk" xmlns:wne="http://schemas.microsoft.com/office/word/2006/wordml" xmlns:wps="http://schemas.microsoft.com/office/word/2010/wordprocessingShape" mc:Ignorable="w14 w15 w16se w16cid wp14">
   <w:abstractNum w:abstractNumId="0" w15:restartNumberingAfterBreak="0">
+    <w:nsid w:val="067201DA"/>
+    <w:multiLevelType w:val="hybridMultilevel"/>
+    <w:tmpl w:val="101C6A18"/>
+    <w:lvl w:ilvl="0" w:tplc="080A0011">
+      <w:start w:val="1"/>
+      <w:numFmt w:val="decimal"/>
+      <w:lvlText w:val="%1)"/>
+      <w:lvlJc w:val="left"/>
+      <w:pPr>
+        <w:ind w:left="720" w:hanging="360"/>
+      </w:pPr>
+      <w:rPr>
+        <w:rFonts w:hint="default"/>
+      </w:rPr>
+    </w:lvl>
+    <w:lvl w:ilvl="1" w:tplc="080A0019" w:tentative="1">
+      <w:start w:val="1"/>
+      <w:numFmt w:val="lowerLetter"/>
+      <w:lvlText w:val="%2."/>
+      <w:lvlJc w:val="left"/>
+      <w:pPr>
+        <w:ind w:left="1440" w:hanging="360"/>
+      </w:pPr>
+    </w:lvl>
+    <w:lvl w:ilvl="2" w:tplc="080A001B" w:tentative="1">
+      <w:start w:val="1"/>
+      <w:numFmt w:val="lowerRoman"/>
+      <w:lvlText w:val="%3."/>
+      <w:lvlJc w:val="right"/>
+      <w:pPr>
+        <w:ind w:left="2160" w:hanging="180"/>
+      </w:pPr>
+    </w:lvl>
+    <w:lvl w:ilvl="3" w:tplc="080A000F" w:tentative="1">
+      <w:start w:val="1"/>
+      <w:numFmt w:val="decimal"/>
+      <w:lvlText w:val="%4."/>
+      <w:lvlJc w:val="left"/>
+      <w:pPr>
+        <w:ind w:left="2880" w:hanging="360"/>
+      </w:pPr>
+    </w:lvl>
+    <w:lvl w:ilvl="4" w:tplc="080A0019" w:tentative="1">
+      <w:start w:val="1"/>
+      <w:numFmt w:val="lowerLetter"/>
+      <w:lvlText w:val="%5."/>
+      <w:lvlJc w:val="left"/>
+      <w:pPr>
+        <w:ind w:left="3600" w:hanging="360"/>
+      </w:pPr>
+    </w:lvl>
+    <w:lvl w:ilvl="5" w:tplc="080A001B" w:tentative="1">
+      <w:start w:val="1"/>
+      <w:numFmt w:val="lowerRoman"/>
+      <w:lvlText w:val="%6."/>
+      <w:lvlJc w:val="right"/>
+      <w:pPr>
+        <w:ind w:left="4320" w:hanging="180"/>
+      </w:pPr>
+    </w:lvl>
+    <w:lvl w:ilvl="6" w:tplc="080A000F" w:tentative="1">
+      <w:start w:val="1"/>
+      <w:numFmt w:val="decimal"/>
+      <w:lvlText w:val="%7."/>
+      <w:lvlJc w:val="left"/>
+      <w:pPr>
+        <w:ind w:left="5040" w:hanging="360"/>
+      </w:pPr>
+    </w:lvl>
+    <w:lvl w:ilvl="7" w:tplc="080A0019" w:tentative="1">
+      <w:start w:val="1"/>
+      <w:numFmt w:val="lowerLetter"/>
+      <w:lvlText w:val="%8."/>
+      <w:lvlJc w:val="left"/>
+      <w:pPr>
+        <w:ind w:left="5760" w:hanging="360"/>
+      </w:pPr>
+    </w:lvl>
+    <w:lvl w:ilvl="8" w:tplc="080A001B" w:tentative="1">
+      <w:start w:val="1"/>
+      <w:numFmt w:val="lowerRoman"/>
+      <w:lvlText w:val="%9."/>
+      <w:lvlJc w:val="right"/>
+      <w:pPr>
+        <w:ind w:left="6480" w:hanging="180"/>
+      </w:pPr>
+    </w:lvl>
+  </w:abstractNum>
+  <w:abstractNum w:abstractNumId="1" w15:restartNumberingAfterBreak="0">
+    <w:nsid w:val="3AC71B28"/>
+    <w:multiLevelType w:val="hybridMultilevel"/>
+    <w:tmpl w:val="875C36DC"/>
+    <w:lvl w:ilvl="0" w:tplc="080A0011">
+      <w:start w:val="1"/>
+      <w:numFmt w:val="decimal"/>
+      <w:lvlText w:val="%1)"/>
+      <w:lvlJc w:val="left"/>
+      <w:pPr>
+        <w:ind w:left="720" w:hanging="360"/>
+      </w:pPr>
+      <w:rPr>
+        <w:rFonts w:hint="default"/>
+      </w:rPr>
+    </w:lvl>
+    <w:lvl w:ilvl="1" w:tplc="080A0019" w:tentative="1">
+      <w:start w:val="1"/>
+      <w:numFmt w:val="lowerLetter"/>
+      <w:lvlText w:val="%2."/>
+      <w:lvlJc w:val="left"/>
+      <w:pPr>
+        <w:ind w:left="1440" w:hanging="360"/>
+      </w:pPr>
+    </w:lvl>
+    <w:lvl w:ilvl="2" w:tplc="080A001B" w:tentative="1">
+      <w:start w:val="1"/>
+      <w:numFmt w:val="lowerRoman"/>
+      <w:lvlText w:val="%3."/>
+      <w:lvlJc w:val="right"/>
+      <w:pPr>
+        <w:ind w:left="2160" w:hanging="180"/>
+      </w:pPr>
+    </w:lvl>
+    <w:lvl w:ilvl="3" w:tplc="080A000F" w:tentative="1">
+      <w:start w:val="1"/>
+      <w:numFmt w:val="decimal"/>
+      <w:lvlText w:val="%4."/>
+      <w:lvlJc w:val="left"/>
+      <w:pPr>
+        <w:ind w:left="2880" w:hanging="360"/>
+      </w:pPr>
+    </w:lvl>
+    <w:lvl w:ilvl="4" w:tplc="080A0019" w:tentative="1">
+      <w:start w:val="1"/>
+      <w:numFmt w:val="lowerLetter"/>
+      <w:lvlText w:val="%5."/>
+      <w:lvlJc w:val="left"/>
+      <w:pPr>
+        <w:ind w:left="3600" w:hanging="360"/>
+      </w:pPr>
+    </w:lvl>
+    <w:lvl w:ilvl="5" w:tplc="080A001B" w:tentative="1">
+      <w:start w:val="1"/>
+      <w:numFmt w:val="lowerRoman"/>
+      <w:lvlText w:val="%6."/>
+      <w:lvlJc w:val="right"/>
+      <w:pPr>
+        <w:ind w:left="4320" w:hanging="180"/>
+      </w:pPr>
+    </w:lvl>
+    <w:lvl w:ilvl="6" w:tplc="080A000F" w:tentative="1">
+      <w:start w:val="1"/>
+      <w:numFmt w:val="decimal"/>
+      <w:lvlText w:val="%7."/>
+      <w:lvlJc w:val="left"/>
+      <w:pPr>
+        <w:ind w:left="5040" w:hanging="360"/>
+      </w:pPr>
+    </w:lvl>
+    <w:lvl w:ilvl="7" w:tplc="080A0019" w:tentative="1">
+      <w:start w:val="1"/>
+      <w:numFmt w:val="lowerLetter"/>
+      <w:lvlText w:val="%8."/>
+      <w:lvlJc w:val="left"/>
+      <w:pPr>
+        <w:ind w:left="5760" w:hanging="360"/>
+      </w:pPr>
+    </w:lvl>
+    <w:lvl w:ilvl="8" w:tplc="080A001B" w:tentative="1">
+      <w:start w:val="1"/>
+      <w:numFmt w:val="lowerRoman"/>
+      <w:lvlText w:val="%9."/>
+      <w:lvlJc w:val="right"/>
+      <w:pPr>
+        <w:ind w:left="6480" w:hanging="180"/>
+      </w:pPr>
+    </w:lvl>
+  </w:abstractNum>
+  <w:abstractNum w:abstractNumId="2" w15:restartNumberingAfterBreak="0">
     <w:nsid w:val="68432B4B"/>
     <w:multiLevelType w:val="hybridMultilevel"/>
     <w:tmpl w:val="25ACBC4A"/>
@@ -1322,7 +2227,13 @@
     </w:lvl>
   </w:abstractNum>
   <w:num w:numId="1">
+    <w:abstractNumId w:val="2"/>
+  </w:num>
+  <w:num w:numId="2">
     <w:abstractNumId w:val="0"/>
+  </w:num>
+  <w:num w:numId="3">
+    <w:abstractNumId w:val="1"/>
   </w:num>
 </w:numbering>
 </file>
@@ -1344,7 +2255,7 @@
       </w:pPr>
     </w:pPrDefault>
   </w:docDefaults>
-  <w:latentStyles w:defLockedState="0" w:defUIPriority="99" w:defSemiHidden="0" w:defUnhideWhenUsed="0" w:defQFormat="0" w:count="376">
+  <w:latentStyles w:defLockedState="0" w:defUIPriority="99" w:defSemiHidden="0" w:defUnhideWhenUsed="0" w:defQFormat="0" w:count="375">
     <w:lsdException w:name="Normal" w:uiPriority="0" w:qFormat="1"/>
     <w:lsdException w:name="heading 1" w:uiPriority="9" w:qFormat="1"/>
     <w:lsdException w:name="heading 2" w:semiHidden="1" w:uiPriority="9" w:unhideWhenUsed="1" w:qFormat="1"/>
@@ -1450,6 +2361,7 @@
     <w:lsdException w:name="HTML Sample" w:semiHidden="1" w:unhideWhenUsed="1"/>
     <w:lsdException w:name="HTML Typewriter" w:semiHidden="1" w:unhideWhenUsed="1"/>
     <w:lsdException w:name="HTML Variable" w:semiHidden="1" w:unhideWhenUsed="1"/>
+    <w:lsdException w:name="Normal Table" w:semiHidden="1" w:unhideWhenUsed="1"/>
     <w:lsdException w:name="annotation subject" w:semiHidden="1" w:unhideWhenUsed="1"/>
     <w:lsdException w:name="No List" w:semiHidden="1" w:unhideWhenUsed="1"/>
     <w:lsdException w:name="Outline List 1" w:semiHidden="1" w:unhideWhenUsed="1"/>
@@ -1496,8 +2408,10 @@
     <w:lsdException w:name="Table Subtle 2" w:semiHidden="1" w:unhideWhenUsed="1"/>
     <w:lsdException w:name="Table Web 1" w:semiHidden="1" w:unhideWhenUsed="1"/>
     <w:lsdException w:name="Table Web 2" w:semiHidden="1" w:unhideWhenUsed="1"/>
+    <w:lsdException w:name="Table Web 3" w:semiHidden="1" w:unhideWhenUsed="1"/>
     <w:lsdException w:name="Balloon Text" w:semiHidden="1" w:unhideWhenUsed="1"/>
     <w:lsdException w:name="Table Grid" w:uiPriority="59"/>
+    <w:lsdException w:name="Table Theme" w:semiHidden="1" w:unhideWhenUsed="1"/>
     <w:lsdException w:name="Placeholder Text" w:semiHidden="1"/>
     <w:lsdException w:name="No Spacing" w:uiPriority="1" w:qFormat="1"/>
     <w:lsdException w:name="Light Shading" w:uiPriority="60"/>
@@ -1715,7 +2629,6 @@
     <w:lsdException w:name="List Table 7 Colorful Accent 6" w:uiPriority="52"/>
     <w:lsdException w:name="Mention" w:semiHidden="1" w:unhideWhenUsed="1"/>
     <w:lsdException w:name="Smart Hyperlink" w:semiHidden="1" w:unhideWhenUsed="1"/>
-    <w:lsdException w:name="Smart Link" w:semiHidden="1" w:unhideWhenUsed="1"/>
   </w:latentStyles>
   <w:style w:type="paragraph" w:default="1" w:styleId="Normal">
     <w:name w:val="Normal"/>
@@ -1775,6 +2688,50 @@
         <w:insideV w:val="single" w:sz="4" w:space="0" w:color="auto"/>
       </w:tblBorders>
     </w:tblPr>
+  </w:style>
+  <w:style w:type="paragraph" w:styleId="Encabezado">
+    <w:name w:val="header"/>
+    <w:basedOn w:val="Normal"/>
+    <w:link w:val="EncabezadoCar"/>
+    <w:uiPriority w:val="99"/>
+    <w:unhideWhenUsed/>
+    <w:rsid w:val="003C45D9"/>
+    <w:pPr>
+      <w:tabs>
+        <w:tab w:val="center" w:pos="4419"/>
+        <w:tab w:val="right" w:pos="8838"/>
+      </w:tabs>
+      <w:spacing w:after="0" w:line="240" w:lineRule="auto"/>
+    </w:pPr>
+  </w:style>
+  <w:style w:type="character" w:customStyle="1" w:styleId="EncabezadoCar">
+    <w:name w:val="Encabezado Car"/>
+    <w:basedOn w:val="Fuentedeprrafopredeter"/>
+    <w:link w:val="Encabezado"/>
+    <w:uiPriority w:val="99"/>
+    <w:rsid w:val="003C45D9"/>
+  </w:style>
+  <w:style w:type="paragraph" w:styleId="Piedepgina">
+    <w:name w:val="footer"/>
+    <w:basedOn w:val="Normal"/>
+    <w:link w:val="PiedepginaCar"/>
+    <w:uiPriority w:val="99"/>
+    <w:unhideWhenUsed/>
+    <w:rsid w:val="003C45D9"/>
+    <w:pPr>
+      <w:tabs>
+        <w:tab w:val="center" w:pos="4419"/>
+        <w:tab w:val="right" w:pos="8838"/>
+      </w:tabs>
+      <w:spacing w:after="0" w:line="240" w:lineRule="auto"/>
+    </w:pPr>
+  </w:style>
+  <w:style w:type="character" w:customStyle="1" w:styleId="PiedepginaCar">
+    <w:name w:val="Pie de página Car"/>
+    <w:basedOn w:val="Fuentedeprrafopredeter"/>
+    <w:link w:val="Piedepgina"/>
+    <w:uiPriority w:val="99"/>
+    <w:rsid w:val="003C45D9"/>
   </w:style>
 </w:styles>
 </file>
@@ -2067,7 +3024,7 @@
 </file>
 
 <file path=customXml/itemProps1.xml><?xml version="1.0" encoding="utf-8"?>
-<ds:datastoreItem xmlns:ds="http://schemas.openxmlformats.org/officeDocument/2006/customXml" ds:itemID="{7ED4FA3F-CAD3-304D-81EE-72F6B9F45E64}">
+<ds:datastoreItem xmlns:ds="http://schemas.openxmlformats.org/officeDocument/2006/customXml" ds:itemID="{A06F5546-659C-4DF0-8DD1-868F3E4E328F}">
   <ds:schemaRefs>
     <ds:schemaRef ds:uri="http://schemas.openxmlformats.org/officeDocument/2006/bibliography"/>
   </ds:schemaRefs>

</xml_diff>

<commit_message>
Misión01 Sharone Márquez A01746940
Se entrega la tarea 1
</commit_message>
<xml_diff>
--- a/Tarea-01.docx
+++ b/Tarea-01.docx
@@ -289,23 +289,12 @@
                 <w:sz w:val="20"/>
               </w:rPr>
             </w:pPr>
-          </w:p>
-          <w:p>
-            <w:pPr>
-              <w:pStyle w:val="Sinespaciado"/>
-              <w:rPr>
-                <w:i/>
-                <w:color w:val="C00000"/>
-                <w:sz w:val="20"/>
-              </w:rPr>
-            </w:pPr>
-            <w:r>
-              <w:rPr>
-                <w:i/>
-                <w:color w:val="C00000"/>
-                <w:sz w:val="20"/>
-              </w:rPr>
-              <w:t>La diferencia consiste en…</w:t>
+            <w:r>
+              <w:rPr>
+                <w:color w:val="C00000"/>
+                <w:sz w:val="20"/>
+              </w:rPr>
+              <w:t xml:space="preserve">Para resolver </w:t>
             </w:r>
           </w:p>
           <w:p>
@@ -317,6 +306,29 @@
                 <w:sz w:val="20"/>
               </w:rPr>
             </w:pPr>
+            <w:r>
+              <w:rPr>
+                <w:i/>
+                <w:color w:val="C00000"/>
+                <w:sz w:val="20"/>
+              </w:rPr>
+              <w:t>La diferencia consiste en…</w:t>
+            </w:r>
+            <w:r>
+              <w:rPr>
+                <w:i/>
+                <w:color w:val="C00000"/>
+                <w:sz w:val="20"/>
+              </w:rPr>
+              <w:t xml:space="preserve"> </w:t>
+            </w:r>
+            <w:r>
+              <w:rPr>
+                <w:iCs/>
+                <w:sz w:val="20"/>
+              </w:rPr>
+              <w:t>que el algoritmo es el método para resolver el problema mientras que el programa es la implementación del lenguaje de programación para representarlo.</w:t>
+            </w:r>
           </w:p>
         </w:tc>
       </w:tr>
@@ -404,11 +416,19 @@
             <w:pPr>
               <w:pStyle w:val="Sinespaciado"/>
               <w:rPr>
-                <w:i/>
+                <w:iCs/>
                 <w:color w:val="FF0000"/>
                 <w:sz w:val="20"/>
               </w:rPr>
             </w:pPr>
+            <w:r>
+              <w:rPr>
+                <w:iCs/>
+                <w:color w:val="FF0000"/>
+                <w:sz w:val="20"/>
+              </w:rPr>
+              <w:t>Entender el problema, encontrando la entrada, salida y la relación entre entrada/salida del problema.</w:t>
+            </w:r>
           </w:p>
         </w:tc>
       </w:tr>
@@ -437,11 +457,19 @@
             <w:pPr>
               <w:pStyle w:val="Sinespaciado"/>
               <w:rPr>
-                <w:i/>
+                <w:iCs/>
                 <w:color w:val="FF0000"/>
                 <w:sz w:val="20"/>
               </w:rPr>
             </w:pPr>
+            <w:r>
+              <w:rPr>
+                <w:iCs/>
+                <w:color w:val="FF0000"/>
+                <w:sz w:val="20"/>
+              </w:rPr>
+              <w:t>Es hacer el algoritmo puesto que así representamos la solución del problema.</w:t>
+            </w:r>
           </w:p>
         </w:tc>
       </w:tr>
@@ -470,11 +498,19 @@
             <w:pPr>
               <w:pStyle w:val="Sinespaciado"/>
               <w:rPr>
-                <w:i/>
+                <w:iCs/>
                 <w:color w:val="FF0000"/>
                 <w:sz w:val="20"/>
               </w:rPr>
             </w:pPr>
+            <w:r>
+              <w:rPr>
+                <w:iCs/>
+                <w:color w:val="FF0000"/>
+                <w:sz w:val="20"/>
+              </w:rPr>
+              <w:t>Traducir el algoritmo en lenguaje de programación.</w:t>
+            </w:r>
           </w:p>
         </w:tc>
       </w:tr>
@@ -594,6 +630,7 @@
               <w:rPr>
                 <w:rFonts w:eastAsia="Times New Roman" w:cs="Times New Roman"/>
                 <w:bCs/>
+                <w:iCs/>
                 <w:sz w:val="20"/>
                 <w:szCs w:val="20"/>
               </w:rPr>
@@ -618,24 +655,37 @@
               </w:rPr>
               <w:t xml:space="preserve">  </w:t>
             </w:r>
-          </w:p>
-          <w:p>
-            <w:pPr>
-              <w:pStyle w:val="Sinespaciado"/>
+            <w:r>
               <w:rPr>
                 <w:rFonts w:eastAsia="Times New Roman" w:cs="Times New Roman"/>
                 <w:bCs/>
+                <w:iCs/>
+                <w:color w:val="C00000"/>
                 <w:sz w:val="20"/>
                 <w:szCs w:val="20"/>
               </w:rPr>
-            </w:pPr>
-            <w:r>
+              <w:t>En carro con Carlos</w:t>
+            </w:r>
+          </w:p>
+          <w:p>
+            <w:pPr>
+              <w:pStyle w:val="Sinespaciado"/>
               <w:rPr>
                 <w:rFonts w:eastAsia="Times New Roman" w:cs="Times New Roman"/>
                 <w:bCs/>
+                <w:i/>
+                <w:color w:val="C00000"/>
                 <w:sz w:val="20"/>
                 <w:szCs w:val="20"/>
               </w:rPr>
+            </w:pPr>
+            <w:r>
+              <w:rPr>
+                <w:rFonts w:eastAsia="Times New Roman" w:cs="Times New Roman"/>
+                <w:bCs/>
+                <w:sz w:val="20"/>
+                <w:szCs w:val="20"/>
+              </w:rPr>
               <w:t>Explica (</w:t>
             </w:r>
             <w:r>
@@ -702,6 +752,104 @@
                 <w:szCs w:val="20"/>
               </w:rPr>
               <w:t xml:space="preserve">  </w:t>
+            </w:r>
+          </w:p>
+          <w:p>
+            <w:pPr>
+              <w:pStyle w:val="Sinespaciado"/>
+              <w:rPr>
+                <w:rFonts w:eastAsia="Times New Roman" w:cs="Times New Roman"/>
+                <w:bCs/>
+                <w:color w:val="C00000"/>
+                <w:sz w:val="20"/>
+                <w:szCs w:val="20"/>
+              </w:rPr>
+            </w:pPr>
+            <w:r>
+              <w:rPr>
+                <w:rFonts w:eastAsia="Times New Roman" w:cs="Times New Roman"/>
+                <w:bCs/>
+                <w:color w:val="C00000"/>
+                <w:sz w:val="20"/>
+                <w:szCs w:val="20"/>
+              </w:rPr>
+              <w:t>Pues si Carlos no va acompañado de Darío ni usa el avión, da a entender que va acompañado de Tomás y viajan en carro puesto que Darío viaja con Andrés en avión, ya que Alejando y Benito no hacen uso de ninguno de estos dos transportes.</w:t>
+            </w:r>
+          </w:p>
+          <w:p>
+            <w:pPr>
+              <w:pStyle w:val="Sinespaciado"/>
+              <w:rPr>
+                <w:rFonts w:eastAsia="Times New Roman" w:cs="Times New Roman"/>
+                <w:bCs/>
+                <w:color w:val="C00000"/>
+                <w:sz w:val="20"/>
+                <w:szCs w:val="20"/>
+              </w:rPr>
+            </w:pPr>
+          </w:p>
+          <w:p>
+            <w:pPr>
+              <w:pStyle w:val="Sinespaciado"/>
+              <w:rPr>
+                <w:rFonts w:eastAsia="Times New Roman" w:cs="Times New Roman"/>
+                <w:bCs/>
+                <w:sz w:val="20"/>
+                <w:szCs w:val="20"/>
+              </w:rPr>
+            </w:pPr>
+            <w:r>
+              <w:rPr>
+                <w:rFonts w:eastAsia="Times New Roman" w:cs="Times New Roman"/>
+                <w:bCs/>
+                <w:sz w:val="20"/>
+                <w:szCs w:val="20"/>
+              </w:rPr>
+              <w:t xml:space="preserve"> </w:t>
+            </w:r>
+            <w:r>
+              <w:rPr>
+                <w:rFonts w:eastAsia="Times New Roman" w:cs="Times New Roman"/>
+                <w:bCs/>
+                <w:noProof/>
+                <w:sz w:val="20"/>
+                <w:szCs w:val="20"/>
+              </w:rPr>
+              <w:drawing>
+                <wp:inline distT="0" distB="0" distL="0" distR="0" wp14:anchorId="1F2697FB" wp14:editId="76D42762">
+                  <wp:extent cx="2603500" cy="1831850"/>
+                  <wp:effectExtent l="0" t="0" r="6350" b="0"/>
+                  <wp:docPr id="1" name="Imagen 1" descr="Imagen que contiene texto&#10;&#10;Descripción generada automáticamente"/>
+                  <wp:cNvGraphicFramePr>
+                    <a:graphicFrameLocks xmlns:a="http://schemas.openxmlformats.org/drawingml/2006/main" noChangeAspect="1"/>
+                  </wp:cNvGraphicFramePr>
+                  <a:graphic xmlns:a="http://schemas.openxmlformats.org/drawingml/2006/main">
+                    <a:graphicData uri="http://schemas.openxmlformats.org/drawingml/2006/picture">
+                      <pic:pic xmlns:pic="http://schemas.openxmlformats.org/drawingml/2006/picture">
+                        <pic:nvPicPr>
+                          <pic:cNvPr id="1" name="IMG_20200221_234348.jpg"/>
+                          <pic:cNvPicPr/>
+                        </pic:nvPicPr>
+                        <pic:blipFill>
+                          <a:blip r:embed="rId6"/>
+                          <a:stretch>
+                            <a:fillRect/>
+                          </a:stretch>
+                        </pic:blipFill>
+                        <pic:spPr>
+                          <a:xfrm>
+                            <a:off x="0" y="0"/>
+                            <a:ext cx="2612358" cy="1838083"/>
+                          </a:xfrm>
+                          <a:prstGeom prst="rect">
+                            <a:avLst/>
+                          </a:prstGeom>
+                        </pic:spPr>
+                      </pic:pic>
+                    </a:graphicData>
+                  </a:graphic>
+                </wp:inline>
+              </w:drawing>
             </w:r>
           </w:p>
         </w:tc>
@@ -830,6 +978,19 @@
               </w:rPr>
               <w:t>Entradas:</w:t>
             </w:r>
+            <w:r>
+              <w:rPr>
+                <w:color w:val="C00000"/>
+                <w:sz w:val="20"/>
+              </w:rPr>
+              <w:t xml:space="preserve"> </w:t>
+            </w:r>
+            <w:r>
+              <w:rPr>
+                <w:sz w:val="20"/>
+              </w:rPr>
+              <w:t>Valor de edad</w:t>
+            </w:r>
           </w:p>
           <w:p>
             <w:pPr>
@@ -846,23 +1007,120 @@
               </w:rPr>
               <w:t>Salidas:</w:t>
             </w:r>
-          </w:p>
-          <w:p>
-            <w:pPr>
-              <w:pStyle w:val="Sinespaciado"/>
+            <w:r>
+              <w:rPr>
+                <w:color w:val="C00000"/>
+                <w:sz w:val="20"/>
+              </w:rPr>
+              <w:t xml:space="preserve"> </w:t>
+            </w:r>
+            <w:r>
+              <w:rPr>
+                <w:sz w:val="20"/>
+              </w:rPr>
+              <w:t>años, meses</w:t>
+            </w:r>
+          </w:p>
+          <w:p>
+            <w:pPr>
+              <w:pStyle w:val="Sinespaciado"/>
+              <w:rPr>
+                <w:sz w:val="20"/>
+              </w:rPr>
+            </w:pPr>
+            <w:r>
+              <w:rPr>
+                <w:color w:val="C00000"/>
+                <w:sz w:val="20"/>
+              </w:rPr>
+              <w:t>Relación E/S:</w:t>
+            </w:r>
+            <w:r>
+              <w:rPr>
+                <w:color w:val="C00000"/>
+                <w:sz w:val="20"/>
+              </w:rPr>
+              <w:t xml:space="preserve"> </w:t>
+            </w:r>
+            <w:proofErr w:type="spellStart"/>
+            <w:r>
+              <w:rPr>
+                <w:sz w:val="20"/>
+              </w:rPr>
+              <w:t>v_a</w:t>
+            </w:r>
+            <w:proofErr w:type="spellEnd"/>
+            <w:r>
+              <w:rPr>
+                <w:sz w:val="20"/>
+              </w:rPr>
+              <w:t>= años*365</w:t>
+            </w:r>
+          </w:p>
+          <w:p>
+            <w:pPr>
+              <w:pStyle w:val="Sinespaciado"/>
+              <w:rPr>
+                <w:iCs/>
+                <w:sz w:val="20"/>
+              </w:rPr>
+            </w:pPr>
+            <w:r>
               <w:rPr>
                 <w:i/>
-                <w:color w:val="C00000"/>
-                <w:sz w:val="20"/>
-              </w:rPr>
-            </w:pPr>
-            <w:r>
-              <w:rPr>
-                <w:color w:val="C00000"/>
-                <w:sz w:val="20"/>
-              </w:rPr>
-              <w:t>Relación E/S:</w:t>
-            </w:r>
+                <w:sz w:val="20"/>
+              </w:rPr>
+              <w:t xml:space="preserve">                        </w:t>
+            </w:r>
+            <w:proofErr w:type="spellStart"/>
+            <w:r>
+              <w:rPr>
+                <w:i/>
+                <w:sz w:val="20"/>
+              </w:rPr>
+              <w:t>v</w:t>
+            </w:r>
+            <w:r>
+              <w:rPr>
+                <w:iCs/>
+                <w:sz w:val="20"/>
+              </w:rPr>
+              <w:t>_m</w:t>
+            </w:r>
+            <w:proofErr w:type="spellEnd"/>
+            <w:r>
+              <w:rPr>
+                <w:iCs/>
+                <w:sz w:val="20"/>
+              </w:rPr>
+              <w:t>=meses*30</w:t>
+            </w:r>
+          </w:p>
+          <w:p>
+            <w:pPr>
+              <w:pStyle w:val="Sinespaciado"/>
+              <w:rPr>
+                <w:iCs/>
+                <w:color w:val="C00000"/>
+                <w:sz w:val="20"/>
+              </w:rPr>
+            </w:pPr>
+            <w:r>
+              <w:rPr>
+                <w:iCs/>
+                <w:sz w:val="20"/>
+              </w:rPr>
+              <w:t xml:space="preserve">                        Días totales=</w:t>
+            </w:r>
+            <w:proofErr w:type="spellStart"/>
+            <w:r>
+              <w:rPr>
+                <w:iCs/>
+                <w:sz w:val="20"/>
+              </w:rPr>
+              <w:t>v_a+v_m</w:t>
+            </w:r>
+            <w:proofErr w:type="spellEnd"/>
           </w:p>
         </w:tc>
       </w:tr>
@@ -908,6 +1166,149 @@
           <w:p>
             <w:pPr>
               <w:pStyle w:val="Sinespaciado"/>
+              <w:numPr>
+                <w:ilvl w:val="0"/>
+                <w:numId w:val="2"/>
+              </w:numPr>
+              <w:rPr>
+                <w:bCs/>
+                <w:sz w:val="20"/>
+              </w:rPr>
+            </w:pPr>
+            <w:r>
+              <w:rPr>
+                <w:bCs/>
+                <w:sz w:val="20"/>
+              </w:rPr>
+              <w:t>Leer valor de edad</w:t>
+            </w:r>
+          </w:p>
+          <w:p>
+            <w:pPr>
+              <w:pStyle w:val="Sinespaciado"/>
+              <w:numPr>
+                <w:ilvl w:val="0"/>
+                <w:numId w:val="2"/>
+              </w:numPr>
+              <w:rPr>
+                <w:bCs/>
+                <w:sz w:val="20"/>
+              </w:rPr>
+            </w:pPr>
+            <w:proofErr w:type="spellStart"/>
+            <w:r>
+              <w:rPr>
+                <w:bCs/>
+                <w:sz w:val="20"/>
+              </w:rPr>
+              <w:t>v_a</w:t>
+            </w:r>
+            <w:proofErr w:type="spellEnd"/>
+            <w:r>
+              <w:rPr>
+                <w:bCs/>
+                <w:sz w:val="20"/>
+              </w:rPr>
+              <w:t>= años*365</w:t>
+            </w:r>
+          </w:p>
+          <w:p>
+            <w:pPr>
+              <w:pStyle w:val="Sinespaciado"/>
+              <w:numPr>
+                <w:ilvl w:val="0"/>
+                <w:numId w:val="2"/>
+              </w:numPr>
+              <w:rPr>
+                <w:bCs/>
+                <w:sz w:val="20"/>
+              </w:rPr>
+            </w:pPr>
+            <w:proofErr w:type="spellStart"/>
+            <w:r>
+              <w:rPr>
+                <w:bCs/>
+                <w:sz w:val="20"/>
+              </w:rPr>
+              <w:t>v_m</w:t>
+            </w:r>
+            <w:proofErr w:type="spellEnd"/>
+            <w:r>
+              <w:rPr>
+                <w:bCs/>
+                <w:sz w:val="20"/>
+              </w:rPr>
+              <w:t>= meses*30</w:t>
+            </w:r>
+          </w:p>
+          <w:p>
+            <w:pPr>
+              <w:pStyle w:val="Sinespaciado"/>
+              <w:numPr>
+                <w:ilvl w:val="0"/>
+                <w:numId w:val="2"/>
+              </w:numPr>
+              <w:rPr>
+                <w:bCs/>
+                <w:sz w:val="20"/>
+              </w:rPr>
+            </w:pPr>
+            <w:r>
+              <w:rPr>
+                <w:bCs/>
+                <w:sz w:val="20"/>
+              </w:rPr>
+              <w:t xml:space="preserve">días totales= </w:t>
+            </w:r>
+            <w:proofErr w:type="spellStart"/>
+            <w:r>
+              <w:rPr>
+                <w:bCs/>
+                <w:sz w:val="20"/>
+              </w:rPr>
+              <w:t>v_a</w:t>
+            </w:r>
+            <w:proofErr w:type="spellEnd"/>
+            <w:r>
+              <w:rPr>
+                <w:bCs/>
+                <w:sz w:val="20"/>
+              </w:rPr>
+              <w:t xml:space="preserve"> + </w:t>
+            </w:r>
+            <w:proofErr w:type="spellStart"/>
+            <w:r>
+              <w:rPr>
+                <w:bCs/>
+                <w:sz w:val="20"/>
+              </w:rPr>
+              <w:t>v_m</w:t>
+            </w:r>
+            <w:proofErr w:type="spellEnd"/>
+          </w:p>
+          <w:p>
+            <w:pPr>
+              <w:pStyle w:val="Sinespaciado"/>
+              <w:numPr>
+                <w:ilvl w:val="0"/>
+                <w:numId w:val="2"/>
+              </w:numPr>
+              <w:rPr>
+                <w:bCs/>
+                <w:sz w:val="20"/>
+              </w:rPr>
+            </w:pPr>
+            <w:r>
+              <w:rPr>
+                <w:bCs/>
+                <w:sz w:val="20"/>
+              </w:rPr>
+              <w:t>imprimir resultado</w:t>
+            </w:r>
+          </w:p>
+          <w:p>
+            <w:pPr>
+              <w:pStyle w:val="Sinespaciado"/>
               <w:rPr>
                 <w:b/>
                 <w:color w:val="C00000"/>
@@ -927,90 +1328,89 @@
       <w:pPr>
         <w:pStyle w:val="Sinespaciado"/>
       </w:pPr>
-    </w:p>
-    <w:p>
-      <w:pPr>
-        <w:pStyle w:val="Sinespaciado"/>
-      </w:pPr>
-    </w:p>
-    <w:p>
-      <w:pPr>
-        <w:pStyle w:val="Sinespaciado"/>
-      </w:pPr>
-    </w:p>
-    <w:p>
-      <w:pPr>
-        <w:pStyle w:val="Sinespaciado"/>
-        <w:rPr>
-          <w:i/>
-        </w:rPr>
-      </w:pPr>
-      <w:r>
-        <w:rPr>
-          <w:i/>
-        </w:rPr>
-        <w:lastRenderedPageBreak/>
-        <w:t>6. EXTRA.</w:t>
-      </w:r>
-    </w:p>
-    <w:p>
-      <w:pPr>
-        <w:pStyle w:val="Sinespaciado"/>
-      </w:pPr>
-      <w:r>
-        <w:t xml:space="preserve">Resuelve el siguiente problema aplicando la etapa de </w:t>
-      </w:r>
-      <w:r>
-        <w:rPr>
-          <w:u w:val="single"/>
-        </w:rPr>
-        <w:t>análisis y programación</w:t>
-      </w:r>
-      <w:r>
-        <w:t xml:space="preserve"> para generar el algoritmo.</w:t>
-      </w:r>
-    </w:p>
-    <w:p>
-      <w:pPr>
-        <w:pStyle w:val="Sinespaciado"/>
-        <w:rPr>
-          <w:b/>
-          <w:i/>
-        </w:rPr>
-      </w:pPr>
-      <w:r>
-        <w:rPr>
-          <w:b/>
-          <w:i/>
-        </w:rPr>
-        <w:t>Necesitamos indicarle a un robot que prepare el desayuno. Hay dos opciones: un huevo estrellado o un huevo revuelto.</w:t>
-      </w:r>
-      <w:r>
-        <w:t xml:space="preserve"> </w:t>
-      </w:r>
-      <w:r>
-        <w:rPr>
-          <w:i/>
-          <w:sz w:val="16"/>
-        </w:rPr>
-        <w:t>(</w:t>
-      </w:r>
-      <w:r>
-        <w:rPr>
-          <w:i/>
-          <w:sz w:val="16"/>
-        </w:rPr>
-        <w:t>1</w:t>
-      </w:r>
-      <w:r>
-        <w:rPr>
-          <w:i/>
-          <w:sz w:val="16"/>
-        </w:rPr>
-        <w:t>5</w:t>
-      </w:r>
       <w:bookmarkStart w:id="0" w:name="_GoBack"/>
       <w:bookmarkEnd w:id="0"/>
+    </w:p>
+    <w:p>
+      <w:pPr>
+        <w:pStyle w:val="Sinespaciado"/>
+      </w:pPr>
+    </w:p>
+    <w:p>
+      <w:pPr>
+        <w:pStyle w:val="Sinespaciado"/>
+      </w:pPr>
+    </w:p>
+    <w:p>
+      <w:pPr>
+        <w:pStyle w:val="Sinespaciado"/>
+        <w:rPr>
+          <w:i/>
+        </w:rPr>
+      </w:pPr>
+      <w:r>
+        <w:rPr>
+          <w:i/>
+        </w:rPr>
+        <w:t>6. EXTRA.</w:t>
+      </w:r>
+    </w:p>
+    <w:p>
+      <w:pPr>
+        <w:pStyle w:val="Sinespaciado"/>
+      </w:pPr>
+      <w:r>
+        <w:t xml:space="preserve">Resuelve el siguiente problema aplicando la etapa de </w:t>
+      </w:r>
+      <w:r>
+        <w:rPr>
+          <w:u w:val="single"/>
+        </w:rPr>
+        <w:t>análisis y programación</w:t>
+      </w:r>
+      <w:r>
+        <w:t xml:space="preserve"> para generar el algoritmo.</w:t>
+      </w:r>
+    </w:p>
+    <w:p>
+      <w:pPr>
+        <w:pStyle w:val="Sinespaciado"/>
+        <w:rPr>
+          <w:b/>
+          <w:i/>
+        </w:rPr>
+      </w:pPr>
+      <w:r>
+        <w:rPr>
+          <w:b/>
+          <w:i/>
+        </w:rPr>
+        <w:t>Necesitamos indicarle a un robot que prepare el desayuno. Hay dos opciones: un huevo estrellado o un huevo revuelto.</w:t>
+      </w:r>
+      <w:r>
+        <w:t xml:space="preserve"> </w:t>
+      </w:r>
+      <w:r>
+        <w:rPr>
+          <w:i/>
+          <w:sz w:val="16"/>
+        </w:rPr>
+        <w:t>(</w:t>
+      </w:r>
+      <w:r>
+        <w:rPr>
+          <w:i/>
+          <w:sz w:val="16"/>
+        </w:rPr>
+        <w:t>1</w:t>
+      </w:r>
+      <w:r>
+        <w:rPr>
+          <w:i/>
+          <w:sz w:val="16"/>
+        </w:rPr>
+        <w:t>5</w:t>
+      </w:r>
       <w:r>
         <w:rPr>
           <w:i/>
@@ -1110,12 +1510,24 @@
               </w:rPr>
               <w:t>Entradas:</w:t>
             </w:r>
-          </w:p>
-          <w:p>
-            <w:pPr>
-              <w:pStyle w:val="Sinespaciado"/>
-              <w:rPr>
-                <w:color w:val="C00000"/>
+            <w:r>
+              <w:rPr>
+                <w:color w:val="C00000"/>
+                <w:sz w:val="20"/>
+              </w:rPr>
+              <w:t xml:space="preserve"> </w:t>
+            </w:r>
+            <w:r>
+              <w:rPr>
+                <w:sz w:val="20"/>
+              </w:rPr>
+              <w:t>Leer opciones</w:t>
+            </w:r>
+          </w:p>
+          <w:p>
+            <w:pPr>
+              <w:pStyle w:val="Sinespaciado"/>
+              <w:rPr>
                 <w:sz w:val="20"/>
               </w:rPr>
             </w:pPr>
@@ -1126,6 +1538,55 @@
               </w:rPr>
               <w:t>Salidas:</w:t>
             </w:r>
+            <w:r>
+              <w:rPr>
+                <w:color w:val="C00000"/>
+                <w:sz w:val="20"/>
+              </w:rPr>
+              <w:t xml:space="preserve"> </w:t>
+            </w:r>
+            <w:r>
+              <w:rPr>
+                <w:sz w:val="20"/>
+              </w:rPr>
+              <w:t>huevo revuelto, huevo estrellado</w:t>
+            </w:r>
+          </w:p>
+          <w:p>
+            <w:pPr>
+              <w:pStyle w:val="Sinespaciado"/>
+              <w:rPr>
+                <w:sz w:val="20"/>
+              </w:rPr>
+            </w:pPr>
+            <w:r>
+              <w:rPr>
+                <w:color w:val="C00000"/>
+                <w:sz w:val="20"/>
+              </w:rPr>
+              <w:t>Relación E/S:</w:t>
+            </w:r>
+            <w:r>
+              <w:rPr>
+                <w:color w:val="C00000"/>
+                <w:sz w:val="20"/>
+              </w:rPr>
+              <w:t xml:space="preserve"> </w:t>
+            </w:r>
+            <w:proofErr w:type="spellStart"/>
+            <w:r>
+              <w:rPr>
+                <w:sz w:val="20"/>
+              </w:rPr>
+              <w:t>h_r</w:t>
+            </w:r>
+            <w:proofErr w:type="spellEnd"/>
+            <w:r>
+              <w:rPr>
+                <w:sz w:val="20"/>
+              </w:rPr>
+              <w:t>= huevo revuelto</w:t>
+            </w:r>
           </w:p>
           <w:p>
             <w:pPr>
@@ -1138,10 +1599,23 @@
             </w:pPr>
             <w:r>
               <w:rPr>
-                <w:color w:val="C00000"/>
-                <w:sz w:val="20"/>
-              </w:rPr>
-              <w:t>Relación E/S:</w:t>
+                <w:sz w:val="20"/>
+              </w:rPr>
+              <w:t xml:space="preserve">                        </w:t>
+            </w:r>
+            <w:proofErr w:type="spellStart"/>
+            <w:r>
+              <w:rPr>
+                <w:sz w:val="20"/>
+              </w:rPr>
+              <w:t>h_e</w:t>
+            </w:r>
+            <w:proofErr w:type="spellEnd"/>
+            <w:r>
+              <w:rPr>
+                <w:sz w:val="20"/>
+              </w:rPr>
+              <w:t>= huevo estrellado</w:t>
             </w:r>
           </w:p>
         </w:tc>
@@ -1172,12 +1646,101 @@
           <w:p>
             <w:pPr>
               <w:pStyle w:val="Sinespaciado"/>
+              <w:numPr>
+                <w:ilvl w:val="0"/>
+                <w:numId w:val="3"/>
+              </w:numPr>
+              <w:rPr>
+                <w:bCs/>
+                <w:sz w:val="20"/>
+              </w:rPr>
+            </w:pPr>
+            <w:r>
+              <w:rPr>
+                <w:bCs/>
+                <w:sz w:val="20"/>
+              </w:rPr>
+              <w:t>Leer opciones</w:t>
+            </w:r>
+          </w:p>
+          <w:p>
+            <w:pPr>
+              <w:pStyle w:val="Sinespaciado"/>
+              <w:numPr>
+                <w:ilvl w:val="0"/>
+                <w:numId w:val="3"/>
+              </w:numPr>
+              <w:rPr>
+                <w:bCs/>
+                <w:sz w:val="20"/>
+              </w:rPr>
+            </w:pPr>
+            <w:r>
+              <w:rPr>
+                <w:bCs/>
+                <w:sz w:val="20"/>
+              </w:rPr>
+              <w:t xml:space="preserve">Huevo revuelto= </w:t>
+            </w:r>
+            <w:proofErr w:type="spellStart"/>
+            <w:r>
+              <w:rPr>
+                <w:bCs/>
+                <w:sz w:val="20"/>
+              </w:rPr>
+              <w:t>h_r</w:t>
+            </w:r>
+            <w:proofErr w:type="spellEnd"/>
+          </w:p>
+          <w:p>
+            <w:pPr>
+              <w:pStyle w:val="Sinespaciado"/>
+              <w:numPr>
+                <w:ilvl w:val="0"/>
+                <w:numId w:val="3"/>
+              </w:numPr>
+              <w:rPr>
+                <w:bCs/>
+                <w:sz w:val="20"/>
+              </w:rPr>
+            </w:pPr>
+            <w:r>
+              <w:rPr>
+                <w:bCs/>
+                <w:sz w:val="20"/>
+              </w:rPr>
+              <w:t xml:space="preserve">Huevo estrellado= </w:t>
+            </w:r>
+            <w:proofErr w:type="spellStart"/>
+            <w:r>
+              <w:rPr>
+                <w:bCs/>
+                <w:sz w:val="20"/>
+              </w:rPr>
+              <w:t>h_e</w:t>
+            </w:r>
+            <w:proofErr w:type="spellEnd"/>
+          </w:p>
+          <w:p>
+            <w:pPr>
+              <w:pStyle w:val="Sinespaciado"/>
+              <w:numPr>
+                <w:ilvl w:val="0"/>
+                <w:numId w:val="3"/>
+              </w:numPr>
               <w:rPr>
                 <w:b/>
                 <w:color w:val="C00000"/>
                 <w:sz w:val="20"/>
               </w:rPr>
             </w:pPr>
+            <w:r>
+              <w:rPr>
+                <w:bCs/>
+                <w:sz w:val="20"/>
+              </w:rPr>
+              <w:t>Imprimir resultado</w:t>
+            </w:r>
           </w:p>
         </w:tc>
       </w:tr>
@@ -1211,6 +1774,40 @@
                 <w:sz w:val="20"/>
               </w:rPr>
             </w:pPr>
+            <w:r>
+              <w:rPr>
+                <w:b/>
+                <w:color w:val="C00000"/>
+                <w:sz w:val="20"/>
+              </w:rPr>
+              <w:t xml:space="preserve">Que no hay operaciones de por medio, por </w:t>
+            </w:r>
+            <w:proofErr w:type="gramStart"/>
+            <w:r>
+              <w:rPr>
+                <w:b/>
+                <w:color w:val="C00000"/>
+                <w:sz w:val="20"/>
+              </w:rPr>
+              <w:t>ende</w:t>
+            </w:r>
+            <w:proofErr w:type="gramEnd"/>
+            <w:r>
+              <w:rPr>
+                <w:b/>
+                <w:color w:val="C00000"/>
+                <w:sz w:val="20"/>
+              </w:rPr>
+              <w:t xml:space="preserve"> no es un problema matemático</w:t>
+            </w:r>
+            <w:r>
+              <w:rPr>
+                <w:b/>
+                <w:color w:val="C00000"/>
+                <w:sz w:val="20"/>
+              </w:rPr>
+              <w:t>, más bien uno de programar las decisiones de un robot.</w:t>
+            </w:r>
           </w:p>
         </w:tc>
       </w:tr>
@@ -1236,6 +1833,98 @@
 <file path=word/numbering.xml><?xml version="1.0" encoding="utf-8"?>
 <w:numbering xmlns:wpc="http://schemas.microsoft.com/office/word/2010/wordprocessingCanvas" xmlns:cx="http://schemas.microsoft.com/office/drawing/2014/chartex" xmlns:cx1="http://schemas.microsoft.com/office/drawing/2015/9/8/chartex" xmlns:cx2="http://schemas.microsoft.com/office/drawing/2015/10/21/chartex" xmlns:cx3="http://schemas.microsoft.com/office/drawing/2016/5/9/chartex" xmlns:cx4="http://schemas.microsoft.com/office/drawing/2016/5/10/chartex" xmlns:cx5="http://schemas.microsoft.com/office/drawing/2016/5/11/chartex" xmlns:cx6="http://schemas.microsoft.com/office/drawing/2016/5/12/chartex" xmlns:cx7="http://schemas.microsoft.com/office/drawing/2016/5/13/chartex" xmlns:cx8="http://schemas.microsoft.com/office/drawing/2016/5/14/chartex" xmlns:mc="http://schemas.openxmlformats.org/markup-compatibility/2006" xmlns:aink="http://schemas.microsoft.com/office/drawing/2016/ink" xmlns:am3d="http://schemas.microsoft.com/office/drawing/2017/model3d" xmlns:o="urn:schemas-microsoft-com:office:office" xmlns:r="http://schemas.openxmlformats.org/officeDocument/2006/relationships" xmlns:m="http://schemas.openxmlformats.org/officeDocument/2006/math" xmlns:v="urn:schemas-microsoft-com:vml" xmlns:wp14="http://schemas.microsoft.com/office/word/2010/wordprocessingDrawing" xmlns:wp="http://schemas.openxmlformats.org/drawingml/2006/wordprocessingDrawing" xmlns:w10="urn:schemas-microsoft-com:office:word" xmlns:w="http://schemas.openxmlformats.org/wordprocessingml/2006/main" xmlns:w14="http://schemas.microsoft.com/office/word/2010/wordml" xmlns:w15="http://schemas.microsoft.com/office/word/2012/wordml" xmlns:w16cid="http://schemas.microsoft.com/office/word/2016/wordml/cid" xmlns:w16se="http://schemas.microsoft.com/office/word/2015/wordml/symex" xmlns:wpg="http://schemas.microsoft.com/office/word/2010/wordprocessingGroup" xmlns:wpi="http://schemas.microsoft.com/office/word/2010/wordprocessingInk" xmlns:wne="http://schemas.microsoft.com/office/word/2006/wordml" xmlns:wps="http://schemas.microsoft.com/office/word/2010/wordprocessingShape" mc:Ignorable="w14 w15 w16se w16cid wp14">
   <w:abstractNum w:abstractNumId="0" w15:restartNumberingAfterBreak="0">
+    <w:nsid w:val="20CB35C2"/>
+    <w:multiLevelType w:val="hybridMultilevel"/>
+    <w:tmpl w:val="F3825CB2"/>
+    <w:lvl w:ilvl="0" w:tplc="6F3CAEDA">
+      <w:start w:val="1"/>
+      <w:numFmt w:val="decimal"/>
+      <w:lvlText w:val="%1."/>
+      <w:lvlJc w:val="left"/>
+      <w:pPr>
+        <w:ind w:left="720" w:hanging="360"/>
+      </w:pPr>
+      <w:rPr>
+        <w:rFonts w:hint="default"/>
+        <w:b w:val="0"/>
+        <w:bCs/>
+        <w:color w:val="auto"/>
+      </w:rPr>
+    </w:lvl>
+    <w:lvl w:ilvl="1" w:tplc="080A0019" w:tentative="1">
+      <w:start w:val="1"/>
+      <w:numFmt w:val="lowerLetter"/>
+      <w:lvlText w:val="%2."/>
+      <w:lvlJc w:val="left"/>
+      <w:pPr>
+        <w:ind w:left="1440" w:hanging="360"/>
+      </w:pPr>
+    </w:lvl>
+    <w:lvl w:ilvl="2" w:tplc="080A001B" w:tentative="1">
+      <w:start w:val="1"/>
+      <w:numFmt w:val="lowerRoman"/>
+      <w:lvlText w:val="%3."/>
+      <w:lvlJc w:val="right"/>
+      <w:pPr>
+        <w:ind w:left="2160" w:hanging="180"/>
+      </w:pPr>
+    </w:lvl>
+    <w:lvl w:ilvl="3" w:tplc="080A000F" w:tentative="1">
+      <w:start w:val="1"/>
+      <w:numFmt w:val="decimal"/>
+      <w:lvlText w:val="%4."/>
+      <w:lvlJc w:val="left"/>
+      <w:pPr>
+        <w:ind w:left="2880" w:hanging="360"/>
+      </w:pPr>
+    </w:lvl>
+    <w:lvl w:ilvl="4" w:tplc="080A0019" w:tentative="1">
+      <w:start w:val="1"/>
+      <w:numFmt w:val="lowerLetter"/>
+      <w:lvlText w:val="%5."/>
+      <w:lvlJc w:val="left"/>
+      <w:pPr>
+        <w:ind w:left="3600" w:hanging="360"/>
+      </w:pPr>
+    </w:lvl>
+    <w:lvl w:ilvl="5" w:tplc="080A001B" w:tentative="1">
+      <w:start w:val="1"/>
+      <w:numFmt w:val="lowerRoman"/>
+      <w:lvlText w:val="%6."/>
+      <w:lvlJc w:val="right"/>
+      <w:pPr>
+        <w:ind w:left="4320" w:hanging="180"/>
+      </w:pPr>
+    </w:lvl>
+    <w:lvl w:ilvl="6" w:tplc="080A000F" w:tentative="1">
+      <w:start w:val="1"/>
+      <w:numFmt w:val="decimal"/>
+      <w:lvlText w:val="%7."/>
+      <w:lvlJc w:val="left"/>
+      <w:pPr>
+        <w:ind w:left="5040" w:hanging="360"/>
+      </w:pPr>
+    </w:lvl>
+    <w:lvl w:ilvl="7" w:tplc="080A0019" w:tentative="1">
+      <w:start w:val="1"/>
+      <w:numFmt w:val="lowerLetter"/>
+      <w:lvlText w:val="%8."/>
+      <w:lvlJc w:val="left"/>
+      <w:pPr>
+        <w:ind w:left="5760" w:hanging="360"/>
+      </w:pPr>
+    </w:lvl>
+    <w:lvl w:ilvl="8" w:tplc="080A001B" w:tentative="1">
+      <w:start w:val="1"/>
+      <w:numFmt w:val="lowerRoman"/>
+      <w:lvlText w:val="%9."/>
+      <w:lvlJc w:val="right"/>
+      <w:pPr>
+        <w:ind w:left="6480" w:hanging="180"/>
+      </w:pPr>
+    </w:lvl>
+  </w:abstractNum>
+  <w:abstractNum w:abstractNumId="1" w15:restartNumberingAfterBreak="0">
     <w:nsid w:val="68432B4B"/>
     <w:multiLevelType w:val="hybridMultilevel"/>
     <w:tmpl w:val="25ACBC4A"/>
@@ -1321,7 +2010,102 @@
       </w:pPr>
     </w:lvl>
   </w:abstractNum>
+  <w:abstractNum w:abstractNumId="2" w15:restartNumberingAfterBreak="0">
+    <w:nsid w:val="7B6D6806"/>
+    <w:multiLevelType w:val="hybridMultilevel"/>
+    <w:tmpl w:val="2378FF4C"/>
+    <w:lvl w:ilvl="0" w:tplc="080A000F">
+      <w:start w:val="1"/>
+      <w:numFmt w:val="decimal"/>
+      <w:lvlText w:val="%1."/>
+      <w:lvlJc w:val="left"/>
+      <w:pPr>
+        <w:ind w:left="720" w:hanging="360"/>
+      </w:pPr>
+      <w:rPr>
+        <w:rFonts w:hint="default"/>
+      </w:rPr>
+    </w:lvl>
+    <w:lvl w:ilvl="1" w:tplc="080A0019" w:tentative="1">
+      <w:start w:val="1"/>
+      <w:numFmt w:val="lowerLetter"/>
+      <w:lvlText w:val="%2."/>
+      <w:lvlJc w:val="left"/>
+      <w:pPr>
+        <w:ind w:left="1440" w:hanging="360"/>
+      </w:pPr>
+    </w:lvl>
+    <w:lvl w:ilvl="2" w:tplc="080A001B" w:tentative="1">
+      <w:start w:val="1"/>
+      <w:numFmt w:val="lowerRoman"/>
+      <w:lvlText w:val="%3."/>
+      <w:lvlJc w:val="right"/>
+      <w:pPr>
+        <w:ind w:left="2160" w:hanging="180"/>
+      </w:pPr>
+    </w:lvl>
+    <w:lvl w:ilvl="3" w:tplc="080A000F" w:tentative="1">
+      <w:start w:val="1"/>
+      <w:numFmt w:val="decimal"/>
+      <w:lvlText w:val="%4."/>
+      <w:lvlJc w:val="left"/>
+      <w:pPr>
+        <w:ind w:left="2880" w:hanging="360"/>
+      </w:pPr>
+    </w:lvl>
+    <w:lvl w:ilvl="4" w:tplc="080A0019" w:tentative="1">
+      <w:start w:val="1"/>
+      <w:numFmt w:val="lowerLetter"/>
+      <w:lvlText w:val="%5."/>
+      <w:lvlJc w:val="left"/>
+      <w:pPr>
+        <w:ind w:left="3600" w:hanging="360"/>
+      </w:pPr>
+    </w:lvl>
+    <w:lvl w:ilvl="5" w:tplc="080A001B" w:tentative="1">
+      <w:start w:val="1"/>
+      <w:numFmt w:val="lowerRoman"/>
+      <w:lvlText w:val="%6."/>
+      <w:lvlJc w:val="right"/>
+      <w:pPr>
+        <w:ind w:left="4320" w:hanging="180"/>
+      </w:pPr>
+    </w:lvl>
+    <w:lvl w:ilvl="6" w:tplc="080A000F" w:tentative="1">
+      <w:start w:val="1"/>
+      <w:numFmt w:val="decimal"/>
+      <w:lvlText w:val="%7."/>
+      <w:lvlJc w:val="left"/>
+      <w:pPr>
+        <w:ind w:left="5040" w:hanging="360"/>
+      </w:pPr>
+    </w:lvl>
+    <w:lvl w:ilvl="7" w:tplc="080A0019" w:tentative="1">
+      <w:start w:val="1"/>
+      <w:numFmt w:val="lowerLetter"/>
+      <w:lvlText w:val="%8."/>
+      <w:lvlJc w:val="left"/>
+      <w:pPr>
+        <w:ind w:left="5760" w:hanging="360"/>
+      </w:pPr>
+    </w:lvl>
+    <w:lvl w:ilvl="8" w:tplc="080A001B" w:tentative="1">
+      <w:start w:val="1"/>
+      <w:numFmt w:val="lowerRoman"/>
+      <w:lvlText w:val="%9."/>
+      <w:lvlJc w:val="right"/>
+      <w:pPr>
+        <w:ind w:left="6480" w:hanging="180"/>
+      </w:pPr>
+    </w:lvl>
+  </w:abstractNum>
   <w:num w:numId="1">
+    <w:abstractNumId w:val="1"/>
+  </w:num>
+  <w:num w:numId="2">
+    <w:abstractNumId w:val="2"/>
+  </w:num>
+  <w:num w:numId="3">
     <w:abstractNumId w:val="0"/>
   </w:num>
 </w:numbering>
@@ -1450,6 +2234,7 @@
     <w:lsdException w:name="HTML Sample" w:semiHidden="1" w:unhideWhenUsed="1"/>
     <w:lsdException w:name="HTML Typewriter" w:semiHidden="1" w:unhideWhenUsed="1"/>
     <w:lsdException w:name="HTML Variable" w:semiHidden="1" w:unhideWhenUsed="1"/>
+    <w:lsdException w:name="Normal Table" w:semiHidden="1" w:unhideWhenUsed="1"/>
     <w:lsdException w:name="annotation subject" w:semiHidden="1" w:unhideWhenUsed="1"/>
     <w:lsdException w:name="No List" w:semiHidden="1" w:unhideWhenUsed="1"/>
     <w:lsdException w:name="Outline List 1" w:semiHidden="1" w:unhideWhenUsed="1"/>
@@ -1496,8 +2281,10 @@
     <w:lsdException w:name="Table Subtle 2" w:semiHidden="1" w:unhideWhenUsed="1"/>
     <w:lsdException w:name="Table Web 1" w:semiHidden="1" w:unhideWhenUsed="1"/>
     <w:lsdException w:name="Table Web 2" w:semiHidden="1" w:unhideWhenUsed="1"/>
+    <w:lsdException w:name="Table Web 3" w:semiHidden="1" w:unhideWhenUsed="1"/>
     <w:lsdException w:name="Balloon Text" w:semiHidden="1" w:unhideWhenUsed="1"/>
     <w:lsdException w:name="Table Grid" w:uiPriority="59"/>
+    <w:lsdException w:name="Table Theme" w:semiHidden="1" w:unhideWhenUsed="1"/>
     <w:lsdException w:name="Placeholder Text" w:semiHidden="1"/>
     <w:lsdException w:name="No Spacing" w:uiPriority="1" w:qFormat="1"/>
     <w:lsdException w:name="Light Shading" w:uiPriority="60"/>
@@ -2067,7 +2854,7 @@
 </file>
 
 <file path=customXml/itemProps1.xml><?xml version="1.0" encoding="utf-8"?>
-<ds:datastoreItem xmlns:ds="http://schemas.openxmlformats.org/officeDocument/2006/customXml" ds:itemID="{7ED4FA3F-CAD3-304D-81EE-72F6B9F45E64}">
+<ds:datastoreItem xmlns:ds="http://schemas.openxmlformats.org/officeDocument/2006/customXml" ds:itemID="{4E9FC074-A333-4820-B7D7-322BF9A0B364}">
   <ds:schemaRefs>
     <ds:schemaRef ds:uri="http://schemas.openxmlformats.org/officeDocument/2006/bibliography"/>
   </ds:schemaRefs>

</xml_diff>

<commit_message>
Misión 1, Paloma Cueto, A01746765
Se realizó el ejercicio extra
</commit_message>
<xml_diff>
--- a/Tarea-01.docx
+++ b/Tarea-01.docx
@@ -13,6 +13,12 @@
         <w:rPr>
           <w:sz w:val="24"/>
         </w:rPr>
+        <w:t xml:space="preserve"> </w:t>
+      </w:r>
+      <w:r>
+        <w:rPr>
+          <w:sz w:val="24"/>
+        </w:rPr>
         <w:t>Fundamentos de programación</w:t>
       </w:r>
     </w:p>
@@ -43,6 +49,12 @@
           <w:sz w:val="24"/>
         </w:rPr>
         <w:t xml:space="preserve">Nombre del alumno: </w:t>
+      </w:r>
+      <w:r>
+        <w:rPr>
+          <w:sz w:val="24"/>
+        </w:rPr>
+        <w:t>Paloma Argelia Cueto González</w:t>
       </w:r>
     </w:p>
     <w:p>
@@ -306,6 +318,49 @@
                 <w:sz w:val="20"/>
               </w:rPr>
               <w:t>La diferencia consiste en…</w:t>
+            </w:r>
+            <w:r>
+              <w:rPr>
+                <w:i/>
+                <w:color w:val="C00000"/>
+                <w:sz w:val="20"/>
+              </w:rPr>
+              <w:t xml:space="preserve"> </w:t>
+            </w:r>
+            <w:r>
+              <w:rPr>
+                <w:i/>
+                <w:sz w:val="20"/>
+              </w:rPr>
+              <w:t>que el algoritmo es una serie de pasos que serviran como intrucciones para resolver un problema especifico y</w:t>
+            </w:r>
+            <w:r>
+              <w:rPr>
+                <w:i/>
+                <w:sz w:val="20"/>
+              </w:rPr>
+              <w:t xml:space="preserve"> solo funcionaran si esta bien estructurado y</w:t>
+            </w:r>
+            <w:r>
+              <w:rPr>
+                <w:i/>
+                <w:sz w:val="20"/>
+              </w:rPr>
+              <w:t xml:space="preserve"> el programa</w:t>
+            </w:r>
+            <w:r>
+              <w:rPr>
+                <w:i/>
+                <w:sz w:val="20"/>
+              </w:rPr>
+              <w:t xml:space="preserve"> es la implementación del algoritmo</w:t>
+            </w:r>
+            <w:r>
+              <w:rPr>
+                <w:i/>
+                <w:sz w:val="20"/>
+              </w:rPr>
+              <w:t>.</w:t>
             </w:r>
           </w:p>
           <w:p>
@@ -405,10 +460,23 @@
               <w:pStyle w:val="Sinespaciado"/>
               <w:rPr>
                 <w:i/>
-                <w:color w:val="FF0000"/>
-                <w:sz w:val="20"/>
-              </w:rPr>
-            </w:pPr>
+                <w:sz w:val="20"/>
+              </w:rPr>
+            </w:pPr>
+            <w:r>
+              <w:rPr>
+                <w:i/>
+                <w:sz w:val="20"/>
+              </w:rPr>
+              <w:t>Entender con claridad el problema que se está presentando</w:t>
+            </w:r>
+            <w:r>
+              <w:rPr>
+                <w:i/>
+                <w:sz w:val="20"/>
+              </w:rPr>
+              <w:t>, delimitar la entrada, salida y el proceso.</w:t>
+            </w:r>
           </w:p>
         </w:tc>
       </w:tr>
@@ -438,10 +506,23 @@
               <w:pStyle w:val="Sinespaciado"/>
               <w:rPr>
                 <w:i/>
-                <w:color w:val="FF0000"/>
-                <w:sz w:val="20"/>
-              </w:rPr>
-            </w:pPr>
+                <w:sz w:val="20"/>
+              </w:rPr>
+            </w:pPr>
+            <w:r>
+              <w:rPr>
+                <w:i/>
+                <w:sz w:val="20"/>
+              </w:rPr>
+              <w:t xml:space="preserve">Generar los pasos que se deberán seguir para solucionar el </w:t>
+            </w:r>
+            <w:r>
+              <w:rPr>
+                <w:i/>
+                <w:sz w:val="20"/>
+              </w:rPr>
+              <w:t>problema</w:t>
+            </w:r>
           </w:p>
         </w:tc>
       </w:tr>
@@ -471,10 +552,16 @@
               <w:pStyle w:val="Sinespaciado"/>
               <w:rPr>
                 <w:i/>
-                <w:color w:val="FF0000"/>
-                <w:sz w:val="20"/>
-              </w:rPr>
-            </w:pPr>
+                <w:sz w:val="20"/>
+              </w:rPr>
+            </w:pPr>
+            <w:r>
+              <w:rPr>
+                <w:i/>
+                <w:sz w:val="20"/>
+              </w:rPr>
+              <w:t>Crear el algortimo que solucionará el problema</w:t>
+            </w:r>
           </w:p>
         </w:tc>
       </w:tr>
@@ -618,80 +705,6 @@
               </w:rPr>
               <w:t xml:space="preserve">  </w:t>
             </w:r>
-          </w:p>
-          <w:p>
-            <w:pPr>
-              <w:pStyle w:val="Sinespaciado"/>
-              <w:rPr>
-                <w:rFonts w:eastAsia="Times New Roman" w:cs="Times New Roman"/>
-                <w:bCs/>
-                <w:sz w:val="20"/>
-                <w:szCs w:val="20"/>
-              </w:rPr>
-            </w:pPr>
-            <w:r>
-              <w:rPr>
-                <w:rFonts w:eastAsia="Times New Roman" w:cs="Times New Roman"/>
-                <w:bCs/>
-                <w:sz w:val="20"/>
-                <w:szCs w:val="20"/>
-              </w:rPr>
-              <w:t>Explica (</w:t>
-            </w:r>
-            <w:r>
-              <w:rPr>
-                <w:rFonts w:eastAsia="Times New Roman" w:cs="Times New Roman"/>
-                <w:bCs/>
-                <w:sz w:val="20"/>
-                <w:szCs w:val="20"/>
-              </w:rPr>
-              <w:t>agrega</w:t>
-            </w:r>
-            <w:r>
-              <w:rPr>
-                <w:rFonts w:eastAsia="Times New Roman" w:cs="Times New Roman"/>
-                <w:bCs/>
-                <w:sz w:val="20"/>
-                <w:szCs w:val="20"/>
-              </w:rPr>
-              <w:t xml:space="preserve"> la foto </w:t>
-            </w:r>
-            <w:r>
-              <w:rPr>
-                <w:rFonts w:eastAsia="Times New Roman" w:cs="Times New Roman"/>
-                <w:bCs/>
-                <w:sz w:val="20"/>
-                <w:szCs w:val="20"/>
-              </w:rPr>
-              <w:t>que muestr</w:t>
-            </w:r>
-            <w:r>
-              <w:rPr>
-                <w:rFonts w:eastAsia="Times New Roman" w:cs="Times New Roman"/>
-                <w:bCs/>
-                <w:sz w:val="20"/>
-                <w:szCs w:val="20"/>
-              </w:rPr>
-              <w:t>a</w:t>
-            </w:r>
-            <w:r>
-              <w:rPr>
-                <w:rFonts w:eastAsia="Times New Roman" w:cs="Times New Roman"/>
-                <w:bCs/>
-                <w:sz w:val="20"/>
-                <w:szCs w:val="20"/>
-              </w:rPr>
-              <w:t xml:space="preserve"> cómo llegaste a la</w:t>
-            </w:r>
-            <w:r>
-              <w:rPr>
-                <w:rFonts w:eastAsia="Times New Roman" w:cs="Times New Roman"/>
-                <w:bCs/>
-                <w:sz w:val="20"/>
-                <w:szCs w:val="20"/>
-              </w:rPr>
-              <w:t xml:space="preserve"> solución):</w:t>
-            </w:r>
             <w:r>
               <w:rPr>
                 <w:rFonts w:eastAsia="Times New Roman" w:cs="Times New Roman"/>
@@ -701,7 +714,152 @@
                 <w:sz w:val="20"/>
                 <w:szCs w:val="20"/>
               </w:rPr>
+              <w:t>Coche</w:t>
+            </w:r>
+          </w:p>
+          <w:p>
+            <w:pPr>
+              <w:pStyle w:val="Sinespaciado"/>
+              <w:rPr>
+                <w:rFonts w:eastAsia="Times New Roman" w:cs="Times New Roman"/>
+                <w:bCs/>
+                <w:i/>
+                <w:color w:val="C00000"/>
+                <w:sz w:val="20"/>
+                <w:szCs w:val="20"/>
+              </w:rPr>
+            </w:pPr>
+            <w:r>
+              <w:rPr>
+                <w:rFonts w:eastAsia="Times New Roman" w:cs="Times New Roman"/>
+                <w:bCs/>
+                <w:sz w:val="20"/>
+                <w:szCs w:val="20"/>
+              </w:rPr>
+              <w:t>Explica (</w:t>
+            </w:r>
+            <w:r>
+              <w:rPr>
+                <w:rFonts w:eastAsia="Times New Roman" w:cs="Times New Roman"/>
+                <w:bCs/>
+                <w:sz w:val="20"/>
+                <w:szCs w:val="20"/>
+              </w:rPr>
+              <w:t>agrega</w:t>
+            </w:r>
+            <w:r>
+              <w:rPr>
+                <w:rFonts w:eastAsia="Times New Roman" w:cs="Times New Roman"/>
+                <w:bCs/>
+                <w:sz w:val="20"/>
+                <w:szCs w:val="20"/>
+              </w:rPr>
+              <w:t xml:space="preserve"> la foto </w:t>
+            </w:r>
+            <w:r>
+              <w:rPr>
+                <w:rFonts w:eastAsia="Times New Roman" w:cs="Times New Roman"/>
+                <w:bCs/>
+                <w:sz w:val="20"/>
+                <w:szCs w:val="20"/>
+              </w:rPr>
+              <w:t>que muestr</w:t>
+            </w:r>
+            <w:r>
+              <w:rPr>
+                <w:rFonts w:eastAsia="Times New Roman" w:cs="Times New Roman"/>
+                <w:bCs/>
+                <w:sz w:val="20"/>
+                <w:szCs w:val="20"/>
+              </w:rPr>
+              <w:t>a</w:t>
+            </w:r>
+            <w:r>
+              <w:rPr>
+                <w:rFonts w:eastAsia="Times New Roman" w:cs="Times New Roman"/>
+                <w:bCs/>
+                <w:sz w:val="20"/>
+                <w:szCs w:val="20"/>
+              </w:rPr>
+              <w:t xml:space="preserve"> cómo llegaste a la</w:t>
+            </w:r>
+            <w:r>
+              <w:rPr>
+                <w:rFonts w:eastAsia="Times New Roman" w:cs="Times New Roman"/>
+                <w:bCs/>
+                <w:sz w:val="20"/>
+                <w:szCs w:val="20"/>
+              </w:rPr>
+              <w:t xml:space="preserve"> solución):</w:t>
+            </w:r>
+            <w:r>
+              <w:rPr>
+                <w:rFonts w:eastAsia="Times New Roman" w:cs="Times New Roman"/>
+                <w:bCs/>
+                <w:i/>
+                <w:color w:val="C00000"/>
+                <w:sz w:val="20"/>
+                <w:szCs w:val="20"/>
+              </w:rPr>
               <w:t xml:space="preserve">  </w:t>
+            </w:r>
+          </w:p>
+          <w:p>
+            <w:pPr>
+              <w:pStyle w:val="Sinespaciado"/>
+              <w:rPr>
+                <w:rFonts w:eastAsia="Times New Roman" w:cs="Times New Roman"/>
+                <w:bCs/>
+                <w:sz w:val="20"/>
+                <w:szCs w:val="20"/>
+              </w:rPr>
+            </w:pPr>
+            <w:r>
+              <w:rPr>
+                <w:noProof/>
+              </w:rPr>
+              <w:drawing>
+                <wp:inline distT="0" distB="0" distL="0" distR="0" wp14:anchorId="42DA6BB4" wp14:editId="3F2E98BB">
+                  <wp:extent cx="2109377" cy="1774209"/>
+                  <wp:effectExtent l="0" t="0" r="5715" b="0"/>
+                  <wp:docPr id="1" name="Imagen 1"/>
+                  <wp:cNvGraphicFramePr>
+                    <a:graphicFrameLocks xmlns:a="http://schemas.openxmlformats.org/drawingml/2006/main" noChangeAspect="1"/>
+                  </wp:cNvGraphicFramePr>
+                  <a:graphic xmlns:a="http://schemas.openxmlformats.org/drawingml/2006/main">
+                    <a:graphicData uri="http://schemas.openxmlformats.org/drawingml/2006/picture">
+                      <pic:pic xmlns:pic="http://schemas.openxmlformats.org/drawingml/2006/picture">
+                        <pic:nvPicPr>
+                          <pic:cNvPr id="1" name=""/>
+                          <pic:cNvPicPr/>
+                        </pic:nvPicPr>
+                        <pic:blipFill rotWithShape="1">
+                          <a:blip r:embed="rId6"/>
+                          <a:srcRect l="6506" t="23175" r="14609" b="27061"/>
+                          <a:stretch/>
+                        </pic:blipFill>
+                        <pic:spPr bwMode="auto">
+                          <a:xfrm>
+                            <a:off x="0" y="0"/>
+                            <a:ext cx="2123953" cy="1786469"/>
+                          </a:xfrm>
+                          <a:prstGeom prst="rect">
+                            <a:avLst/>
+                          </a:prstGeom>
+                          <a:ln>
+                            <a:noFill/>
+                          </a:ln>
+                          <a:extLst>
+                            <a:ext uri="{53640926-AAD7-44D8-BBD7-CCE9431645EC}">
+                              <a14:shadowObscured xmlns:a14="http://schemas.microsoft.com/office/drawing/2010/main"/>
+                            </a:ext>
+                          </a:extLst>
+                        </pic:spPr>
+                      </pic:pic>
+                    </a:graphicData>
+                  </a:graphic>
+                </wp:inline>
+              </w:drawing>
             </w:r>
           </w:p>
         </w:tc>
@@ -726,7 +884,13 @@
       <w:pPr>
         <w:pStyle w:val="Sinespaciado"/>
       </w:pPr>
-      <w:r>
+    </w:p>
+    <w:p>
+      <w:pPr>
+        <w:pStyle w:val="Sinespaciado"/>
+      </w:pPr>
+      <w:r>
+        <w:lastRenderedPageBreak/>
         <w:t>4</w:t>
       </w:r>
       <w:r>
@@ -819,7 +983,6 @@
             <w:pPr>
               <w:pStyle w:val="Sinespaciado"/>
               <w:rPr>
-                <w:color w:val="C00000"/>
                 <w:sz w:val="20"/>
               </w:rPr>
             </w:pPr>
@@ -830,12 +993,24 @@
               </w:rPr>
               <w:t>Entradas:</w:t>
             </w:r>
-          </w:p>
-          <w:p>
-            <w:pPr>
-              <w:pStyle w:val="Sinespaciado"/>
-              <w:rPr>
-                <w:color w:val="C00000"/>
+            <w:r>
+              <w:rPr>
+                <w:color w:val="C00000"/>
+                <w:sz w:val="20"/>
+              </w:rPr>
+              <w:t xml:space="preserve"> </w:t>
+            </w:r>
+            <w:r>
+              <w:rPr>
+                <w:sz w:val="20"/>
+              </w:rPr>
+              <w:t>Edad de la persona en años y meses enteros</w:t>
+            </w:r>
+          </w:p>
+          <w:p>
+            <w:pPr>
+              <w:pStyle w:val="Sinespaciado"/>
+              <w:rPr>
                 <w:sz w:val="20"/>
               </w:rPr>
             </w:pPr>
@@ -846,6 +1021,19 @@
               </w:rPr>
               <w:t>Salidas:</w:t>
             </w:r>
+            <w:r>
+              <w:rPr>
+                <w:color w:val="C00000"/>
+                <w:sz w:val="20"/>
+              </w:rPr>
+              <w:t xml:space="preserve"> </w:t>
+            </w:r>
+            <w:r>
+              <w:rPr>
+                <w:sz w:val="20"/>
+              </w:rPr>
+              <w:t>Número de días que ha vivido una persona</w:t>
+            </w:r>
           </w:p>
           <w:p>
             <w:pPr>
@@ -862,6 +1050,19 @@
                 <w:sz w:val="20"/>
               </w:rPr>
               <w:t>Relación E/S:</w:t>
+            </w:r>
+            <w:r>
+              <w:rPr>
+                <w:color w:val="C00000"/>
+                <w:sz w:val="20"/>
+              </w:rPr>
+              <w:t xml:space="preserve"> </w:t>
+            </w:r>
+            <w:r>
+              <w:rPr>
+                <w:sz w:val="20"/>
+              </w:rPr>
+              <w:t>Multiplicación</w:t>
             </w:r>
           </w:p>
         </w:tc>
@@ -908,6 +1109,66 @@
           <w:p>
             <w:pPr>
               <w:pStyle w:val="Sinespaciado"/>
+              <w:numPr>
+                <w:ilvl w:val="0"/>
+                <w:numId w:val="2"/>
+              </w:numPr>
+              <w:rPr>
+                <w:bCs/>
+                <w:sz w:val="20"/>
+              </w:rPr>
+            </w:pPr>
+            <w:r>
+              <w:rPr>
+                <w:bCs/>
+                <w:sz w:val="20"/>
+              </w:rPr>
+              <w:t>Leer datos de edad</w:t>
+            </w:r>
+          </w:p>
+          <w:p>
+            <w:pPr>
+              <w:pStyle w:val="Sinespaciado"/>
+              <w:numPr>
+                <w:ilvl w:val="0"/>
+                <w:numId w:val="2"/>
+              </w:numPr>
+              <w:rPr>
+                <w:bCs/>
+                <w:sz w:val="20"/>
+              </w:rPr>
+            </w:pPr>
+            <w:r>
+              <w:rPr>
+                <w:bCs/>
+                <w:sz w:val="20"/>
+              </w:rPr>
+              <w:t>Días vividos = (años*365) + (meses*30)</w:t>
+            </w:r>
+          </w:p>
+          <w:p>
+            <w:pPr>
+              <w:pStyle w:val="Sinespaciado"/>
+              <w:numPr>
+                <w:ilvl w:val="0"/>
+                <w:numId w:val="2"/>
+              </w:numPr>
+              <w:rPr>
+                <w:bCs/>
+                <w:sz w:val="20"/>
+              </w:rPr>
+            </w:pPr>
+            <w:r>
+              <w:rPr>
+                <w:bCs/>
+                <w:sz w:val="20"/>
+              </w:rPr>
+              <w:t>Imprimir días vividos</w:t>
+            </w:r>
+          </w:p>
+          <w:p>
+            <w:pPr>
+              <w:pStyle w:val="Sinespaciado"/>
               <w:rPr>
                 <w:b/>
                 <w:color w:val="C00000"/>
@@ -949,7 +1210,6 @@
         <w:rPr>
           <w:i/>
         </w:rPr>
-        <w:lastRenderedPageBreak/>
         <w:t>6. EXTRA.</w:t>
       </w:r>
     </w:p>
@@ -1009,8 +1269,6 @@
         </w:rPr>
         <w:t>5</w:t>
       </w:r>
-      <w:bookmarkStart w:id="0" w:name="_GoBack"/>
-      <w:bookmarkEnd w:id="0"/>
       <w:r>
         <w:rPr>
           <w:i/>
@@ -1099,7 +1357,6 @@
             <w:pPr>
               <w:pStyle w:val="Sinespaciado"/>
               <w:rPr>
-                <w:color w:val="C00000"/>
                 <w:sz w:val="20"/>
               </w:rPr>
             </w:pPr>
@@ -1110,12 +1367,24 @@
               </w:rPr>
               <w:t>Entradas:</w:t>
             </w:r>
-          </w:p>
-          <w:p>
-            <w:pPr>
-              <w:pStyle w:val="Sinespaciado"/>
-              <w:rPr>
-                <w:color w:val="C00000"/>
+            <w:r>
+              <w:rPr>
+                <w:color w:val="C00000"/>
+                <w:sz w:val="20"/>
+              </w:rPr>
+              <w:t xml:space="preserve"> </w:t>
+            </w:r>
+            <w:r>
+              <w:rPr>
+                <w:sz w:val="20"/>
+              </w:rPr>
+              <w:t>Tipo de huevo que se quiere preparar</w:t>
+            </w:r>
+          </w:p>
+          <w:p>
+            <w:pPr>
+              <w:pStyle w:val="Sinespaciado"/>
+              <w:rPr>
                 <w:sz w:val="20"/>
               </w:rPr>
             </w:pPr>
@@ -1126,13 +1395,25 @@
               </w:rPr>
               <w:t>Salidas:</w:t>
             </w:r>
+            <w:r>
+              <w:rPr>
+                <w:color w:val="C00000"/>
+                <w:sz w:val="20"/>
+              </w:rPr>
+              <w:t xml:space="preserve"> </w:t>
+            </w:r>
+            <w:r>
+              <w:rPr>
+                <w:sz w:val="20"/>
+              </w:rPr>
+              <w:t>Huevo cocinado</w:t>
+            </w:r>
           </w:p>
           <w:p>
             <w:pPr>
               <w:pStyle w:val="Sinespaciado"/>
               <w:rPr>
                 <w:i/>
-                <w:color w:val="C00000"/>
                 <w:sz w:val="20"/>
               </w:rPr>
             </w:pPr>
@@ -1142,6 +1423,19 @@
                 <w:sz w:val="20"/>
               </w:rPr>
               <w:t>Relación E/S:</w:t>
+            </w:r>
+            <w:r>
+              <w:rPr>
+                <w:color w:val="C00000"/>
+                <w:sz w:val="20"/>
+              </w:rPr>
+              <w:t xml:space="preserve"> </w:t>
+            </w:r>
+            <w:r>
+              <w:rPr>
+                <w:sz w:val="20"/>
+              </w:rPr>
+              <w:t>Tipo de preparación que se va a realizar</w:t>
             </w:r>
           </w:p>
         </w:tc>
@@ -1178,6 +1472,1614 @@
                 <w:sz w:val="20"/>
               </w:rPr>
             </w:pPr>
+            <w:r>
+              <w:rPr>
+                <w:b/>
+                <w:noProof/>
+                <w:color w:val="C00000"/>
+                <w:sz w:val="20"/>
+              </w:rPr>
+              <mc:AlternateContent>
+                <mc:Choice Requires="wps">
+                  <w:drawing>
+                    <wp:anchor distT="0" distB="0" distL="114300" distR="114300" simplePos="0" relativeHeight="251659264" behindDoc="0" locked="0" layoutInCell="1" allowOverlap="1" wp14:anchorId="6F797237" wp14:editId="6A847EA9">
+                      <wp:simplePos x="0" y="0"/>
+                      <wp:positionH relativeFrom="column">
+                        <wp:posOffset>928844</wp:posOffset>
+                      </wp:positionH>
+                      <wp:positionV relativeFrom="paragraph">
+                        <wp:posOffset>63500</wp:posOffset>
+                      </wp:positionV>
+                      <wp:extent cx="675564" cy="266131"/>
+                      <wp:effectExtent l="0" t="0" r="10795" b="19685"/>
+                      <wp:wrapNone/>
+                      <wp:docPr id="2" name="Rectángulo 2"/>
+                      <wp:cNvGraphicFramePr/>
+                      <a:graphic xmlns:a="http://schemas.openxmlformats.org/drawingml/2006/main">
+                        <a:graphicData uri="http://schemas.microsoft.com/office/word/2010/wordprocessingShape">
+                          <wps:wsp>
+                            <wps:cNvSpPr/>
+                            <wps:spPr>
+                              <a:xfrm>
+                                <a:off x="0" y="0"/>
+                                <a:ext cx="675564" cy="266131"/>
+                              </a:xfrm>
+                              <a:prstGeom prst="rect">
+                                <a:avLst/>
+                              </a:prstGeom>
+                            </wps:spPr>
+                            <wps:style>
+                              <a:lnRef idx="2">
+                                <a:schemeClr val="dk1"/>
+                              </a:lnRef>
+                              <a:fillRef idx="1">
+                                <a:schemeClr val="lt1"/>
+                              </a:fillRef>
+                              <a:effectRef idx="0">
+                                <a:schemeClr val="dk1"/>
+                              </a:effectRef>
+                              <a:fontRef idx="minor">
+                                <a:schemeClr val="dk1"/>
+                              </a:fontRef>
+                            </wps:style>
+                            <wps:txbx>
+                              <w:txbxContent>
+                                <w:p>
+                                  <w:pPr>
+                                    <w:jc w:val="center"/>
+                                    <w:rPr>
+                                      <w:sz w:val="18"/>
+                                      <w:szCs w:val="18"/>
+                                    </w:rPr>
+                                  </w:pPr>
+                                  <w:r>
+                                    <w:rPr>
+                                      <w:sz w:val="18"/>
+                                      <w:szCs w:val="18"/>
+                                    </w:rPr>
+                                    <w:t>Desayuno</w:t>
+                                  </w:r>
+                                </w:p>
+                              </w:txbxContent>
+                            </wps:txbx>
+                            <wps:bodyPr rot="0" spcFirstLastPara="0" vertOverflow="overflow" horzOverflow="overflow" vert="horz" wrap="square" lIns="91440" tIns="45720" rIns="91440" bIns="45720" numCol="1" spcCol="0" rtlCol="0" fromWordArt="0" anchor="t" anchorCtr="0" forceAA="0" compatLnSpc="1">
+                              <a:prstTxWarp prst="textNoShape">
+                                <a:avLst/>
+                              </a:prstTxWarp>
+                              <a:noAutofit/>
+                            </wps:bodyPr>
+                          </wps:wsp>
+                        </a:graphicData>
+                      </a:graphic>
+                      <wp14:sizeRelH relativeFrom="margin">
+                        <wp14:pctWidth>0</wp14:pctWidth>
+                      </wp14:sizeRelH>
+                      <wp14:sizeRelV relativeFrom="margin">
+                        <wp14:pctHeight>0</wp14:pctHeight>
+                      </wp14:sizeRelV>
+                    </wp:anchor>
+                  </w:drawing>
+                </mc:Choice>
+                <mc:Fallback>
+                  <w:pict>
+                    <v:rect w14:anchorId="6F797237" id="Rectángulo 2" o:spid="_x0000_s1026" style="position:absolute;margin-left:73.15pt;margin-top:5pt;width:53.2pt;height:20.95pt;z-index:251659264;visibility:visible;mso-wrap-style:square;mso-width-percent:0;mso-height-percent:0;mso-wrap-distance-left:9pt;mso-wrap-distance-top:0;mso-wrap-distance-right:9pt;mso-wrap-distance-bottom:0;mso-position-horizontal:absolute;mso-position-horizontal-relative:text;mso-position-vertical:absolute;mso-position-vertical-relative:text;mso-width-percent:0;mso-height-percent:0;mso-width-relative:margin;mso-height-relative:margin;v-text-anchor:top" o:gfxdata="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" fillcolor="white [3201]" strokecolor="black [3200]" strokeweight="2pt">
+                      <v:textbox>
+                        <w:txbxContent>
+                          <w:p>
+                            <w:pPr>
+                              <w:jc w:val="center"/>
+                              <w:rPr>
+                                <w:sz w:val="18"/>
+                                <w:szCs w:val="18"/>
+                              </w:rPr>
+                            </w:pPr>
+                            <w:r>
+                              <w:rPr>
+                                <w:sz w:val="18"/>
+                                <w:szCs w:val="18"/>
+                              </w:rPr>
+                              <w:t>Desayuno</w:t>
+                            </w:r>
+                          </w:p>
+                        </w:txbxContent>
+                      </v:textbox>
+                    </v:rect>
+                  </w:pict>
+                </mc:Fallback>
+              </mc:AlternateContent>
+            </w:r>
+          </w:p>
+          <w:p>
+            <w:pPr>
+              <w:pStyle w:val="Sinespaciado"/>
+              <w:rPr>
+                <w:b/>
+                <w:color w:val="C00000"/>
+                <w:sz w:val="20"/>
+              </w:rPr>
+            </w:pPr>
+          </w:p>
+          <w:p>
+            <w:pPr>
+              <w:pStyle w:val="Sinespaciado"/>
+              <w:rPr>
+                <w:b/>
+                <w:color w:val="C00000"/>
+                <w:sz w:val="20"/>
+              </w:rPr>
+            </w:pPr>
+            <w:r>
+              <w:rPr>
+                <w:b/>
+                <w:noProof/>
+                <w:color w:val="C00000"/>
+                <w:sz w:val="20"/>
+              </w:rPr>
+              <mc:AlternateContent>
+                <mc:Choice Requires="wps">
+                  <w:drawing>
+                    <wp:anchor distT="0" distB="0" distL="114300" distR="114300" simplePos="0" relativeHeight="251672576" behindDoc="0" locked="0" layoutInCell="1" allowOverlap="1" wp14:anchorId="18801DC5" wp14:editId="1285DA1E">
+                      <wp:simplePos x="0" y="0"/>
+                      <wp:positionH relativeFrom="column">
+                        <wp:posOffset>1252078</wp:posOffset>
+                      </wp:positionH>
+                      <wp:positionV relativeFrom="paragraph">
+                        <wp:posOffset>74949</wp:posOffset>
+                      </wp:positionV>
+                      <wp:extent cx="0" cy="143301"/>
+                      <wp:effectExtent l="76200" t="0" r="57150" b="47625"/>
+                      <wp:wrapNone/>
+                      <wp:docPr id="11" name="Conector recto de flecha 11"/>
+                      <wp:cNvGraphicFramePr/>
+                      <a:graphic xmlns:a="http://schemas.openxmlformats.org/drawingml/2006/main">
+                        <a:graphicData uri="http://schemas.microsoft.com/office/word/2010/wordprocessingShape">
+                          <wps:wsp>
+                            <wps:cNvCnPr/>
+                            <wps:spPr>
+                              <a:xfrm>
+                                <a:off x="0" y="0"/>
+                                <a:ext cx="0" cy="143301"/>
+                              </a:xfrm>
+                              <a:prstGeom prst="straightConnector1">
+                                <a:avLst/>
+                              </a:prstGeom>
+                              <a:ln>
+                                <a:tailEnd type="triangle"/>
+                              </a:ln>
+                            </wps:spPr>
+                            <wps:style>
+                              <a:lnRef idx="1">
+                                <a:schemeClr val="dk1"/>
+                              </a:lnRef>
+                              <a:fillRef idx="0">
+                                <a:schemeClr val="dk1"/>
+                              </a:fillRef>
+                              <a:effectRef idx="0">
+                                <a:schemeClr val="dk1"/>
+                              </a:effectRef>
+                              <a:fontRef idx="minor">
+                                <a:schemeClr val="tx1"/>
+                              </a:fontRef>
+                            </wps:style>
+                            <wps:bodyPr/>
+                          </wps:wsp>
+                        </a:graphicData>
+                      </a:graphic>
+                    </wp:anchor>
+                  </w:drawing>
+                </mc:Choice>
+                <mc:Fallback>
+                  <w:pict>
+                    <v:shapetype w14:anchorId="469E4923" id="_x0000_t32" coordsize="21600,21600" o:spt="32" o:oned="t" path="m,l21600,21600e" filled="f">
+                      <v:path arrowok="t" fillok="f" o:connecttype="none"/>
+                      <o:lock v:ext="edit" shapetype="t"/>
+                    </v:shapetype>
+                    <v:shape id="Conector recto de flecha 11" o:spid="_x0000_s1026" type="#_x0000_t32" style="position:absolute;margin-left:98.6pt;margin-top:5.9pt;width:0;height:11.3pt;z-index:251672576;visibility:visible;mso-wrap-style:square;mso-wrap-distance-left:9pt;mso-wrap-distance-top:0;mso-wrap-distance-right:9pt;mso-wrap-distance-bottom:0;mso-position-horizontal:absolute;mso-position-horizontal-relative:text;mso-position-vertical:absolute;mso-position-vertical-relative:text" o:gfxdata="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" strokecolor="black [3040]">
+                      <v:stroke endarrow="block"/>
+                    </v:shape>
+                  </w:pict>
+                </mc:Fallback>
+              </mc:AlternateContent>
+            </w:r>
+          </w:p>
+          <w:p>
+            <w:pPr>
+              <w:pStyle w:val="Sinespaciado"/>
+              <w:rPr>
+                <w:b/>
+                <w:color w:val="C00000"/>
+                <w:sz w:val="20"/>
+              </w:rPr>
+            </w:pPr>
+            <w:r>
+              <w:rPr>
+                <w:b/>
+                <w:noProof/>
+                <w:color w:val="C00000"/>
+                <w:sz w:val="20"/>
+              </w:rPr>
+              <mc:AlternateContent>
+                <mc:Choice Requires="wps">
+                  <w:drawing>
+                    <wp:anchor distT="0" distB="0" distL="114300" distR="114300" simplePos="0" relativeHeight="251660288" behindDoc="0" locked="0" layoutInCell="1" allowOverlap="1" wp14:anchorId="7E177AA1" wp14:editId="39A7B097">
+                      <wp:simplePos x="0" y="0"/>
+                      <wp:positionH relativeFrom="column">
+                        <wp:posOffset>504029</wp:posOffset>
+                      </wp:positionH>
+                      <wp:positionV relativeFrom="paragraph">
+                        <wp:posOffset>109220</wp:posOffset>
+                      </wp:positionV>
+                      <wp:extent cx="1513641" cy="928047"/>
+                      <wp:effectExtent l="0" t="0" r="10795" b="24765"/>
+                      <wp:wrapNone/>
+                      <wp:docPr id="3" name="Rombo 3"/>
+                      <wp:cNvGraphicFramePr/>
+                      <a:graphic xmlns:a="http://schemas.openxmlformats.org/drawingml/2006/main">
+                        <a:graphicData uri="http://schemas.microsoft.com/office/word/2010/wordprocessingShape">
+                          <wps:wsp>
+                            <wps:cNvSpPr/>
+                            <wps:spPr>
+                              <a:xfrm>
+                                <a:off x="0" y="0"/>
+                                <a:ext cx="1513641" cy="928047"/>
+                              </a:xfrm>
+                              <a:prstGeom prst="diamond">
+                                <a:avLst/>
+                              </a:prstGeom>
+                            </wps:spPr>
+                            <wps:style>
+                              <a:lnRef idx="2">
+                                <a:schemeClr val="dk1"/>
+                              </a:lnRef>
+                              <a:fillRef idx="1">
+                                <a:schemeClr val="lt1"/>
+                              </a:fillRef>
+                              <a:effectRef idx="0">
+                                <a:schemeClr val="dk1"/>
+                              </a:effectRef>
+                              <a:fontRef idx="minor">
+                                <a:schemeClr val="dk1"/>
+                              </a:fontRef>
+                            </wps:style>
+                            <wps:txbx>
+                              <w:txbxContent>
+                                <w:p>
+                                  <w:pPr>
+                                    <w:jc w:val="center"/>
+                                    <w:rPr>
+                                      <w:sz w:val="20"/>
+                                      <w:szCs w:val="20"/>
+                                    </w:rPr>
+                                  </w:pPr>
+                                  <w:r>
+                                    <w:rPr>
+                                      <w:sz w:val="20"/>
+                                      <w:szCs w:val="20"/>
+                                    </w:rPr>
+                                    <w:t>Huevo estrellado</w:t>
+                                  </w:r>
+                                </w:p>
+                              </w:txbxContent>
+                            </wps:txbx>
+                            <wps:bodyPr rot="0" spcFirstLastPara="0" vertOverflow="overflow" horzOverflow="overflow" vert="horz" wrap="square" lIns="91440" tIns="45720" rIns="91440" bIns="45720" numCol="1" spcCol="0" rtlCol="0" fromWordArt="0" anchor="ctr" anchorCtr="0" forceAA="0" compatLnSpc="1">
+                              <a:prstTxWarp prst="textNoShape">
+                                <a:avLst/>
+                              </a:prstTxWarp>
+                              <a:noAutofit/>
+                            </wps:bodyPr>
+                          </wps:wsp>
+                        </a:graphicData>
+                      </a:graphic>
+                      <wp14:sizeRelH relativeFrom="margin">
+                        <wp14:pctWidth>0</wp14:pctWidth>
+                      </wp14:sizeRelH>
+                      <wp14:sizeRelV relativeFrom="margin">
+                        <wp14:pctHeight>0</wp14:pctHeight>
+                      </wp14:sizeRelV>
+                    </wp:anchor>
+                  </w:drawing>
+                </mc:Choice>
+                <mc:Fallback>
+                  <w:pict>
+                    <v:shapetype w14:anchorId="7E177AA1" id="_x0000_t4" coordsize="21600,21600" o:spt="4" path="m10800,l,10800,10800,21600,21600,10800xe">
+                      <v:stroke joinstyle="miter"/>
+                      <v:path gradientshapeok="t" o:connecttype="rect" textboxrect="5400,5400,16200,16200"/>
+                    </v:shapetype>
+                    <v:shape id="Rombo 3" o:spid="_x0000_s1027" type="#_x0000_t4" style="position:absolute;margin-left:39.7pt;margin-top:8.6pt;width:119.2pt;height:73.05pt;z-index:251660288;visibility:visible;mso-wrap-style:square;mso-width-percent:0;mso-height-percent:0;mso-wrap-distance-left:9pt;mso-wrap-distance-top:0;mso-wrap-distance-right:9pt;mso-wrap-distance-bottom:0;mso-position-horizontal:absolute;mso-position-horizontal-relative:text;mso-position-vertical:absolute;mso-position-vertical-relative:text;mso-width-percent:0;mso-height-percent:0;mso-width-relative:margin;mso-height-relative:margin;v-text-anchor:middle" o:gfxdata="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" fillcolor="white [3201]" strokecolor="black [3200]" strokeweight="2pt">
+                      <v:textbox>
+                        <w:txbxContent>
+                          <w:p>
+                            <w:pPr>
+                              <w:jc w:val="center"/>
+                              <w:rPr>
+                                <w:sz w:val="20"/>
+                                <w:szCs w:val="20"/>
+                              </w:rPr>
+                            </w:pPr>
+                            <w:r>
+                              <w:rPr>
+                                <w:sz w:val="20"/>
+                                <w:szCs w:val="20"/>
+                              </w:rPr>
+                              <w:t>Huevo estrellado</w:t>
+                            </w:r>
+                          </w:p>
+                        </w:txbxContent>
+                      </v:textbox>
+                    </v:shape>
+                  </w:pict>
+                </mc:Fallback>
+              </mc:AlternateContent>
+            </w:r>
+          </w:p>
+          <w:p>
+            <w:pPr>
+              <w:pStyle w:val="Sinespaciado"/>
+              <w:rPr>
+                <w:b/>
+                <w:color w:val="C00000"/>
+                <w:sz w:val="20"/>
+              </w:rPr>
+            </w:pPr>
+            <w:r>
+              <w:rPr>
+                <w:b/>
+                <w:noProof/>
+                <w:color w:val="C00000"/>
+                <w:sz w:val="20"/>
+              </w:rPr>
+              <mc:AlternateContent>
+                <mc:Choice Requires="wps">
+                  <w:drawing>
+                    <wp:anchor distT="0" distB="0" distL="114300" distR="114300" simplePos="0" relativeHeight="251679744" behindDoc="0" locked="0" layoutInCell="1" allowOverlap="1" wp14:anchorId="7C2306A5" wp14:editId="7913A005">
+                      <wp:simplePos x="0" y="0"/>
+                      <wp:positionH relativeFrom="column">
+                        <wp:posOffset>1913104</wp:posOffset>
+                      </wp:positionH>
+                      <wp:positionV relativeFrom="paragraph">
+                        <wp:posOffset>145718</wp:posOffset>
+                      </wp:positionV>
+                      <wp:extent cx="368490" cy="252484"/>
+                      <wp:effectExtent l="0" t="0" r="0" b="0"/>
+                      <wp:wrapNone/>
+                      <wp:docPr id="17" name="Rectángulo 17"/>
+                      <wp:cNvGraphicFramePr/>
+                      <a:graphic xmlns:a="http://schemas.openxmlformats.org/drawingml/2006/main">
+                        <a:graphicData uri="http://schemas.microsoft.com/office/word/2010/wordprocessingShape">
+                          <wps:wsp>
+                            <wps:cNvSpPr/>
+                            <wps:spPr>
+                              <a:xfrm>
+                                <a:off x="0" y="0"/>
+                                <a:ext cx="368490" cy="252484"/>
+                              </a:xfrm>
+                              <a:prstGeom prst="rect">
+                                <a:avLst/>
+                              </a:prstGeom>
+                              <a:noFill/>
+                              <a:ln>
+                                <a:noFill/>
+                              </a:ln>
+                            </wps:spPr>
+                            <wps:style>
+                              <a:lnRef idx="0">
+                                <a:scrgbClr r="0" g="0" b="0"/>
+                              </a:lnRef>
+                              <a:fillRef idx="0">
+                                <a:scrgbClr r="0" g="0" b="0"/>
+                              </a:fillRef>
+                              <a:effectRef idx="0">
+                                <a:scrgbClr r="0" g="0" b="0"/>
+                              </a:effectRef>
+                              <a:fontRef idx="minor">
+                                <a:schemeClr val="dk1"/>
+                              </a:fontRef>
+                            </wps:style>
+                            <wps:txbx>
+                              <w:txbxContent>
+                                <w:p>
+                                  <w:pPr>
+                                    <w:jc w:val="center"/>
+                                  </w:pPr>
+                                  <w:r>
+                                    <w:t>Sí</w:t>
+                                  </w:r>
+                                </w:p>
+                              </w:txbxContent>
+                            </wps:txbx>
+                            <wps:bodyPr rot="0" spcFirstLastPara="0" vertOverflow="overflow" horzOverflow="overflow" vert="horz" wrap="square" lIns="91440" tIns="45720" rIns="91440" bIns="45720" numCol="1" spcCol="0" rtlCol="0" fromWordArt="0" anchor="ctr" anchorCtr="0" forceAA="0" compatLnSpc="1">
+                              <a:prstTxWarp prst="textNoShape">
+                                <a:avLst/>
+                              </a:prstTxWarp>
+                              <a:noAutofit/>
+                            </wps:bodyPr>
+                          </wps:wsp>
+                        </a:graphicData>
+                      </a:graphic>
+                      <wp14:sizeRelH relativeFrom="margin">
+                        <wp14:pctWidth>0</wp14:pctWidth>
+                      </wp14:sizeRelH>
+                      <wp14:sizeRelV relativeFrom="margin">
+                        <wp14:pctHeight>0</wp14:pctHeight>
+                      </wp14:sizeRelV>
+                    </wp:anchor>
+                  </w:drawing>
+                </mc:Choice>
+                <mc:Fallback>
+                  <w:pict>
+                    <v:rect w14:anchorId="7C2306A5" id="Rectángulo 17" o:spid="_x0000_s1028" style="position:absolute;margin-left:150.65pt;margin-top:11.45pt;width:29pt;height:19.9pt;z-index:251679744;visibility:visible;mso-wrap-style:square;mso-width-percent:0;mso-height-percent:0;mso-wrap-distance-left:9pt;mso-wrap-distance-top:0;mso-wrap-distance-right:9pt;mso-wrap-distance-bottom:0;mso-position-horizontal:absolute;mso-position-horizontal-relative:text;mso-position-vertical:absolute;mso-position-vertical-relative:text;mso-width-percent:0;mso-height-percent:0;mso-width-relative:margin;mso-height-relative:margin;v-text-anchor:middle" o:gfxdata="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" filled="f" stroked="f">
+                      <v:textbox>
+                        <w:txbxContent>
+                          <w:p>
+                            <w:pPr>
+                              <w:jc w:val="center"/>
+                            </w:pPr>
+                            <w:r>
+                              <w:t>Sí</w:t>
+                            </w:r>
+                          </w:p>
+                        </w:txbxContent>
+                      </v:textbox>
+                    </v:rect>
+                  </w:pict>
+                </mc:Fallback>
+              </mc:AlternateContent>
+            </w:r>
+          </w:p>
+          <w:p>
+            <w:pPr>
+              <w:pStyle w:val="Sinespaciado"/>
+              <w:rPr>
+                <w:b/>
+                <w:color w:val="C00000"/>
+                <w:sz w:val="20"/>
+              </w:rPr>
+            </w:pPr>
+            <w:r>
+              <w:rPr>
+                <w:b/>
+                <w:noProof/>
+                <w:color w:val="C00000"/>
+                <w:sz w:val="20"/>
+              </w:rPr>
+              <mc:AlternateContent>
+                <mc:Choice Requires="wps">
+                  <w:drawing>
+                    <wp:anchor distT="0" distB="0" distL="114300" distR="114300" simplePos="0" relativeHeight="251676672" behindDoc="0" locked="0" layoutInCell="1" allowOverlap="1" wp14:anchorId="115DD505" wp14:editId="0B6C2DB2">
+                      <wp:simplePos x="0" y="0"/>
+                      <wp:positionH relativeFrom="column">
+                        <wp:posOffset>2047240</wp:posOffset>
+                      </wp:positionH>
+                      <wp:positionV relativeFrom="paragraph">
+                        <wp:posOffset>259080</wp:posOffset>
+                      </wp:positionV>
+                      <wp:extent cx="198120" cy="0"/>
+                      <wp:effectExtent l="0" t="76200" r="11430" b="95250"/>
+                      <wp:wrapNone/>
+                      <wp:docPr id="15" name="Conector recto de flecha 15"/>
+                      <wp:cNvGraphicFramePr/>
+                      <a:graphic xmlns:a="http://schemas.openxmlformats.org/drawingml/2006/main">
+                        <a:graphicData uri="http://schemas.microsoft.com/office/word/2010/wordprocessingShape">
+                          <wps:wsp>
+                            <wps:cNvCnPr/>
+                            <wps:spPr>
+                              <a:xfrm>
+                                <a:off x="0" y="0"/>
+                                <a:ext cx="198120" cy="0"/>
+                              </a:xfrm>
+                              <a:prstGeom prst="straightConnector1">
+                                <a:avLst/>
+                              </a:prstGeom>
+                              <a:ln>
+                                <a:tailEnd type="triangle"/>
+                              </a:ln>
+                            </wps:spPr>
+                            <wps:style>
+                              <a:lnRef idx="1">
+                                <a:schemeClr val="dk1"/>
+                              </a:lnRef>
+                              <a:fillRef idx="0">
+                                <a:schemeClr val="dk1"/>
+                              </a:fillRef>
+                              <a:effectRef idx="0">
+                                <a:schemeClr val="dk1"/>
+                              </a:effectRef>
+                              <a:fontRef idx="minor">
+                                <a:schemeClr val="tx1"/>
+                              </a:fontRef>
+                            </wps:style>
+                            <wps:bodyPr/>
+                          </wps:wsp>
+                        </a:graphicData>
+                      </a:graphic>
+                    </wp:anchor>
+                  </w:drawing>
+                </mc:Choice>
+                <mc:Fallback>
+                  <w:pict>
+                    <v:shape w14:anchorId="21830FE9" id="Conector recto de flecha 15" o:spid="_x0000_s1026" type="#_x0000_t32" style="position:absolute;margin-left:161.2pt;margin-top:20.4pt;width:15.6pt;height:0;z-index:251676672;visibility:visible;mso-wrap-style:square;mso-wrap-distance-left:9pt;mso-wrap-distance-top:0;mso-wrap-distance-right:9pt;mso-wrap-distance-bottom:0;mso-position-horizontal:absolute;mso-position-horizontal-relative:text;mso-position-vertical:absolute;mso-position-vertical-relative:text" o:gfxdata="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" strokecolor="black [3040]">
+                      <v:stroke endarrow="block"/>
+                    </v:shape>
+                  </w:pict>
+                </mc:Fallback>
+              </mc:AlternateContent>
+            </w:r>
+            <w:r>
+              <w:rPr>
+                <w:b/>
+                <w:noProof/>
+                <w:color w:val="C00000"/>
+                <w:sz w:val="20"/>
+              </w:rPr>
+              <mc:AlternateContent>
+                <mc:Choice Requires="wps">
+                  <w:drawing>
+                    <wp:anchor distT="0" distB="0" distL="114300" distR="114300" simplePos="0" relativeHeight="251667456" behindDoc="0" locked="0" layoutInCell="1" allowOverlap="1" wp14:anchorId="7D4CA0E6" wp14:editId="05DD0742">
+                      <wp:simplePos x="0" y="0"/>
+                      <wp:positionH relativeFrom="column">
+                        <wp:posOffset>2291715</wp:posOffset>
+                      </wp:positionH>
+                      <wp:positionV relativeFrom="paragraph">
+                        <wp:posOffset>50800</wp:posOffset>
+                      </wp:positionV>
+                      <wp:extent cx="1016635" cy="443230"/>
+                      <wp:effectExtent l="0" t="0" r="12065" b="13970"/>
+                      <wp:wrapNone/>
+                      <wp:docPr id="4" name="Rectángulo 4"/>
+                      <wp:cNvGraphicFramePr/>
+                      <a:graphic xmlns:a="http://schemas.openxmlformats.org/drawingml/2006/main">
+                        <a:graphicData uri="http://schemas.microsoft.com/office/word/2010/wordprocessingShape">
+                          <wps:wsp>
+                            <wps:cNvSpPr/>
+                            <wps:spPr>
+                              <a:xfrm>
+                                <a:off x="0" y="0"/>
+                                <a:ext cx="1016635" cy="443230"/>
+                              </a:xfrm>
+                              <a:prstGeom prst="rect">
+                                <a:avLst/>
+                              </a:prstGeom>
+                            </wps:spPr>
+                            <wps:style>
+                              <a:lnRef idx="2">
+                                <a:schemeClr val="dk1"/>
+                              </a:lnRef>
+                              <a:fillRef idx="1">
+                                <a:schemeClr val="lt1"/>
+                              </a:fillRef>
+                              <a:effectRef idx="0">
+                                <a:schemeClr val="dk1"/>
+                              </a:effectRef>
+                              <a:fontRef idx="minor">
+                                <a:schemeClr val="dk1"/>
+                              </a:fontRef>
+                            </wps:style>
+                            <wps:txbx>
+                              <w:txbxContent>
+                                <w:p>
+                                  <w:pPr>
+                                    <w:jc w:val="center"/>
+                                    <w:rPr>
+                                      <w:sz w:val="20"/>
+                                      <w:szCs w:val="20"/>
+                                    </w:rPr>
+                                  </w:pPr>
+                                  <w:r>
+                                    <w:rPr>
+                                      <w:sz w:val="20"/>
+                                      <w:szCs w:val="20"/>
+                                    </w:rPr>
+                                    <w:t>Se prepara desayuno</w:t>
+                                  </w:r>
+                                </w:p>
+                              </w:txbxContent>
+                            </wps:txbx>
+                            <wps:bodyPr rot="0" spcFirstLastPara="0" vertOverflow="overflow" horzOverflow="overflow" vert="horz" wrap="square" lIns="91440" tIns="45720" rIns="91440" bIns="45720" numCol="1" spcCol="0" rtlCol="0" fromWordArt="0" anchor="ctr" anchorCtr="0" forceAA="0" compatLnSpc="1">
+                              <a:prstTxWarp prst="textNoShape">
+                                <a:avLst/>
+                              </a:prstTxWarp>
+                              <a:noAutofit/>
+                            </wps:bodyPr>
+                          </wps:wsp>
+                        </a:graphicData>
+                      </a:graphic>
+                      <wp14:sizeRelH relativeFrom="margin">
+                        <wp14:pctWidth>0</wp14:pctWidth>
+                      </wp14:sizeRelH>
+                      <wp14:sizeRelV relativeFrom="margin">
+                        <wp14:pctHeight>0</wp14:pctHeight>
+                      </wp14:sizeRelV>
+                    </wp:anchor>
+                  </w:drawing>
+                </mc:Choice>
+                <mc:Fallback>
+                  <w:pict>
+                    <v:rect w14:anchorId="7D4CA0E6" id="Rectángulo 4" o:spid="_x0000_s1029" style="position:absolute;margin-left:180.45pt;margin-top:4pt;width:80.05pt;height:34.9pt;z-index:251667456;visibility:visible;mso-wrap-style:square;mso-width-percent:0;mso-height-percent:0;mso-wrap-distance-left:9pt;mso-wrap-distance-top:0;mso-wrap-distance-right:9pt;mso-wrap-distance-bottom:0;mso-position-horizontal:absolute;mso-position-horizontal-relative:text;mso-position-vertical:absolute;mso-position-vertical-relative:text;mso-width-percent:0;mso-height-percent:0;mso-width-relative:margin;mso-height-relative:margin;v-text-anchor:middle" o:gfxdata="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" fillcolor="white [3201]" strokecolor="black [3200]" strokeweight="2pt">
+                      <v:textbox>
+                        <w:txbxContent>
+                          <w:p>
+                            <w:pPr>
+                              <w:jc w:val="center"/>
+                              <w:rPr>
+                                <w:sz w:val="20"/>
+                                <w:szCs w:val="20"/>
+                              </w:rPr>
+                            </w:pPr>
+                            <w:r>
+                              <w:rPr>
+                                <w:sz w:val="20"/>
+                                <w:szCs w:val="20"/>
+                              </w:rPr>
+                              <w:t>Se prepara desayuno</w:t>
+                            </w:r>
+                          </w:p>
+                        </w:txbxContent>
+                      </v:textbox>
+                    </v:rect>
+                  </w:pict>
+                </mc:Fallback>
+              </mc:AlternateContent>
+            </w:r>
+            <w:r>
+              <w:rPr>
+                <w:b/>
+                <w:noProof/>
+                <w:color w:val="C00000"/>
+                <w:sz w:val="20"/>
+              </w:rPr>
+              <mc:AlternateContent>
+                <mc:Choice Requires="wps">
+                  <w:drawing>
+                    <wp:anchor distT="0" distB="0" distL="114300" distR="114300" simplePos="0" relativeHeight="251670528" behindDoc="0" locked="0" layoutInCell="1" allowOverlap="1" wp14:anchorId="0BDF09C1" wp14:editId="4C08BA39">
+                      <wp:simplePos x="0" y="0"/>
+                      <wp:positionH relativeFrom="column">
+                        <wp:posOffset>3565364</wp:posOffset>
+                      </wp:positionH>
+                      <wp:positionV relativeFrom="paragraph">
+                        <wp:posOffset>46355</wp:posOffset>
+                      </wp:positionV>
+                      <wp:extent cx="681990" cy="436245"/>
+                      <wp:effectExtent l="0" t="0" r="22860" b="20955"/>
+                      <wp:wrapNone/>
+                      <wp:docPr id="8" name="Elipse 8"/>
+                      <wp:cNvGraphicFramePr/>
+                      <a:graphic xmlns:a="http://schemas.openxmlformats.org/drawingml/2006/main">
+                        <a:graphicData uri="http://schemas.microsoft.com/office/word/2010/wordprocessingShape">
+                          <wps:wsp>
+                            <wps:cNvSpPr/>
+                            <wps:spPr>
+                              <a:xfrm>
+                                <a:off x="0" y="0"/>
+                                <a:ext cx="681990" cy="436245"/>
+                              </a:xfrm>
+                              <a:prstGeom prst="ellipse">
+                                <a:avLst/>
+                              </a:prstGeom>
+                            </wps:spPr>
+                            <wps:style>
+                              <a:lnRef idx="2">
+                                <a:schemeClr val="dk1"/>
+                              </a:lnRef>
+                              <a:fillRef idx="1">
+                                <a:schemeClr val="lt1"/>
+                              </a:fillRef>
+                              <a:effectRef idx="0">
+                                <a:schemeClr val="dk1"/>
+                              </a:effectRef>
+                              <a:fontRef idx="minor">
+                                <a:schemeClr val="dk1"/>
+                              </a:fontRef>
+                            </wps:style>
+                            <wps:txbx>
+                              <w:txbxContent>
+                                <w:p>
+                                  <w:pPr>
+                                    <w:jc w:val="center"/>
+                                  </w:pPr>
+                                  <w:r>
+                                    <w:t>Fin</w:t>
+                                  </w:r>
+                                </w:p>
+                              </w:txbxContent>
+                            </wps:txbx>
+                            <wps:bodyPr rot="0" spcFirstLastPara="0" vertOverflow="overflow" horzOverflow="overflow" vert="horz" wrap="square" lIns="91440" tIns="45720" rIns="91440" bIns="45720" numCol="1" spcCol="0" rtlCol="0" fromWordArt="0" anchor="ctr" anchorCtr="0" forceAA="0" compatLnSpc="1">
+                              <a:prstTxWarp prst="textNoShape">
+                                <a:avLst/>
+                              </a:prstTxWarp>
+                              <a:noAutofit/>
+                            </wps:bodyPr>
+                          </wps:wsp>
+                        </a:graphicData>
+                      </a:graphic>
+                      <wp14:sizeRelH relativeFrom="margin">
+                        <wp14:pctWidth>0</wp14:pctWidth>
+                      </wp14:sizeRelH>
+                    </wp:anchor>
+                  </w:drawing>
+                </mc:Choice>
+                <mc:Fallback>
+                  <w:pict>
+                    <v:oval w14:anchorId="0BDF09C1" id="Elipse 8" o:spid="_x0000_s1030" style="position:absolute;margin-left:280.75pt;margin-top:3.65pt;width:53.7pt;height:34.35pt;z-index:251670528;visibility:visible;mso-wrap-style:square;mso-width-percent:0;mso-wrap-distance-left:9pt;mso-wrap-distance-top:0;mso-wrap-distance-right:9pt;mso-wrap-distance-bottom:0;mso-position-horizontal:absolute;mso-position-horizontal-relative:text;mso-position-vertical:absolute;mso-position-vertical-relative:text;mso-width-percent:0;mso-width-relative:margin;v-text-anchor:middle" o:gfxdata="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" fillcolor="white [3201]" strokecolor="black [3200]" strokeweight="2pt">
+                      <v:textbox>
+                        <w:txbxContent>
+                          <w:p>
+                            <w:pPr>
+                              <w:jc w:val="center"/>
+                            </w:pPr>
+                            <w:r>
+                              <w:t>Fin</w:t>
+                            </w:r>
+                          </w:p>
+                        </w:txbxContent>
+                      </v:textbox>
+                    </v:oval>
+                  </w:pict>
+                </mc:Fallback>
+              </mc:AlternateContent>
+            </w:r>
+          </w:p>
+          <w:p>
+            <w:pPr>
+              <w:pStyle w:val="Sinespaciado"/>
+              <w:rPr>
+                <w:b/>
+                <w:color w:val="C00000"/>
+                <w:sz w:val="20"/>
+              </w:rPr>
+            </w:pPr>
+            <w:r>
+              <w:rPr>
+                <w:b/>
+                <w:noProof/>
+                <w:color w:val="C00000"/>
+                <w:sz w:val="20"/>
+              </w:rPr>
+              <mc:AlternateContent>
+                <mc:Choice Requires="wps">
+                  <w:drawing>
+                    <wp:anchor distT="0" distB="0" distL="114300" distR="114300" simplePos="0" relativeHeight="251677696" behindDoc="0" locked="0" layoutInCell="1" allowOverlap="1" wp14:anchorId="611E078D" wp14:editId="7F2C79C7">
+                      <wp:simplePos x="0" y="0"/>
+                      <wp:positionH relativeFrom="column">
+                        <wp:posOffset>3342479</wp:posOffset>
+                      </wp:positionH>
+                      <wp:positionV relativeFrom="paragraph">
+                        <wp:posOffset>97155</wp:posOffset>
+                      </wp:positionV>
+                      <wp:extent cx="184150" cy="0"/>
+                      <wp:effectExtent l="0" t="76200" r="25400" b="95250"/>
+                      <wp:wrapNone/>
+                      <wp:docPr id="16" name="Conector recto de flecha 16"/>
+                      <wp:cNvGraphicFramePr/>
+                      <a:graphic xmlns:a="http://schemas.openxmlformats.org/drawingml/2006/main">
+                        <a:graphicData uri="http://schemas.microsoft.com/office/word/2010/wordprocessingShape">
+                          <wps:wsp>
+                            <wps:cNvCnPr/>
+                            <wps:spPr>
+                              <a:xfrm>
+                                <a:off x="0" y="0"/>
+                                <a:ext cx="184150" cy="0"/>
+                              </a:xfrm>
+                              <a:prstGeom prst="straightConnector1">
+                                <a:avLst/>
+                              </a:prstGeom>
+                              <a:ln>
+                                <a:tailEnd type="triangle"/>
+                              </a:ln>
+                            </wps:spPr>
+                            <wps:style>
+                              <a:lnRef idx="1">
+                                <a:schemeClr val="dk1"/>
+                              </a:lnRef>
+                              <a:fillRef idx="0">
+                                <a:schemeClr val="dk1"/>
+                              </a:fillRef>
+                              <a:effectRef idx="0">
+                                <a:schemeClr val="dk1"/>
+                              </a:effectRef>
+                              <a:fontRef idx="minor">
+                                <a:schemeClr val="tx1"/>
+                              </a:fontRef>
+                            </wps:style>
+                            <wps:bodyPr/>
+                          </wps:wsp>
+                        </a:graphicData>
+                      </a:graphic>
+                    </wp:anchor>
+                  </w:drawing>
+                </mc:Choice>
+                <mc:Fallback>
+                  <w:pict>
+                    <v:shape w14:anchorId="0DF923F1" id="Conector recto de flecha 16" o:spid="_x0000_s1026" type="#_x0000_t32" style="position:absolute;margin-left:263.2pt;margin-top:7.65pt;width:14.5pt;height:0;z-index:251677696;visibility:visible;mso-wrap-style:square;mso-wrap-distance-left:9pt;mso-wrap-distance-top:0;mso-wrap-distance-right:9pt;mso-wrap-distance-bottom:0;mso-position-horizontal:absolute;mso-position-horizontal-relative:text;mso-position-vertical:absolute;mso-position-vertical-relative:text" o:gfxdata="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" strokecolor="black [3040]">
+                      <v:stroke endarrow="block"/>
+                    </v:shape>
+                  </w:pict>
+                </mc:Fallback>
+              </mc:AlternateContent>
+            </w:r>
+          </w:p>
+          <w:p>
+            <w:pPr>
+              <w:pStyle w:val="Sinespaciado"/>
+              <w:rPr>
+                <w:b/>
+                <w:color w:val="C00000"/>
+                <w:sz w:val="20"/>
+              </w:rPr>
+            </w:pPr>
+          </w:p>
+          <w:p>
+            <w:pPr>
+              <w:pStyle w:val="Sinespaciado"/>
+              <w:rPr>
+                <w:b/>
+                <w:color w:val="C00000"/>
+                <w:sz w:val="20"/>
+              </w:rPr>
+            </w:pPr>
+          </w:p>
+          <w:p>
+            <w:pPr>
+              <w:pStyle w:val="Sinespaciado"/>
+              <w:rPr>
+                <w:b/>
+                <w:color w:val="C00000"/>
+                <w:sz w:val="20"/>
+              </w:rPr>
+            </w:pPr>
+            <w:r>
+              <w:rPr>
+                <w:b/>
+                <w:noProof/>
+              </w:rPr>
+              <mc:AlternateContent>
+                <mc:Choice Requires="wps">
+                  <w:drawing>
+                    <wp:anchor distT="45720" distB="45720" distL="114300" distR="114300" simplePos="0" relativeHeight="251681792" behindDoc="1" locked="0" layoutInCell="1" allowOverlap="1" wp14:anchorId="6824926F" wp14:editId="53365F59">
+                      <wp:simplePos x="0" y="0"/>
+                      <wp:positionH relativeFrom="column">
+                        <wp:posOffset>1238941</wp:posOffset>
+                      </wp:positionH>
+                      <wp:positionV relativeFrom="paragraph">
+                        <wp:posOffset>60818</wp:posOffset>
+                      </wp:positionV>
+                      <wp:extent cx="375285" cy="279400"/>
+                      <wp:effectExtent l="0" t="0" r="0" b="6350"/>
+                      <wp:wrapNone/>
+                      <wp:docPr id="217" name="Cuadro de texto 2"/>
+                      <wp:cNvGraphicFramePr>
+                        <a:graphicFrameLocks xmlns:a="http://schemas.openxmlformats.org/drawingml/2006/main"/>
+                      </wp:cNvGraphicFramePr>
+                      <a:graphic xmlns:a="http://schemas.openxmlformats.org/drawingml/2006/main">
+                        <a:graphicData uri="http://schemas.microsoft.com/office/word/2010/wordprocessingShape">
+                          <wps:wsp>
+                            <wps:cNvSpPr txBox="1">
+                              <a:spLocks noChangeArrowheads="1"/>
+                            </wps:cNvSpPr>
+                            <wps:spPr bwMode="auto">
+                              <a:xfrm>
+                                <a:off x="0" y="0"/>
+                                <a:ext cx="375285" cy="279400"/>
+                              </a:xfrm>
+                              <a:prstGeom prst="rect">
+                                <a:avLst/>
+                              </a:prstGeom>
+                              <a:noFill/>
+                              <a:ln>
+                                <a:noFill/>
+                              </a:ln>
+                            </wps:spPr>
+                            <wps:style>
+                              <a:lnRef idx="0">
+                                <a:scrgbClr r="0" g="0" b="0"/>
+                              </a:lnRef>
+                              <a:fillRef idx="0">
+                                <a:scrgbClr r="0" g="0" b="0"/>
+                              </a:fillRef>
+                              <a:effectRef idx="0">
+                                <a:scrgbClr r="0" g="0" b="0"/>
+                              </a:effectRef>
+                              <a:fontRef idx="minor">
+                                <a:schemeClr val="dk1"/>
+                              </a:fontRef>
+                            </wps:style>
+                            <wps:txbx>
+                              <w:txbxContent>
+                                <w:p>
+                                  <w:r>
+                                    <w:t>No</w:t>
+                                  </w:r>
+                                </w:p>
+                              </w:txbxContent>
+                            </wps:txbx>
+                            <wps:bodyPr rot="0" vert="horz" wrap="square" lIns="91440" tIns="45720" rIns="91440" bIns="45720" anchor="t" anchorCtr="0">
+                              <a:noAutofit/>
+                            </wps:bodyPr>
+                          </wps:wsp>
+                        </a:graphicData>
+                      </a:graphic>
+                      <wp14:sizeRelH relativeFrom="margin">
+                        <wp14:pctWidth>0</wp14:pctWidth>
+                      </wp14:sizeRelH>
+                      <wp14:sizeRelV relativeFrom="margin">
+                        <wp14:pctHeight>0</wp14:pctHeight>
+                      </wp14:sizeRelV>
+                    </wp:anchor>
+                  </w:drawing>
+                </mc:Choice>
+                <mc:Fallback>
+                  <w:pict>
+                    <v:shapetype w14:anchorId="6824926F" id="_x0000_t202" coordsize="21600,21600" o:spt="202" path="m,l,21600r21600,l21600,xe">
+                      <v:stroke joinstyle="miter"/>
+                      <v:path gradientshapeok="t" o:connecttype="rect"/>
+                    </v:shapetype>
+                    <v:shape id="Cuadro de texto 2" o:spid="_x0000_s1031" type="#_x0000_t202" style="position:absolute;margin-left:97.55pt;margin-top:4.8pt;width:29.55pt;height:22pt;z-index:-251634688;visibility:visible;mso-wrap-style:square;mso-width-percent:0;mso-height-percent:0;mso-wrap-distance-left:9pt;mso-wrap-distance-top:3.6pt;mso-wrap-distance-right:9pt;mso-wrap-distance-bottom:3.6pt;mso-position-horizontal:absolute;mso-position-horizontal-relative:text;mso-position-vertical:absolute;mso-position-vertical-relative:text;mso-width-percent:0;mso-height-percent:0;mso-width-relative:margin;mso-height-relative:margin;v-text-anchor:top" o:gfxdata="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" filled="f" stroked="f">
+                      <v:textbox>
+                        <w:txbxContent>
+                          <w:p>
+                            <w:r>
+                              <w:t>No</w:t>
+                            </w:r>
+                          </w:p>
+                        </w:txbxContent>
+                      </v:textbox>
+                    </v:shape>
+                  </w:pict>
+                </mc:Fallback>
+              </mc:AlternateContent>
+            </w:r>
+            <w:r>
+              <w:rPr>
+                <w:b/>
+                <w:noProof/>
+                <w:color w:val="C00000"/>
+                <w:sz w:val="20"/>
+              </w:rPr>
+              <mc:AlternateContent>
+                <mc:Choice Requires="wps">
+                  <w:drawing>
+                    <wp:anchor distT="0" distB="0" distL="114300" distR="114300" simplePos="0" relativeHeight="251673600" behindDoc="0" locked="0" layoutInCell="1" allowOverlap="1" wp14:anchorId="29CFF9A0" wp14:editId="21B3AA97">
+                      <wp:simplePos x="0" y="0"/>
+                      <wp:positionH relativeFrom="column">
+                        <wp:posOffset>1252855</wp:posOffset>
+                      </wp:positionH>
+                      <wp:positionV relativeFrom="paragraph">
+                        <wp:posOffset>142401</wp:posOffset>
+                      </wp:positionV>
+                      <wp:extent cx="0" cy="170180"/>
+                      <wp:effectExtent l="76200" t="0" r="57150" b="58420"/>
+                      <wp:wrapNone/>
+                      <wp:docPr id="12" name="Conector recto de flecha 12"/>
+                      <wp:cNvGraphicFramePr/>
+                      <a:graphic xmlns:a="http://schemas.openxmlformats.org/drawingml/2006/main">
+                        <a:graphicData uri="http://schemas.microsoft.com/office/word/2010/wordprocessingShape">
+                          <wps:wsp>
+                            <wps:cNvCnPr/>
+                            <wps:spPr>
+                              <a:xfrm>
+                                <a:off x="0" y="0"/>
+                                <a:ext cx="0" cy="170180"/>
+                              </a:xfrm>
+                              <a:prstGeom prst="straightConnector1">
+                                <a:avLst/>
+                              </a:prstGeom>
+                              <a:ln>
+                                <a:tailEnd type="triangle"/>
+                              </a:ln>
+                            </wps:spPr>
+                            <wps:style>
+                              <a:lnRef idx="1">
+                                <a:schemeClr val="dk1"/>
+                              </a:lnRef>
+                              <a:fillRef idx="0">
+                                <a:schemeClr val="dk1"/>
+                              </a:fillRef>
+                              <a:effectRef idx="0">
+                                <a:schemeClr val="dk1"/>
+                              </a:effectRef>
+                              <a:fontRef idx="minor">
+                                <a:schemeClr val="tx1"/>
+                              </a:fontRef>
+                            </wps:style>
+                            <wps:bodyPr/>
+                          </wps:wsp>
+                        </a:graphicData>
+                      </a:graphic>
+                    </wp:anchor>
+                  </w:drawing>
+                </mc:Choice>
+                <mc:Fallback>
+                  <w:pict>
+                    <v:shape w14:anchorId="5C5A3842" id="Conector recto de flecha 12" o:spid="_x0000_s1026" type="#_x0000_t32" style="position:absolute;margin-left:98.65pt;margin-top:11.2pt;width:0;height:13.4pt;z-index:251673600;visibility:visible;mso-wrap-style:square;mso-wrap-distance-left:9pt;mso-wrap-distance-top:0;mso-wrap-distance-right:9pt;mso-wrap-distance-bottom:0;mso-position-horizontal:absolute;mso-position-horizontal-relative:text;mso-position-vertical:absolute;mso-position-vertical-relative:text" o:gfxdata="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" strokecolor="black [3040]">
+                      <v:stroke endarrow="block"/>
+                    </v:shape>
+                  </w:pict>
+                </mc:Fallback>
+              </mc:AlternateContent>
+            </w:r>
+          </w:p>
+          <w:p>
+            <w:pPr>
+              <w:pStyle w:val="Sinespaciado"/>
+              <w:rPr>
+                <w:b/>
+                <w:color w:val="C00000"/>
+                <w:sz w:val="20"/>
+              </w:rPr>
+            </w:pPr>
+          </w:p>
+          <w:p>
+            <w:pPr>
+              <w:pStyle w:val="Sinespaciado"/>
+              <w:rPr>
+                <w:b/>
+                <w:color w:val="C00000"/>
+                <w:sz w:val="20"/>
+              </w:rPr>
+            </w:pPr>
+            <w:r>
+              <w:rPr>
+                <w:b/>
+                <w:noProof/>
+                <w:color w:val="C00000"/>
+                <w:sz w:val="20"/>
+              </w:rPr>
+              <mc:AlternateContent>
+                <mc:Choice Requires="wps">
+                  <w:drawing>
+                    <wp:anchor distT="0" distB="0" distL="114300" distR="114300" simplePos="0" relativeHeight="251668480" behindDoc="0" locked="0" layoutInCell="1" allowOverlap="1" wp14:anchorId="55BCF1AB" wp14:editId="77C8F721">
+                      <wp:simplePos x="0" y="0"/>
+                      <wp:positionH relativeFrom="column">
+                        <wp:posOffset>657860</wp:posOffset>
+                      </wp:positionH>
+                      <wp:positionV relativeFrom="paragraph">
+                        <wp:posOffset>34764</wp:posOffset>
+                      </wp:positionV>
+                      <wp:extent cx="1186815" cy="299720"/>
+                      <wp:effectExtent l="0" t="0" r="13335" b="24130"/>
+                      <wp:wrapNone/>
+                      <wp:docPr id="6" name="Rectángulo 6"/>
+                      <wp:cNvGraphicFramePr/>
+                      <a:graphic xmlns:a="http://schemas.openxmlformats.org/drawingml/2006/main">
+                        <a:graphicData uri="http://schemas.microsoft.com/office/word/2010/wordprocessingShape">
+                          <wps:wsp>
+                            <wps:cNvSpPr/>
+                            <wps:spPr>
+                              <a:xfrm>
+                                <a:off x="0" y="0"/>
+                                <a:ext cx="1186815" cy="299720"/>
+                              </a:xfrm>
+                              <a:prstGeom prst="rect">
+                                <a:avLst/>
+                              </a:prstGeom>
+                            </wps:spPr>
+                            <wps:style>
+                              <a:lnRef idx="2">
+                                <a:schemeClr val="dk1"/>
+                              </a:lnRef>
+                              <a:fillRef idx="1">
+                                <a:schemeClr val="lt1"/>
+                              </a:fillRef>
+                              <a:effectRef idx="0">
+                                <a:schemeClr val="dk1"/>
+                              </a:effectRef>
+                              <a:fontRef idx="minor">
+                                <a:schemeClr val="dk1"/>
+                              </a:fontRef>
+                            </wps:style>
+                            <wps:txbx>
+                              <w:txbxContent>
+                                <w:p>
+                                  <w:pPr>
+                                    <w:jc w:val="center"/>
+                                    <w:rPr>
+                                      <w:sz w:val="20"/>
+                                      <w:szCs w:val="20"/>
+                                    </w:rPr>
+                                  </w:pPr>
+                                  <w:r>
+                                    <w:rPr>
+                                      <w:sz w:val="20"/>
+                                      <w:szCs w:val="20"/>
+                                    </w:rPr>
+                                    <w:t>Huevo revuelto</w:t>
+                                  </w:r>
+                                </w:p>
+                              </w:txbxContent>
+                            </wps:txbx>
+                            <wps:bodyPr rot="0" spcFirstLastPara="0" vertOverflow="overflow" horzOverflow="overflow" vert="horz" wrap="square" lIns="91440" tIns="45720" rIns="91440" bIns="45720" numCol="1" spcCol="0" rtlCol="0" fromWordArt="0" anchor="ctr" anchorCtr="0" forceAA="0" compatLnSpc="1">
+                              <a:prstTxWarp prst="textNoShape">
+                                <a:avLst/>
+                              </a:prstTxWarp>
+                              <a:noAutofit/>
+                            </wps:bodyPr>
+                          </wps:wsp>
+                        </a:graphicData>
+                      </a:graphic>
+                      <wp14:sizeRelH relativeFrom="margin">
+                        <wp14:pctWidth>0</wp14:pctWidth>
+                      </wp14:sizeRelH>
+                      <wp14:sizeRelV relativeFrom="margin">
+                        <wp14:pctHeight>0</wp14:pctHeight>
+                      </wp14:sizeRelV>
+                    </wp:anchor>
+                  </w:drawing>
+                </mc:Choice>
+                <mc:Fallback>
+                  <w:pict>
+                    <v:rect w14:anchorId="55BCF1AB" id="Rectángulo 6" o:spid="_x0000_s1032" style="position:absolute;margin-left:51.8pt;margin-top:2.75pt;width:93.45pt;height:23.6pt;z-index:251668480;visibility:visible;mso-wrap-style:square;mso-width-percent:0;mso-height-percent:0;mso-wrap-distance-left:9pt;mso-wrap-distance-top:0;mso-wrap-distance-right:9pt;mso-wrap-distance-bottom:0;mso-position-horizontal:absolute;mso-position-horizontal-relative:text;mso-position-vertical:absolute;mso-position-vertical-relative:text;mso-width-percent:0;mso-height-percent:0;mso-width-relative:margin;mso-height-relative:margin;v-text-anchor:middle" o:gfxdata="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" fillcolor="white [3201]" strokecolor="black [3200]" strokeweight="2pt">
+                      <v:textbox>
+                        <w:txbxContent>
+                          <w:p>
+                            <w:pPr>
+                              <w:jc w:val="center"/>
+                              <w:rPr>
+                                <w:sz w:val="20"/>
+                                <w:szCs w:val="20"/>
+                              </w:rPr>
+                            </w:pPr>
+                            <w:r>
+                              <w:rPr>
+                                <w:sz w:val="20"/>
+                                <w:szCs w:val="20"/>
+                              </w:rPr>
+                              <w:t>Huevo revuelto</w:t>
+                            </w:r>
+                          </w:p>
+                        </w:txbxContent>
+                      </v:textbox>
+                    </v:rect>
+                  </w:pict>
+                </mc:Fallback>
+              </mc:AlternateContent>
+            </w:r>
+          </w:p>
+          <w:p>
+            <w:pPr>
+              <w:pStyle w:val="Sinespaciado"/>
+              <w:rPr>
+                <w:b/>
+                <w:color w:val="C00000"/>
+                <w:sz w:val="20"/>
+              </w:rPr>
+            </w:pPr>
+          </w:p>
+          <w:p>
+            <w:pPr>
+              <w:pStyle w:val="Sinespaciado"/>
+              <w:rPr>
+                <w:b/>
+                <w:color w:val="C00000"/>
+                <w:sz w:val="20"/>
+              </w:rPr>
+            </w:pPr>
+            <w:r>
+              <w:rPr>
+                <w:b/>
+                <w:noProof/>
+                <w:color w:val="C00000"/>
+                <w:sz w:val="20"/>
+              </w:rPr>
+              <mc:AlternateContent>
+                <mc:Choice Requires="wps">
+                  <w:drawing>
+                    <wp:anchor distT="0" distB="0" distL="114300" distR="114300" simplePos="0" relativeHeight="251674624" behindDoc="0" locked="0" layoutInCell="1" allowOverlap="1" wp14:anchorId="690D18D9" wp14:editId="51FDD0C1">
+                      <wp:simplePos x="0" y="0"/>
+                      <wp:positionH relativeFrom="column">
+                        <wp:posOffset>1238250</wp:posOffset>
+                      </wp:positionH>
+                      <wp:positionV relativeFrom="paragraph">
+                        <wp:posOffset>67149</wp:posOffset>
+                      </wp:positionV>
+                      <wp:extent cx="0" cy="177165"/>
+                      <wp:effectExtent l="76200" t="0" r="57150" b="51435"/>
+                      <wp:wrapNone/>
+                      <wp:docPr id="13" name="Conector recto de flecha 13"/>
+                      <wp:cNvGraphicFramePr/>
+                      <a:graphic xmlns:a="http://schemas.openxmlformats.org/drawingml/2006/main">
+                        <a:graphicData uri="http://schemas.microsoft.com/office/word/2010/wordprocessingShape">
+                          <wps:wsp>
+                            <wps:cNvCnPr/>
+                            <wps:spPr>
+                              <a:xfrm>
+                                <a:off x="0" y="0"/>
+                                <a:ext cx="0" cy="177165"/>
+                              </a:xfrm>
+                              <a:prstGeom prst="straightConnector1">
+                                <a:avLst/>
+                              </a:prstGeom>
+                              <a:ln>
+                                <a:tailEnd type="triangle"/>
+                              </a:ln>
+                            </wps:spPr>
+                            <wps:style>
+                              <a:lnRef idx="1">
+                                <a:schemeClr val="dk1"/>
+                              </a:lnRef>
+                              <a:fillRef idx="0">
+                                <a:schemeClr val="dk1"/>
+                              </a:fillRef>
+                              <a:effectRef idx="0">
+                                <a:schemeClr val="dk1"/>
+                              </a:effectRef>
+                              <a:fontRef idx="minor">
+                                <a:schemeClr val="tx1"/>
+                              </a:fontRef>
+                            </wps:style>
+                            <wps:bodyPr/>
+                          </wps:wsp>
+                        </a:graphicData>
+                      </a:graphic>
+                    </wp:anchor>
+                  </w:drawing>
+                </mc:Choice>
+                <mc:Fallback>
+                  <w:pict>
+                    <v:shape w14:anchorId="3042CD6C" id="Conector recto de flecha 13" o:spid="_x0000_s1026" type="#_x0000_t32" style="position:absolute;margin-left:97.5pt;margin-top:5.3pt;width:0;height:13.95pt;z-index:251674624;visibility:visible;mso-wrap-style:square;mso-wrap-distance-left:9pt;mso-wrap-distance-top:0;mso-wrap-distance-right:9pt;mso-wrap-distance-bottom:0;mso-position-horizontal:absolute;mso-position-horizontal-relative:text;mso-position-vertical:absolute;mso-position-vertical-relative:text" o:gfxdata="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" strokecolor="black [3040]">
+                      <v:stroke endarrow="block"/>
+                    </v:shape>
+                  </w:pict>
+                </mc:Fallback>
+              </mc:AlternateContent>
+            </w:r>
+          </w:p>
+          <w:p>
+            <w:pPr>
+              <w:pStyle w:val="Sinespaciado"/>
+              <w:rPr>
+                <w:b/>
+                <w:color w:val="C00000"/>
+                <w:sz w:val="20"/>
+              </w:rPr>
+            </w:pPr>
+            <w:r>
+              <w:rPr>
+                <w:b/>
+                <w:noProof/>
+                <w:color w:val="C00000"/>
+                <w:sz w:val="20"/>
+              </w:rPr>
+              <mc:AlternateContent>
+                <mc:Choice Requires="wps">
+                  <w:drawing>
+                    <wp:anchor distT="0" distB="0" distL="114300" distR="114300" simplePos="0" relativeHeight="251669504" behindDoc="0" locked="0" layoutInCell="1" allowOverlap="1" wp14:anchorId="354C6F3F" wp14:editId="72B96B3E">
+                      <wp:simplePos x="0" y="0"/>
+                      <wp:positionH relativeFrom="column">
+                        <wp:posOffset>554355</wp:posOffset>
+                      </wp:positionH>
+                      <wp:positionV relativeFrom="paragraph">
+                        <wp:posOffset>130336</wp:posOffset>
+                      </wp:positionV>
+                      <wp:extent cx="1410335" cy="299720"/>
+                      <wp:effectExtent l="0" t="0" r="18415" b="24130"/>
+                      <wp:wrapNone/>
+                      <wp:docPr id="7" name="Rectángulo 7"/>
+                      <wp:cNvGraphicFramePr/>
+                      <a:graphic xmlns:a="http://schemas.openxmlformats.org/drawingml/2006/main">
+                        <a:graphicData uri="http://schemas.microsoft.com/office/word/2010/wordprocessingShape">
+                          <wps:wsp>
+                            <wps:cNvSpPr/>
+                            <wps:spPr>
+                              <a:xfrm>
+                                <a:off x="0" y="0"/>
+                                <a:ext cx="1410335" cy="299720"/>
+                              </a:xfrm>
+                              <a:prstGeom prst="rect">
+                                <a:avLst/>
+                              </a:prstGeom>
+                            </wps:spPr>
+                            <wps:style>
+                              <a:lnRef idx="2">
+                                <a:schemeClr val="dk1"/>
+                              </a:lnRef>
+                              <a:fillRef idx="1">
+                                <a:schemeClr val="lt1"/>
+                              </a:fillRef>
+                              <a:effectRef idx="0">
+                                <a:schemeClr val="dk1"/>
+                              </a:effectRef>
+                              <a:fontRef idx="minor">
+                                <a:schemeClr val="dk1"/>
+                              </a:fontRef>
+                            </wps:style>
+                            <wps:txbx>
+                              <w:txbxContent>
+                                <w:p>
+                                  <w:pPr>
+                                    <w:jc w:val="center"/>
+                                  </w:pPr>
+                                  <w:r>
+                                    <w:t>Se prepara desayuno</w:t>
+                                  </w:r>
+                                </w:p>
+                              </w:txbxContent>
+                            </wps:txbx>
+                            <wps:bodyPr rot="0" spcFirstLastPara="0" vertOverflow="overflow" horzOverflow="overflow" vert="horz" wrap="square" lIns="91440" tIns="45720" rIns="91440" bIns="45720" numCol="1" spcCol="0" rtlCol="0" fromWordArt="0" anchor="ctr" anchorCtr="0" forceAA="0" compatLnSpc="1">
+                              <a:prstTxWarp prst="textNoShape">
+                                <a:avLst/>
+                              </a:prstTxWarp>
+                              <a:noAutofit/>
+                            </wps:bodyPr>
+                          </wps:wsp>
+                        </a:graphicData>
+                      </a:graphic>
+                      <wp14:sizeRelH relativeFrom="margin">
+                        <wp14:pctWidth>0</wp14:pctWidth>
+                      </wp14:sizeRelH>
+                      <wp14:sizeRelV relativeFrom="margin">
+                        <wp14:pctHeight>0</wp14:pctHeight>
+                      </wp14:sizeRelV>
+                    </wp:anchor>
+                  </w:drawing>
+                </mc:Choice>
+                <mc:Fallback>
+                  <w:pict>
+                    <v:rect w14:anchorId="354C6F3F" id="Rectángulo 7" o:spid="_x0000_s1033" style="position:absolute;margin-left:43.65pt;margin-top:10.25pt;width:111.05pt;height:23.6pt;z-index:251669504;visibility:visible;mso-wrap-style:square;mso-width-percent:0;mso-height-percent:0;mso-wrap-distance-left:9pt;mso-wrap-distance-top:0;mso-wrap-distance-right:9pt;mso-wrap-distance-bottom:0;mso-position-horizontal:absolute;mso-position-horizontal-relative:text;mso-position-vertical:absolute;mso-position-vertical-relative:text;mso-width-percent:0;mso-height-percent:0;mso-width-relative:margin;mso-height-relative:margin;v-text-anchor:middle" o:gfxdata="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" fillcolor="white [3201]" strokecolor="black [3200]" strokeweight="2pt">
+                      <v:textbox>
+                        <w:txbxContent>
+                          <w:p>
+                            <w:pPr>
+                              <w:jc w:val="center"/>
+                            </w:pPr>
+                            <w:r>
+                              <w:t>Se prepara desayuno</w:t>
+                            </w:r>
+                          </w:p>
+                        </w:txbxContent>
+                      </v:textbox>
+                    </v:rect>
+                  </w:pict>
+                </mc:Fallback>
+              </mc:AlternateContent>
+            </w:r>
+          </w:p>
+          <w:p>
+            <w:pPr>
+              <w:pStyle w:val="Sinespaciado"/>
+              <w:rPr>
+                <w:b/>
+                <w:color w:val="C00000"/>
+                <w:sz w:val="20"/>
+              </w:rPr>
+            </w:pPr>
+          </w:p>
+          <w:p>
+            <w:pPr>
+              <w:pStyle w:val="Sinespaciado"/>
+              <w:rPr>
+                <w:b/>
+                <w:color w:val="C00000"/>
+                <w:sz w:val="20"/>
+              </w:rPr>
+            </w:pPr>
+            <w:r>
+              <w:rPr>
+                <w:b/>
+                <w:noProof/>
+                <w:color w:val="C00000"/>
+                <w:sz w:val="20"/>
+              </w:rPr>
+              <mc:AlternateContent>
+                <mc:Choice Requires="wps">
+                  <w:drawing>
+                    <wp:anchor distT="0" distB="0" distL="114300" distR="114300" simplePos="0" relativeHeight="251675648" behindDoc="0" locked="0" layoutInCell="1" allowOverlap="1" wp14:anchorId="71222908" wp14:editId="4C50AFA0">
+                      <wp:simplePos x="0" y="0"/>
+                      <wp:positionH relativeFrom="column">
+                        <wp:posOffset>1239520</wp:posOffset>
+                      </wp:positionH>
+                      <wp:positionV relativeFrom="paragraph">
+                        <wp:posOffset>150969</wp:posOffset>
+                      </wp:positionV>
+                      <wp:extent cx="0" cy="191069"/>
+                      <wp:effectExtent l="76200" t="0" r="57150" b="57150"/>
+                      <wp:wrapNone/>
+                      <wp:docPr id="14" name="Conector recto de flecha 14"/>
+                      <wp:cNvGraphicFramePr/>
+                      <a:graphic xmlns:a="http://schemas.openxmlformats.org/drawingml/2006/main">
+                        <a:graphicData uri="http://schemas.microsoft.com/office/word/2010/wordprocessingShape">
+                          <wps:wsp>
+                            <wps:cNvCnPr/>
+                            <wps:spPr>
+                              <a:xfrm>
+                                <a:off x="0" y="0"/>
+                                <a:ext cx="0" cy="191069"/>
+                              </a:xfrm>
+                              <a:prstGeom prst="straightConnector1">
+                                <a:avLst/>
+                              </a:prstGeom>
+                              <a:ln>
+                                <a:tailEnd type="triangle"/>
+                              </a:ln>
+                            </wps:spPr>
+                            <wps:style>
+                              <a:lnRef idx="1">
+                                <a:schemeClr val="dk1"/>
+                              </a:lnRef>
+                              <a:fillRef idx="0">
+                                <a:schemeClr val="dk1"/>
+                              </a:fillRef>
+                              <a:effectRef idx="0">
+                                <a:schemeClr val="dk1"/>
+                              </a:effectRef>
+                              <a:fontRef idx="minor">
+                                <a:schemeClr val="tx1"/>
+                              </a:fontRef>
+                            </wps:style>
+                            <wps:bodyPr/>
+                          </wps:wsp>
+                        </a:graphicData>
+                      </a:graphic>
+                    </wp:anchor>
+                  </w:drawing>
+                </mc:Choice>
+                <mc:Fallback>
+                  <w:pict>
+                    <v:shape w14:anchorId="45C5B6C8" id="Conector recto de flecha 14" o:spid="_x0000_s1026" type="#_x0000_t32" style="position:absolute;margin-left:97.6pt;margin-top:11.9pt;width:0;height:15.05pt;z-index:251675648;visibility:visible;mso-wrap-style:square;mso-wrap-distance-left:9pt;mso-wrap-distance-top:0;mso-wrap-distance-right:9pt;mso-wrap-distance-bottom:0;mso-position-horizontal:absolute;mso-position-horizontal-relative:text;mso-position-vertical:absolute;mso-position-vertical-relative:text" o:gfxdata="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" strokecolor="black [3040]">
+                      <v:stroke endarrow="block"/>
+                    </v:shape>
+                  </w:pict>
+                </mc:Fallback>
+              </mc:AlternateContent>
+            </w:r>
+          </w:p>
+          <w:p>
+            <w:pPr>
+              <w:pStyle w:val="Sinespaciado"/>
+              <w:rPr>
+                <w:b/>
+                <w:color w:val="C00000"/>
+                <w:sz w:val="20"/>
+              </w:rPr>
+            </w:pPr>
+          </w:p>
+          <w:p>
+            <w:pPr>
+              <w:pStyle w:val="Sinespaciado"/>
+              <w:rPr>
+                <w:b/>
+                <w:color w:val="C00000"/>
+                <w:sz w:val="20"/>
+              </w:rPr>
+            </w:pPr>
+            <w:r>
+              <w:rPr>
+                <w:b/>
+                <w:noProof/>
+                <w:color w:val="C00000"/>
+                <w:sz w:val="20"/>
+              </w:rPr>
+              <mc:AlternateContent>
+                <mc:Choice Requires="wps">
+                  <w:drawing>
+                    <wp:anchor distT="0" distB="0" distL="114300" distR="114300" simplePos="0" relativeHeight="251671552" behindDoc="0" locked="0" layoutInCell="1" allowOverlap="1" wp14:anchorId="1C37B05F" wp14:editId="22087CF1">
+                      <wp:simplePos x="0" y="0"/>
+                      <wp:positionH relativeFrom="column">
+                        <wp:posOffset>901065</wp:posOffset>
+                      </wp:positionH>
+                      <wp:positionV relativeFrom="paragraph">
+                        <wp:posOffset>80484</wp:posOffset>
+                      </wp:positionV>
+                      <wp:extent cx="682388" cy="416257"/>
+                      <wp:effectExtent l="0" t="0" r="22860" b="22225"/>
+                      <wp:wrapNone/>
+                      <wp:docPr id="9" name="Elipse 9"/>
+                      <wp:cNvGraphicFramePr/>
+                      <a:graphic xmlns:a="http://schemas.openxmlformats.org/drawingml/2006/main">
+                        <a:graphicData uri="http://schemas.microsoft.com/office/word/2010/wordprocessingShape">
+                          <wps:wsp>
+                            <wps:cNvSpPr/>
+                            <wps:spPr>
+                              <a:xfrm>
+                                <a:off x="0" y="0"/>
+                                <a:ext cx="682388" cy="416257"/>
+                              </a:xfrm>
+                              <a:prstGeom prst="ellipse">
+                                <a:avLst/>
+                              </a:prstGeom>
+                            </wps:spPr>
+                            <wps:style>
+                              <a:lnRef idx="2">
+                                <a:schemeClr val="dk1"/>
+                              </a:lnRef>
+                              <a:fillRef idx="1">
+                                <a:schemeClr val="lt1"/>
+                              </a:fillRef>
+                              <a:effectRef idx="0">
+                                <a:schemeClr val="dk1"/>
+                              </a:effectRef>
+                              <a:fontRef idx="minor">
+                                <a:schemeClr val="dk1"/>
+                              </a:fontRef>
+                            </wps:style>
+                            <wps:txbx>
+                              <w:txbxContent>
+                                <w:p>
+                                  <w:pPr>
+                                    <w:jc w:val="center"/>
+                                  </w:pPr>
+                                  <w:r>
+                                    <w:t>Fin</w:t>
+                                  </w:r>
+                                </w:p>
+                              </w:txbxContent>
+                            </wps:txbx>
+                            <wps:bodyPr rot="0" spcFirstLastPara="0" vertOverflow="overflow" horzOverflow="overflow" vert="horz" wrap="square" lIns="91440" tIns="45720" rIns="91440" bIns="45720" numCol="1" spcCol="0" rtlCol="0" fromWordArt="0" anchor="ctr" anchorCtr="0" forceAA="0" compatLnSpc="1">
+                              <a:prstTxWarp prst="textNoShape">
+                                <a:avLst/>
+                              </a:prstTxWarp>
+                              <a:noAutofit/>
+                            </wps:bodyPr>
+                          </wps:wsp>
+                        </a:graphicData>
+                      </a:graphic>
+                      <wp14:sizeRelH relativeFrom="margin">
+                        <wp14:pctWidth>0</wp14:pctWidth>
+                      </wp14:sizeRelH>
+                      <wp14:sizeRelV relativeFrom="margin">
+                        <wp14:pctHeight>0</wp14:pctHeight>
+                      </wp14:sizeRelV>
+                    </wp:anchor>
+                  </w:drawing>
+                </mc:Choice>
+                <mc:Fallback>
+                  <w:pict>
+                    <v:oval w14:anchorId="1C37B05F" id="Elipse 9" o:spid="_x0000_s1034" style="position:absolute;margin-left:70.95pt;margin-top:6.35pt;width:53.75pt;height:32.8pt;z-index:251671552;visibility:visible;mso-wrap-style:square;mso-width-percent:0;mso-height-percent:0;mso-wrap-distance-left:9pt;mso-wrap-distance-top:0;mso-wrap-distance-right:9pt;mso-wrap-distance-bottom:0;mso-position-horizontal:absolute;mso-position-horizontal-relative:text;mso-position-vertical:absolute;mso-position-vertical-relative:text;mso-width-percent:0;mso-height-percent:0;mso-width-relative:margin;mso-height-relative:margin;v-text-anchor:middle" o:gfxdata="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" fillcolor="white [3201]" strokecolor="black [3200]" strokeweight="2pt">
+                      <v:textbox>
+                        <w:txbxContent>
+                          <w:p>
+                            <w:pPr>
+                              <w:jc w:val="center"/>
+                            </w:pPr>
+                            <w:r>
+                              <w:t>Fin</w:t>
+                            </w:r>
+                          </w:p>
+                        </w:txbxContent>
+                      </v:textbox>
+                    </v:oval>
+                  </w:pict>
+                </mc:Fallback>
+              </mc:AlternateContent>
+            </w:r>
+          </w:p>
+          <w:p>
+            <w:pPr>
+              <w:pStyle w:val="Sinespaciado"/>
+              <w:rPr>
+                <w:b/>
+                <w:color w:val="C00000"/>
+                <w:sz w:val="20"/>
+              </w:rPr>
+            </w:pPr>
+          </w:p>
+          <w:p>
+            <w:pPr>
+              <w:pStyle w:val="Sinespaciado"/>
+              <w:rPr>
+                <w:b/>
+                <w:color w:val="C00000"/>
+                <w:sz w:val="20"/>
+              </w:rPr>
+            </w:pPr>
+          </w:p>
+          <w:p>
+            <w:pPr>
+              <w:pStyle w:val="Sinespaciado"/>
+              <w:rPr>
+                <w:b/>
+                <w:color w:val="C00000"/>
+                <w:sz w:val="20"/>
+              </w:rPr>
+            </w:pPr>
+          </w:p>
+          <w:p>
+            <w:pPr>
+              <w:pStyle w:val="Sinespaciado"/>
+              <w:rPr>
+                <w:b/>
+                <w:color w:val="C00000"/>
+                <w:sz w:val="20"/>
+              </w:rPr>
+            </w:pPr>
           </w:p>
         </w:tc>
       </w:tr>
@@ -1206,11 +3108,28 @@
             <w:pPr>
               <w:pStyle w:val="Sinespaciado"/>
               <w:rPr>
-                <w:b/>
-                <w:color w:val="C00000"/>
-                <w:sz w:val="20"/>
-              </w:rPr>
-            </w:pPr>
+                <w:bCs/>
+                <w:sz w:val="20"/>
+              </w:rPr>
+            </w:pPr>
+          </w:p>
+          <w:p>
+            <w:pPr>
+              <w:pStyle w:val="Sinespaciado"/>
+              <w:rPr>
+                <w:bCs/>
+                <w:sz w:val="20"/>
+              </w:rPr>
+            </w:pPr>
+            <w:r>
+              <w:rPr>
+                <w:bCs/>
+                <w:sz w:val="20"/>
+              </w:rPr>
+              <w:t>En este problema no hubo necesidad de realizar operaciones, solo fue una toma de decisiones y en lo personal se me hizo mas fácil represetarlo con un diagrama de flujo.</w:t>
+            </w:r>
+            <w:bookmarkStart w:id="0" w:name="_GoBack"/>
+            <w:bookmarkEnd w:id="0"/>
           </w:p>
         </w:tc>
       </w:tr>
@@ -1321,8 +3240,97 @@
       </w:pPr>
     </w:lvl>
   </w:abstractNum>
+  <w:abstractNum w:abstractNumId="1" w15:restartNumberingAfterBreak="0">
+    <w:nsid w:val="6C153329"/>
+    <w:multiLevelType w:val="hybridMultilevel"/>
+    <w:tmpl w:val="C8D8A29E"/>
+    <w:lvl w:ilvl="0" w:tplc="080A000F">
+      <w:start w:val="1"/>
+      <w:numFmt w:val="decimal"/>
+      <w:lvlText w:val="%1."/>
+      <w:lvlJc w:val="left"/>
+      <w:pPr>
+        <w:ind w:left="720" w:hanging="360"/>
+      </w:pPr>
+    </w:lvl>
+    <w:lvl w:ilvl="1" w:tplc="080A0019" w:tentative="1">
+      <w:start w:val="1"/>
+      <w:numFmt w:val="lowerLetter"/>
+      <w:lvlText w:val="%2."/>
+      <w:lvlJc w:val="left"/>
+      <w:pPr>
+        <w:ind w:left="1440" w:hanging="360"/>
+      </w:pPr>
+    </w:lvl>
+    <w:lvl w:ilvl="2" w:tplc="080A001B" w:tentative="1">
+      <w:start w:val="1"/>
+      <w:numFmt w:val="lowerRoman"/>
+      <w:lvlText w:val="%3."/>
+      <w:lvlJc w:val="right"/>
+      <w:pPr>
+        <w:ind w:left="2160" w:hanging="180"/>
+      </w:pPr>
+    </w:lvl>
+    <w:lvl w:ilvl="3" w:tplc="080A000F" w:tentative="1">
+      <w:start w:val="1"/>
+      <w:numFmt w:val="decimal"/>
+      <w:lvlText w:val="%4."/>
+      <w:lvlJc w:val="left"/>
+      <w:pPr>
+        <w:ind w:left="2880" w:hanging="360"/>
+      </w:pPr>
+    </w:lvl>
+    <w:lvl w:ilvl="4" w:tplc="080A0019" w:tentative="1">
+      <w:start w:val="1"/>
+      <w:numFmt w:val="lowerLetter"/>
+      <w:lvlText w:val="%5."/>
+      <w:lvlJc w:val="left"/>
+      <w:pPr>
+        <w:ind w:left="3600" w:hanging="360"/>
+      </w:pPr>
+    </w:lvl>
+    <w:lvl w:ilvl="5" w:tplc="080A001B" w:tentative="1">
+      <w:start w:val="1"/>
+      <w:numFmt w:val="lowerRoman"/>
+      <w:lvlText w:val="%6."/>
+      <w:lvlJc w:val="right"/>
+      <w:pPr>
+        <w:ind w:left="4320" w:hanging="180"/>
+      </w:pPr>
+    </w:lvl>
+    <w:lvl w:ilvl="6" w:tplc="080A000F" w:tentative="1">
+      <w:start w:val="1"/>
+      <w:numFmt w:val="decimal"/>
+      <w:lvlText w:val="%7."/>
+      <w:lvlJc w:val="left"/>
+      <w:pPr>
+        <w:ind w:left="5040" w:hanging="360"/>
+      </w:pPr>
+    </w:lvl>
+    <w:lvl w:ilvl="7" w:tplc="080A0019" w:tentative="1">
+      <w:start w:val="1"/>
+      <w:numFmt w:val="lowerLetter"/>
+      <w:lvlText w:val="%8."/>
+      <w:lvlJc w:val="left"/>
+      <w:pPr>
+        <w:ind w:left="5760" w:hanging="360"/>
+      </w:pPr>
+    </w:lvl>
+    <w:lvl w:ilvl="8" w:tplc="080A001B" w:tentative="1">
+      <w:start w:val="1"/>
+      <w:numFmt w:val="lowerRoman"/>
+      <w:lvlText w:val="%9."/>
+      <w:lvlJc w:val="right"/>
+      <w:pPr>
+        <w:ind w:left="6480" w:hanging="180"/>
+      </w:pPr>
+    </w:lvl>
+  </w:abstractNum>
   <w:num w:numId="1">
     <w:abstractNumId w:val="0"/>
+  </w:num>
+  <w:num w:numId="2">
+    <w:abstractNumId w:val="1"/>
   </w:num>
 </w:numbering>
 </file>
@@ -1450,6 +3458,7 @@
     <w:lsdException w:name="HTML Sample" w:semiHidden="1" w:unhideWhenUsed="1"/>
     <w:lsdException w:name="HTML Typewriter" w:semiHidden="1" w:unhideWhenUsed="1"/>
     <w:lsdException w:name="HTML Variable" w:semiHidden="1" w:unhideWhenUsed="1"/>
+    <w:lsdException w:name="Normal Table" w:semiHidden="1" w:unhideWhenUsed="1"/>
     <w:lsdException w:name="annotation subject" w:semiHidden="1" w:unhideWhenUsed="1"/>
     <w:lsdException w:name="No List" w:semiHidden="1" w:unhideWhenUsed="1"/>
     <w:lsdException w:name="Outline List 1" w:semiHidden="1" w:unhideWhenUsed="1"/>
@@ -1496,8 +3505,10 @@
     <w:lsdException w:name="Table Subtle 2" w:semiHidden="1" w:unhideWhenUsed="1"/>
     <w:lsdException w:name="Table Web 1" w:semiHidden="1" w:unhideWhenUsed="1"/>
     <w:lsdException w:name="Table Web 2" w:semiHidden="1" w:unhideWhenUsed="1"/>
+    <w:lsdException w:name="Table Web 3" w:semiHidden="1" w:unhideWhenUsed="1"/>
     <w:lsdException w:name="Balloon Text" w:semiHidden="1" w:unhideWhenUsed="1"/>
     <w:lsdException w:name="Table Grid" w:uiPriority="59"/>
+    <w:lsdException w:name="Table Theme" w:semiHidden="1" w:unhideWhenUsed="1"/>
     <w:lsdException w:name="Placeholder Text" w:semiHidden="1"/>
     <w:lsdException w:name="No Spacing" w:uiPriority="1" w:qFormat="1"/>
     <w:lsdException w:name="Light Shading" w:uiPriority="60"/>
@@ -2067,7 +4078,7 @@
 </file>
 
 <file path=customXml/itemProps1.xml><?xml version="1.0" encoding="utf-8"?>
-<ds:datastoreItem xmlns:ds="http://schemas.openxmlformats.org/officeDocument/2006/customXml" ds:itemID="{7ED4FA3F-CAD3-304D-81EE-72F6B9F45E64}">
+<ds:datastoreItem xmlns:ds="http://schemas.openxmlformats.org/officeDocument/2006/customXml" ds:itemID="{8B34333C-4693-4DB9-BEF5-4BA4B5DA82AD}">
   <ds:schemaRefs>
     <ds:schemaRef ds:uri="http://schemas.openxmlformats.org/officeDocument/2006/bibliography"/>
   </ds:schemaRefs>

</xml_diff>

<commit_message>
Brandon Julien Celaya Torres
Resolví el ejercicio extra del robot.

Subo de nuevo el archivo, porque puse mi nombre como encabezado y no en el cuadrito.
</commit_message>
<xml_diff>
--- a/Tarea-01.docx
+++ b/Tarea-01.docx
@@ -44,6 +44,14 @@
         </w:rPr>
         <w:t xml:space="preserve">Nombre del alumno: </w:t>
       </w:r>
+      <w:r>
+        <w:rPr>
+          <w:sz w:val="24"/>
+        </w:rPr>
+        <w:t xml:space="preserve"> Brandon Julien Celaya Torres</w:t>
+      </w:r>
+      <w:bookmarkStart w:id="0" w:name="_GoBack"/>
+      <w:bookmarkEnd w:id="0"/>
     </w:p>
     <w:p>
       <w:pPr>
@@ -180,8 +188,6 @@
       <w:r>
         <w:t>.</w:t>
       </w:r>
-      <w:bookmarkStart w:id="0" w:name="_GoBack"/>
-      <w:bookmarkEnd w:id="0"/>
     </w:p>
     <w:p>
       <w:pPr>
@@ -1645,21 +1651,7 @@
                 <w:color w:val="0070C0"/>
                 <w:sz w:val="20"/>
               </w:rPr>
-              <w:t xml:space="preserve"> (</w:t>
-            </w:r>
-            <w:r>
-              <w:rPr>
-                <w:color w:val="0070C0"/>
-                <w:sz w:val="20"/>
-              </w:rPr>
-              <w:t>variable estrellados +1</w:t>
-            </w:r>
-            <w:r>
-              <w:rPr>
-                <w:color w:val="0070C0"/>
-                <w:sz w:val="20"/>
-              </w:rPr>
-              <w:t xml:space="preserve">) y </w:t>
+              <w:t xml:space="preserve"> (variable estrellados +1) y </w:t>
             </w:r>
             <w:r>
               <w:rPr>
@@ -1693,21 +1685,7 @@
                 <w:color w:val="0070C0"/>
                 <w:sz w:val="20"/>
               </w:rPr>
-              <w:t xml:space="preserve"> (</w:t>
-            </w:r>
-            <w:r>
-              <w:rPr>
-                <w:color w:val="0070C0"/>
-                <w:sz w:val="20"/>
-              </w:rPr>
-              <w:t>variable revueltos +1</w:t>
-            </w:r>
-            <w:r>
-              <w:rPr>
-                <w:color w:val="0070C0"/>
-                <w:sz w:val="20"/>
-              </w:rPr>
-              <w:t>)</w:t>
+              <w:t xml:space="preserve"> (variable revueltos +1)</w:t>
             </w:r>
             <w:r>
               <w:rPr>
@@ -3024,7 +3002,7 @@
 </file>
 
 <file path=customXml/itemProps1.xml><?xml version="1.0" encoding="utf-8"?>
-<ds:datastoreItem xmlns:ds="http://schemas.openxmlformats.org/officeDocument/2006/customXml" ds:itemID="{A06F5546-659C-4DF0-8DD1-868F3E4E328F}">
+<ds:datastoreItem xmlns:ds="http://schemas.openxmlformats.org/officeDocument/2006/customXml" ds:itemID="{DB2D10C4-C587-4195-801D-E674C432A166}">
   <ds:schemaRefs>
     <ds:schemaRef ds:uri="http://schemas.openxmlformats.org/officeDocument/2006/bibliography"/>
   </ds:schemaRefs>

</xml_diff>

<commit_message>
Anayansi Alexia Tafoya Soto
Realicé ejercicio extra.
</commit_message>
<xml_diff>
--- a/Tarea-01.docx
+++ b/Tarea-01.docx
@@ -44,6 +44,12 @@
         </w:rPr>
         <w:t xml:space="preserve">Nombre del alumno: </w:t>
       </w:r>
+      <w:r>
+        <w:rPr>
+          <w:sz w:val="24"/>
+        </w:rPr>
+        <w:t>Anayansi Alexia Tafoya Soto</w:t>
+      </w:r>
     </w:p>
     <w:p>
       <w:pPr>
@@ -58,6 +64,12 @@
           <w:sz w:val="24"/>
         </w:rPr>
         <w:t xml:space="preserve">Grupo: </w:t>
+      </w:r>
+      <w:r>
+        <w:rPr>
+          <w:sz w:val="24"/>
+        </w:rPr>
+        <w:t>TC1014</w:t>
       </w:r>
     </w:p>
     <w:p>
@@ -317,6 +329,14 @@
                 <w:sz w:val="20"/>
               </w:rPr>
             </w:pPr>
+            <w:r>
+              <w:rPr>
+                <w:b/>
+                <w:color w:val="FF0000"/>
+                <w:sz w:val="20"/>
+              </w:rPr>
+              <w:t>Un algoritmo es un método para resolver un problema mediante una serie de pasos y un programa es la implementación del algortimo en algún lenguaje de programación.</w:t>
+            </w:r>
           </w:p>
         </w:tc>
       </w:tr>
@@ -409,6 +429,14 @@
                 <w:sz w:val="20"/>
               </w:rPr>
             </w:pPr>
+            <w:r>
+              <w:rPr>
+                <w:i/>
+                <w:color w:val="FF0000"/>
+                <w:sz w:val="20"/>
+              </w:rPr>
+              <w:t>Encontrar los datos de entrada (lo que conocemos),  salida (resultados) y relación entre los datos de entrada/salida</w:t>
+            </w:r>
           </w:p>
         </w:tc>
       </w:tr>
@@ -442,6 +470,14 @@
                 <w:sz w:val="20"/>
               </w:rPr>
             </w:pPr>
+            <w:r>
+              <w:rPr>
+                <w:i/>
+                <w:color w:val="FF0000"/>
+                <w:sz w:val="20"/>
+              </w:rPr>
+              <w:t>Crear una serie de pasos para resolver el problema</w:t>
+            </w:r>
           </w:p>
         </w:tc>
       </w:tr>
@@ -475,6 +511,14 @@
                 <w:sz w:val="20"/>
               </w:rPr>
             </w:pPr>
+            <w:r>
+              <w:rPr>
+                <w:i/>
+                <w:color w:val="FF0000"/>
+                <w:sz w:val="20"/>
+              </w:rPr>
+              <w:t>Escribir el código en la plataforma que resolverá el problema</w:t>
+            </w:r>
           </w:p>
         </w:tc>
       </w:tr>
@@ -703,10 +747,71 @@
               </w:rPr>
               <w:t xml:space="preserve">  </w:t>
             </w:r>
+            <w:r>
+              <w:rPr>
+                <w:rFonts w:eastAsia="Times New Roman" w:cs="Times New Roman"/>
+                <w:bCs/>
+                <w:noProof/>
+                <w:sz w:val="20"/>
+                <w:szCs w:val="20"/>
+              </w:rPr>
+              <w:drawing>
+                <wp:inline distT="0" distB="0" distL="0" distR="0" wp14:anchorId="5B2910BC" wp14:editId="5173D709">
+                  <wp:extent cx="4867275" cy="1628775"/>
+                  <wp:effectExtent l="0" t="0" r="0" b="0"/>
+                  <wp:docPr id="1" name="Imagen 1"/>
+                  <wp:cNvGraphicFramePr>
+                    <a:graphicFrameLocks xmlns:a="http://schemas.openxmlformats.org/drawingml/2006/main" noChangeAspect="1"/>
+                  </wp:cNvGraphicFramePr>
+                  <a:graphic xmlns:a="http://schemas.openxmlformats.org/drawingml/2006/main">
+                    <a:graphicData uri="http://schemas.openxmlformats.org/drawingml/2006/picture">
+                      <pic:pic xmlns:pic="http://schemas.openxmlformats.org/drawingml/2006/picture">
+                        <pic:nvPicPr>
+                          <pic:cNvPr id="1" name="BD13553B-B078-47D9-8156-B7E943AD6EFC_1_105_c.jpeg"/>
+                          <pic:cNvPicPr/>
+                        </pic:nvPicPr>
+                        <pic:blipFill rotWithShape="1">
+                          <a:blip r:embed="rId6"/>
+                          <a:srcRect l="6924" t="31982" r="6757" b="29504"/>
+                          <a:stretch/>
+                        </pic:blipFill>
+                        <pic:spPr bwMode="auto">
+                          <a:xfrm>
+                            <a:off x="0" y="0"/>
+                            <a:ext cx="4867275" cy="1628775"/>
+                          </a:xfrm>
+                          <a:prstGeom prst="rect">
+                            <a:avLst/>
+                          </a:prstGeom>
+                          <a:ln>
+                            <a:noFill/>
+                          </a:ln>
+                          <a:extLst>
+                            <a:ext uri="{53640926-AAD7-44D8-BBD7-CCE9431645EC}">
+                              <a14:shadowObscured xmlns:a14="http://schemas.microsoft.com/office/drawing/2010/main"/>
+                            </a:ext>
+                          </a:extLst>
+                        </pic:spPr>
+                      </pic:pic>
+                    </a:graphicData>
+                  </a:graphic>
+                </wp:inline>
+              </w:drawing>
+            </w:r>
           </w:p>
         </w:tc>
       </w:tr>
     </w:tbl>
+    <w:p>
+      <w:pPr>
+        <w:pStyle w:val="Sinespaciado"/>
+      </w:pPr>
+    </w:p>
+    <w:p>
+      <w:pPr>
+        <w:pStyle w:val="Sinespaciado"/>
+      </w:pPr>
+    </w:p>
     <w:p>
       <w:pPr>
         <w:pStyle w:val="Sinespaciado"/>
@@ -830,6 +935,20 @@
               </w:rPr>
               <w:t>Entradas:</w:t>
             </w:r>
+            <w:r>
+              <w:rPr>
+                <w:color w:val="C00000"/>
+                <w:sz w:val="20"/>
+              </w:rPr>
+              <w:t xml:space="preserve"> a</w:t>
+            </w:r>
+            <w:r>
+              <w:rPr>
+                <w:color w:val="C00000"/>
+                <w:sz w:val="20"/>
+              </w:rPr>
+              <w:t>, m</w:t>
+            </w:r>
           </w:p>
           <w:p>
             <w:pPr>
@@ -846,6 +965,13 @@
               </w:rPr>
               <w:t>Salidas:</w:t>
             </w:r>
+            <w:r>
+              <w:rPr>
+                <w:color w:val="C00000"/>
+                <w:sz w:val="20"/>
+              </w:rPr>
+              <w:t xml:space="preserve"> número de días que ha vivido una persona</w:t>
+            </w:r>
           </w:p>
           <w:p>
             <w:pPr>
@@ -862,6 +988,20 @@
                 <w:sz w:val="20"/>
               </w:rPr>
               <w:t>Relación E/S:</w:t>
+            </w:r>
+            <w:r>
+              <w:rPr>
+                <w:color w:val="C00000"/>
+                <w:sz w:val="20"/>
+              </w:rPr>
+              <w:t xml:space="preserve"> </w:t>
+            </w:r>
+            <w:r>
+              <w:rPr>
+                <w:color w:val="C00000"/>
+                <w:sz w:val="20"/>
+              </w:rPr>
+              <w:t>años= (a*365), meses= (m*30)</w:t>
             </w:r>
           </w:p>
         </w:tc>
@@ -908,6 +1048,120 @@
           <w:p>
             <w:pPr>
               <w:pStyle w:val="Sinespaciado"/>
+              <w:numPr>
+                <w:ilvl w:val="0"/>
+                <w:numId w:val="2"/>
+              </w:numPr>
+              <w:rPr>
+                <w:b/>
+                <w:color w:val="C00000"/>
+                <w:sz w:val="20"/>
+              </w:rPr>
+            </w:pPr>
+            <w:r>
+              <w:rPr>
+                <w:b/>
+                <w:color w:val="C00000"/>
+                <w:sz w:val="20"/>
+              </w:rPr>
+              <w:t>Leer a,</w:t>
+            </w:r>
+            <w:r>
+              <w:rPr>
+                <w:b/>
+                <w:color w:val="C00000"/>
+                <w:sz w:val="20"/>
+              </w:rPr>
+              <w:t xml:space="preserve"> </w:t>
+            </w:r>
+            <w:r>
+              <w:rPr>
+                <w:b/>
+                <w:color w:val="C00000"/>
+                <w:sz w:val="20"/>
+              </w:rPr>
+              <w:t>m</w:t>
+            </w:r>
+          </w:p>
+          <w:p>
+            <w:pPr>
+              <w:pStyle w:val="Sinespaciado"/>
+              <w:numPr>
+                <w:ilvl w:val="0"/>
+                <w:numId w:val="2"/>
+              </w:numPr>
+              <w:rPr>
+                <w:b/>
+                <w:color w:val="C00000"/>
+                <w:sz w:val="20"/>
+              </w:rPr>
+            </w:pPr>
+            <w:r>
+              <w:rPr>
+                <w:b/>
+                <w:color w:val="C00000"/>
+                <w:sz w:val="20"/>
+              </w:rPr>
+              <w:t>Años= (a*365)</w:t>
+            </w:r>
+          </w:p>
+          <w:p>
+            <w:pPr>
+              <w:pStyle w:val="Sinespaciado"/>
+              <w:numPr>
+                <w:ilvl w:val="0"/>
+                <w:numId w:val="2"/>
+              </w:numPr>
+              <w:rPr>
+                <w:b/>
+                <w:color w:val="C00000"/>
+                <w:sz w:val="20"/>
+              </w:rPr>
+            </w:pPr>
+            <w:r>
+              <w:rPr>
+                <w:b/>
+                <w:color w:val="C00000"/>
+                <w:sz w:val="20"/>
+              </w:rPr>
+              <w:t>Meses= (m*30)</w:t>
+            </w:r>
+          </w:p>
+          <w:p>
+            <w:pPr>
+              <w:pStyle w:val="Sinespaciado"/>
+              <w:numPr>
+                <w:ilvl w:val="0"/>
+                <w:numId w:val="2"/>
+              </w:numPr>
+              <w:rPr>
+                <w:b/>
+                <w:color w:val="C00000"/>
+                <w:sz w:val="20"/>
+              </w:rPr>
+            </w:pPr>
+            <w:r>
+              <w:rPr>
+                <w:b/>
+                <w:color w:val="C00000"/>
+                <w:sz w:val="20"/>
+              </w:rPr>
+              <w:t>Imprimir= Años, Meses</w:t>
+            </w:r>
+          </w:p>
+          <w:p>
+            <w:pPr>
+              <w:pStyle w:val="Sinespaciado"/>
+              <w:rPr>
+                <w:b/>
+                <w:color w:val="C00000"/>
+                <w:sz w:val="20"/>
+              </w:rPr>
+            </w:pPr>
+          </w:p>
+          <w:p>
+            <w:pPr>
+              <w:pStyle w:val="Sinespaciado"/>
               <w:rPr>
                 <w:b/>
                 <w:color w:val="C00000"/>
@@ -949,7 +1203,6 @@
         <w:rPr>
           <w:i/>
         </w:rPr>
-        <w:lastRenderedPageBreak/>
         <w:t>6. EXTRA.</w:t>
       </w:r>
     </w:p>
@@ -1009,8 +1262,6 @@
         </w:rPr>
         <w:t>5</w:t>
       </w:r>
-      <w:bookmarkStart w:id="0" w:name="_GoBack"/>
-      <w:bookmarkEnd w:id="0"/>
       <w:r>
         <w:rPr>
           <w:i/>
@@ -1110,6 +1361,20 @@
               </w:rPr>
               <w:t>Entradas:</w:t>
             </w:r>
+            <w:r>
+              <w:rPr>
+                <w:color w:val="C00000"/>
+                <w:sz w:val="20"/>
+              </w:rPr>
+              <w:t xml:space="preserve"> </w:t>
+            </w:r>
+            <w:r>
+              <w:rPr>
+                <w:color w:val="C00000"/>
+                <w:sz w:val="20"/>
+              </w:rPr>
+              <w:t>huevo estrellado, huevo revuelto</w:t>
+            </w:r>
           </w:p>
           <w:p>
             <w:pPr>
@@ -1126,6 +1391,13 @@
               </w:rPr>
               <w:t>Salidas:</w:t>
             </w:r>
+            <w:r>
+              <w:rPr>
+                <w:color w:val="C00000"/>
+                <w:sz w:val="20"/>
+              </w:rPr>
+              <w:t xml:space="preserve"> Indicación del desayuno</w:t>
+            </w:r>
           </w:p>
           <w:p>
             <w:pPr>
@@ -1142,6 +1414,13 @@
                 <w:sz w:val="20"/>
               </w:rPr>
               <w:t>Relación E/S:</w:t>
+            </w:r>
+            <w:r>
+              <w:rPr>
+                <w:color w:val="C00000"/>
+                <w:sz w:val="20"/>
+              </w:rPr>
+              <w:t xml:space="preserve"> op1, op2</w:t>
             </w:r>
           </w:p>
         </w:tc>
@@ -1172,12 +1451,212 @@
           <w:p>
             <w:pPr>
               <w:pStyle w:val="Sinespaciado"/>
-              <w:rPr>
-                <w:b/>
-                <w:color w:val="C00000"/>
-                <w:sz w:val="20"/>
-              </w:rPr>
-            </w:pPr>
+              <w:numPr>
+                <w:ilvl w:val="0"/>
+                <w:numId w:val="3"/>
+              </w:numPr>
+              <w:rPr>
+                <w:b/>
+                <w:color w:val="C00000"/>
+                <w:sz w:val="20"/>
+              </w:rPr>
+            </w:pPr>
+            <w:r>
+              <w:rPr>
+                <w:b/>
+                <w:color w:val="C00000"/>
+                <w:sz w:val="20"/>
+              </w:rPr>
+              <w:t>Leer huevo estrellado, huevo revuelto</w:t>
+            </w:r>
+          </w:p>
+          <w:p>
+            <w:pPr>
+              <w:pStyle w:val="Sinespaciado"/>
+              <w:numPr>
+                <w:ilvl w:val="0"/>
+                <w:numId w:val="3"/>
+              </w:numPr>
+              <w:rPr>
+                <w:b/>
+                <w:color w:val="C00000"/>
+                <w:sz w:val="20"/>
+              </w:rPr>
+            </w:pPr>
+            <w:r>
+              <w:rPr>
+                <w:b/>
+                <w:color w:val="C00000"/>
+                <w:sz w:val="20"/>
+              </w:rPr>
+              <w:t>Op1= huevo estrellado</w:t>
+            </w:r>
+          </w:p>
+          <w:p>
+            <w:pPr>
+              <w:pStyle w:val="Sinespaciado"/>
+              <w:numPr>
+                <w:ilvl w:val="0"/>
+                <w:numId w:val="3"/>
+              </w:numPr>
+              <w:rPr>
+                <w:b/>
+                <w:color w:val="C00000"/>
+                <w:sz w:val="20"/>
+              </w:rPr>
+            </w:pPr>
+            <w:r>
+              <w:rPr>
+                <w:b/>
+                <w:color w:val="C00000"/>
+                <w:sz w:val="20"/>
+              </w:rPr>
+              <w:t>Op2= huevo revuelto</w:t>
+            </w:r>
+          </w:p>
+          <w:p>
+            <w:pPr>
+              <w:pStyle w:val="Sinespaciado"/>
+              <w:numPr>
+                <w:ilvl w:val="0"/>
+                <w:numId w:val="3"/>
+              </w:numPr>
+              <w:rPr>
+                <w:b/>
+                <w:color w:val="C00000"/>
+                <w:sz w:val="20"/>
+              </w:rPr>
+            </w:pPr>
+            <w:r>
+              <w:rPr>
+                <w:b/>
+                <w:color w:val="C00000"/>
+                <w:sz w:val="20"/>
+              </w:rPr>
+              <w:t>Imprimir resultado</w:t>
+            </w:r>
+          </w:p>
+          <w:p>
+            <w:pPr>
+              <w:pStyle w:val="Sinespaciado"/>
+              <w:rPr>
+                <w:b/>
+                <w:color w:val="C00000"/>
+                <w:sz w:val="20"/>
+              </w:rPr>
+            </w:pPr>
+          </w:p>
+          <w:p>
+            <w:pPr>
+              <w:pStyle w:val="Sinespaciado"/>
+              <w:rPr>
+                <w:b/>
+                <w:color w:val="C00000"/>
+                <w:sz w:val="20"/>
+              </w:rPr>
+            </w:pPr>
+          </w:p>
+          <w:p>
+            <w:pPr>
+              <w:pStyle w:val="Sinespaciado"/>
+              <w:rPr>
+                <w:b/>
+                <w:color w:val="C00000"/>
+                <w:sz w:val="20"/>
+              </w:rPr>
+            </w:pPr>
+            <w:r>
+              <w:rPr>
+                <w:b/>
+                <w:color w:val="C00000"/>
+                <w:sz w:val="20"/>
+              </w:rPr>
+              <w:t>If op1== “Huevo estrellado”</w:t>
+            </w:r>
+          </w:p>
+          <w:p>
+            <w:pPr>
+              <w:pStyle w:val="Sinespaciado"/>
+              <w:rPr>
+                <w:b/>
+                <w:color w:val="C00000"/>
+                <w:sz w:val="20"/>
+              </w:rPr>
+            </w:pPr>
+            <w:r>
+              <w:rPr>
+                <w:b/>
+                <w:color w:val="C00000"/>
+                <w:sz w:val="20"/>
+              </w:rPr>
+              <w:t xml:space="preserve">    If op2 == “Huevo revuelto”</w:t>
+            </w:r>
+          </w:p>
+          <w:p>
+            <w:pPr>
+              <w:pStyle w:val="Sinespaciado"/>
+              <w:rPr>
+                <w:b/>
+                <w:color w:val="C00000"/>
+                <w:sz w:val="20"/>
+              </w:rPr>
+            </w:pPr>
+            <w:r>
+              <w:rPr>
+                <w:b/>
+                <w:color w:val="C00000"/>
+                <w:sz w:val="20"/>
+              </w:rPr>
+              <w:t xml:space="preserve">         Print “(Resultado)”</w:t>
+            </w:r>
+          </w:p>
+          <w:p>
+            <w:pPr>
+              <w:pStyle w:val="Sinespaciado"/>
+              <w:rPr>
+                <w:b/>
+                <w:color w:val="C00000"/>
+                <w:sz w:val="20"/>
+              </w:rPr>
+            </w:pPr>
+            <w:r>
+              <w:rPr>
+                <w:b/>
+                <w:color w:val="C00000"/>
+                <w:sz w:val="20"/>
+              </w:rPr>
+              <w:t xml:space="preserve">Else: </w:t>
+            </w:r>
+          </w:p>
+          <w:p>
+            <w:pPr>
+              <w:pStyle w:val="Sinespaciado"/>
+              <w:rPr>
+                <w:b/>
+                <w:color w:val="C00000"/>
+                <w:sz w:val="20"/>
+              </w:rPr>
+            </w:pPr>
+            <w:r>
+              <w:rPr>
+                <w:b/>
+                <w:color w:val="C00000"/>
+                <w:sz w:val="20"/>
+              </w:rPr>
+              <w:t xml:space="preserve">    Print “No hay esa opción”</w:t>
+            </w:r>
+          </w:p>
+          <w:p>
+            <w:pPr>
+              <w:pStyle w:val="Sinespaciado"/>
+              <w:rPr>
+                <w:b/>
+                <w:color w:val="C00000"/>
+                <w:sz w:val="20"/>
+              </w:rPr>
+            </w:pPr>
+            <w:bookmarkStart w:id="0" w:name="_GoBack"/>
+            <w:bookmarkEnd w:id="0"/>
           </w:p>
         </w:tc>
       </w:tr>
@@ -1190,16 +1669,30 @@
             <w:pPr>
               <w:pStyle w:val="Sinespaciado"/>
               <w:rPr>
+                <w:color w:val="FF0000"/>
+                <w:sz w:val="20"/>
+              </w:rPr>
+            </w:pPr>
+            <w:r>
+              <w:rPr>
                 <w:color w:val="000000" w:themeColor="text1"/>
                 <w:sz w:val="20"/>
               </w:rPr>
-            </w:pPr>
+              <w:t>¿Notaste algo diferente en este problema? Comparado con los otros problemas que has realizado, escribe qué diferencias encuentras.</w:t>
+            </w:r>
             <w:r>
               <w:rPr>
                 <w:color w:val="000000" w:themeColor="text1"/>
                 <w:sz w:val="20"/>
               </w:rPr>
-              <w:t>¿Notaste algo diferente en este problema? Comparado con los otros problemas que has realizado, escribe qué diferencias encuentras.</w:t>
+              <w:t xml:space="preserve"> </w:t>
+            </w:r>
+            <w:r>
+              <w:rPr>
+                <w:color w:val="FF0000"/>
+                <w:sz w:val="20"/>
+              </w:rPr>
+              <w:t>Se hacen uso de condicionales para la elección de opción en el problema.</w:t>
             </w:r>
           </w:p>
           <w:p>
@@ -1236,6 +1729,95 @@
 <file path=word/numbering.xml><?xml version="1.0" encoding="utf-8"?>
 <w:numbering xmlns:wpc="http://schemas.microsoft.com/office/word/2010/wordprocessingCanvas" xmlns:cx="http://schemas.microsoft.com/office/drawing/2014/chartex" xmlns:cx1="http://schemas.microsoft.com/office/drawing/2015/9/8/chartex" xmlns:cx2="http://schemas.microsoft.com/office/drawing/2015/10/21/chartex" xmlns:cx3="http://schemas.microsoft.com/office/drawing/2016/5/9/chartex" xmlns:cx4="http://schemas.microsoft.com/office/drawing/2016/5/10/chartex" xmlns:cx5="http://schemas.microsoft.com/office/drawing/2016/5/11/chartex" xmlns:cx6="http://schemas.microsoft.com/office/drawing/2016/5/12/chartex" xmlns:cx7="http://schemas.microsoft.com/office/drawing/2016/5/13/chartex" xmlns:cx8="http://schemas.microsoft.com/office/drawing/2016/5/14/chartex" xmlns:mc="http://schemas.openxmlformats.org/markup-compatibility/2006" xmlns:aink="http://schemas.microsoft.com/office/drawing/2016/ink" xmlns:am3d="http://schemas.microsoft.com/office/drawing/2017/model3d" xmlns:o="urn:schemas-microsoft-com:office:office" xmlns:r="http://schemas.openxmlformats.org/officeDocument/2006/relationships" xmlns:m="http://schemas.openxmlformats.org/officeDocument/2006/math" xmlns:v="urn:schemas-microsoft-com:vml" xmlns:wp14="http://schemas.microsoft.com/office/word/2010/wordprocessingDrawing" xmlns:wp="http://schemas.openxmlformats.org/drawingml/2006/wordprocessingDrawing" xmlns:w10="urn:schemas-microsoft-com:office:word" xmlns:w="http://schemas.openxmlformats.org/wordprocessingml/2006/main" xmlns:w14="http://schemas.microsoft.com/office/word/2010/wordml" xmlns:w15="http://schemas.microsoft.com/office/word/2012/wordml" xmlns:w16cid="http://schemas.microsoft.com/office/word/2016/wordml/cid" xmlns:w16se="http://schemas.microsoft.com/office/word/2015/wordml/symex" xmlns:wpg="http://schemas.microsoft.com/office/word/2010/wordprocessingGroup" xmlns:wpi="http://schemas.microsoft.com/office/word/2010/wordprocessingInk" xmlns:wne="http://schemas.microsoft.com/office/word/2006/wordml" xmlns:wps="http://schemas.microsoft.com/office/word/2010/wordprocessingShape" mc:Ignorable="w14 w15 w16se w16cid wp14">
   <w:abstractNum w:abstractNumId="0" w15:restartNumberingAfterBreak="0">
+    <w:nsid w:val="20B036FA"/>
+    <w:multiLevelType w:val="hybridMultilevel"/>
+    <w:tmpl w:val="3D9ABACE"/>
+    <w:lvl w:ilvl="0" w:tplc="080A000F">
+      <w:start w:val="1"/>
+      <w:numFmt w:val="decimal"/>
+      <w:lvlText w:val="%1."/>
+      <w:lvlJc w:val="left"/>
+      <w:pPr>
+        <w:ind w:left="720" w:hanging="360"/>
+      </w:pPr>
+      <w:rPr>
+        <w:rFonts w:hint="default"/>
+      </w:rPr>
+    </w:lvl>
+    <w:lvl w:ilvl="1" w:tplc="080A0019" w:tentative="1">
+      <w:start w:val="1"/>
+      <w:numFmt w:val="lowerLetter"/>
+      <w:lvlText w:val="%2."/>
+      <w:lvlJc w:val="left"/>
+      <w:pPr>
+        <w:ind w:left="1440" w:hanging="360"/>
+      </w:pPr>
+    </w:lvl>
+    <w:lvl w:ilvl="2" w:tplc="080A001B" w:tentative="1">
+      <w:start w:val="1"/>
+      <w:numFmt w:val="lowerRoman"/>
+      <w:lvlText w:val="%3."/>
+      <w:lvlJc w:val="right"/>
+      <w:pPr>
+        <w:ind w:left="2160" w:hanging="180"/>
+      </w:pPr>
+    </w:lvl>
+    <w:lvl w:ilvl="3" w:tplc="080A000F" w:tentative="1">
+      <w:start w:val="1"/>
+      <w:numFmt w:val="decimal"/>
+      <w:lvlText w:val="%4."/>
+      <w:lvlJc w:val="left"/>
+      <w:pPr>
+        <w:ind w:left="2880" w:hanging="360"/>
+      </w:pPr>
+    </w:lvl>
+    <w:lvl w:ilvl="4" w:tplc="080A0019" w:tentative="1">
+      <w:start w:val="1"/>
+      <w:numFmt w:val="lowerLetter"/>
+      <w:lvlText w:val="%5."/>
+      <w:lvlJc w:val="left"/>
+      <w:pPr>
+        <w:ind w:left="3600" w:hanging="360"/>
+      </w:pPr>
+    </w:lvl>
+    <w:lvl w:ilvl="5" w:tplc="080A001B" w:tentative="1">
+      <w:start w:val="1"/>
+      <w:numFmt w:val="lowerRoman"/>
+      <w:lvlText w:val="%6."/>
+      <w:lvlJc w:val="right"/>
+      <w:pPr>
+        <w:ind w:left="4320" w:hanging="180"/>
+      </w:pPr>
+    </w:lvl>
+    <w:lvl w:ilvl="6" w:tplc="080A000F" w:tentative="1">
+      <w:start w:val="1"/>
+      <w:numFmt w:val="decimal"/>
+      <w:lvlText w:val="%7."/>
+      <w:lvlJc w:val="left"/>
+      <w:pPr>
+        <w:ind w:left="5040" w:hanging="360"/>
+      </w:pPr>
+    </w:lvl>
+    <w:lvl w:ilvl="7" w:tplc="080A0019" w:tentative="1">
+      <w:start w:val="1"/>
+      <w:numFmt w:val="lowerLetter"/>
+      <w:lvlText w:val="%8."/>
+      <w:lvlJc w:val="left"/>
+      <w:pPr>
+        <w:ind w:left="5760" w:hanging="360"/>
+      </w:pPr>
+    </w:lvl>
+    <w:lvl w:ilvl="8" w:tplc="080A001B" w:tentative="1">
+      <w:start w:val="1"/>
+      <w:numFmt w:val="lowerRoman"/>
+      <w:lvlText w:val="%9."/>
+      <w:lvlJc w:val="right"/>
+      <w:pPr>
+        <w:ind w:left="6480" w:hanging="180"/>
+      </w:pPr>
+    </w:lvl>
+  </w:abstractNum>
+  <w:abstractNum w:abstractNumId="1" w15:restartNumberingAfterBreak="0">
     <w:nsid w:val="68432B4B"/>
     <w:multiLevelType w:val="hybridMultilevel"/>
     <w:tmpl w:val="25ACBC4A"/>
@@ -1321,7 +1903,102 @@
       </w:pPr>
     </w:lvl>
   </w:abstractNum>
+  <w:abstractNum w:abstractNumId="2" w15:restartNumberingAfterBreak="0">
+    <w:nsid w:val="6BCD671A"/>
+    <w:multiLevelType w:val="hybridMultilevel"/>
+    <w:tmpl w:val="D4D6D1D6"/>
+    <w:lvl w:ilvl="0" w:tplc="080A000F">
+      <w:start w:val="1"/>
+      <w:numFmt w:val="decimal"/>
+      <w:lvlText w:val="%1."/>
+      <w:lvlJc w:val="left"/>
+      <w:pPr>
+        <w:ind w:left="720" w:hanging="360"/>
+      </w:pPr>
+      <w:rPr>
+        <w:rFonts w:hint="default"/>
+      </w:rPr>
+    </w:lvl>
+    <w:lvl w:ilvl="1" w:tplc="080A0019" w:tentative="1">
+      <w:start w:val="1"/>
+      <w:numFmt w:val="lowerLetter"/>
+      <w:lvlText w:val="%2."/>
+      <w:lvlJc w:val="left"/>
+      <w:pPr>
+        <w:ind w:left="1440" w:hanging="360"/>
+      </w:pPr>
+    </w:lvl>
+    <w:lvl w:ilvl="2" w:tplc="080A001B" w:tentative="1">
+      <w:start w:val="1"/>
+      <w:numFmt w:val="lowerRoman"/>
+      <w:lvlText w:val="%3."/>
+      <w:lvlJc w:val="right"/>
+      <w:pPr>
+        <w:ind w:left="2160" w:hanging="180"/>
+      </w:pPr>
+    </w:lvl>
+    <w:lvl w:ilvl="3" w:tplc="080A000F" w:tentative="1">
+      <w:start w:val="1"/>
+      <w:numFmt w:val="decimal"/>
+      <w:lvlText w:val="%4."/>
+      <w:lvlJc w:val="left"/>
+      <w:pPr>
+        <w:ind w:left="2880" w:hanging="360"/>
+      </w:pPr>
+    </w:lvl>
+    <w:lvl w:ilvl="4" w:tplc="080A0019" w:tentative="1">
+      <w:start w:val="1"/>
+      <w:numFmt w:val="lowerLetter"/>
+      <w:lvlText w:val="%5."/>
+      <w:lvlJc w:val="left"/>
+      <w:pPr>
+        <w:ind w:left="3600" w:hanging="360"/>
+      </w:pPr>
+    </w:lvl>
+    <w:lvl w:ilvl="5" w:tplc="080A001B" w:tentative="1">
+      <w:start w:val="1"/>
+      <w:numFmt w:val="lowerRoman"/>
+      <w:lvlText w:val="%6."/>
+      <w:lvlJc w:val="right"/>
+      <w:pPr>
+        <w:ind w:left="4320" w:hanging="180"/>
+      </w:pPr>
+    </w:lvl>
+    <w:lvl w:ilvl="6" w:tplc="080A000F" w:tentative="1">
+      <w:start w:val="1"/>
+      <w:numFmt w:val="decimal"/>
+      <w:lvlText w:val="%7."/>
+      <w:lvlJc w:val="left"/>
+      <w:pPr>
+        <w:ind w:left="5040" w:hanging="360"/>
+      </w:pPr>
+    </w:lvl>
+    <w:lvl w:ilvl="7" w:tplc="080A0019" w:tentative="1">
+      <w:start w:val="1"/>
+      <w:numFmt w:val="lowerLetter"/>
+      <w:lvlText w:val="%8."/>
+      <w:lvlJc w:val="left"/>
+      <w:pPr>
+        <w:ind w:left="5760" w:hanging="360"/>
+      </w:pPr>
+    </w:lvl>
+    <w:lvl w:ilvl="8" w:tplc="080A001B" w:tentative="1">
+      <w:start w:val="1"/>
+      <w:numFmt w:val="lowerRoman"/>
+      <w:lvlText w:val="%9."/>
+      <w:lvlJc w:val="right"/>
+      <w:pPr>
+        <w:ind w:left="6480" w:hanging="180"/>
+      </w:pPr>
+    </w:lvl>
+  </w:abstractNum>
   <w:num w:numId="1">
+    <w:abstractNumId w:val="1"/>
+  </w:num>
+  <w:num w:numId="2">
+    <w:abstractNumId w:val="2"/>
+  </w:num>
+  <w:num w:numId="3">
     <w:abstractNumId w:val="0"/>
   </w:num>
 </w:numbering>
@@ -1450,6 +2127,7 @@
     <w:lsdException w:name="HTML Sample" w:semiHidden="1" w:unhideWhenUsed="1"/>
     <w:lsdException w:name="HTML Typewriter" w:semiHidden="1" w:unhideWhenUsed="1"/>
     <w:lsdException w:name="HTML Variable" w:semiHidden="1" w:unhideWhenUsed="1"/>
+    <w:lsdException w:name="Normal Table" w:semiHidden="1" w:unhideWhenUsed="1"/>
     <w:lsdException w:name="annotation subject" w:semiHidden="1" w:unhideWhenUsed="1"/>
     <w:lsdException w:name="No List" w:semiHidden="1" w:unhideWhenUsed="1"/>
     <w:lsdException w:name="Outline List 1" w:semiHidden="1" w:unhideWhenUsed="1"/>
@@ -1496,8 +2174,10 @@
     <w:lsdException w:name="Table Subtle 2" w:semiHidden="1" w:unhideWhenUsed="1"/>
     <w:lsdException w:name="Table Web 1" w:semiHidden="1" w:unhideWhenUsed="1"/>
     <w:lsdException w:name="Table Web 2" w:semiHidden="1" w:unhideWhenUsed="1"/>
+    <w:lsdException w:name="Table Web 3" w:semiHidden="1" w:unhideWhenUsed="1"/>
     <w:lsdException w:name="Balloon Text" w:semiHidden="1" w:unhideWhenUsed="1"/>
     <w:lsdException w:name="Table Grid" w:uiPriority="59"/>
+    <w:lsdException w:name="Table Theme" w:semiHidden="1" w:unhideWhenUsed="1"/>
     <w:lsdException w:name="Placeholder Text" w:semiHidden="1"/>
     <w:lsdException w:name="No Spacing" w:uiPriority="1" w:qFormat="1"/>
     <w:lsdException w:name="Light Shading" w:uiPriority="60"/>
@@ -2067,7 +2747,7 @@
 </file>
 
 <file path=customXml/itemProps1.xml><?xml version="1.0" encoding="utf-8"?>
-<ds:datastoreItem xmlns:ds="http://schemas.openxmlformats.org/officeDocument/2006/customXml" ds:itemID="{7ED4FA3F-CAD3-304D-81EE-72F6B9F45E64}">
+<ds:datastoreItem xmlns:ds="http://schemas.openxmlformats.org/officeDocument/2006/customXml" ds:itemID="{833A8C1F-3158-F045-A55E-95255E3E6CF6}">
   <ds:schemaRefs>
     <ds:schemaRef ds:uri="http://schemas.openxmlformats.org/officeDocument/2006/bibliography"/>
   </ds:schemaRefs>

</xml_diff>

<commit_message>
Misión 1 - Michelle Ojeda Manjarrez A01376197
</commit_message>
<xml_diff>
--- a/Tarea-01.docx
+++ b/Tarea-01.docx
@@ -4,7 +4,7 @@
   <w:body>
     <w:p>
       <w:pPr>
-        <w:pStyle w:val="Sinespaciado"/>
+        <w:pStyle w:val="NoSpacing"/>
         <w:rPr>
           <w:sz w:val="24"/>
         </w:rPr>
@@ -18,7 +18,7 @@
     </w:p>
     <w:p>
       <w:pPr>
-        <w:pStyle w:val="Sinespaciado"/>
+        <w:pStyle w:val="NoSpacing"/>
         <w:rPr>
           <w:sz w:val="24"/>
         </w:rPr>
@@ -32,7 +32,7 @@
     </w:p>
     <w:p>
       <w:pPr>
-        <w:pStyle w:val="Sinespaciado"/>
+        <w:pStyle w:val="NoSpacing"/>
         <w:shd w:val="clear" w:color="auto" w:fill="FDE9D9" w:themeFill="accent6" w:themeFillTint="33"/>
         <w:rPr>
           <w:sz w:val="24"/>
@@ -44,10 +44,16 @@
         </w:rPr>
         <w:t xml:space="preserve">Nombre del alumno: </w:t>
       </w:r>
-    </w:p>
-    <w:p>
-      <w:pPr>
-        <w:pStyle w:val="Sinespaciado"/>
+      <w:r>
+        <w:rPr>
+          <w:sz w:val="24"/>
+        </w:rPr>
+        <w:t>Michelle Ojeda Manjarrez</w:t>
+      </w:r>
+    </w:p>
+    <w:p>
+      <w:pPr>
+        <w:pStyle w:val="NoSpacing"/>
         <w:shd w:val="clear" w:color="auto" w:fill="FDE9D9" w:themeFill="accent6" w:themeFillTint="33"/>
         <w:rPr>
           <w:sz w:val="24"/>
@@ -59,18 +65,24 @@
         </w:rPr>
         <w:t xml:space="preserve">Grupo: </w:t>
       </w:r>
-    </w:p>
-    <w:p>
-      <w:pPr>
-        <w:pStyle w:val="Sinespaciado"/>
+      <w:r>
         <w:rPr>
           <w:sz w:val="24"/>
         </w:rPr>
-      </w:pPr>
-    </w:p>
-    <w:p>
-      <w:pPr>
-        <w:pStyle w:val="Sinespaciado"/>
+        <w:t>02</w:t>
+      </w:r>
+    </w:p>
+    <w:p>
+      <w:pPr>
+        <w:pStyle w:val="NoSpacing"/>
+        <w:rPr>
+          <w:sz w:val="24"/>
+        </w:rPr>
+      </w:pPr>
+    </w:p>
+    <w:p>
+      <w:pPr>
+        <w:pStyle w:val="NoSpacing"/>
         <w:shd w:val="clear" w:color="auto" w:fill="984806" w:themeFill="accent6" w:themeFillShade="80"/>
         <w:jc w:val="center"/>
         <w:rPr>
@@ -106,12 +118,12 @@
     </w:p>
     <w:p>
       <w:pPr>
-        <w:pStyle w:val="Sinespaciado"/>
-      </w:pPr>
-    </w:p>
-    <w:p>
-      <w:pPr>
-        <w:pStyle w:val="Sinespaciado"/>
+        <w:pStyle w:val="NoSpacing"/>
+      </w:pPr>
+    </w:p>
+    <w:p>
+      <w:pPr>
+        <w:pStyle w:val="NoSpacing"/>
         <w:numPr>
           <w:ilvl w:val="0"/>
           <w:numId w:val="1"/>
@@ -141,7 +153,7 @@
     </w:p>
     <w:p>
       <w:pPr>
-        <w:pStyle w:val="Sinespaciado"/>
+        <w:pStyle w:val="NoSpacing"/>
         <w:numPr>
           <w:ilvl w:val="0"/>
           <w:numId w:val="1"/>
@@ -165,7 +177,7 @@
     </w:p>
     <w:p>
       <w:pPr>
-        <w:pStyle w:val="Sinespaciado"/>
+        <w:pStyle w:val="NoSpacing"/>
         <w:numPr>
           <w:ilvl w:val="0"/>
           <w:numId w:val="1"/>
@@ -183,7 +195,7 @@
     </w:p>
     <w:p>
       <w:pPr>
-        <w:pStyle w:val="Sinespaciado"/>
+        <w:pStyle w:val="NoSpacing"/>
         <w:numPr>
           <w:ilvl w:val="0"/>
           <w:numId w:val="1"/>
@@ -201,12 +213,12 @@
     </w:p>
     <w:p>
       <w:pPr>
-        <w:pStyle w:val="Sinespaciado"/>
-      </w:pPr>
-    </w:p>
-    <w:p>
-      <w:pPr>
-        <w:pStyle w:val="Sinespaciado"/>
+        <w:pStyle w:val="NoSpacing"/>
+      </w:pPr>
+    </w:p>
+    <w:p>
+      <w:pPr>
+        <w:pStyle w:val="NoSpacing"/>
       </w:pPr>
       <w:r>
         <w:t>Contesta sobre ESTE MISMO documento lo que se te pide. Usa TODO el espacio que necesites, pero trata de que tus respuestas sean breves y concretas.</w:t>
@@ -214,17 +226,17 @@
     </w:p>
     <w:p>
       <w:pPr>
-        <w:pStyle w:val="Sinespaciado"/>
-      </w:pPr>
-    </w:p>
-    <w:p>
-      <w:pPr>
-        <w:pStyle w:val="Sinespaciado"/>
-      </w:pPr>
-    </w:p>
-    <w:p>
-      <w:pPr>
-        <w:pStyle w:val="Sinespaciado"/>
+        <w:pStyle w:val="NoSpacing"/>
+      </w:pPr>
+    </w:p>
+    <w:p>
+      <w:pPr>
+        <w:pStyle w:val="NoSpacing"/>
+      </w:pPr>
+    </w:p>
+    <w:p>
+      <w:pPr>
+        <w:pStyle w:val="NoSpacing"/>
       </w:pPr>
       <w:r>
         <w:t>1</w:t>
@@ -269,7 +281,7 @@
     </w:p>
     <w:tbl>
       <w:tblPr>
-        <w:tblStyle w:val="Tablaconcuadrcula"/>
+        <w:tblStyle w:val="TableGrid"/>
         <w:tblW w:w="10173" w:type="dxa"/>
         <w:tblLook w:val="04A0" w:firstRow="1" w:lastRow="0" w:firstColumn="1" w:lastColumn="0" w:noHBand="0" w:noVBand="1"/>
       </w:tblPr>
@@ -283,16 +295,16 @@
           </w:tcPr>
           <w:p>
             <w:pPr>
-              <w:pStyle w:val="Sinespaciado"/>
-              <w:rPr>
-                <w:color w:val="C00000"/>
-                <w:sz w:val="20"/>
-              </w:rPr>
-            </w:pPr>
-          </w:p>
-          <w:p>
-            <w:pPr>
-              <w:pStyle w:val="Sinespaciado"/>
+              <w:pStyle w:val="NoSpacing"/>
+              <w:rPr>
+                <w:color w:val="C00000"/>
+                <w:sz w:val="20"/>
+              </w:rPr>
+            </w:pPr>
+          </w:p>
+          <w:p>
+            <w:pPr>
+              <w:pStyle w:val="NoSpacing"/>
               <w:rPr>
                 <w:i/>
                 <w:color w:val="C00000"/>
@@ -310,11 +322,50 @@
           </w:p>
           <w:p>
             <w:pPr>
-              <w:pStyle w:val="Sinespaciado"/>
+              <w:pStyle w:val="NoSpacing"/>
+              <w:rPr>
+                <w:i/>
+                <w:color w:val="C00000"/>
+                <w:sz w:val="20"/>
+              </w:rPr>
+            </w:pPr>
+          </w:p>
+          <w:p>
+            <w:pPr>
+              <w:pStyle w:val="NoSpacing"/>
               <w:rPr>
                 <w:b/>
                 <w:color w:val="FF0000"/>
                 <w:sz w:val="20"/>
+                <w:lang w:val="es-ES"/>
+              </w:rPr>
+            </w:pPr>
+            <w:r>
+              <w:rPr>
+                <w:b/>
+                <w:color w:val="FF0000"/>
+                <w:sz w:val="20"/>
+              </w:rPr>
+              <w:t xml:space="preserve">Un algoritmo es el </w:t>
+            </w:r>
+            <w:r>
+              <w:rPr>
+                <w:b/>
+                <w:color w:val="FF0000"/>
+                <w:sz w:val="20"/>
+                <w:lang w:val="es-ES"/>
+              </w:rPr>
+              <w:t>método para resolver un problema mediante una serie de pasos precisos, definidos y finitos, es como una receta, mientras que un programa es la implementación del algoritmo en algún lenguaje de programación.</w:t>
+            </w:r>
+          </w:p>
+          <w:p>
+            <w:pPr>
+              <w:pStyle w:val="NoSpacing"/>
+              <w:rPr>
+                <w:b/>
+                <w:color w:val="FF0000"/>
+                <w:sz w:val="20"/>
+                <w:lang w:val="es-ES"/>
               </w:rPr>
             </w:pPr>
           </w:p>
@@ -323,17 +374,17 @@
     </w:tbl>
     <w:p>
       <w:pPr>
-        <w:pStyle w:val="Sinespaciado"/>
-      </w:pPr>
-    </w:p>
-    <w:p>
-      <w:pPr>
-        <w:pStyle w:val="Sinespaciado"/>
-      </w:pPr>
-    </w:p>
-    <w:p>
-      <w:pPr>
-        <w:pStyle w:val="Sinespaciado"/>
+        <w:pStyle w:val="NoSpacing"/>
+      </w:pPr>
+    </w:p>
+    <w:p>
+      <w:pPr>
+        <w:pStyle w:val="NoSpacing"/>
+      </w:pPr>
+    </w:p>
+    <w:p>
+      <w:pPr>
+        <w:pStyle w:val="NoSpacing"/>
       </w:pPr>
       <w:r>
         <w:t>2</w:t>
@@ -374,7 +425,7 @@
     </w:p>
     <w:tbl>
       <w:tblPr>
-        <w:tblStyle w:val="Tablaconcuadrcula"/>
+        <w:tblStyle w:val="TableGrid"/>
         <w:tblW w:w="4617" w:type="pct"/>
         <w:tblLook w:val="04A0" w:firstRow="1" w:lastRow="0" w:firstColumn="1" w:lastColumn="0" w:noHBand="0" w:noVBand="1"/>
       </w:tblPr>
@@ -389,7 +440,7 @@
           </w:tcPr>
           <w:p>
             <w:pPr>
-              <w:pStyle w:val="Sinespaciado"/>
+              <w:pStyle w:val="NoSpacing"/>
             </w:pPr>
             <w:r>
               <w:t>Análisis.</w:t>
@@ -402,13 +453,21 @@
           </w:tcPr>
           <w:p>
             <w:pPr>
-              <w:pStyle w:val="Sinespaciado"/>
+              <w:pStyle w:val="NoSpacing"/>
               <w:rPr>
                 <w:i/>
                 <w:color w:val="FF0000"/>
                 <w:sz w:val="20"/>
               </w:rPr>
             </w:pPr>
+            <w:r>
+              <w:rPr>
+                <w:i/>
+                <w:color w:val="FF0000"/>
+                <w:sz w:val="20"/>
+              </w:rPr>
+              <w:t>Entender completamente el problema. Encontrar la entrada, la salida y la relación entrada-salida.</w:t>
+            </w:r>
           </w:p>
         </w:tc>
       </w:tr>
@@ -419,7 +478,7 @@
           </w:tcPr>
           <w:p>
             <w:pPr>
-              <w:pStyle w:val="Sinespaciado"/>
+              <w:pStyle w:val="NoSpacing"/>
             </w:pPr>
             <w:r>
               <w:t>Programación</w:t>
@@ -435,13 +494,21 @@
           </w:tcPr>
           <w:p>
             <w:pPr>
-              <w:pStyle w:val="Sinespaciado"/>
+              <w:pStyle w:val="NoSpacing"/>
               <w:rPr>
                 <w:i/>
                 <w:color w:val="FF0000"/>
                 <w:sz w:val="20"/>
               </w:rPr>
             </w:pPr>
+            <w:r>
+              <w:rPr>
+                <w:i/>
+                <w:color w:val="FF0000"/>
+                <w:sz w:val="20"/>
+              </w:rPr>
+              <w:t>Entender en detalle el procedimiento para llegar al solución. Es la representación del algoritmo, este puede ser en diagrama de flujo o pseucódigo.</w:t>
+            </w:r>
           </w:p>
         </w:tc>
       </w:tr>
@@ -452,7 +519,7 @@
           </w:tcPr>
           <w:p>
             <w:pPr>
-              <w:pStyle w:val="Sinespaciado"/>
+              <w:pStyle w:val="NoSpacing"/>
             </w:pPr>
             <w:r>
               <w:t>Codificación</w:t>
@@ -468,35 +535,43 @@
           </w:tcPr>
           <w:p>
             <w:pPr>
-              <w:pStyle w:val="Sinespaciado"/>
+              <w:pStyle w:val="NoSpacing"/>
               <w:rPr>
                 <w:i/>
                 <w:color w:val="FF0000"/>
                 <w:sz w:val="20"/>
               </w:rPr>
             </w:pPr>
+            <w:r>
+              <w:rPr>
+                <w:i/>
+                <w:color w:val="FF0000"/>
+                <w:sz w:val="20"/>
+              </w:rPr>
+              <w:t>Implementar la programación en un lenguaje de programación.</w:t>
+            </w:r>
           </w:p>
         </w:tc>
       </w:tr>
     </w:tbl>
     <w:p>
       <w:pPr>
-        <w:pStyle w:val="Sinespaciado"/>
-      </w:pPr>
-    </w:p>
-    <w:p>
-      <w:pPr>
-        <w:pStyle w:val="Sinespaciado"/>
-      </w:pPr>
-    </w:p>
-    <w:p>
-      <w:pPr>
-        <w:pStyle w:val="Sinespaciado"/>
-      </w:pPr>
-    </w:p>
-    <w:p>
-      <w:pPr>
-        <w:pStyle w:val="Sinespaciado"/>
+        <w:pStyle w:val="NoSpacing"/>
+      </w:pPr>
+    </w:p>
+    <w:p>
+      <w:pPr>
+        <w:pStyle w:val="NoSpacing"/>
+      </w:pPr>
+    </w:p>
+    <w:p>
+      <w:pPr>
+        <w:pStyle w:val="NoSpacing"/>
+      </w:pPr>
+    </w:p>
+    <w:p>
+      <w:pPr>
+        <w:pStyle w:val="NoSpacing"/>
       </w:pPr>
       <w:r>
         <w:t>3</w:t>
@@ -547,7 +622,7 @@
     </w:p>
     <w:tbl>
       <w:tblPr>
-        <w:tblStyle w:val="Tablaconcuadrcula"/>
+        <w:tblStyle w:val="TableGrid"/>
         <w:tblW w:w="0" w:type="auto"/>
         <w:tblLook w:val="04A0" w:firstRow="1" w:lastRow="0" w:firstColumn="1" w:lastColumn="0" w:noHBand="0" w:noVBand="1"/>
       </w:tblPr>
@@ -561,7 +636,7 @@
           </w:tcPr>
           <w:p>
             <w:pPr>
-              <w:pStyle w:val="Sinespaciado"/>
+              <w:pStyle w:val="NoSpacing"/>
               <w:rPr>
                 <w:rFonts w:eastAsia="Times New Roman" w:cs="Times New Roman"/>
                 <w:bCs/>
@@ -579,7 +654,7 @@
           </w:p>
           <w:p>
             <w:pPr>
-              <w:pStyle w:val="Sinespaciado"/>
+              <w:pStyle w:val="NoSpacing"/>
               <w:rPr>
                 <w:rFonts w:eastAsia="Times New Roman" w:cs="Times New Roman"/>
                 <w:bCs/>
@@ -590,7 +665,7 @@
           </w:p>
           <w:p>
             <w:pPr>
-              <w:pStyle w:val="Sinespaciado"/>
+              <w:pStyle w:val="NoSpacing"/>
               <w:rPr>
                 <w:rFonts w:eastAsia="Times New Roman" w:cs="Times New Roman"/>
                 <w:bCs/>
@@ -621,78 +696,8 @@
           </w:p>
           <w:p>
             <w:pPr>
-              <w:pStyle w:val="Sinespaciado"/>
-              <w:rPr>
-                <w:rFonts w:eastAsia="Times New Roman" w:cs="Times New Roman"/>
-                <w:bCs/>
-                <w:sz w:val="20"/>
-                <w:szCs w:val="20"/>
-              </w:rPr>
-            </w:pPr>
-            <w:r>
-              <w:rPr>
-                <w:rFonts w:eastAsia="Times New Roman" w:cs="Times New Roman"/>
-                <w:bCs/>
-                <w:sz w:val="20"/>
-                <w:szCs w:val="20"/>
-              </w:rPr>
-              <w:t>Explica (</w:t>
-            </w:r>
-            <w:r>
-              <w:rPr>
-                <w:rFonts w:eastAsia="Times New Roman" w:cs="Times New Roman"/>
-                <w:bCs/>
-                <w:sz w:val="20"/>
-                <w:szCs w:val="20"/>
-              </w:rPr>
-              <w:t>agrega</w:t>
-            </w:r>
-            <w:r>
-              <w:rPr>
-                <w:rFonts w:eastAsia="Times New Roman" w:cs="Times New Roman"/>
-                <w:bCs/>
-                <w:sz w:val="20"/>
-                <w:szCs w:val="20"/>
-              </w:rPr>
-              <w:t xml:space="preserve"> la foto </w:t>
-            </w:r>
-            <w:r>
-              <w:rPr>
-                <w:rFonts w:eastAsia="Times New Roman" w:cs="Times New Roman"/>
-                <w:bCs/>
-                <w:sz w:val="20"/>
-                <w:szCs w:val="20"/>
-              </w:rPr>
-              <w:t>que muestr</w:t>
-            </w:r>
-            <w:r>
-              <w:rPr>
-                <w:rFonts w:eastAsia="Times New Roman" w:cs="Times New Roman"/>
-                <w:bCs/>
-                <w:sz w:val="20"/>
-                <w:szCs w:val="20"/>
-              </w:rPr>
-              <w:t>a</w:t>
-            </w:r>
-            <w:r>
-              <w:rPr>
-                <w:rFonts w:eastAsia="Times New Roman" w:cs="Times New Roman"/>
-                <w:bCs/>
-                <w:sz w:val="20"/>
-                <w:szCs w:val="20"/>
-              </w:rPr>
-              <w:t xml:space="preserve"> cómo llegaste a la</w:t>
-            </w:r>
-            <w:r>
-              <w:rPr>
-                <w:rFonts w:eastAsia="Times New Roman" w:cs="Times New Roman"/>
-                <w:bCs/>
-                <w:sz w:val="20"/>
-                <w:szCs w:val="20"/>
-              </w:rPr>
-              <w:t xml:space="preserve"> solución):</w:t>
-            </w:r>
-            <w:r>
+              <w:pStyle w:val="NoSpacing"/>
+              <w:jc w:val="center"/>
               <w:rPr>
                 <w:rFonts w:eastAsia="Times New Roman" w:cs="Times New Roman"/>
                 <w:bCs/>
@@ -701,7 +706,157 @@
                 <w:sz w:val="20"/>
                 <w:szCs w:val="20"/>
               </w:rPr>
+            </w:pPr>
+            <w:r>
+              <w:rPr>
+                <w:rFonts w:eastAsia="Times New Roman" w:cs="Times New Roman"/>
+                <w:bCs/>
+                <w:sz w:val="20"/>
+                <w:szCs w:val="20"/>
+              </w:rPr>
+              <w:t>Explica (</w:t>
+            </w:r>
+            <w:r>
+              <w:rPr>
+                <w:rFonts w:eastAsia="Times New Roman" w:cs="Times New Roman"/>
+                <w:bCs/>
+                <w:sz w:val="20"/>
+                <w:szCs w:val="20"/>
+              </w:rPr>
+              <w:t>agrega</w:t>
+            </w:r>
+            <w:r>
+              <w:rPr>
+                <w:rFonts w:eastAsia="Times New Roman" w:cs="Times New Roman"/>
+                <w:bCs/>
+                <w:sz w:val="20"/>
+                <w:szCs w:val="20"/>
+              </w:rPr>
+              <w:t xml:space="preserve"> la foto </w:t>
+            </w:r>
+            <w:r>
+              <w:rPr>
+                <w:rFonts w:eastAsia="Times New Roman" w:cs="Times New Roman"/>
+                <w:bCs/>
+                <w:sz w:val="20"/>
+                <w:szCs w:val="20"/>
+              </w:rPr>
+              <w:t>que muestr</w:t>
+            </w:r>
+            <w:r>
+              <w:rPr>
+                <w:rFonts w:eastAsia="Times New Roman" w:cs="Times New Roman"/>
+                <w:bCs/>
+                <w:sz w:val="20"/>
+                <w:szCs w:val="20"/>
+              </w:rPr>
+              <w:t>a</w:t>
+            </w:r>
+            <w:r>
+              <w:rPr>
+                <w:rFonts w:eastAsia="Times New Roman" w:cs="Times New Roman"/>
+                <w:bCs/>
+                <w:sz w:val="20"/>
+                <w:szCs w:val="20"/>
+              </w:rPr>
+              <w:t xml:space="preserve"> cómo llegaste a la</w:t>
+            </w:r>
+            <w:r>
+              <w:rPr>
+                <w:rFonts w:eastAsia="Times New Roman" w:cs="Times New Roman"/>
+                <w:bCs/>
+                <w:sz w:val="20"/>
+                <w:szCs w:val="20"/>
+              </w:rPr>
+              <w:t xml:space="preserve"> solución):</w:t>
+            </w:r>
+            <w:r>
+              <w:rPr>
+                <w:rFonts w:eastAsia="Times New Roman" w:cs="Times New Roman"/>
+                <w:bCs/>
+                <w:i/>
+                <w:color w:val="C00000"/>
+                <w:sz w:val="20"/>
+                <w:szCs w:val="20"/>
+              </w:rPr>
               <w:t xml:space="preserve">  </w:t>
+            </w:r>
+          </w:p>
+          <w:p>
+            <w:pPr>
+              <w:pStyle w:val="NoSpacing"/>
+              <w:jc w:val="center"/>
+              <w:rPr>
+                <w:rFonts w:eastAsia="Times New Roman" w:cs="Times New Roman"/>
+                <w:bCs/>
+                <w:i/>
+                <w:sz w:val="20"/>
+                <w:szCs w:val="20"/>
+              </w:rPr>
+            </w:pPr>
+          </w:p>
+          <w:p>
+            <w:pPr>
+              <w:pStyle w:val="NoSpacing"/>
+              <w:jc w:val="center"/>
+              <w:rPr>
+                <w:rFonts w:eastAsia="Times New Roman" w:cs="Times New Roman"/>
+                <w:bCs/>
+                <w:sz w:val="20"/>
+                <w:szCs w:val="20"/>
+              </w:rPr>
+            </w:pPr>
+            <w:r>
+              <w:rPr>
+                <w:rFonts w:eastAsia="Times New Roman" w:cs="Times New Roman"/>
+                <w:bCs/>
+                <w:noProof/>
+                <w:sz w:val="20"/>
+                <w:szCs w:val="20"/>
+              </w:rPr>
+              <w:lastRenderedPageBreak/>
+              <w:drawing>
+                <wp:inline distT="0" distB="0" distL="0" distR="0" wp14:anchorId="6CB4DFE9" wp14:editId="12EC5AD8">
+                  <wp:extent cx="3273040" cy="2461345"/>
+                  <wp:effectExtent l="0" t="0" r="3810" b="2540"/>
+                  <wp:docPr id="1" name="Picture 1"/>
+                  <wp:cNvGraphicFramePr>
+                    <a:graphicFrameLocks xmlns:a="http://schemas.openxmlformats.org/drawingml/2006/main" noChangeAspect="1"/>
+                  </wp:cNvGraphicFramePr>
+                  <a:graphic xmlns:a="http://schemas.openxmlformats.org/drawingml/2006/main">
+                    <a:graphicData uri="http://schemas.openxmlformats.org/drawingml/2006/picture">
+                      <pic:pic xmlns:pic="http://schemas.openxmlformats.org/drawingml/2006/picture">
+                        <pic:nvPicPr>
+                          <pic:cNvPr id="1" name="IMG_4046.HEIC"/>
+                          <pic:cNvPicPr/>
+                        </pic:nvPicPr>
+                        <pic:blipFill rotWithShape="1">
+                          <a:blip r:embed="rId6"/>
+                          <a:srcRect l="13261" t="5742" r="10940" b="18256"/>
+                          <a:stretch/>
+                        </pic:blipFill>
+                        <pic:spPr bwMode="auto">
+                          <a:xfrm>
+                            <a:off x="0" y="0"/>
+                            <a:ext cx="3286655" cy="2471584"/>
+                          </a:xfrm>
+                          <a:prstGeom prst="rect">
+                            <a:avLst/>
+                          </a:prstGeom>
+                          <a:ln>
+                            <a:noFill/>
+                          </a:ln>
+                          <a:extLst>
+                            <a:ext uri="{53640926-AAD7-44D8-BBD7-CCE9431645EC}">
+                              <a14:shadowObscured xmlns:a14="http://schemas.microsoft.com/office/drawing/2010/main"/>
+                            </a:ext>
+                          </a:extLst>
+                        </pic:spPr>
+                      </pic:pic>
+                    </a:graphicData>
+                  </a:graphic>
+                </wp:inline>
+              </w:drawing>
             </w:r>
           </w:p>
         </w:tc>
@@ -709,22 +864,22 @@
     </w:tbl>
     <w:p>
       <w:pPr>
-        <w:pStyle w:val="Sinespaciado"/>
-      </w:pPr>
-    </w:p>
-    <w:p>
-      <w:pPr>
-        <w:pStyle w:val="Sinespaciado"/>
-      </w:pPr>
-    </w:p>
-    <w:p>
-      <w:pPr>
-        <w:pStyle w:val="Sinespaciado"/>
-      </w:pPr>
-    </w:p>
-    <w:p>
-      <w:pPr>
-        <w:pStyle w:val="Sinespaciado"/>
+        <w:pStyle w:val="NoSpacing"/>
+      </w:pPr>
+    </w:p>
+    <w:p>
+      <w:pPr>
+        <w:pStyle w:val="NoSpacing"/>
+      </w:pPr>
+    </w:p>
+    <w:p>
+      <w:pPr>
+        <w:pStyle w:val="NoSpacing"/>
+      </w:pPr>
+    </w:p>
+    <w:p>
+      <w:pPr>
+        <w:pStyle w:val="NoSpacing"/>
       </w:pPr>
       <w:r>
         <w:t>4</w:t>
@@ -738,7 +893,7 @@
     </w:p>
     <w:p>
       <w:pPr>
-        <w:pStyle w:val="Sinespaciado"/>
+        <w:pStyle w:val="NoSpacing"/>
         <w:rPr>
           <w:b/>
           <w:i/>
@@ -785,7 +940,7 @@
     </w:p>
     <w:tbl>
       <w:tblPr>
-        <w:tblStyle w:val="Tablaconcuadrcula"/>
+        <w:tblStyle w:val="TableGrid"/>
         <w:tblW w:w="0" w:type="auto"/>
         <w:tblLook w:val="04A0" w:firstRow="1" w:lastRow="0" w:firstColumn="1" w:lastColumn="0" w:noHBand="0" w:noVBand="1"/>
       </w:tblPr>
@@ -799,7 +954,7 @@
           </w:tcPr>
           <w:p>
             <w:pPr>
-              <w:pStyle w:val="Sinespaciado"/>
+              <w:pStyle w:val="NoSpacing"/>
               <w:rPr>
                 <w:b/>
                 <w:color w:val="C00000"/>
@@ -814,10 +969,18 @@
               </w:rPr>
               <w:t>Anáisis.</w:t>
             </w:r>
-          </w:p>
-          <w:p>
-            <w:pPr>
-              <w:pStyle w:val="Sinespaciado"/>
+            <w:r>
+              <w:rPr>
+                <w:b/>
+                <w:color w:val="C00000"/>
+                <w:sz w:val="20"/>
+              </w:rPr>
+              <w:t xml:space="preserve"> </w:t>
+            </w:r>
+          </w:p>
+          <w:p>
+            <w:pPr>
+              <w:pStyle w:val="NoSpacing"/>
               <w:rPr>
                 <w:color w:val="C00000"/>
                 <w:sz w:val="20"/>
@@ -830,10 +993,17 @@
               </w:rPr>
               <w:t>Entradas:</w:t>
             </w:r>
-          </w:p>
-          <w:p>
-            <w:pPr>
-              <w:pStyle w:val="Sinespaciado"/>
+            <w:r>
+              <w:rPr>
+                <w:color w:val="C00000"/>
+                <w:sz w:val="20"/>
+              </w:rPr>
+              <w:t xml:space="preserve"> Edad de una persona en años y meses enteros</w:t>
+            </w:r>
+          </w:p>
+          <w:p>
+            <w:pPr>
+              <w:pStyle w:val="NoSpacing"/>
               <w:rPr>
                 <w:color w:val="C00000"/>
                 <w:sz w:val="20"/>
@@ -846,23 +1016,47 @@
               </w:rPr>
               <w:t>Salidas:</w:t>
             </w:r>
-          </w:p>
-          <w:p>
-            <w:pPr>
-              <w:pStyle w:val="Sinespaciado"/>
+            <w:r>
+              <w:rPr>
+                <w:color w:val="C00000"/>
+                <w:sz w:val="20"/>
+              </w:rPr>
+              <w:t xml:space="preserve"> El número de días que ha vivido una persona</w:t>
+            </w:r>
+          </w:p>
+          <w:p>
+            <w:pPr>
+              <w:pStyle w:val="NoSpacing"/>
+              <w:rPr>
+                <w:color w:val="C00000"/>
+                <w:sz w:val="20"/>
+              </w:rPr>
+            </w:pPr>
+            <w:r>
+              <w:rPr>
+                <w:color w:val="C00000"/>
+                <w:sz w:val="20"/>
+              </w:rPr>
+              <w:t>Relación E/S:</w:t>
+            </w:r>
+            <w:r>
+              <w:rPr>
+                <w:color w:val="C00000"/>
+                <w:sz w:val="20"/>
+              </w:rPr>
+              <w:t xml:space="preserve"> Edad (años) x 365 + Edad (meses) x 30</w:t>
+            </w:r>
+          </w:p>
+          <w:p>
+            <w:pPr>
+              <w:pStyle w:val="NoSpacing"/>
               <w:rPr>
                 <w:i/>
                 <w:color w:val="C00000"/>
                 <w:sz w:val="20"/>
-              </w:rPr>
-            </w:pPr>
-            <w:r>
-              <w:rPr>
-                <w:color w:val="C00000"/>
-                <w:sz w:val="20"/>
-              </w:rPr>
-              <w:t>Relación E/S:</w:t>
-            </w:r>
+                <w:lang w:val="es-ES"/>
+              </w:rPr>
+            </w:pPr>
           </w:p>
         </w:tc>
       </w:tr>
@@ -873,7 +1067,7 @@
           </w:tcPr>
           <w:p>
             <w:pPr>
-              <w:pStyle w:val="Sinespaciado"/>
+              <w:pStyle w:val="NoSpacing"/>
               <w:rPr>
                 <w:b/>
                 <w:color w:val="C00000"/>
@@ -907,115 +1101,311 @@
           </w:p>
           <w:p>
             <w:pPr>
-              <w:pStyle w:val="Sinespaciado"/>
-              <w:rPr>
-                <w:b/>
-                <w:color w:val="C00000"/>
-                <w:sz w:val="20"/>
-              </w:rPr>
-            </w:pPr>
+              <w:pStyle w:val="NoSpacing"/>
+              <w:rPr>
+                <w:b/>
+                <w:color w:val="C00000"/>
+                <w:sz w:val="20"/>
+              </w:rPr>
+            </w:pPr>
+          </w:p>
+          <w:p>
+            <w:pPr>
+              <w:pStyle w:val="NoSpacing"/>
+              <w:numPr>
+                <w:ilvl w:val="0"/>
+                <w:numId w:val="2"/>
+              </w:numPr>
+              <w:rPr>
+                <w:b/>
+                <w:color w:val="C00000"/>
+                <w:sz w:val="20"/>
+              </w:rPr>
+            </w:pPr>
+            <w:r>
+              <w:rPr>
+                <w:b/>
+                <w:color w:val="C00000"/>
+                <w:sz w:val="20"/>
+              </w:rPr>
+              <w:t>Leer edad en a</w:t>
+            </w:r>
+            <w:proofErr w:type="spellStart"/>
+            <w:r>
+              <w:rPr>
+                <w:b/>
+                <w:color w:val="C00000"/>
+                <w:sz w:val="20"/>
+                <w:lang w:val="es-ES"/>
+              </w:rPr>
+              <w:t>ños</w:t>
+            </w:r>
+            <w:proofErr w:type="spellEnd"/>
+            <w:r>
+              <w:rPr>
+                <w:b/>
+                <w:color w:val="C00000"/>
+                <w:sz w:val="20"/>
+                <w:lang w:val="es-ES"/>
+              </w:rPr>
+              <w:t xml:space="preserve"> y meses</w:t>
+            </w:r>
+          </w:p>
+          <w:p>
+            <w:pPr>
+              <w:pStyle w:val="NoSpacing"/>
+              <w:numPr>
+                <w:ilvl w:val="0"/>
+                <w:numId w:val="2"/>
+              </w:numPr>
+              <w:rPr>
+                <w:b/>
+                <w:color w:val="C00000"/>
+                <w:sz w:val="20"/>
+              </w:rPr>
+            </w:pPr>
+            <w:r>
+              <w:rPr>
+                <w:b/>
+                <w:color w:val="C00000"/>
+                <w:sz w:val="20"/>
+              </w:rPr>
+              <w:t>Días vividos = a</w:t>
+            </w:r>
+            <w:proofErr w:type="spellStart"/>
+            <w:r>
+              <w:rPr>
+                <w:b/>
+                <w:color w:val="C00000"/>
+                <w:sz w:val="20"/>
+                <w:lang w:val="es-ES"/>
+              </w:rPr>
+              <w:t>ños</w:t>
+            </w:r>
+            <w:proofErr w:type="spellEnd"/>
+            <w:r>
+              <w:rPr>
+                <w:b/>
+                <w:color w:val="C00000"/>
+                <w:sz w:val="20"/>
+                <w:lang w:val="es-ES"/>
+              </w:rPr>
+              <w:t xml:space="preserve"> x 365 </w:t>
+            </w:r>
+            <w:r>
+              <w:rPr>
+                <w:b/>
+                <w:color w:val="C00000"/>
+                <w:sz w:val="20"/>
+                <w:lang w:val="es-ES"/>
+              </w:rPr>
+              <w:t>+ me</w:t>
+            </w:r>
+            <w:r>
+              <w:rPr>
+                <w:b/>
+                <w:color w:val="C00000"/>
+                <w:sz w:val="20"/>
+                <w:lang w:val="es-ES"/>
+              </w:rPr>
+              <w:t>ses x 30</w:t>
+            </w:r>
+          </w:p>
+          <w:p>
+            <w:pPr>
+              <w:pStyle w:val="NoSpacing"/>
+              <w:numPr>
+                <w:ilvl w:val="0"/>
+                <w:numId w:val="2"/>
+              </w:numPr>
+              <w:rPr>
+                <w:b/>
+                <w:color w:val="C00000"/>
+                <w:sz w:val="20"/>
+              </w:rPr>
+            </w:pPr>
+            <w:r>
+              <w:rPr>
+                <w:b/>
+                <w:color w:val="C00000"/>
+                <w:sz w:val="20"/>
+              </w:rPr>
+              <w:t>Imprimir d</w:t>
+            </w:r>
+            <w:proofErr w:type="spellStart"/>
+            <w:r>
+              <w:rPr>
+                <w:b/>
+                <w:color w:val="C00000"/>
+                <w:sz w:val="20"/>
+                <w:lang w:val="es-ES"/>
+              </w:rPr>
+              <w:t>ía</w:t>
+            </w:r>
+            <w:proofErr w:type="spellEnd"/>
+            <w:r>
+              <w:rPr>
+                <w:b/>
+                <w:color w:val="C00000"/>
+                <w:sz w:val="20"/>
+              </w:rPr>
+              <w:t>s vividos</w:t>
+            </w:r>
           </w:p>
         </w:tc>
       </w:tr>
     </w:tbl>
     <w:p>
       <w:pPr>
-        <w:pStyle w:val="Sinespaciado"/>
-      </w:pPr>
-    </w:p>
-    <w:p>
-      <w:pPr>
-        <w:pStyle w:val="Sinespaciado"/>
-      </w:pPr>
-    </w:p>
-    <w:p>
-      <w:pPr>
-        <w:pStyle w:val="Sinespaciado"/>
-      </w:pPr>
-    </w:p>
-    <w:p>
-      <w:pPr>
-        <w:pStyle w:val="Sinespaciado"/>
-      </w:pPr>
-    </w:p>
-    <w:p>
-      <w:pPr>
-        <w:pStyle w:val="Sinespaciado"/>
-        <w:rPr>
-          <w:i/>
-        </w:rPr>
-      </w:pPr>
-      <w:r>
-        <w:rPr>
-          <w:i/>
-        </w:rPr>
-        <w:lastRenderedPageBreak/>
-        <w:t>6. EXTRA.</w:t>
-      </w:r>
-    </w:p>
-    <w:p>
-      <w:pPr>
-        <w:pStyle w:val="Sinespaciado"/>
-      </w:pPr>
-      <w:r>
-        <w:t xml:space="preserve">Resuelve el siguiente problema aplicando la etapa de </w:t>
-      </w:r>
-      <w:r>
-        <w:rPr>
-          <w:u w:val="single"/>
-        </w:rPr>
-        <w:t>análisis y programación</w:t>
-      </w:r>
-      <w:r>
-        <w:t xml:space="preserve"> para generar el algoritmo.</w:t>
-      </w:r>
-    </w:p>
-    <w:p>
-      <w:pPr>
-        <w:pStyle w:val="Sinespaciado"/>
-        <w:rPr>
-          <w:b/>
-          <w:i/>
-        </w:rPr>
-      </w:pPr>
-      <w:r>
-        <w:rPr>
-          <w:b/>
-          <w:i/>
-        </w:rPr>
-        <w:t>Necesitamos indicarle a un robot que prepare el desayuno. Hay dos opciones: un huevo estrellado o un huevo revuelto.</w:t>
-      </w:r>
-      <w:r>
-        <w:t xml:space="preserve"> </w:t>
-      </w:r>
-      <w:r>
-        <w:rPr>
-          <w:i/>
-          <w:sz w:val="16"/>
-        </w:rPr>
-        <w:t>(</w:t>
-      </w:r>
-      <w:r>
-        <w:rPr>
-          <w:i/>
-          <w:sz w:val="16"/>
-        </w:rPr>
-        <w:t>1</w:t>
-      </w:r>
-      <w:r>
-        <w:rPr>
-          <w:i/>
-          <w:sz w:val="16"/>
-        </w:rPr>
-        <w:t>5</w:t>
-      </w:r>
+        <w:pStyle w:val="NoSpacing"/>
+        <w:jc w:val="center"/>
+      </w:pPr>
+    </w:p>
+    <w:p>
+      <w:pPr>
+        <w:pStyle w:val="NoSpacing"/>
+        <w:jc w:val="center"/>
+      </w:pPr>
       <w:bookmarkStart w:id="0" w:name="_GoBack"/>
       <w:bookmarkEnd w:id="0"/>
       <w:r>
         <w:rPr>
+          <w:noProof/>
+        </w:rPr>
+        <w:drawing>
+          <wp:inline distT="0" distB="0" distL="0" distR="0" wp14:anchorId="017479BB" wp14:editId="17A47C59">
+            <wp:extent cx="4136164" cy="2941455"/>
+            <wp:effectExtent l="0" t="0" r="4445" b="5080"/>
+            <wp:docPr id="2" name="Picture 2" descr="A screenshot of a cell phone&#10;&#10;Description automatically generated"/>
+            <wp:cNvGraphicFramePr>
+              <a:graphicFrameLocks xmlns:a="http://schemas.openxmlformats.org/drawingml/2006/main" noChangeAspect="1"/>
+            </wp:cNvGraphicFramePr>
+            <a:graphic xmlns:a="http://schemas.openxmlformats.org/drawingml/2006/main">
+              <a:graphicData uri="http://schemas.openxmlformats.org/drawingml/2006/picture">
+                <pic:pic xmlns:pic="http://schemas.openxmlformats.org/drawingml/2006/picture">
+                  <pic:nvPicPr>
+                    <pic:cNvPr id="2" name="Screen Shot 2020-02-25 at 11.54.47.png"/>
+                    <pic:cNvPicPr/>
+                  </pic:nvPicPr>
+                  <pic:blipFill>
+                    <a:blip r:embed="rId7"/>
+                    <a:stretch>
+                      <a:fillRect/>
+                    </a:stretch>
+                  </pic:blipFill>
+                  <pic:spPr>
+                    <a:xfrm>
+                      <a:off x="0" y="0"/>
+                      <a:ext cx="4146321" cy="2948678"/>
+                    </a:xfrm>
+                    <a:prstGeom prst="rect">
+                      <a:avLst/>
+                    </a:prstGeom>
+                  </pic:spPr>
+                </pic:pic>
+              </a:graphicData>
+            </a:graphic>
+          </wp:inline>
+        </w:drawing>
+      </w:r>
+    </w:p>
+    <w:p>
+      <w:pPr>
+        <w:pStyle w:val="NoSpacing"/>
+        <w:jc w:val="center"/>
+      </w:pPr>
+    </w:p>
+    <w:p>
+      <w:pPr>
+        <w:pStyle w:val="NoSpacing"/>
+      </w:pPr>
+    </w:p>
+    <w:p>
+      <w:pPr>
+        <w:pStyle w:val="NoSpacing"/>
+      </w:pPr>
+    </w:p>
+    <w:p>
+      <w:pPr>
+        <w:pStyle w:val="NoSpacing"/>
+      </w:pPr>
+    </w:p>
+    <w:p>
+      <w:pPr>
+        <w:pStyle w:val="NoSpacing"/>
+        <w:rPr>
+          <w:i/>
+        </w:rPr>
+      </w:pPr>
+      <w:r>
+        <w:rPr>
+          <w:i/>
+        </w:rPr>
+        <w:t>6. EXTRA.</w:t>
+      </w:r>
+    </w:p>
+    <w:p>
+      <w:pPr>
+        <w:pStyle w:val="NoSpacing"/>
+      </w:pPr>
+      <w:r>
+        <w:lastRenderedPageBreak/>
+        <w:t xml:space="preserve">Resuelve el siguiente problema aplicando la etapa de </w:t>
+      </w:r>
+      <w:r>
+        <w:rPr>
+          <w:u w:val="single"/>
+        </w:rPr>
+        <w:t>análisis y programación</w:t>
+      </w:r>
+      <w:r>
+        <w:t xml:space="preserve"> para generar el algoritmo.</w:t>
+      </w:r>
+    </w:p>
+    <w:p>
+      <w:pPr>
+        <w:pStyle w:val="NoSpacing"/>
+        <w:rPr>
+          <w:b/>
+          <w:i/>
+        </w:rPr>
+      </w:pPr>
+      <w:r>
+        <w:rPr>
+          <w:b/>
+          <w:i/>
+        </w:rPr>
+        <w:t>Necesitamos indicarle a un robot que prepare el desayuno. Hay dos opciones: un huevo estrellado o un huevo revuelto.</w:t>
+      </w:r>
+      <w:r>
+        <w:t xml:space="preserve"> </w:t>
+      </w:r>
+      <w:r>
+        <w:rPr>
           <w:i/>
           <w:sz w:val="16"/>
         </w:rPr>
+        <w:t>(</w:t>
+      </w:r>
+      <w:r>
+        <w:rPr>
+          <w:i/>
+          <w:sz w:val="16"/>
+        </w:rPr>
+        <w:t>1</w:t>
+      </w:r>
+      <w:r>
+        <w:rPr>
+          <w:i/>
+          <w:sz w:val="16"/>
+        </w:rPr>
+        <w:t>5</w:t>
+      </w:r>
+      <w:r>
+        <w:rPr>
+          <w:i/>
+          <w:sz w:val="16"/>
+        </w:rPr>
         <w:t>0</w:t>
       </w:r>
       <w:r>
@@ -1028,12 +1418,12 @@
     </w:p>
     <w:p>
       <w:pPr>
-        <w:pStyle w:val="Sinespaciado"/>
-      </w:pPr>
-    </w:p>
-    <w:p>
-      <w:pPr>
-        <w:pStyle w:val="Sinespaciado"/>
+        <w:pStyle w:val="NoSpacing"/>
+      </w:pPr>
+    </w:p>
+    <w:p>
+      <w:pPr>
+        <w:pStyle w:val="NoSpacing"/>
         <w:rPr>
           <w:b/>
           <w:i/>
@@ -1056,7 +1446,7 @@
     </w:p>
     <w:p>
       <w:pPr>
-        <w:pStyle w:val="Sinespaciado"/>
+        <w:pStyle w:val="NoSpacing"/>
         <w:rPr>
           <w:b/>
           <w:i/>
@@ -1065,7 +1455,7 @@
     </w:p>
     <w:tbl>
       <w:tblPr>
-        <w:tblStyle w:val="Tablaconcuadrcula"/>
+        <w:tblStyle w:val="TableGrid"/>
         <w:tblW w:w="0" w:type="auto"/>
         <w:tblLook w:val="04A0" w:firstRow="1" w:lastRow="0" w:firstColumn="1" w:lastColumn="0" w:noHBand="0" w:noVBand="1"/>
       </w:tblPr>
@@ -1079,7 +1469,7 @@
           </w:tcPr>
           <w:p>
             <w:pPr>
-              <w:pStyle w:val="Sinespaciado"/>
+              <w:pStyle w:val="NoSpacing"/>
               <w:rPr>
                 <w:b/>
                 <w:color w:val="C00000"/>
@@ -1097,7 +1487,7 @@
           </w:p>
           <w:p>
             <w:pPr>
-              <w:pStyle w:val="Sinespaciado"/>
+              <w:pStyle w:val="NoSpacing"/>
               <w:rPr>
                 <w:color w:val="C00000"/>
                 <w:sz w:val="20"/>
@@ -1113,7 +1503,7 @@
           </w:p>
           <w:p>
             <w:pPr>
-              <w:pStyle w:val="Sinespaciado"/>
+              <w:pStyle w:val="NoSpacing"/>
               <w:rPr>
                 <w:color w:val="C00000"/>
                 <w:sz w:val="20"/>
@@ -1129,7 +1519,7 @@
           </w:p>
           <w:p>
             <w:pPr>
-              <w:pStyle w:val="Sinespaciado"/>
+              <w:pStyle w:val="NoSpacing"/>
               <w:rPr>
                 <w:i/>
                 <w:color w:val="C00000"/>
@@ -1153,7 +1543,7 @@
           </w:tcPr>
           <w:p>
             <w:pPr>
-              <w:pStyle w:val="Sinespaciado"/>
+              <w:pStyle w:val="NoSpacing"/>
               <w:rPr>
                 <w:b/>
                 <w:color w:val="C00000"/>
@@ -1171,7 +1561,7 @@
           </w:p>
           <w:p>
             <w:pPr>
-              <w:pStyle w:val="Sinespaciado"/>
+              <w:pStyle w:val="NoSpacing"/>
               <w:rPr>
                 <w:b/>
                 <w:color w:val="C00000"/>
@@ -1188,7 +1578,7 @@
           </w:tcPr>
           <w:p>
             <w:pPr>
-              <w:pStyle w:val="Sinespaciado"/>
+              <w:pStyle w:val="NoSpacing"/>
               <w:rPr>
                 <w:color w:val="000000" w:themeColor="text1"/>
                 <w:sz w:val="20"/>
@@ -1204,7 +1594,7 @@
           </w:p>
           <w:p>
             <w:pPr>
-              <w:pStyle w:val="Sinespaciado"/>
+              <w:pStyle w:val="NoSpacing"/>
               <w:rPr>
                 <w:b/>
                 <w:color w:val="C00000"/>
@@ -1217,7 +1607,7 @@
     </w:tbl>
     <w:p>
       <w:pPr>
-        <w:pStyle w:val="Sinespaciado"/>
+        <w:pStyle w:val="NoSpacing"/>
         <w:rPr>
           <w:b/>
         </w:rPr>
@@ -1236,6 +1626,95 @@
 <file path=word/numbering.xml><?xml version="1.0" encoding="utf-8"?>
 <w:numbering xmlns:wpc="http://schemas.microsoft.com/office/word/2010/wordprocessingCanvas" xmlns:cx="http://schemas.microsoft.com/office/drawing/2014/chartex" xmlns:cx1="http://schemas.microsoft.com/office/drawing/2015/9/8/chartex" xmlns:cx2="http://schemas.microsoft.com/office/drawing/2015/10/21/chartex" xmlns:cx3="http://schemas.microsoft.com/office/drawing/2016/5/9/chartex" xmlns:cx4="http://schemas.microsoft.com/office/drawing/2016/5/10/chartex" xmlns:cx5="http://schemas.microsoft.com/office/drawing/2016/5/11/chartex" xmlns:cx6="http://schemas.microsoft.com/office/drawing/2016/5/12/chartex" xmlns:cx7="http://schemas.microsoft.com/office/drawing/2016/5/13/chartex" xmlns:cx8="http://schemas.microsoft.com/office/drawing/2016/5/14/chartex" xmlns:mc="http://schemas.openxmlformats.org/markup-compatibility/2006" xmlns:aink="http://schemas.microsoft.com/office/drawing/2016/ink" xmlns:am3d="http://schemas.microsoft.com/office/drawing/2017/model3d" xmlns:o="urn:schemas-microsoft-com:office:office" xmlns:r="http://schemas.openxmlformats.org/officeDocument/2006/relationships" xmlns:m="http://schemas.openxmlformats.org/officeDocument/2006/math" xmlns:v="urn:schemas-microsoft-com:vml" xmlns:wp14="http://schemas.microsoft.com/office/word/2010/wordprocessingDrawing" xmlns:wp="http://schemas.openxmlformats.org/drawingml/2006/wordprocessingDrawing" xmlns:w10="urn:schemas-microsoft-com:office:word" xmlns:w="http://schemas.openxmlformats.org/wordprocessingml/2006/main" xmlns:w14="http://schemas.microsoft.com/office/word/2010/wordml" xmlns:w15="http://schemas.microsoft.com/office/word/2012/wordml" xmlns:w16cid="http://schemas.microsoft.com/office/word/2016/wordml/cid" xmlns:w16se="http://schemas.microsoft.com/office/word/2015/wordml/symex" xmlns:wpg="http://schemas.microsoft.com/office/word/2010/wordprocessingGroup" xmlns:wpi="http://schemas.microsoft.com/office/word/2010/wordprocessingInk" xmlns:wne="http://schemas.microsoft.com/office/word/2006/wordml" xmlns:wps="http://schemas.microsoft.com/office/word/2010/wordprocessingShape" mc:Ignorable="w14 w15 w16se w16cid wp14">
   <w:abstractNum w:abstractNumId="0" w15:restartNumberingAfterBreak="0">
+    <w:nsid w:val="5FAA4823"/>
+    <w:multiLevelType w:val="hybridMultilevel"/>
+    <w:tmpl w:val="0F8E25AE"/>
+    <w:lvl w:ilvl="0" w:tplc="0409000F">
+      <w:start w:val="1"/>
+      <w:numFmt w:val="decimal"/>
+      <w:lvlText w:val="%1."/>
+      <w:lvlJc w:val="left"/>
+      <w:pPr>
+        <w:ind w:left="720" w:hanging="360"/>
+      </w:pPr>
+      <w:rPr>
+        <w:rFonts w:hint="default"/>
+      </w:rPr>
+    </w:lvl>
+    <w:lvl w:ilvl="1" w:tplc="04090019" w:tentative="1">
+      <w:start w:val="1"/>
+      <w:numFmt w:val="lowerLetter"/>
+      <w:lvlText w:val="%2."/>
+      <w:lvlJc w:val="left"/>
+      <w:pPr>
+        <w:ind w:left="1440" w:hanging="360"/>
+      </w:pPr>
+    </w:lvl>
+    <w:lvl w:ilvl="2" w:tplc="0409001B" w:tentative="1">
+      <w:start w:val="1"/>
+      <w:numFmt w:val="lowerRoman"/>
+      <w:lvlText w:val="%3."/>
+      <w:lvlJc w:val="right"/>
+      <w:pPr>
+        <w:ind w:left="2160" w:hanging="180"/>
+      </w:pPr>
+    </w:lvl>
+    <w:lvl w:ilvl="3" w:tplc="0409000F" w:tentative="1">
+      <w:start w:val="1"/>
+      <w:numFmt w:val="decimal"/>
+      <w:lvlText w:val="%4."/>
+      <w:lvlJc w:val="left"/>
+      <w:pPr>
+        <w:ind w:left="2880" w:hanging="360"/>
+      </w:pPr>
+    </w:lvl>
+    <w:lvl w:ilvl="4" w:tplc="04090019" w:tentative="1">
+      <w:start w:val="1"/>
+      <w:numFmt w:val="lowerLetter"/>
+      <w:lvlText w:val="%5."/>
+      <w:lvlJc w:val="left"/>
+      <w:pPr>
+        <w:ind w:left="3600" w:hanging="360"/>
+      </w:pPr>
+    </w:lvl>
+    <w:lvl w:ilvl="5" w:tplc="0409001B" w:tentative="1">
+      <w:start w:val="1"/>
+      <w:numFmt w:val="lowerRoman"/>
+      <w:lvlText w:val="%6."/>
+      <w:lvlJc w:val="right"/>
+      <w:pPr>
+        <w:ind w:left="4320" w:hanging="180"/>
+      </w:pPr>
+    </w:lvl>
+    <w:lvl w:ilvl="6" w:tplc="0409000F" w:tentative="1">
+      <w:start w:val="1"/>
+      <w:numFmt w:val="decimal"/>
+      <w:lvlText w:val="%7."/>
+      <w:lvlJc w:val="left"/>
+      <w:pPr>
+        <w:ind w:left="5040" w:hanging="360"/>
+      </w:pPr>
+    </w:lvl>
+    <w:lvl w:ilvl="7" w:tplc="04090019" w:tentative="1">
+      <w:start w:val="1"/>
+      <w:numFmt w:val="lowerLetter"/>
+      <w:lvlText w:val="%8."/>
+      <w:lvlJc w:val="left"/>
+      <w:pPr>
+        <w:ind w:left="5760" w:hanging="360"/>
+      </w:pPr>
+    </w:lvl>
+    <w:lvl w:ilvl="8" w:tplc="0409001B" w:tentative="1">
+      <w:start w:val="1"/>
+      <w:numFmt w:val="lowerRoman"/>
+      <w:lvlText w:val="%9."/>
+      <w:lvlJc w:val="right"/>
+      <w:pPr>
+        <w:ind w:left="6480" w:hanging="180"/>
+      </w:pPr>
+    </w:lvl>
+  </w:abstractNum>
+  <w:abstractNum w:abstractNumId="1" w15:restartNumberingAfterBreak="0">
     <w:nsid w:val="68432B4B"/>
     <w:multiLevelType w:val="hybridMultilevel"/>
     <w:tmpl w:val="25ACBC4A"/>
@@ -1322,6 +1801,9 @@
     </w:lvl>
   </w:abstractNum>
   <w:num w:numId="1">
+    <w:abstractNumId w:val="1"/>
+  </w:num>
+  <w:num w:numId="2">
     <w:abstractNumId w:val="0"/>
   </w:num>
 </w:numbering>
@@ -1450,6 +1932,7 @@
     <w:lsdException w:name="HTML Sample" w:semiHidden="1" w:unhideWhenUsed="1"/>
     <w:lsdException w:name="HTML Typewriter" w:semiHidden="1" w:unhideWhenUsed="1"/>
     <w:lsdException w:name="HTML Variable" w:semiHidden="1" w:unhideWhenUsed="1"/>
+    <w:lsdException w:name="Normal Table" w:semiHidden="1" w:unhideWhenUsed="1"/>
     <w:lsdException w:name="annotation subject" w:semiHidden="1" w:unhideWhenUsed="1"/>
     <w:lsdException w:name="No List" w:semiHidden="1" w:unhideWhenUsed="1"/>
     <w:lsdException w:name="Outline List 1" w:semiHidden="1" w:unhideWhenUsed="1"/>
@@ -1496,8 +1979,10 @@
     <w:lsdException w:name="Table Subtle 2" w:semiHidden="1" w:unhideWhenUsed="1"/>
     <w:lsdException w:name="Table Web 1" w:semiHidden="1" w:unhideWhenUsed="1"/>
     <w:lsdException w:name="Table Web 2" w:semiHidden="1" w:unhideWhenUsed="1"/>
+    <w:lsdException w:name="Table Web 3" w:semiHidden="1" w:unhideWhenUsed="1"/>
     <w:lsdException w:name="Balloon Text" w:semiHidden="1" w:unhideWhenUsed="1"/>
     <w:lsdException w:name="Table Grid" w:uiPriority="59"/>
+    <w:lsdException w:name="Table Theme" w:semiHidden="1" w:unhideWhenUsed="1"/>
     <w:lsdException w:name="Placeholder Text" w:semiHidden="1"/>
     <w:lsdException w:name="No Spacing" w:uiPriority="1" w:qFormat="1"/>
     <w:lsdException w:name="Light Shading" w:uiPriority="60"/>
@@ -1721,13 +2206,13 @@
     <w:name w:val="Normal"/>
     <w:qFormat/>
   </w:style>
-  <w:style w:type="character" w:default="1" w:styleId="Fuentedeprrafopredeter">
+  <w:style w:type="character" w:default="1" w:styleId="DefaultParagraphFont">
     <w:name w:val="Default Paragraph Font"/>
     <w:uiPriority w:val="1"/>
     <w:semiHidden/>
     <w:unhideWhenUsed/>
   </w:style>
-  <w:style w:type="table" w:default="1" w:styleId="Tablanormal">
+  <w:style w:type="table" w:default="1" w:styleId="TableNormal">
     <w:name w:val="Normal Table"/>
     <w:uiPriority w:val="99"/>
     <w:semiHidden/>
@@ -1742,13 +2227,13 @@
       </w:tblCellMar>
     </w:tblPr>
   </w:style>
-  <w:style w:type="numbering" w:default="1" w:styleId="Sinlista">
+  <w:style w:type="numbering" w:default="1" w:styleId="NoList">
     <w:name w:val="No List"/>
     <w:uiPriority w:val="99"/>
     <w:semiHidden/>
     <w:unhideWhenUsed/>
   </w:style>
-  <w:style w:type="paragraph" w:styleId="Sinespaciado">
+  <w:style w:type="paragraph" w:styleId="NoSpacing">
     <w:name w:val="No Spacing"/>
     <w:uiPriority w:val="1"/>
     <w:qFormat/>
@@ -1757,9 +2242,9 @@
       <w:spacing w:after="0" w:line="240" w:lineRule="auto"/>
     </w:pPr>
   </w:style>
-  <w:style w:type="table" w:styleId="Tablaconcuadrcula">
+  <w:style w:type="table" w:styleId="TableGrid">
     <w:name w:val="Table Grid"/>
-    <w:basedOn w:val="Tablanormal"/>
+    <w:basedOn w:val="TableNormal"/>
     <w:uiPriority w:val="59"/>
     <w:rsid w:val="00750026"/>
     <w:pPr>
@@ -2067,7 +2552,7 @@
 </file>
 
 <file path=customXml/itemProps1.xml><?xml version="1.0" encoding="utf-8"?>
-<ds:datastoreItem xmlns:ds="http://schemas.openxmlformats.org/officeDocument/2006/customXml" ds:itemID="{7ED4FA3F-CAD3-304D-81EE-72F6B9F45E64}">
+<ds:datastoreItem xmlns:ds="http://schemas.openxmlformats.org/officeDocument/2006/customXml" ds:itemID="{1740733A-9DC1-5849-A69E-C1F95C9E97F5}">
   <ds:schemaRefs>
     <ds:schemaRef ds:uri="http://schemas.openxmlformats.org/officeDocument/2006/bibliography"/>
   </ds:schemaRefs>

</xml_diff>

<commit_message>
Mariana Ponce Gonzàlez A01746107
</commit_message>
<xml_diff>
--- a/Tarea-01.docx
+++ b/Tarea-01.docx
@@ -44,6 +44,20 @@
         </w:rPr>
         <w:t xml:space="preserve">Nombre del alumno: </w:t>
       </w:r>
+      <w:r>
+        <w:rPr>
+          <w:sz w:val="24"/>
+        </w:rPr>
+        <w:t xml:space="preserve">Mariana Ponce </w:t>
+      </w:r>
+      <w:proofErr w:type="spellStart"/>
+      <w:r>
+        <w:rPr>
+          <w:sz w:val="24"/>
+        </w:rPr>
+        <w:t>Gonzàlez</w:t>
+      </w:r>
+      <w:proofErr w:type="spellEnd"/>
     </w:p>
     <w:p>
       <w:pPr>
@@ -58,6 +72,12 @@
           <w:sz w:val="24"/>
         </w:rPr>
         <w:t xml:space="preserve">Grupo: </w:t>
+      </w:r>
+      <w:r>
+        <w:rPr>
+          <w:sz w:val="24"/>
+        </w:rPr>
+        <w:t>1</w:t>
       </w:r>
     </w:p>
     <w:p>
@@ -294,29 +314,19 @@
             <w:pPr>
               <w:pStyle w:val="Sinespaciado"/>
               <w:rPr>
+                <w:b/>
+                <w:color w:val="FF0000"/>
+                <w:sz w:val="20"/>
+              </w:rPr>
+            </w:pPr>
+            <w:r>
+              <w:rPr>
                 <w:i/>
                 <w:color w:val="C00000"/>
                 <w:sz w:val="20"/>
               </w:rPr>
-            </w:pPr>
-            <w:r>
-              <w:rPr>
-                <w:i/>
-                <w:color w:val="C00000"/>
-                <w:sz w:val="20"/>
-              </w:rPr>
-              <w:t>La diferencia consiste en…</w:t>
-            </w:r>
-          </w:p>
-          <w:p>
-            <w:pPr>
-              <w:pStyle w:val="Sinespaciado"/>
-              <w:rPr>
-                <w:b/>
-                <w:color w:val="FF0000"/>
-                <w:sz w:val="20"/>
-              </w:rPr>
-            </w:pPr>
+              <w:t xml:space="preserve">El algoritmo es el método para resolver un problema mientras que el programa es la implementación </w:t>
+            </w:r>
           </w:p>
         </w:tc>
       </w:tr>
@@ -409,6 +419,14 @@
                 <w:sz w:val="20"/>
               </w:rPr>
             </w:pPr>
+            <w:r>
+              <w:rPr>
+                <w:i/>
+                <w:color w:val="FF0000"/>
+                <w:sz w:val="20"/>
+              </w:rPr>
+              <w:t>Leer el problema y entenderlo</w:t>
+            </w:r>
           </w:p>
         </w:tc>
       </w:tr>
@@ -442,6 +460,14 @@
                 <w:sz w:val="20"/>
               </w:rPr>
             </w:pPr>
+            <w:r>
+              <w:rPr>
+                <w:i/>
+                <w:color w:val="FF0000"/>
+                <w:sz w:val="20"/>
+              </w:rPr>
+              <w:t>Crear el algoritmo</w:t>
+            </w:r>
           </w:p>
         </w:tc>
       </w:tr>
@@ -475,6 +501,22 @@
                 <w:sz w:val="20"/>
               </w:rPr>
             </w:pPr>
+            <w:r>
+              <w:rPr>
+                <w:i/>
+                <w:color w:val="FF0000"/>
+                <w:sz w:val="20"/>
+              </w:rPr>
+              <w:t xml:space="preserve">Escribir el código </w:t>
+            </w:r>
+            <w:r>
+              <w:rPr>
+                <w:i/>
+                <w:color w:val="FF0000"/>
+                <w:sz w:val="20"/>
+              </w:rPr>
+              <w:t>en el programa</w:t>
+            </w:r>
           </w:p>
         </w:tc>
       </w:tr>
@@ -618,80 +660,6 @@
               </w:rPr>
               <w:t xml:space="preserve">  </w:t>
             </w:r>
-          </w:p>
-          <w:p>
-            <w:pPr>
-              <w:pStyle w:val="Sinespaciado"/>
-              <w:rPr>
-                <w:rFonts w:eastAsia="Times New Roman" w:cs="Times New Roman"/>
-                <w:bCs/>
-                <w:sz w:val="20"/>
-                <w:szCs w:val="20"/>
-              </w:rPr>
-            </w:pPr>
-            <w:r>
-              <w:rPr>
-                <w:rFonts w:eastAsia="Times New Roman" w:cs="Times New Roman"/>
-                <w:bCs/>
-                <w:sz w:val="20"/>
-                <w:szCs w:val="20"/>
-              </w:rPr>
-              <w:t>Explica (</w:t>
-            </w:r>
-            <w:r>
-              <w:rPr>
-                <w:rFonts w:eastAsia="Times New Roman" w:cs="Times New Roman"/>
-                <w:bCs/>
-                <w:sz w:val="20"/>
-                <w:szCs w:val="20"/>
-              </w:rPr>
-              <w:t>agrega</w:t>
-            </w:r>
-            <w:r>
-              <w:rPr>
-                <w:rFonts w:eastAsia="Times New Roman" w:cs="Times New Roman"/>
-                <w:bCs/>
-                <w:sz w:val="20"/>
-                <w:szCs w:val="20"/>
-              </w:rPr>
-              <w:t xml:space="preserve"> la foto </w:t>
-            </w:r>
-            <w:r>
-              <w:rPr>
-                <w:rFonts w:eastAsia="Times New Roman" w:cs="Times New Roman"/>
-                <w:bCs/>
-                <w:sz w:val="20"/>
-                <w:szCs w:val="20"/>
-              </w:rPr>
-              <w:t>que muestr</w:t>
-            </w:r>
-            <w:r>
-              <w:rPr>
-                <w:rFonts w:eastAsia="Times New Roman" w:cs="Times New Roman"/>
-                <w:bCs/>
-                <w:sz w:val="20"/>
-                <w:szCs w:val="20"/>
-              </w:rPr>
-              <w:t>a</w:t>
-            </w:r>
-            <w:r>
-              <w:rPr>
-                <w:rFonts w:eastAsia="Times New Roman" w:cs="Times New Roman"/>
-                <w:bCs/>
-                <w:sz w:val="20"/>
-                <w:szCs w:val="20"/>
-              </w:rPr>
-              <w:t xml:space="preserve"> cómo llegaste a la</w:t>
-            </w:r>
-            <w:r>
-              <w:rPr>
-                <w:rFonts w:eastAsia="Times New Roman" w:cs="Times New Roman"/>
-                <w:bCs/>
-                <w:sz w:val="20"/>
-                <w:szCs w:val="20"/>
-              </w:rPr>
-              <w:t xml:space="preserve"> solución):</w:t>
-            </w:r>
             <w:r>
               <w:rPr>
                 <w:rFonts w:eastAsia="Times New Roman" w:cs="Times New Roman"/>
@@ -701,7 +669,103 @@
                 <w:sz w:val="20"/>
                 <w:szCs w:val="20"/>
               </w:rPr>
+              <w:t>Coche</w:t>
+            </w:r>
+          </w:p>
+          <w:p>
+            <w:pPr>
+              <w:pStyle w:val="Sinespaciado"/>
+              <w:rPr>
+                <w:rFonts w:eastAsia="Times New Roman" w:cs="Times New Roman"/>
+                <w:bCs/>
+                <w:sz w:val="20"/>
+                <w:szCs w:val="20"/>
+              </w:rPr>
+            </w:pPr>
+            <w:r>
+              <w:rPr>
+                <w:rFonts w:eastAsia="Times New Roman" w:cs="Times New Roman"/>
+                <w:bCs/>
+                <w:sz w:val="20"/>
+                <w:szCs w:val="20"/>
+              </w:rPr>
+              <w:t>Explica (</w:t>
+            </w:r>
+            <w:r>
+              <w:rPr>
+                <w:rFonts w:eastAsia="Times New Roman" w:cs="Times New Roman"/>
+                <w:bCs/>
+                <w:sz w:val="20"/>
+                <w:szCs w:val="20"/>
+              </w:rPr>
+              <w:t>agrega</w:t>
+            </w:r>
+            <w:r>
+              <w:rPr>
+                <w:rFonts w:eastAsia="Times New Roman" w:cs="Times New Roman"/>
+                <w:bCs/>
+                <w:sz w:val="20"/>
+                <w:szCs w:val="20"/>
+              </w:rPr>
+              <w:t xml:space="preserve"> la foto </w:t>
+            </w:r>
+            <w:r>
+              <w:rPr>
+                <w:rFonts w:eastAsia="Times New Roman" w:cs="Times New Roman"/>
+                <w:bCs/>
+                <w:sz w:val="20"/>
+                <w:szCs w:val="20"/>
+              </w:rPr>
+              <w:t>que muestr</w:t>
+            </w:r>
+            <w:r>
+              <w:rPr>
+                <w:rFonts w:eastAsia="Times New Roman" w:cs="Times New Roman"/>
+                <w:bCs/>
+                <w:sz w:val="20"/>
+                <w:szCs w:val="20"/>
+              </w:rPr>
+              <w:t>a</w:t>
+            </w:r>
+            <w:r>
+              <w:rPr>
+                <w:rFonts w:eastAsia="Times New Roman" w:cs="Times New Roman"/>
+                <w:bCs/>
+                <w:sz w:val="20"/>
+                <w:szCs w:val="20"/>
+              </w:rPr>
+              <w:t xml:space="preserve"> cómo llegaste a la</w:t>
+            </w:r>
+            <w:r>
+              <w:rPr>
+                <w:rFonts w:eastAsia="Times New Roman" w:cs="Times New Roman"/>
+                <w:bCs/>
+                <w:sz w:val="20"/>
+                <w:szCs w:val="20"/>
+              </w:rPr>
+              <w:t xml:space="preserve"> solución):</w:t>
+            </w:r>
+            <w:r>
+              <w:rPr>
+                <w:rFonts w:eastAsia="Times New Roman" w:cs="Times New Roman"/>
+                <w:bCs/>
+                <w:i/>
+                <w:color w:val="C00000"/>
+                <w:sz w:val="20"/>
+                <w:szCs w:val="20"/>
+              </w:rPr>
               <w:t xml:space="preserve">  </w:t>
+            </w:r>
+            <w:r>
+              <w:rPr>
+                <w:rFonts w:eastAsia="Times New Roman" w:cs="Times New Roman"/>
+                <w:bCs/>
+                <w:i/>
+                <w:color w:val="C00000"/>
+                <w:sz w:val="20"/>
+                <w:szCs w:val="20"/>
+              </w:rPr>
+              <w:t>Alejandro y Benito no usaron ni auto ni avión. Andrés y Darío si usaron avión. Al final solo queda Carlos que uso coche, así debe de ser su compañía tomas para que todos tengan una pareja.</w:t>
             </w:r>
           </w:p>
         </w:tc>
@@ -830,6 +894,13 @@
               </w:rPr>
               <w:t>Entradas:</w:t>
             </w:r>
+            <w:r>
+              <w:rPr>
+                <w:color w:val="C00000"/>
+                <w:sz w:val="20"/>
+              </w:rPr>
+              <w:t xml:space="preserve"> Leer años y meses de la persona</w:t>
+            </w:r>
           </w:p>
           <w:p>
             <w:pPr>
@@ -846,6 +917,13 @@
               </w:rPr>
               <w:t>Salidas:</w:t>
             </w:r>
+            <w:r>
+              <w:rPr>
+                <w:color w:val="C00000"/>
+                <w:sz w:val="20"/>
+              </w:rPr>
+              <w:t xml:space="preserve"> Días que ha vivido una persona</w:t>
+            </w:r>
           </w:p>
           <w:p>
             <w:pPr>
@@ -862,6 +940,13 @@
                 <w:sz w:val="20"/>
               </w:rPr>
               <w:t>Relación E/S:</w:t>
+            </w:r>
+            <w:r>
+              <w:rPr>
+                <w:color w:val="C00000"/>
+                <w:sz w:val="20"/>
+              </w:rPr>
+              <w:t xml:space="preserve"> Días = (años * 365) + (meses * 30)</w:t>
             </w:r>
           </w:p>
         </w:tc>
@@ -914,6 +999,60 @@
                 <w:sz w:val="20"/>
               </w:rPr>
             </w:pPr>
+            <w:r>
+              <w:rPr>
+                <w:b/>
+                <w:color w:val="C00000"/>
+                <w:sz w:val="20"/>
+              </w:rPr>
+              <w:t xml:space="preserve">1.- Leer años y meses </w:t>
+            </w:r>
+          </w:p>
+          <w:p>
+            <w:pPr>
+              <w:pStyle w:val="Sinespaciado"/>
+              <w:rPr>
+                <w:b/>
+                <w:color w:val="C00000"/>
+                <w:sz w:val="20"/>
+              </w:rPr>
+            </w:pPr>
+            <w:r>
+              <w:rPr>
+                <w:b/>
+                <w:color w:val="C00000"/>
+                <w:sz w:val="20"/>
+              </w:rPr>
+              <w:t xml:space="preserve">2.- días = (años * 365) + (meses * 30) </w:t>
+            </w:r>
+          </w:p>
+          <w:p>
+            <w:pPr>
+              <w:pStyle w:val="Sinespaciado"/>
+              <w:rPr>
+                <w:b/>
+                <w:color w:val="C00000"/>
+                <w:sz w:val="20"/>
+              </w:rPr>
+            </w:pPr>
+            <w:r>
+              <w:rPr>
+                <w:b/>
+                <w:color w:val="C00000"/>
+                <w:sz w:val="20"/>
+              </w:rPr>
+              <w:t xml:space="preserve">3.- Imprimir días </w:t>
+            </w:r>
+          </w:p>
+          <w:p>
+            <w:pPr>
+              <w:pStyle w:val="Sinespaciado"/>
+              <w:rPr>
+                <w:b/>
+                <w:color w:val="C00000"/>
+                <w:sz w:val="20"/>
+              </w:rPr>
+            </w:pPr>
           </w:p>
         </w:tc>
       </w:tr>
@@ -949,7 +1088,6 @@
         <w:rPr>
           <w:i/>
         </w:rPr>
-        <w:lastRenderedPageBreak/>
         <w:t>6. EXTRA.</w:t>
       </w:r>
     </w:p>
@@ -1009,8 +1147,6 @@
         </w:rPr>
         <w:t>5</w:t>
       </w:r>
-      <w:bookmarkStart w:id="0" w:name="_GoBack"/>
-      <w:bookmarkEnd w:id="0"/>
       <w:r>
         <w:rPr>
           <w:i/>
@@ -1110,6 +1246,13 @@
               </w:rPr>
               <w:t>Entradas:</w:t>
             </w:r>
+            <w:r>
+              <w:rPr>
+                <w:color w:val="C00000"/>
+                <w:sz w:val="20"/>
+              </w:rPr>
+              <w:t xml:space="preserve"> Huevos</w:t>
+            </w:r>
           </w:p>
           <w:p>
             <w:pPr>
@@ -1126,6 +1269,27 @@
               </w:rPr>
               <w:t>Salidas:</w:t>
             </w:r>
+            <w:r>
+              <w:rPr>
+                <w:color w:val="C00000"/>
+                <w:sz w:val="20"/>
+              </w:rPr>
+              <w:t xml:space="preserve"> </w:t>
+            </w:r>
+            <w:r>
+              <w:rPr>
+                <w:color w:val="C00000"/>
+                <w:sz w:val="20"/>
+              </w:rPr>
+              <w:t>Huevo estrellado o huevo revuelto</w:t>
+            </w:r>
+            <w:r>
+              <w:rPr>
+                <w:color w:val="C00000"/>
+                <w:sz w:val="20"/>
+              </w:rPr>
+              <w:t xml:space="preserve">  </w:t>
+            </w:r>
           </w:p>
           <w:p>
             <w:pPr>
@@ -1142,6 +1306,20 @@
                 <w:sz w:val="20"/>
               </w:rPr>
               <w:t>Relación E/S:</w:t>
+            </w:r>
+            <w:r>
+              <w:rPr>
+                <w:color w:val="C00000"/>
+                <w:sz w:val="20"/>
+              </w:rPr>
+              <w:t xml:space="preserve"> </w:t>
+            </w:r>
+            <w:r>
+              <w:rPr>
+                <w:color w:val="C00000"/>
+                <w:sz w:val="20"/>
+              </w:rPr>
+              <w:t>Preparar huevo estrellado o Preparar huevo revuelto</w:t>
             </w:r>
           </w:p>
         </w:tc>
@@ -1178,6 +1356,50 @@
                 <w:sz w:val="20"/>
               </w:rPr>
             </w:pPr>
+            <w:r>
+              <w:rPr>
+                <w:b/>
+                <w:color w:val="C00000"/>
+                <w:sz w:val="20"/>
+              </w:rPr>
+              <w:t>1.- Leer huevos</w:t>
+            </w:r>
+          </w:p>
+          <w:p>
+            <w:pPr>
+              <w:pStyle w:val="Sinespaciado"/>
+              <w:rPr>
+                <w:b/>
+                <w:color w:val="C00000"/>
+                <w:sz w:val="20"/>
+              </w:rPr>
+            </w:pPr>
+            <w:r>
+              <w:rPr>
+                <w:b/>
+                <w:color w:val="C00000"/>
+                <w:sz w:val="20"/>
+              </w:rPr>
+              <w:t>2.- Preparar huevo estrellado o Preparar huevo revuelto</w:t>
+            </w:r>
+          </w:p>
+          <w:p>
+            <w:pPr>
+              <w:pStyle w:val="Sinespaciado"/>
+              <w:rPr>
+                <w:b/>
+                <w:color w:val="C00000"/>
+                <w:sz w:val="20"/>
+              </w:rPr>
+            </w:pPr>
+            <w:r>
+              <w:rPr>
+                <w:b/>
+                <w:color w:val="C00000"/>
+                <w:sz w:val="20"/>
+              </w:rPr>
+              <w:t>3.- Imprimir huevo estrellado o Imprimir huevo revuelto</w:t>
+            </w:r>
           </w:p>
         </w:tc>
       </w:tr>
@@ -1200,6 +1422,31 @@
                 <w:sz w:val="20"/>
               </w:rPr>
               <w:t>¿Notaste algo diferente en este problema? Comparado con los otros problemas que has realizado, escribe qué diferencias encuentras.</w:t>
+            </w:r>
+          </w:p>
+          <w:p>
+            <w:pPr>
+              <w:pStyle w:val="Sinespaciado"/>
+              <w:rPr>
+                <w:color w:val="000000" w:themeColor="text1"/>
+                <w:sz w:val="20"/>
+              </w:rPr>
+            </w:pPr>
+            <w:r>
+              <w:rPr>
+                <w:color w:val="000000" w:themeColor="text1"/>
+                <w:sz w:val="20"/>
+              </w:rPr>
+              <w:t xml:space="preserve">En este tenemos la opción de elegir dos procesos mientras que en los problemas anteriores solo realizábamos </w:t>
+            </w:r>
+            <w:bookmarkStart w:id="0" w:name="_GoBack"/>
+            <w:bookmarkEnd w:id="0"/>
+            <w:r>
+              <w:rPr>
+                <w:color w:val="000000" w:themeColor="text1"/>
+                <w:sz w:val="20"/>
+              </w:rPr>
+              <w:t xml:space="preserve">el proceso o los procesos establecidos. </w:t>
             </w:r>
           </w:p>
           <w:p>
@@ -2067,7 +2314,7 @@
 </file>
 
 <file path=customXml/itemProps1.xml><?xml version="1.0" encoding="utf-8"?>
-<ds:datastoreItem xmlns:ds="http://schemas.openxmlformats.org/officeDocument/2006/customXml" ds:itemID="{7ED4FA3F-CAD3-304D-81EE-72F6B9F45E64}">
+<ds:datastoreItem xmlns:ds="http://schemas.openxmlformats.org/officeDocument/2006/customXml" ds:itemID="{F9B1038C-544A-4563-9563-FEA87BDFF67A}">
   <ds:schemaRefs>
     <ds:schemaRef ds:uri="http://schemas.openxmlformats.org/officeDocument/2006/bibliography"/>
   </ds:schemaRefs>

</xml_diff>

<commit_message>
Misión 01, Valeria Huerta Pedregal, A01748774
</commit_message>
<xml_diff>
--- a/Tarea-01.docx
+++ b/Tarea-01.docx
@@ -4,7 +4,7 @@
   <w:body>
     <w:p>
       <w:pPr>
-        <w:pStyle w:val="Sinespaciado"/>
+        <w:pStyle w:val="NoSpacing"/>
         <w:rPr>
           <w:sz w:val="24"/>
         </w:rPr>
@@ -18,7 +18,7 @@
     </w:p>
     <w:p>
       <w:pPr>
-        <w:pStyle w:val="Sinespaciado"/>
+        <w:pStyle w:val="NoSpacing"/>
         <w:rPr>
           <w:sz w:val="24"/>
         </w:rPr>
@@ -32,7 +32,7 @@
     </w:p>
     <w:p>
       <w:pPr>
-        <w:pStyle w:val="Sinespaciado"/>
+        <w:pStyle w:val="NoSpacing"/>
         <w:shd w:val="clear" w:color="auto" w:fill="FDE9D9" w:themeFill="accent6" w:themeFillTint="33"/>
         <w:rPr>
           <w:sz w:val="24"/>
@@ -44,10 +44,16 @@
         </w:rPr>
         <w:t xml:space="preserve">Nombre del alumno: </w:t>
       </w:r>
-    </w:p>
-    <w:p>
-      <w:pPr>
-        <w:pStyle w:val="Sinespaciado"/>
+      <w:r>
+        <w:rPr>
+          <w:sz w:val="24"/>
+        </w:rPr>
+        <w:t>Valeria Huerta Pedregal</w:t>
+      </w:r>
+    </w:p>
+    <w:p>
+      <w:pPr>
+        <w:pStyle w:val="NoSpacing"/>
         <w:shd w:val="clear" w:color="auto" w:fill="FDE9D9" w:themeFill="accent6" w:themeFillTint="33"/>
         <w:rPr>
           <w:sz w:val="24"/>
@@ -59,18 +65,32 @@
         </w:rPr>
         <w:t xml:space="preserve">Grupo: </w:t>
       </w:r>
-    </w:p>
-    <w:p>
-      <w:pPr>
-        <w:pStyle w:val="Sinespaciado"/>
+      <w:proofErr w:type="spellStart"/>
+      <w:r>
         <w:rPr>
           <w:sz w:val="24"/>
         </w:rPr>
-      </w:pPr>
-    </w:p>
-    <w:p>
-      <w:pPr>
-        <w:pStyle w:val="Sinespaciado"/>
+        <w:t>LuJu</w:t>
+      </w:r>
+      <w:proofErr w:type="spellEnd"/>
+      <w:r>
+        <w:rPr>
+          <w:sz w:val="24"/>
+        </w:rPr>
+        <w:t xml:space="preserve"> 08:30-10:00</w:t>
+      </w:r>
+    </w:p>
+    <w:p>
+      <w:pPr>
+        <w:pStyle w:val="NoSpacing"/>
+        <w:rPr>
+          <w:sz w:val="24"/>
+        </w:rPr>
+      </w:pPr>
+    </w:p>
+    <w:p>
+      <w:pPr>
+        <w:pStyle w:val="NoSpacing"/>
         <w:shd w:val="clear" w:color="auto" w:fill="984806" w:themeFill="accent6" w:themeFillShade="80"/>
         <w:jc w:val="center"/>
         <w:rPr>
@@ -106,12 +126,12 @@
     </w:p>
     <w:p>
       <w:pPr>
-        <w:pStyle w:val="Sinespaciado"/>
-      </w:pPr>
-    </w:p>
-    <w:p>
-      <w:pPr>
-        <w:pStyle w:val="Sinespaciado"/>
+        <w:pStyle w:val="NoSpacing"/>
+      </w:pPr>
+    </w:p>
+    <w:p>
+      <w:pPr>
+        <w:pStyle w:val="NoSpacing"/>
         <w:numPr>
           <w:ilvl w:val="0"/>
           <w:numId w:val="1"/>
@@ -141,7 +161,7 @@
     </w:p>
     <w:p>
       <w:pPr>
-        <w:pStyle w:val="Sinespaciado"/>
+        <w:pStyle w:val="NoSpacing"/>
         <w:numPr>
           <w:ilvl w:val="0"/>
           <w:numId w:val="1"/>
@@ -165,7 +185,7 @@
     </w:p>
     <w:p>
       <w:pPr>
-        <w:pStyle w:val="Sinespaciado"/>
+        <w:pStyle w:val="NoSpacing"/>
         <w:numPr>
           <w:ilvl w:val="0"/>
           <w:numId w:val="1"/>
@@ -183,7 +203,7 @@
     </w:p>
     <w:p>
       <w:pPr>
-        <w:pStyle w:val="Sinespaciado"/>
+        <w:pStyle w:val="NoSpacing"/>
         <w:numPr>
           <w:ilvl w:val="0"/>
           <w:numId w:val="1"/>
@@ -201,12 +221,12 @@
     </w:p>
     <w:p>
       <w:pPr>
-        <w:pStyle w:val="Sinespaciado"/>
-      </w:pPr>
-    </w:p>
-    <w:p>
-      <w:pPr>
-        <w:pStyle w:val="Sinespaciado"/>
+        <w:pStyle w:val="NoSpacing"/>
+      </w:pPr>
+    </w:p>
+    <w:p>
+      <w:pPr>
+        <w:pStyle w:val="NoSpacing"/>
       </w:pPr>
       <w:r>
         <w:t>Contesta sobre ESTE MISMO documento lo que se te pide. Usa TODO el espacio que necesites, pero trata de que tus respuestas sean breves y concretas.</w:t>
@@ -214,17 +234,17 @@
     </w:p>
     <w:p>
       <w:pPr>
-        <w:pStyle w:val="Sinespaciado"/>
-      </w:pPr>
-    </w:p>
-    <w:p>
-      <w:pPr>
-        <w:pStyle w:val="Sinespaciado"/>
-      </w:pPr>
-    </w:p>
-    <w:p>
-      <w:pPr>
-        <w:pStyle w:val="Sinespaciado"/>
+        <w:pStyle w:val="NoSpacing"/>
+      </w:pPr>
+    </w:p>
+    <w:p>
+      <w:pPr>
+        <w:pStyle w:val="NoSpacing"/>
+      </w:pPr>
+    </w:p>
+    <w:p>
+      <w:pPr>
+        <w:pStyle w:val="NoSpacing"/>
       </w:pPr>
       <w:r>
         <w:t>1</w:t>
@@ -269,7 +289,7 @@
     </w:p>
     <w:tbl>
       <w:tblPr>
-        <w:tblStyle w:val="Tablaconcuadrcula"/>
+        <w:tblStyle w:val="TableGrid"/>
         <w:tblW w:w="10173" w:type="dxa"/>
         <w:tblLook w:val="04A0" w:firstRow="1" w:lastRow="0" w:firstColumn="1" w:lastColumn="0" w:noHBand="0" w:noVBand="1"/>
       </w:tblPr>
@@ -283,16 +303,16 @@
           </w:tcPr>
           <w:p>
             <w:pPr>
-              <w:pStyle w:val="Sinespaciado"/>
-              <w:rPr>
-                <w:color w:val="C00000"/>
-                <w:sz w:val="20"/>
-              </w:rPr>
-            </w:pPr>
-          </w:p>
-          <w:p>
-            <w:pPr>
-              <w:pStyle w:val="Sinespaciado"/>
+              <w:pStyle w:val="NoSpacing"/>
+              <w:rPr>
+                <w:color w:val="C00000"/>
+                <w:sz w:val="20"/>
+              </w:rPr>
+            </w:pPr>
+          </w:p>
+          <w:p>
+            <w:pPr>
+              <w:pStyle w:val="NoSpacing"/>
               <w:rPr>
                 <w:i/>
                 <w:color w:val="C00000"/>
@@ -305,12 +325,12 @@
                 <w:color w:val="C00000"/>
                 <w:sz w:val="20"/>
               </w:rPr>
-              <w:t>La diferencia consiste en…</w:t>
-            </w:r>
-          </w:p>
-          <w:p>
-            <w:pPr>
-              <w:pStyle w:val="Sinespaciado"/>
+              <w:t xml:space="preserve">La diferencia entre un algoritmo y un programa es que el primero es un método que se utiliza para solucionar problemas a través de pasos claros, mientras el segundo es la aplicación del algoritmo en un lenguaje de programación. </w:t>
+            </w:r>
+          </w:p>
+          <w:p>
+            <w:pPr>
+              <w:pStyle w:val="NoSpacing"/>
               <w:rPr>
                 <w:b/>
                 <w:color w:val="FF0000"/>
@@ -323,17 +343,17 @@
     </w:tbl>
     <w:p>
       <w:pPr>
-        <w:pStyle w:val="Sinespaciado"/>
-      </w:pPr>
-    </w:p>
-    <w:p>
-      <w:pPr>
-        <w:pStyle w:val="Sinespaciado"/>
-      </w:pPr>
-    </w:p>
-    <w:p>
-      <w:pPr>
-        <w:pStyle w:val="Sinespaciado"/>
+        <w:pStyle w:val="NoSpacing"/>
+      </w:pPr>
+    </w:p>
+    <w:p>
+      <w:pPr>
+        <w:pStyle w:val="NoSpacing"/>
+      </w:pPr>
+    </w:p>
+    <w:p>
+      <w:pPr>
+        <w:pStyle w:val="NoSpacing"/>
       </w:pPr>
       <w:r>
         <w:t>2</w:t>
@@ -374,7 +394,7 @@
     </w:p>
     <w:tbl>
       <w:tblPr>
-        <w:tblStyle w:val="Tablaconcuadrcula"/>
+        <w:tblStyle w:val="TableGrid"/>
         <w:tblW w:w="4617" w:type="pct"/>
         <w:tblLook w:val="04A0" w:firstRow="1" w:lastRow="0" w:firstColumn="1" w:lastColumn="0" w:noHBand="0" w:noVBand="1"/>
       </w:tblPr>
@@ -389,7 +409,7 @@
           </w:tcPr>
           <w:p>
             <w:pPr>
-              <w:pStyle w:val="Sinespaciado"/>
+              <w:pStyle w:val="NoSpacing"/>
             </w:pPr>
             <w:r>
               <w:t>Análisis.</w:t>
@@ -402,13 +422,21 @@
           </w:tcPr>
           <w:p>
             <w:pPr>
-              <w:pStyle w:val="Sinespaciado"/>
+              <w:pStyle w:val="NoSpacing"/>
               <w:rPr>
                 <w:i/>
                 <w:color w:val="FF0000"/>
                 <w:sz w:val="20"/>
               </w:rPr>
             </w:pPr>
+            <w:r>
+              <w:rPr>
+                <w:i/>
+                <w:color w:val="FF0000"/>
+                <w:sz w:val="20"/>
+              </w:rPr>
+              <w:t>Determinar los datos que se necesitarán para poder entender el programa.</w:t>
+            </w:r>
           </w:p>
         </w:tc>
       </w:tr>
@@ -419,7 +447,7 @@
           </w:tcPr>
           <w:p>
             <w:pPr>
-              <w:pStyle w:val="Sinespaciado"/>
+              <w:pStyle w:val="NoSpacing"/>
             </w:pPr>
             <w:r>
               <w:t>Programación</w:t>
@@ -435,13 +463,21 @@
           </w:tcPr>
           <w:p>
             <w:pPr>
-              <w:pStyle w:val="Sinespaciado"/>
+              <w:pStyle w:val="NoSpacing"/>
               <w:rPr>
                 <w:i/>
                 <w:color w:val="FF0000"/>
                 <w:sz w:val="20"/>
               </w:rPr>
             </w:pPr>
+            <w:r>
+              <w:rPr>
+                <w:i/>
+                <w:color w:val="FF0000"/>
+                <w:sz w:val="20"/>
+              </w:rPr>
+              <w:t>Establecer los pasos necesarios para realizar la programación.</w:t>
+            </w:r>
           </w:p>
         </w:tc>
       </w:tr>
@@ -452,7 +488,7 @@
           </w:tcPr>
           <w:p>
             <w:pPr>
-              <w:pStyle w:val="Sinespaciado"/>
+              <w:pStyle w:val="NoSpacing"/>
             </w:pPr>
             <w:r>
               <w:t>Codificación</w:t>
@@ -468,35 +504,43 @@
           </w:tcPr>
           <w:p>
             <w:pPr>
-              <w:pStyle w:val="Sinespaciado"/>
+              <w:pStyle w:val="NoSpacing"/>
               <w:rPr>
                 <w:i/>
                 <w:color w:val="FF0000"/>
                 <w:sz w:val="20"/>
               </w:rPr>
             </w:pPr>
+            <w:r>
+              <w:rPr>
+                <w:i/>
+                <w:color w:val="FF0000"/>
+                <w:sz w:val="20"/>
+              </w:rPr>
+              <w:t xml:space="preserve">Escribir a través de un lenguaje de comunicación un código que realice los pasos establecidos en la etapa de programación. </w:t>
+            </w:r>
           </w:p>
         </w:tc>
       </w:tr>
     </w:tbl>
     <w:p>
       <w:pPr>
-        <w:pStyle w:val="Sinespaciado"/>
-      </w:pPr>
-    </w:p>
-    <w:p>
-      <w:pPr>
-        <w:pStyle w:val="Sinespaciado"/>
-      </w:pPr>
-    </w:p>
-    <w:p>
-      <w:pPr>
-        <w:pStyle w:val="Sinespaciado"/>
-      </w:pPr>
-    </w:p>
-    <w:p>
-      <w:pPr>
-        <w:pStyle w:val="Sinespaciado"/>
+        <w:pStyle w:val="NoSpacing"/>
+      </w:pPr>
+    </w:p>
+    <w:p>
+      <w:pPr>
+        <w:pStyle w:val="NoSpacing"/>
+      </w:pPr>
+    </w:p>
+    <w:p>
+      <w:pPr>
+        <w:pStyle w:val="NoSpacing"/>
+      </w:pPr>
+    </w:p>
+    <w:p>
+      <w:pPr>
+        <w:pStyle w:val="NoSpacing"/>
       </w:pPr>
       <w:r>
         <w:t>3</w:t>
@@ -547,7 +591,7 @@
     </w:p>
     <w:tbl>
       <w:tblPr>
-        <w:tblStyle w:val="Tablaconcuadrcula"/>
+        <w:tblStyle w:val="TableGrid"/>
         <w:tblW w:w="0" w:type="auto"/>
         <w:tblLook w:val="04A0" w:firstRow="1" w:lastRow="0" w:firstColumn="1" w:lastColumn="0" w:noHBand="0" w:noVBand="1"/>
       </w:tblPr>
@@ -561,7 +605,7 @@
           </w:tcPr>
           <w:p>
             <w:pPr>
-              <w:pStyle w:val="Sinespaciado"/>
+              <w:pStyle w:val="NoSpacing"/>
               <w:rPr>
                 <w:rFonts w:eastAsia="Times New Roman" w:cs="Times New Roman"/>
                 <w:bCs/>
@@ -579,7 +623,7 @@
           </w:p>
           <w:p>
             <w:pPr>
-              <w:pStyle w:val="Sinespaciado"/>
+              <w:pStyle w:val="NoSpacing"/>
               <w:rPr>
                 <w:rFonts w:eastAsia="Times New Roman" w:cs="Times New Roman"/>
                 <w:bCs/>
@@ -590,7 +634,7 @@
           </w:p>
           <w:p>
             <w:pPr>
-              <w:pStyle w:val="Sinespaciado"/>
+              <w:pStyle w:val="NoSpacing"/>
               <w:rPr>
                 <w:rFonts w:eastAsia="Times New Roman" w:cs="Times New Roman"/>
                 <w:bCs/>
@@ -618,80 +662,6 @@
               </w:rPr>
               <w:t xml:space="preserve">  </w:t>
             </w:r>
-          </w:p>
-          <w:p>
-            <w:pPr>
-              <w:pStyle w:val="Sinespaciado"/>
-              <w:rPr>
-                <w:rFonts w:eastAsia="Times New Roman" w:cs="Times New Roman"/>
-                <w:bCs/>
-                <w:sz w:val="20"/>
-                <w:szCs w:val="20"/>
-              </w:rPr>
-            </w:pPr>
-            <w:r>
-              <w:rPr>
-                <w:rFonts w:eastAsia="Times New Roman" w:cs="Times New Roman"/>
-                <w:bCs/>
-                <w:sz w:val="20"/>
-                <w:szCs w:val="20"/>
-              </w:rPr>
-              <w:t>Explica (</w:t>
-            </w:r>
-            <w:r>
-              <w:rPr>
-                <w:rFonts w:eastAsia="Times New Roman" w:cs="Times New Roman"/>
-                <w:bCs/>
-                <w:sz w:val="20"/>
-                <w:szCs w:val="20"/>
-              </w:rPr>
-              <w:t>agrega</w:t>
-            </w:r>
-            <w:r>
-              <w:rPr>
-                <w:rFonts w:eastAsia="Times New Roman" w:cs="Times New Roman"/>
-                <w:bCs/>
-                <w:sz w:val="20"/>
-                <w:szCs w:val="20"/>
-              </w:rPr>
-              <w:t xml:space="preserve"> la foto </w:t>
-            </w:r>
-            <w:r>
-              <w:rPr>
-                <w:rFonts w:eastAsia="Times New Roman" w:cs="Times New Roman"/>
-                <w:bCs/>
-                <w:sz w:val="20"/>
-                <w:szCs w:val="20"/>
-              </w:rPr>
-              <w:t>que muestr</w:t>
-            </w:r>
-            <w:r>
-              <w:rPr>
-                <w:rFonts w:eastAsia="Times New Roman" w:cs="Times New Roman"/>
-                <w:bCs/>
-                <w:sz w:val="20"/>
-                <w:szCs w:val="20"/>
-              </w:rPr>
-              <w:t>a</w:t>
-            </w:r>
-            <w:r>
-              <w:rPr>
-                <w:rFonts w:eastAsia="Times New Roman" w:cs="Times New Roman"/>
-                <w:bCs/>
-                <w:sz w:val="20"/>
-                <w:szCs w:val="20"/>
-              </w:rPr>
-              <w:t xml:space="preserve"> cómo llegaste a la</w:t>
-            </w:r>
-            <w:r>
-              <w:rPr>
-                <w:rFonts w:eastAsia="Times New Roman" w:cs="Times New Roman"/>
-                <w:bCs/>
-                <w:sz w:val="20"/>
-                <w:szCs w:val="20"/>
-              </w:rPr>
-              <w:t xml:space="preserve"> solución):</w:t>
-            </w:r>
             <w:r>
               <w:rPr>
                 <w:rFonts w:eastAsia="Times New Roman" w:cs="Times New Roman"/>
@@ -701,7 +671,159 @@
                 <w:sz w:val="20"/>
                 <w:szCs w:val="20"/>
               </w:rPr>
+              <w:t>Tomás se va en coche.</w:t>
+            </w:r>
+          </w:p>
+          <w:p>
+            <w:pPr>
+              <w:pStyle w:val="NoSpacing"/>
+              <w:rPr>
+                <w:rFonts w:eastAsia="Times New Roman" w:cs="Times New Roman"/>
+                <w:bCs/>
+                <w:sz w:val="20"/>
+                <w:szCs w:val="20"/>
+              </w:rPr>
+            </w:pPr>
+            <w:r>
+              <w:rPr>
+                <w:rFonts w:eastAsia="Times New Roman" w:cs="Times New Roman"/>
+                <w:bCs/>
+                <w:sz w:val="20"/>
+                <w:szCs w:val="20"/>
+              </w:rPr>
+              <w:t>Explica (</w:t>
+            </w:r>
+            <w:r>
+              <w:rPr>
+                <w:rFonts w:eastAsia="Times New Roman" w:cs="Times New Roman"/>
+                <w:bCs/>
+                <w:sz w:val="20"/>
+                <w:szCs w:val="20"/>
+              </w:rPr>
+              <w:t>agrega</w:t>
+            </w:r>
+            <w:r>
+              <w:rPr>
+                <w:rFonts w:eastAsia="Times New Roman" w:cs="Times New Roman"/>
+                <w:bCs/>
+                <w:sz w:val="20"/>
+                <w:szCs w:val="20"/>
+              </w:rPr>
+              <w:t xml:space="preserve"> la foto </w:t>
+            </w:r>
+            <w:r>
+              <w:rPr>
+                <w:rFonts w:eastAsia="Times New Roman" w:cs="Times New Roman"/>
+                <w:bCs/>
+                <w:sz w:val="20"/>
+                <w:szCs w:val="20"/>
+              </w:rPr>
+              <w:t>que muestr</w:t>
+            </w:r>
+            <w:r>
+              <w:rPr>
+                <w:rFonts w:eastAsia="Times New Roman" w:cs="Times New Roman"/>
+                <w:bCs/>
+                <w:sz w:val="20"/>
+                <w:szCs w:val="20"/>
+              </w:rPr>
+              <w:t>a</w:t>
+            </w:r>
+            <w:r>
+              <w:rPr>
+                <w:rFonts w:eastAsia="Times New Roman" w:cs="Times New Roman"/>
+                <w:bCs/>
+                <w:sz w:val="20"/>
+                <w:szCs w:val="20"/>
+              </w:rPr>
+              <w:t xml:space="preserve"> cómo llegaste a la</w:t>
+            </w:r>
+            <w:r>
+              <w:rPr>
+                <w:rFonts w:eastAsia="Times New Roman" w:cs="Times New Roman"/>
+                <w:bCs/>
+                <w:sz w:val="20"/>
+                <w:szCs w:val="20"/>
+              </w:rPr>
+              <w:t xml:space="preserve"> solución):</w:t>
+            </w:r>
+            <w:r>
+              <w:rPr>
+                <w:rFonts w:eastAsia="Times New Roman" w:cs="Times New Roman"/>
+                <w:bCs/>
+                <w:i/>
+                <w:color w:val="C00000"/>
+                <w:sz w:val="20"/>
+                <w:szCs w:val="20"/>
+              </w:rPr>
               <w:t xml:space="preserve">  </w:t>
+            </w:r>
+            <w:r>
+              <w:rPr>
+                <w:rFonts w:eastAsia="Times New Roman" w:cs="Times New Roman"/>
+                <w:bCs/>
+                <w:i/>
+                <w:color w:val="C00000"/>
+                <w:sz w:val="20"/>
+                <w:szCs w:val="20"/>
+              </w:rPr>
+              <w:t xml:space="preserve">Se conoce inmediatamente que Alejandro y Benito van juntos, y aunque no se sabe en cuál transporte, se puede decir que ellos ya tienen su transporte resuelto. Sabemos que Andrés viaja en avión y como Carlos no va con Darío ni el avión, podemos inferir que Darío va en el avión con Andrés. Por lo </w:t>
+            </w:r>
+            <w:r>
+              <w:rPr>
+                <w:rFonts w:eastAsia="Times New Roman" w:cs="Times New Roman"/>
+                <w:bCs/>
+                <w:i/>
+                <w:color w:val="C00000"/>
+                <w:sz w:val="20"/>
+                <w:szCs w:val="20"/>
+              </w:rPr>
+              <w:lastRenderedPageBreak/>
+              <w:t xml:space="preserve">tanto, el único medio de transporte que queda es en coche, para Tomás y para Carlos. </w:t>
+            </w:r>
+            <w:r>
+              <w:rPr>
+                <w:rFonts w:eastAsia="Times New Roman" w:cs="Times New Roman"/>
+                <w:bCs/>
+                <w:noProof/>
+                <w:sz w:val="20"/>
+                <w:szCs w:val="20"/>
+              </w:rPr>
+              <w:drawing>
+                <wp:inline distT="0" distB="0" distL="0" distR="0" wp14:anchorId="4CC6B090" wp14:editId="47C4F54B">
+                  <wp:extent cx="3223260" cy="2739771"/>
+                  <wp:effectExtent l="0" t="0" r="0" b="3810"/>
+                  <wp:docPr id="1" name="Picture 1" descr="A close up of text on a whiteboard&#10;&#10;Description automatically generated"/>
+                  <wp:cNvGraphicFramePr>
+                    <a:graphicFrameLocks xmlns:a="http://schemas.openxmlformats.org/drawingml/2006/main" noChangeAspect="1"/>
+                  </wp:cNvGraphicFramePr>
+                  <a:graphic xmlns:a="http://schemas.openxmlformats.org/drawingml/2006/main">
+                    <a:graphicData uri="http://schemas.openxmlformats.org/drawingml/2006/picture">
+                      <pic:pic xmlns:pic="http://schemas.openxmlformats.org/drawingml/2006/picture">
+                        <pic:nvPicPr>
+                          <pic:cNvPr id="1" name="SOlución.jpeg"/>
+                          <pic:cNvPicPr/>
+                        </pic:nvPicPr>
+                        <pic:blipFill>
+                          <a:blip r:embed="rId6"/>
+                          <a:stretch>
+                            <a:fillRect/>
+                          </a:stretch>
+                        </pic:blipFill>
+                        <pic:spPr>
+                          <a:xfrm>
+                            <a:off x="0" y="0"/>
+                            <a:ext cx="3226283" cy="2742340"/>
+                          </a:xfrm>
+                          <a:prstGeom prst="rect">
+                            <a:avLst/>
+                          </a:prstGeom>
+                        </pic:spPr>
+                      </pic:pic>
+                    </a:graphicData>
+                  </a:graphic>
+                </wp:inline>
+              </w:drawing>
             </w:r>
           </w:p>
         </w:tc>
@@ -709,22 +831,22 @@
     </w:tbl>
     <w:p>
       <w:pPr>
-        <w:pStyle w:val="Sinespaciado"/>
-      </w:pPr>
-    </w:p>
-    <w:p>
-      <w:pPr>
-        <w:pStyle w:val="Sinespaciado"/>
-      </w:pPr>
-    </w:p>
-    <w:p>
-      <w:pPr>
-        <w:pStyle w:val="Sinespaciado"/>
-      </w:pPr>
-    </w:p>
-    <w:p>
-      <w:pPr>
-        <w:pStyle w:val="Sinespaciado"/>
+        <w:pStyle w:val="NoSpacing"/>
+      </w:pPr>
+    </w:p>
+    <w:p>
+      <w:pPr>
+        <w:pStyle w:val="NoSpacing"/>
+      </w:pPr>
+    </w:p>
+    <w:p>
+      <w:pPr>
+        <w:pStyle w:val="NoSpacing"/>
+      </w:pPr>
+    </w:p>
+    <w:p>
+      <w:pPr>
+        <w:pStyle w:val="NoSpacing"/>
       </w:pPr>
       <w:r>
         <w:t>4</w:t>
@@ -738,7 +860,7 @@
     </w:p>
     <w:p>
       <w:pPr>
-        <w:pStyle w:val="Sinespaciado"/>
+        <w:pStyle w:val="NoSpacing"/>
         <w:rPr>
           <w:b/>
           <w:i/>
@@ -785,7 +907,7 @@
     </w:p>
     <w:tbl>
       <w:tblPr>
-        <w:tblStyle w:val="Tablaconcuadrcula"/>
+        <w:tblStyle w:val="TableGrid"/>
         <w:tblW w:w="0" w:type="auto"/>
         <w:tblLook w:val="04A0" w:firstRow="1" w:lastRow="0" w:firstColumn="1" w:lastColumn="0" w:noHBand="0" w:noVBand="1"/>
       </w:tblPr>
@@ -799,7 +921,7 @@
           </w:tcPr>
           <w:p>
             <w:pPr>
-              <w:pStyle w:val="Sinespaciado"/>
+              <w:pStyle w:val="NoSpacing"/>
               <w:rPr>
                 <w:b/>
                 <w:color w:val="C00000"/>
@@ -817,7 +939,7 @@
           </w:p>
           <w:p>
             <w:pPr>
-              <w:pStyle w:val="Sinespaciado"/>
+              <w:pStyle w:val="NoSpacing"/>
               <w:rPr>
                 <w:color w:val="C00000"/>
                 <w:sz w:val="20"/>
@@ -830,10 +952,17 @@
               </w:rPr>
               <w:t>Entradas:</w:t>
             </w:r>
-          </w:p>
-          <w:p>
-            <w:pPr>
-              <w:pStyle w:val="Sinespaciado"/>
+            <w:r>
+              <w:rPr>
+                <w:color w:val="C00000"/>
+                <w:sz w:val="20"/>
+              </w:rPr>
+              <w:t xml:space="preserve"> Edad en años y meses</w:t>
+            </w:r>
+          </w:p>
+          <w:p>
+            <w:pPr>
+              <w:pStyle w:val="NoSpacing"/>
               <w:rPr>
                 <w:color w:val="C00000"/>
                 <w:sz w:val="20"/>
@@ -846,10 +975,17 @@
               </w:rPr>
               <w:t>Salidas:</w:t>
             </w:r>
-          </w:p>
-          <w:p>
-            <w:pPr>
-              <w:pStyle w:val="Sinespaciado"/>
+            <w:r>
+              <w:rPr>
+                <w:color w:val="C00000"/>
+                <w:sz w:val="20"/>
+              </w:rPr>
+              <w:t xml:space="preserve"> Número de días que ha vivido una persona</w:t>
+            </w:r>
+          </w:p>
+          <w:p>
+            <w:pPr>
+              <w:pStyle w:val="NoSpacing"/>
               <w:rPr>
                 <w:i/>
                 <w:color w:val="C00000"/>
@@ -862,6 +998,13 @@
                 <w:sz w:val="20"/>
               </w:rPr>
               <w:t>Relación E/S:</w:t>
+            </w:r>
+            <w:r>
+              <w:rPr>
+                <w:color w:val="C00000"/>
+                <w:sz w:val="20"/>
+              </w:rPr>
+              <w:t xml:space="preserve"> 365 días por año y 30 días por mes</w:t>
             </w:r>
           </w:p>
         </w:tc>
@@ -873,7 +1016,7 @@
           </w:tcPr>
           <w:p>
             <w:pPr>
-              <w:pStyle w:val="Sinespaciado"/>
+              <w:pStyle w:val="NoSpacing"/>
               <w:rPr>
                 <w:b/>
                 <w:color w:val="C00000"/>
@@ -907,55 +1050,110 @@
           </w:p>
           <w:p>
             <w:pPr>
-              <w:pStyle w:val="Sinespaciado"/>
+              <w:pStyle w:val="NoSpacing"/>
+              <w:numPr>
+                <w:ilvl w:val="0"/>
+                <w:numId w:val="2"/>
+              </w:numPr>
               <w:rPr>
                 <w:b/>
                 <w:color w:val="C00000"/>
                 <w:sz w:val="20"/>
               </w:rPr>
             </w:pPr>
+            <w:r>
+              <w:rPr>
+                <w:b/>
+                <w:color w:val="C00000"/>
+                <w:sz w:val="20"/>
+              </w:rPr>
+              <w:t>Leer</w:t>
+            </w:r>
+          </w:p>
+          <w:p>
+            <w:pPr>
+              <w:pStyle w:val="NoSpacing"/>
+              <w:numPr>
+                <w:ilvl w:val="0"/>
+                <w:numId w:val="2"/>
+              </w:numPr>
+              <w:rPr>
+                <w:b/>
+                <w:color w:val="C00000"/>
+                <w:sz w:val="20"/>
+              </w:rPr>
+            </w:pPr>
+            <w:r>
+              <w:rPr>
+                <w:b/>
+                <w:color w:val="C00000"/>
+                <w:sz w:val="20"/>
+              </w:rPr>
+              <w:t>Número de días= 365*año + 30*mes</w:t>
+            </w:r>
+          </w:p>
+          <w:p>
+            <w:pPr>
+              <w:pStyle w:val="NoSpacing"/>
+              <w:numPr>
+                <w:ilvl w:val="0"/>
+                <w:numId w:val="2"/>
+              </w:numPr>
+              <w:rPr>
+                <w:b/>
+                <w:color w:val="C00000"/>
+                <w:sz w:val="20"/>
+              </w:rPr>
+            </w:pPr>
+            <w:r>
+              <w:rPr>
+                <w:b/>
+                <w:color w:val="C00000"/>
+                <w:sz w:val="20"/>
+              </w:rPr>
+              <w:t>Imprimir número de días</w:t>
+            </w:r>
           </w:p>
         </w:tc>
       </w:tr>
     </w:tbl>
     <w:p>
       <w:pPr>
-        <w:pStyle w:val="Sinespaciado"/>
-      </w:pPr>
-    </w:p>
-    <w:p>
-      <w:pPr>
-        <w:pStyle w:val="Sinespaciado"/>
-      </w:pPr>
-    </w:p>
-    <w:p>
-      <w:pPr>
-        <w:pStyle w:val="Sinespaciado"/>
-      </w:pPr>
-    </w:p>
-    <w:p>
-      <w:pPr>
-        <w:pStyle w:val="Sinespaciado"/>
-      </w:pPr>
-    </w:p>
-    <w:p>
-      <w:pPr>
-        <w:pStyle w:val="Sinespaciado"/>
-        <w:rPr>
-          <w:i/>
-        </w:rPr>
-      </w:pPr>
-      <w:r>
-        <w:rPr>
-          <w:i/>
-        </w:rPr>
-        <w:lastRenderedPageBreak/>
+        <w:pStyle w:val="NoSpacing"/>
+      </w:pPr>
+    </w:p>
+    <w:p>
+      <w:pPr>
+        <w:pStyle w:val="NoSpacing"/>
+      </w:pPr>
+    </w:p>
+    <w:p>
+      <w:pPr>
+        <w:pStyle w:val="NoSpacing"/>
+      </w:pPr>
+    </w:p>
+    <w:p>
+      <w:pPr>
+        <w:pStyle w:val="NoSpacing"/>
+      </w:pPr>
+    </w:p>
+    <w:p>
+      <w:pPr>
+        <w:pStyle w:val="NoSpacing"/>
+        <w:rPr>
+          <w:i/>
+        </w:rPr>
+      </w:pPr>
+      <w:r>
+        <w:rPr>
+          <w:i/>
+        </w:rPr>
         <w:t>6. EXTRA.</w:t>
       </w:r>
     </w:p>
     <w:p>
       <w:pPr>
-        <w:pStyle w:val="Sinespaciado"/>
+        <w:pStyle w:val="NoSpacing"/>
       </w:pPr>
       <w:r>
         <w:t xml:space="preserve">Resuelve el siguiente problema aplicando la etapa de </w:t>
@@ -972,7 +1170,7 @@
     </w:p>
     <w:p>
       <w:pPr>
-        <w:pStyle w:val="Sinespaciado"/>
+        <w:pStyle w:val="NoSpacing"/>
         <w:rPr>
           <w:b/>
           <w:i/>
@@ -1009,8 +1207,6 @@
         </w:rPr>
         <w:t>5</w:t>
       </w:r>
-      <w:bookmarkStart w:id="0" w:name="_GoBack"/>
-      <w:bookmarkEnd w:id="0"/>
       <w:r>
         <w:rPr>
           <w:i/>
@@ -1028,12 +1224,12 @@
     </w:p>
     <w:p>
       <w:pPr>
-        <w:pStyle w:val="Sinespaciado"/>
-      </w:pPr>
-    </w:p>
-    <w:p>
-      <w:pPr>
-        <w:pStyle w:val="Sinespaciado"/>
+        <w:pStyle w:val="NoSpacing"/>
+      </w:pPr>
+    </w:p>
+    <w:p>
+      <w:pPr>
+        <w:pStyle w:val="NoSpacing"/>
         <w:rPr>
           <w:b/>
           <w:i/>
@@ -1056,7 +1252,7 @@
     </w:p>
     <w:p>
       <w:pPr>
-        <w:pStyle w:val="Sinespaciado"/>
+        <w:pStyle w:val="NoSpacing"/>
         <w:rPr>
           <w:b/>
           <w:i/>
@@ -1065,7 +1261,7 @@
     </w:p>
     <w:tbl>
       <w:tblPr>
-        <w:tblStyle w:val="Tablaconcuadrcula"/>
+        <w:tblStyle w:val="TableGrid"/>
         <w:tblW w:w="0" w:type="auto"/>
         <w:tblLook w:val="04A0" w:firstRow="1" w:lastRow="0" w:firstColumn="1" w:lastColumn="0" w:noHBand="0" w:noVBand="1"/>
       </w:tblPr>
@@ -1079,7 +1275,7 @@
           </w:tcPr>
           <w:p>
             <w:pPr>
-              <w:pStyle w:val="Sinespaciado"/>
+              <w:pStyle w:val="NoSpacing"/>
               <w:rPr>
                 <w:b/>
                 <w:color w:val="C00000"/>
@@ -1097,7 +1293,7 @@
           </w:p>
           <w:p>
             <w:pPr>
-              <w:pStyle w:val="Sinespaciado"/>
+              <w:pStyle w:val="NoSpacing"/>
               <w:rPr>
                 <w:color w:val="C00000"/>
                 <w:sz w:val="20"/>
@@ -1110,10 +1306,19 @@
               </w:rPr>
               <w:t>Entradas:</w:t>
             </w:r>
-          </w:p>
-          <w:p>
-            <w:pPr>
-              <w:pStyle w:val="Sinespaciado"/>
+            <w:r>
+              <w:rPr>
+                <w:color w:val="C00000"/>
+                <w:sz w:val="20"/>
+              </w:rPr>
+              <w:t xml:space="preserve"> </w:t>
+            </w:r>
+            <w:bookmarkStart w:id="0" w:name="_GoBack"/>
+            <w:bookmarkEnd w:id="0"/>
+          </w:p>
+          <w:p>
+            <w:pPr>
+              <w:pStyle w:val="NoSpacing"/>
               <w:rPr>
                 <w:color w:val="C00000"/>
                 <w:sz w:val="20"/>
@@ -1129,7 +1334,7 @@
           </w:p>
           <w:p>
             <w:pPr>
-              <w:pStyle w:val="Sinespaciado"/>
+              <w:pStyle w:val="NoSpacing"/>
               <w:rPr>
                 <w:i/>
                 <w:color w:val="C00000"/>
@@ -1153,7 +1358,7 @@
           </w:tcPr>
           <w:p>
             <w:pPr>
-              <w:pStyle w:val="Sinespaciado"/>
+              <w:pStyle w:val="NoSpacing"/>
               <w:rPr>
                 <w:b/>
                 <w:color w:val="C00000"/>
@@ -1171,7 +1376,7 @@
           </w:p>
           <w:p>
             <w:pPr>
-              <w:pStyle w:val="Sinespaciado"/>
+              <w:pStyle w:val="NoSpacing"/>
               <w:rPr>
                 <w:b/>
                 <w:color w:val="C00000"/>
@@ -1188,7 +1393,7 @@
           </w:tcPr>
           <w:p>
             <w:pPr>
-              <w:pStyle w:val="Sinespaciado"/>
+              <w:pStyle w:val="NoSpacing"/>
               <w:rPr>
                 <w:color w:val="000000" w:themeColor="text1"/>
                 <w:sz w:val="20"/>
@@ -1204,7 +1409,7 @@
           </w:p>
           <w:p>
             <w:pPr>
-              <w:pStyle w:val="Sinespaciado"/>
+              <w:pStyle w:val="NoSpacing"/>
               <w:rPr>
                 <w:b/>
                 <w:color w:val="C00000"/>
@@ -1217,7 +1422,7 @@
     </w:tbl>
     <w:p>
       <w:pPr>
-        <w:pStyle w:val="Sinespaciado"/>
+        <w:pStyle w:val="NoSpacing"/>
         <w:rPr>
           <w:b/>
         </w:rPr>
@@ -1236,6 +1441,95 @@
 <file path=word/numbering.xml><?xml version="1.0" encoding="utf-8"?>
 <w:numbering xmlns:wpc="http://schemas.microsoft.com/office/word/2010/wordprocessingCanvas" xmlns:cx="http://schemas.microsoft.com/office/drawing/2014/chartex" xmlns:cx1="http://schemas.microsoft.com/office/drawing/2015/9/8/chartex" xmlns:cx2="http://schemas.microsoft.com/office/drawing/2015/10/21/chartex" xmlns:cx3="http://schemas.microsoft.com/office/drawing/2016/5/9/chartex" xmlns:cx4="http://schemas.microsoft.com/office/drawing/2016/5/10/chartex" xmlns:cx5="http://schemas.microsoft.com/office/drawing/2016/5/11/chartex" xmlns:cx6="http://schemas.microsoft.com/office/drawing/2016/5/12/chartex" xmlns:cx7="http://schemas.microsoft.com/office/drawing/2016/5/13/chartex" xmlns:cx8="http://schemas.microsoft.com/office/drawing/2016/5/14/chartex" xmlns:mc="http://schemas.openxmlformats.org/markup-compatibility/2006" xmlns:aink="http://schemas.microsoft.com/office/drawing/2016/ink" xmlns:am3d="http://schemas.microsoft.com/office/drawing/2017/model3d" xmlns:o="urn:schemas-microsoft-com:office:office" xmlns:r="http://schemas.openxmlformats.org/officeDocument/2006/relationships" xmlns:m="http://schemas.openxmlformats.org/officeDocument/2006/math" xmlns:v="urn:schemas-microsoft-com:vml" xmlns:wp14="http://schemas.microsoft.com/office/word/2010/wordprocessingDrawing" xmlns:wp="http://schemas.openxmlformats.org/drawingml/2006/wordprocessingDrawing" xmlns:w10="urn:schemas-microsoft-com:office:word" xmlns:w="http://schemas.openxmlformats.org/wordprocessingml/2006/main" xmlns:w14="http://schemas.microsoft.com/office/word/2010/wordml" xmlns:w15="http://schemas.microsoft.com/office/word/2012/wordml" xmlns:w16cid="http://schemas.microsoft.com/office/word/2016/wordml/cid" xmlns:w16se="http://schemas.microsoft.com/office/word/2015/wordml/symex" xmlns:wpg="http://schemas.microsoft.com/office/word/2010/wordprocessingGroup" xmlns:wpi="http://schemas.microsoft.com/office/word/2010/wordprocessingInk" xmlns:wne="http://schemas.microsoft.com/office/word/2006/wordml" xmlns:wps="http://schemas.microsoft.com/office/word/2010/wordprocessingShape" mc:Ignorable="w14 w15 w16se w16cid wp14">
   <w:abstractNum w:abstractNumId="0" w15:restartNumberingAfterBreak="0">
+    <w:nsid w:val="6434638D"/>
+    <w:multiLevelType w:val="hybridMultilevel"/>
+    <w:tmpl w:val="C41AC668"/>
+    <w:lvl w:ilvl="0" w:tplc="580A000F">
+      <w:start w:val="1"/>
+      <w:numFmt w:val="decimal"/>
+      <w:lvlText w:val="%1."/>
+      <w:lvlJc w:val="left"/>
+      <w:pPr>
+        <w:ind w:left="720" w:hanging="360"/>
+      </w:pPr>
+      <w:rPr>
+        <w:rFonts w:hint="default"/>
+      </w:rPr>
+    </w:lvl>
+    <w:lvl w:ilvl="1" w:tplc="580A0019" w:tentative="1">
+      <w:start w:val="1"/>
+      <w:numFmt w:val="lowerLetter"/>
+      <w:lvlText w:val="%2."/>
+      <w:lvlJc w:val="left"/>
+      <w:pPr>
+        <w:ind w:left="1440" w:hanging="360"/>
+      </w:pPr>
+    </w:lvl>
+    <w:lvl w:ilvl="2" w:tplc="580A001B" w:tentative="1">
+      <w:start w:val="1"/>
+      <w:numFmt w:val="lowerRoman"/>
+      <w:lvlText w:val="%3."/>
+      <w:lvlJc w:val="right"/>
+      <w:pPr>
+        <w:ind w:left="2160" w:hanging="180"/>
+      </w:pPr>
+    </w:lvl>
+    <w:lvl w:ilvl="3" w:tplc="580A000F" w:tentative="1">
+      <w:start w:val="1"/>
+      <w:numFmt w:val="decimal"/>
+      <w:lvlText w:val="%4."/>
+      <w:lvlJc w:val="left"/>
+      <w:pPr>
+        <w:ind w:left="2880" w:hanging="360"/>
+      </w:pPr>
+    </w:lvl>
+    <w:lvl w:ilvl="4" w:tplc="580A0019" w:tentative="1">
+      <w:start w:val="1"/>
+      <w:numFmt w:val="lowerLetter"/>
+      <w:lvlText w:val="%5."/>
+      <w:lvlJc w:val="left"/>
+      <w:pPr>
+        <w:ind w:left="3600" w:hanging="360"/>
+      </w:pPr>
+    </w:lvl>
+    <w:lvl w:ilvl="5" w:tplc="580A001B" w:tentative="1">
+      <w:start w:val="1"/>
+      <w:numFmt w:val="lowerRoman"/>
+      <w:lvlText w:val="%6."/>
+      <w:lvlJc w:val="right"/>
+      <w:pPr>
+        <w:ind w:left="4320" w:hanging="180"/>
+      </w:pPr>
+    </w:lvl>
+    <w:lvl w:ilvl="6" w:tplc="580A000F" w:tentative="1">
+      <w:start w:val="1"/>
+      <w:numFmt w:val="decimal"/>
+      <w:lvlText w:val="%7."/>
+      <w:lvlJc w:val="left"/>
+      <w:pPr>
+        <w:ind w:left="5040" w:hanging="360"/>
+      </w:pPr>
+    </w:lvl>
+    <w:lvl w:ilvl="7" w:tplc="580A0019" w:tentative="1">
+      <w:start w:val="1"/>
+      <w:numFmt w:val="lowerLetter"/>
+      <w:lvlText w:val="%8."/>
+      <w:lvlJc w:val="left"/>
+      <w:pPr>
+        <w:ind w:left="5760" w:hanging="360"/>
+      </w:pPr>
+    </w:lvl>
+    <w:lvl w:ilvl="8" w:tplc="580A001B" w:tentative="1">
+      <w:start w:val="1"/>
+      <w:numFmt w:val="lowerRoman"/>
+      <w:lvlText w:val="%9."/>
+      <w:lvlJc w:val="right"/>
+      <w:pPr>
+        <w:ind w:left="6480" w:hanging="180"/>
+      </w:pPr>
+    </w:lvl>
+  </w:abstractNum>
+  <w:abstractNum w:abstractNumId="1" w15:restartNumberingAfterBreak="0">
     <w:nsid w:val="68432B4B"/>
     <w:multiLevelType w:val="hybridMultilevel"/>
     <w:tmpl w:val="25ACBC4A"/>
@@ -1322,6 +1616,9 @@
     </w:lvl>
   </w:abstractNum>
   <w:num w:numId="1">
+    <w:abstractNumId w:val="1"/>
+  </w:num>
+  <w:num w:numId="2">
     <w:abstractNumId w:val="0"/>
   </w:num>
 </w:numbering>
@@ -1450,6 +1747,7 @@
     <w:lsdException w:name="HTML Sample" w:semiHidden="1" w:unhideWhenUsed="1"/>
     <w:lsdException w:name="HTML Typewriter" w:semiHidden="1" w:unhideWhenUsed="1"/>
     <w:lsdException w:name="HTML Variable" w:semiHidden="1" w:unhideWhenUsed="1"/>
+    <w:lsdException w:name="Normal Table" w:semiHidden="1" w:unhideWhenUsed="1"/>
     <w:lsdException w:name="annotation subject" w:semiHidden="1" w:unhideWhenUsed="1"/>
     <w:lsdException w:name="No List" w:semiHidden="1" w:unhideWhenUsed="1"/>
     <w:lsdException w:name="Outline List 1" w:semiHidden="1" w:unhideWhenUsed="1"/>
@@ -1496,8 +1794,10 @@
     <w:lsdException w:name="Table Subtle 2" w:semiHidden="1" w:unhideWhenUsed="1"/>
     <w:lsdException w:name="Table Web 1" w:semiHidden="1" w:unhideWhenUsed="1"/>
     <w:lsdException w:name="Table Web 2" w:semiHidden="1" w:unhideWhenUsed="1"/>
+    <w:lsdException w:name="Table Web 3" w:semiHidden="1" w:unhideWhenUsed="1"/>
     <w:lsdException w:name="Balloon Text" w:semiHidden="1" w:unhideWhenUsed="1"/>
     <w:lsdException w:name="Table Grid" w:uiPriority="59"/>
+    <w:lsdException w:name="Table Theme" w:semiHidden="1" w:unhideWhenUsed="1"/>
     <w:lsdException w:name="Placeholder Text" w:semiHidden="1"/>
     <w:lsdException w:name="No Spacing" w:uiPriority="1" w:qFormat="1"/>
     <w:lsdException w:name="Light Shading" w:uiPriority="60"/>
@@ -1721,13 +2021,13 @@
     <w:name w:val="Normal"/>
     <w:qFormat/>
   </w:style>
-  <w:style w:type="character" w:default="1" w:styleId="Fuentedeprrafopredeter">
+  <w:style w:type="character" w:default="1" w:styleId="DefaultParagraphFont">
     <w:name w:val="Default Paragraph Font"/>
     <w:uiPriority w:val="1"/>
     <w:semiHidden/>
     <w:unhideWhenUsed/>
   </w:style>
-  <w:style w:type="table" w:default="1" w:styleId="Tablanormal">
+  <w:style w:type="table" w:default="1" w:styleId="TableNormal">
     <w:name w:val="Normal Table"/>
     <w:uiPriority w:val="99"/>
     <w:semiHidden/>
@@ -1742,13 +2042,13 @@
       </w:tblCellMar>
     </w:tblPr>
   </w:style>
-  <w:style w:type="numbering" w:default="1" w:styleId="Sinlista">
+  <w:style w:type="numbering" w:default="1" w:styleId="NoList">
     <w:name w:val="No List"/>
     <w:uiPriority w:val="99"/>
     <w:semiHidden/>
     <w:unhideWhenUsed/>
   </w:style>
-  <w:style w:type="paragraph" w:styleId="Sinespaciado">
+  <w:style w:type="paragraph" w:styleId="NoSpacing">
     <w:name w:val="No Spacing"/>
     <w:uiPriority w:val="1"/>
     <w:qFormat/>
@@ -1757,9 +2057,9 @@
       <w:spacing w:after="0" w:line="240" w:lineRule="auto"/>
     </w:pPr>
   </w:style>
-  <w:style w:type="table" w:styleId="Tablaconcuadrcula">
+  <w:style w:type="table" w:styleId="TableGrid">
     <w:name w:val="Table Grid"/>
-    <w:basedOn w:val="Tablanormal"/>
+    <w:basedOn w:val="TableNormal"/>
     <w:uiPriority w:val="59"/>
     <w:rsid w:val="00750026"/>
     <w:pPr>
@@ -2067,7 +2367,7 @@
 </file>
 
 <file path=customXml/itemProps1.xml><?xml version="1.0" encoding="utf-8"?>
-<ds:datastoreItem xmlns:ds="http://schemas.openxmlformats.org/officeDocument/2006/customXml" ds:itemID="{7ED4FA3F-CAD3-304D-81EE-72F6B9F45E64}">
+<ds:datastoreItem xmlns:ds="http://schemas.openxmlformats.org/officeDocument/2006/customXml" ds:itemID="{F27DEF12-BF2D-4CA5-8222-E08860386697}">
   <ds:schemaRefs>
     <ds:schemaRef ds:uri="http://schemas.openxmlformats.org/officeDocument/2006/bibliography"/>
   </ds:schemaRefs>

</xml_diff>

<commit_message>
Tarea 1 | Alondra Miranda Aguilera | A01746742
Hice el ejercicio extra, estoy entregando tarde la tarea.
</commit_message>
<xml_diff>
--- a/Tarea-01.docx
+++ b/Tarea-01.docx
@@ -43,6 +43,12 @@
           <w:sz w:val="24"/>
         </w:rPr>
         <w:t xml:space="preserve">Nombre del alumno: </w:t>
+      </w:r>
+      <w:r>
+        <w:rPr>
+          <w:sz w:val="24"/>
+        </w:rPr>
+        <w:t>Alondra Miranda Aguilera</w:t>
       </w:r>
     </w:p>
     <w:p>
@@ -306,6 +312,14 @@
                 <w:sz w:val="20"/>
               </w:rPr>
               <w:t>La diferencia consiste en…</w:t>
+            </w:r>
+            <w:r>
+              <w:rPr>
+                <w:i/>
+                <w:color w:val="C00000"/>
+                <w:sz w:val="20"/>
+              </w:rPr>
+              <w:t xml:space="preserve"> un algoritmo es las instrucciones paso a paso de cómo se resuelve un problema y el programa es la instrucción pero con lenguaje de phyton o de programación, como lo entiende la computadora. </w:t>
             </w:r>
           </w:p>
           <w:p>
@@ -409,6 +423,14 @@
                 <w:sz w:val="20"/>
               </w:rPr>
             </w:pPr>
+            <w:r>
+              <w:rPr>
+                <w:i/>
+                <w:color w:val="FF0000"/>
+                <w:sz w:val="20"/>
+              </w:rPr>
+              <w:t>Entiendo el problema, busco entradas, salidas, planeto ecuaciones.</w:t>
+            </w:r>
           </w:p>
         </w:tc>
       </w:tr>
@@ -442,6 +464,14 @@
                 <w:sz w:val="20"/>
               </w:rPr>
             </w:pPr>
+            <w:r>
+              <w:rPr>
+                <w:i/>
+                <w:color w:val="FF0000"/>
+                <w:sz w:val="20"/>
+              </w:rPr>
+              <w:t>Enlisto las instrucciones</w:t>
+            </w:r>
           </w:p>
         </w:tc>
       </w:tr>
@@ -475,6 +505,14 @@
                 <w:sz w:val="20"/>
               </w:rPr>
             </w:pPr>
+            <w:r>
+              <w:rPr>
+                <w:i/>
+                <w:color w:val="FF0000"/>
+                <w:sz w:val="20"/>
+              </w:rPr>
+              <w:t>Paso las insturcciones a código</w:t>
+            </w:r>
           </w:p>
         </w:tc>
       </w:tr>
@@ -711,6 +749,126 @@
       <w:pPr>
         <w:pStyle w:val="Sinespaciado"/>
       </w:pPr>
+      <w:r>
+        <w:t xml:space="preserve"> </w:t>
+      </w:r>
+    </w:p>
+    <w:p>
+      <w:pPr>
+        <w:pStyle w:val="Sinespaciado"/>
+      </w:pPr>
+      <w:r>
+        <w:t>Alejandro y Benito (NO COCHE, NO AVIÓN)</w:t>
+      </w:r>
+    </w:p>
+    <w:p>
+      <w:pPr>
+        <w:pStyle w:val="Sinespaciado"/>
+      </w:pPr>
+      <w:r>
+        <w:t xml:space="preserve">Andrés (AVIÓN) </w:t>
+      </w:r>
+    </w:p>
+    <w:p>
+      <w:pPr>
+        <w:pStyle w:val="Sinespaciado"/>
+      </w:pPr>
+      <w:r>
+        <w:t>Carlos (NO AVIÓN)</w:t>
+      </w:r>
+    </w:p>
+    <w:p>
+      <w:pPr>
+        <w:pStyle w:val="Sinespaciado"/>
+      </w:pPr>
+      <w:r>
+        <w:t xml:space="preserve">Darío </w:t>
+      </w:r>
+    </w:p>
+    <w:p>
+      <w:pPr>
+        <w:pStyle w:val="Sinespaciado"/>
+      </w:pPr>
+      <w:r>
+        <w:t>Tomás</w:t>
+      </w:r>
+    </w:p>
+    <w:p>
+      <w:pPr>
+        <w:pStyle w:val="Sinespaciado"/>
+      </w:pPr>
+    </w:p>
+    <w:p>
+      <w:pPr>
+        <w:pStyle w:val="Sinespaciado"/>
+      </w:pPr>
+      <w:r>
+        <w:t xml:space="preserve">Si Darío no acompaña a Carlos, quien no usa avión, significa que Darío viaja con Andrés, quién si usa avión. </w:t>
+      </w:r>
+    </w:p>
+    <w:p>
+      <w:pPr>
+        <w:pStyle w:val="Sinespaciado"/>
+      </w:pPr>
+    </w:p>
+    <w:p>
+      <w:pPr>
+        <w:pStyle w:val="Sinespaciado"/>
+      </w:pPr>
+      <w:r>
+        <w:t>Alejandro y Benito (NO COCHE, NO AVIÓN)</w:t>
+      </w:r>
+    </w:p>
+    <w:p>
+      <w:pPr>
+        <w:pStyle w:val="Sinespaciado"/>
+      </w:pPr>
+      <w:r>
+        <w:t>Andrés y Darío (AVIÓN)</w:t>
+      </w:r>
+    </w:p>
+    <w:p>
+      <w:pPr>
+        <w:pStyle w:val="Sinespaciado"/>
+      </w:pPr>
+    </w:p>
+    <w:p>
+      <w:pPr>
+        <w:pStyle w:val="Sinespaciado"/>
+      </w:pPr>
+      <w:r>
+        <w:t>Por lo tanto solo queda Carlos, quien no usa avión, y Tomás que se fue con él en avión.</w:t>
+      </w:r>
+    </w:p>
+    <w:p>
+      <w:pPr>
+        <w:pStyle w:val="Sinespaciado"/>
+      </w:pPr>
+    </w:p>
+    <w:p>
+      <w:pPr>
+        <w:pStyle w:val="Sinespaciado"/>
+      </w:pPr>
+      <w:r>
+        <w:t>Alejandro y Benito (NO COCHE, NO AVIÓN)</w:t>
+      </w:r>
+    </w:p>
+    <w:p>
+      <w:pPr>
+        <w:pStyle w:val="Sinespaciado"/>
+      </w:pPr>
+      <w:r>
+        <w:lastRenderedPageBreak/>
+        <w:t>Andrés y Darío (AVIÓN)</w:t>
+      </w:r>
+    </w:p>
+    <w:p>
+      <w:pPr>
+        <w:pStyle w:val="Sinespaciado"/>
+      </w:pPr>
+      <w:r>
+        <w:t>Carlos y Tomás (Coche)</w:t>
+      </w:r>
     </w:p>
     <w:p>
       <w:pPr>
@@ -830,6 +988,13 @@
               </w:rPr>
               <w:t>Entradas:</w:t>
             </w:r>
+            <w:r>
+              <w:rPr>
+                <w:color w:val="C00000"/>
+                <w:sz w:val="20"/>
+              </w:rPr>
+              <w:t xml:space="preserve"> años, meses</w:t>
+            </w:r>
           </w:p>
           <w:p>
             <w:pPr>
@@ -846,6 +1011,13 @@
               </w:rPr>
               <w:t>Salidas:</w:t>
             </w:r>
+            <w:r>
+              <w:rPr>
+                <w:color w:val="C00000"/>
+                <w:sz w:val="20"/>
+              </w:rPr>
+              <w:t xml:space="preserve"> días</w:t>
+            </w:r>
           </w:p>
           <w:p>
             <w:pPr>
@@ -862,6 +1034,13 @@
                 <w:sz w:val="20"/>
               </w:rPr>
               <w:t>Relación E/S:</w:t>
+            </w:r>
+            <w:r>
+              <w:rPr>
+                <w:color w:val="C00000"/>
+                <w:sz w:val="20"/>
+              </w:rPr>
+              <w:t xml:space="preserve"> </w:t>
             </w:r>
           </w:p>
         </w:tc>
@@ -915,6 +1094,266 @@
               </w:rPr>
             </w:pPr>
           </w:p>
+          <w:p>
+            <w:pPr>
+              <w:pStyle w:val="Sinespaciado"/>
+              <w:numPr>
+                <w:ilvl w:val="0"/>
+                <w:numId w:val="2"/>
+              </w:numPr>
+              <w:rPr>
+                <w:b/>
+                <w:color w:val="C00000"/>
+                <w:sz w:val="20"/>
+              </w:rPr>
+            </w:pPr>
+            <w:r>
+              <w:rPr>
+                <w:b/>
+                <w:color w:val="C00000"/>
+                <w:sz w:val="20"/>
+              </w:rPr>
+              <w:t>Pedir el numero de años que ha vivido (a)</w:t>
+            </w:r>
+          </w:p>
+          <w:p>
+            <w:pPr>
+              <w:pStyle w:val="Sinespaciado"/>
+              <w:numPr>
+                <w:ilvl w:val="0"/>
+                <w:numId w:val="2"/>
+              </w:numPr>
+              <w:rPr>
+                <w:b/>
+                <w:color w:val="C00000"/>
+                <w:sz w:val="20"/>
+              </w:rPr>
+            </w:pPr>
+            <w:r>
+              <w:rPr>
+                <w:b/>
+                <w:color w:val="C00000"/>
+                <w:sz w:val="20"/>
+              </w:rPr>
+              <w:t>Pedir el numero de meses que ha vivido (m)</w:t>
+            </w:r>
+          </w:p>
+          <w:p>
+            <w:pPr>
+              <w:pStyle w:val="Sinespaciado"/>
+              <w:numPr>
+                <w:ilvl w:val="0"/>
+                <w:numId w:val="2"/>
+              </w:numPr>
+              <w:rPr>
+                <w:b/>
+                <w:color w:val="C00000"/>
+                <w:sz w:val="20"/>
+              </w:rPr>
+            </w:pPr>
+            <w:r>
+              <w:rPr>
+                <w:b/>
+                <w:color w:val="C00000"/>
+                <w:sz w:val="20"/>
+              </w:rPr>
+              <w:t>Díasaños= m*365</w:t>
+            </w:r>
+          </w:p>
+          <w:p>
+            <w:pPr>
+              <w:pStyle w:val="Sinespaciado"/>
+              <w:numPr>
+                <w:ilvl w:val="0"/>
+                <w:numId w:val="2"/>
+              </w:numPr>
+              <w:rPr>
+                <w:b/>
+                <w:color w:val="C00000"/>
+                <w:sz w:val="20"/>
+              </w:rPr>
+            </w:pPr>
+            <w:r>
+              <w:rPr>
+                <w:b/>
+                <w:color w:val="C00000"/>
+                <w:sz w:val="20"/>
+              </w:rPr>
+              <w:t>Diasmeses=a*30</w:t>
+            </w:r>
+          </w:p>
+          <w:p>
+            <w:pPr>
+              <w:pStyle w:val="Sinespaciado"/>
+              <w:numPr>
+                <w:ilvl w:val="0"/>
+                <w:numId w:val="2"/>
+              </w:numPr>
+              <w:rPr>
+                <w:b/>
+                <w:color w:val="C00000"/>
+                <w:sz w:val="20"/>
+              </w:rPr>
+            </w:pPr>
+            <w:r>
+              <w:rPr>
+                <w:b/>
+                <w:color w:val="C00000"/>
+                <w:sz w:val="20"/>
+              </w:rPr>
+              <w:t>Diastotales=diasaños+diasmeses</w:t>
+            </w:r>
+          </w:p>
+          <w:p>
+            <w:pPr>
+              <w:pStyle w:val="Sinespaciado"/>
+              <w:numPr>
+                <w:ilvl w:val="0"/>
+                <w:numId w:val="2"/>
+              </w:numPr>
+              <w:rPr>
+                <w:b/>
+                <w:color w:val="C00000"/>
+                <w:sz w:val="20"/>
+              </w:rPr>
+            </w:pPr>
+            <w:r>
+              <w:rPr>
+                <w:b/>
+                <w:color w:val="C00000"/>
+                <w:sz w:val="20"/>
+              </w:rPr>
+              <w:t>Imprimir</w:t>
+            </w:r>
+          </w:p>
+          <w:p>
+            <w:pPr>
+              <w:pStyle w:val="Sinespaciado"/>
+              <w:rPr>
+                <w:b/>
+                <w:color w:val="C00000"/>
+                <w:sz w:val="20"/>
+              </w:rPr>
+            </w:pPr>
+          </w:p>
+          <w:p>
+            <w:pPr>
+              <w:pStyle w:val="Sinespaciado"/>
+              <w:rPr>
+                <w:b/>
+                <w:color w:val="C00000"/>
+                <w:sz w:val="20"/>
+              </w:rPr>
+            </w:pPr>
+            <w:r>
+              <w:rPr>
+                <w:b/>
+                <w:color w:val="C00000"/>
+                <w:sz w:val="20"/>
+              </w:rPr>
+              <w:t>A=int(input(“¿Cuántos años tienes?”))</w:t>
+            </w:r>
+          </w:p>
+          <w:p>
+            <w:pPr>
+              <w:pStyle w:val="Sinespaciado"/>
+              <w:rPr>
+                <w:b/>
+                <w:color w:val="C00000"/>
+                <w:sz w:val="20"/>
+              </w:rPr>
+            </w:pPr>
+            <w:r>
+              <w:rPr>
+                <w:b/>
+                <w:color w:val="C00000"/>
+                <w:sz w:val="20"/>
+              </w:rPr>
+              <w:t>M=int(imput(“¿Cuántos meses tienes?”))</w:t>
+            </w:r>
+          </w:p>
+          <w:p>
+            <w:pPr>
+              <w:pStyle w:val="Sinespaciado"/>
+              <w:rPr>
+                <w:b/>
+                <w:color w:val="C00000"/>
+                <w:sz w:val="20"/>
+              </w:rPr>
+            </w:pPr>
+            <w:r>
+              <w:rPr>
+                <w:b/>
+                <w:color w:val="C00000"/>
+                <w:sz w:val="20"/>
+              </w:rPr>
+              <w:t>Díasaños= m*365</w:t>
+            </w:r>
+          </w:p>
+          <w:p>
+            <w:pPr>
+              <w:pStyle w:val="Sinespaciado"/>
+              <w:rPr>
+                <w:b/>
+                <w:color w:val="C00000"/>
+                <w:sz w:val="20"/>
+              </w:rPr>
+            </w:pPr>
+            <w:r>
+              <w:rPr>
+                <w:b/>
+                <w:color w:val="C00000"/>
+                <w:sz w:val="20"/>
+              </w:rPr>
+              <w:t>Diasmeses=a*30</w:t>
+            </w:r>
+          </w:p>
+          <w:p>
+            <w:pPr>
+              <w:pStyle w:val="Sinespaciado"/>
+              <w:rPr>
+                <w:b/>
+                <w:color w:val="C00000"/>
+                <w:sz w:val="20"/>
+              </w:rPr>
+            </w:pPr>
+            <w:r>
+              <w:rPr>
+                <w:b/>
+                <w:color w:val="C00000"/>
+                <w:sz w:val="20"/>
+              </w:rPr>
+              <w:t>Diastotales=diasaños+diasmeses</w:t>
+            </w:r>
+          </w:p>
+          <w:p>
+            <w:pPr>
+              <w:pStyle w:val="Sinespaciado"/>
+              <w:rPr>
+                <w:b/>
+                <w:color w:val="C00000"/>
+                <w:sz w:val="20"/>
+              </w:rPr>
+            </w:pPr>
+            <w:r>
+              <w:rPr>
+                <w:b/>
+                <w:color w:val="C00000"/>
+                <w:sz w:val="20"/>
+              </w:rPr>
+              <w:t>Print(“Tienes”, diastotales, “días viviendo”)</w:t>
+            </w:r>
+          </w:p>
+          <w:p>
+            <w:pPr>
+              <w:pStyle w:val="Sinespaciado"/>
+              <w:rPr>
+                <w:b/>
+                <w:color w:val="C00000"/>
+                <w:sz w:val="20"/>
+              </w:rPr>
+            </w:pPr>
+          </w:p>
         </w:tc>
       </w:tr>
     </w:tbl>
@@ -922,21 +1361,8 @@
       <w:pPr>
         <w:pStyle w:val="Sinespaciado"/>
       </w:pPr>
-    </w:p>
-    <w:p>
-      <w:pPr>
-        <w:pStyle w:val="Sinespaciado"/>
-      </w:pPr>
-    </w:p>
-    <w:p>
-      <w:pPr>
-        <w:pStyle w:val="Sinespaciado"/>
-      </w:pPr>
-    </w:p>
-    <w:p>
-      <w:pPr>
-        <w:pStyle w:val="Sinespaciado"/>
-      </w:pPr>
+      <w:bookmarkStart w:id="0" w:name="_GoBack"/>
+      <w:bookmarkEnd w:id="0"/>
     </w:p>
     <w:p>
       <w:pPr>
@@ -949,7 +1375,6 @@
         <w:rPr>
           <w:i/>
         </w:rPr>
-        <w:lastRenderedPageBreak/>
         <w:t>6. EXTRA.</w:t>
       </w:r>
     </w:p>
@@ -1009,8 +1434,6 @@
         </w:rPr>
         <w:t>5</w:t>
       </w:r>
-      <w:bookmarkStart w:id="0" w:name="_GoBack"/>
-      <w:bookmarkEnd w:id="0"/>
       <w:r>
         <w:rPr>
           <w:i/>
@@ -1110,6 +1533,13 @@
               </w:rPr>
               <w:t>Entradas:</w:t>
             </w:r>
+            <w:r>
+              <w:rPr>
+                <w:color w:val="C00000"/>
+                <w:sz w:val="20"/>
+              </w:rPr>
+              <w:t xml:space="preserve"> estrellado, revuelto</w:t>
+            </w:r>
           </w:p>
           <w:p>
             <w:pPr>
@@ -1125,6 +1555,13 @@
                 <w:sz w:val="20"/>
               </w:rPr>
               <w:t>Salidas:</w:t>
+            </w:r>
+            <w:r>
+              <w:rPr>
+                <w:color w:val="C00000"/>
+                <w:sz w:val="20"/>
+              </w:rPr>
+              <w:t xml:space="preserve"> instrucciones del huevo</w:t>
             </w:r>
           </w:p>
           <w:p>
@@ -1178,6 +1615,138 @@
                 <w:sz w:val="20"/>
               </w:rPr>
             </w:pPr>
+            <w:r>
+              <w:rPr>
+                <w:b/>
+                <w:color w:val="C00000"/>
+                <w:sz w:val="20"/>
+              </w:rPr>
+              <w:t>A= int(input(“Teclea 1 si qieres huevo estrellado o teclea 2 si quieres huevo revuelto”))</w:t>
+            </w:r>
+          </w:p>
+          <w:p>
+            <w:pPr>
+              <w:pStyle w:val="Sinespaciado"/>
+              <w:rPr>
+                <w:b/>
+                <w:color w:val="C00000"/>
+                <w:sz w:val="20"/>
+              </w:rPr>
+            </w:pPr>
+            <w:r>
+              <w:rPr>
+                <w:b/>
+                <w:color w:val="C00000"/>
+                <w:sz w:val="20"/>
+              </w:rPr>
+              <w:t>If( A==1)</w:t>
+            </w:r>
+          </w:p>
+          <w:p>
+            <w:pPr>
+              <w:pStyle w:val="Sinespaciado"/>
+              <w:rPr>
+                <w:b/>
+                <w:color w:val="C00000"/>
+                <w:sz w:val="20"/>
+              </w:rPr>
+            </w:pPr>
+            <w:r>
+              <w:rPr>
+                <w:b/>
+                <w:color w:val="C00000"/>
+                <w:sz w:val="20"/>
+              </w:rPr>
+              <w:t>Print(“Toma el aceite y esparce un chorrito sobre el sartén, espera 1 minuto, agarra un huevo y esparce la llema y la clara sobre el sartén, espera a que se cosa 4 minutos, con una espátula agarra el huevo y ponlo sobre el plato”)</w:t>
+            </w:r>
+          </w:p>
+          <w:p>
+            <w:pPr>
+              <w:pStyle w:val="Sinespaciado"/>
+              <w:rPr>
+                <w:b/>
+                <w:color w:val="C00000"/>
+                <w:sz w:val="20"/>
+              </w:rPr>
+            </w:pPr>
+            <w:r>
+              <w:rPr>
+                <w:b/>
+                <w:color w:val="C00000"/>
+                <w:sz w:val="20"/>
+              </w:rPr>
+              <w:t>If(A==2)</w:t>
+            </w:r>
+          </w:p>
+          <w:p>
+            <w:pPr>
+              <w:pStyle w:val="Sinespaciado"/>
+              <w:rPr>
+                <w:b/>
+                <w:color w:val="C00000"/>
+                <w:sz w:val="20"/>
+              </w:rPr>
+            </w:pPr>
+            <w:r>
+              <w:rPr>
+                <w:b/>
+                <w:color w:val="C00000"/>
+                <w:sz w:val="20"/>
+              </w:rPr>
+              <w:t xml:space="preserve">Print(“Toma el aceite y esparce un chorrito sobre el sartén, espera 1 minuto, agarra un huevo y esparce la llema y la clara sobre el sartén, </w:t>
+            </w:r>
+            <w:r>
+              <w:rPr>
+                <w:b/>
+                <w:color w:val="C00000"/>
+                <w:sz w:val="20"/>
+              </w:rPr>
+              <w:t xml:space="preserve">inmediatamente revuelve con una espátula, </w:t>
+            </w:r>
+            <w:r>
+              <w:rPr>
+                <w:b/>
+                <w:color w:val="C00000"/>
+                <w:sz w:val="20"/>
+              </w:rPr>
+              <w:t xml:space="preserve">espera a que se cosa 4 minutos, con </w:t>
+            </w:r>
+            <w:r>
+              <w:rPr>
+                <w:b/>
+                <w:color w:val="C00000"/>
+                <w:sz w:val="20"/>
+              </w:rPr>
+              <w:t>la</w:t>
+            </w:r>
+            <w:r>
+              <w:rPr>
+                <w:b/>
+                <w:color w:val="C00000"/>
+                <w:sz w:val="20"/>
+              </w:rPr>
+              <w:t xml:space="preserve"> espátula agarra el huevo y ponlo sobre el plato”)</w:t>
+            </w:r>
+          </w:p>
+          <w:p>
+            <w:pPr>
+              <w:pStyle w:val="Sinespaciado"/>
+              <w:rPr>
+                <w:b/>
+                <w:color w:val="C00000"/>
+                <w:sz w:val="20"/>
+              </w:rPr>
+            </w:pPr>
+          </w:p>
+          <w:p>
+            <w:pPr>
+              <w:pStyle w:val="Sinespaciado"/>
+              <w:rPr>
+                <w:b/>
+                <w:color w:val="C00000"/>
+                <w:sz w:val="20"/>
+              </w:rPr>
+            </w:pPr>
           </w:p>
         </w:tc>
       </w:tr>
@@ -1206,11 +1775,17 @@
             <w:pPr>
               <w:pStyle w:val="Sinespaciado"/>
               <w:rPr>
-                <w:b/>
-                <w:color w:val="C00000"/>
-                <w:sz w:val="20"/>
-              </w:rPr>
-            </w:pPr>
+                <w:color w:val="000000" w:themeColor="text1"/>
+                <w:sz w:val="20"/>
+              </w:rPr>
+            </w:pPr>
+            <w:r>
+              <w:rPr>
+                <w:color w:val="000000" w:themeColor="text1"/>
+                <w:sz w:val="20"/>
+              </w:rPr>
+              <w:t>Que ahora la instrucción es para un robot, no para un humano.</w:t>
+            </w:r>
           </w:p>
         </w:tc>
       </w:tr>
@@ -1236,6 +1811,362 @@
 <file path=word/numbering.xml><?xml version="1.0" encoding="utf-8"?>
 <w:numbering xmlns:wpc="http://schemas.microsoft.com/office/word/2010/wordprocessingCanvas" xmlns:cx="http://schemas.microsoft.com/office/drawing/2014/chartex" xmlns:cx1="http://schemas.microsoft.com/office/drawing/2015/9/8/chartex" xmlns:cx2="http://schemas.microsoft.com/office/drawing/2015/10/21/chartex" xmlns:cx3="http://schemas.microsoft.com/office/drawing/2016/5/9/chartex" xmlns:cx4="http://schemas.microsoft.com/office/drawing/2016/5/10/chartex" xmlns:cx5="http://schemas.microsoft.com/office/drawing/2016/5/11/chartex" xmlns:cx6="http://schemas.microsoft.com/office/drawing/2016/5/12/chartex" xmlns:cx7="http://schemas.microsoft.com/office/drawing/2016/5/13/chartex" xmlns:cx8="http://schemas.microsoft.com/office/drawing/2016/5/14/chartex" xmlns:mc="http://schemas.openxmlformats.org/markup-compatibility/2006" xmlns:aink="http://schemas.microsoft.com/office/drawing/2016/ink" xmlns:am3d="http://schemas.microsoft.com/office/drawing/2017/model3d" xmlns:o="urn:schemas-microsoft-com:office:office" xmlns:r="http://schemas.openxmlformats.org/officeDocument/2006/relationships" xmlns:m="http://schemas.openxmlformats.org/officeDocument/2006/math" xmlns:v="urn:schemas-microsoft-com:vml" xmlns:wp14="http://schemas.microsoft.com/office/word/2010/wordprocessingDrawing" xmlns:wp="http://schemas.openxmlformats.org/drawingml/2006/wordprocessingDrawing" xmlns:w10="urn:schemas-microsoft-com:office:word" xmlns:w="http://schemas.openxmlformats.org/wordprocessingml/2006/main" xmlns:w14="http://schemas.microsoft.com/office/word/2010/wordml" xmlns:w15="http://schemas.microsoft.com/office/word/2012/wordml" xmlns:w16cid="http://schemas.microsoft.com/office/word/2016/wordml/cid" xmlns:w16se="http://schemas.microsoft.com/office/word/2015/wordml/symex" xmlns:wpg="http://schemas.microsoft.com/office/word/2010/wordprocessingGroup" xmlns:wpi="http://schemas.microsoft.com/office/word/2010/wordprocessingInk" xmlns:wne="http://schemas.microsoft.com/office/word/2006/wordml" xmlns:wps="http://schemas.microsoft.com/office/word/2010/wordprocessingShape" mc:Ignorable="w14 w15 w16se w16cid wp14">
   <w:abstractNum w:abstractNumId="0" w15:restartNumberingAfterBreak="0">
+    <w:nsid w:val="19B02067"/>
+    <w:multiLevelType w:val="hybridMultilevel"/>
+    <w:tmpl w:val="E2A20DF8"/>
+    <w:lvl w:ilvl="0" w:tplc="080A000F">
+      <w:start w:val="1"/>
+      <w:numFmt w:val="decimal"/>
+      <w:lvlText w:val="%1."/>
+      <w:lvlJc w:val="left"/>
+      <w:pPr>
+        <w:ind w:left="720" w:hanging="360"/>
+      </w:pPr>
+      <w:rPr>
+        <w:rFonts w:hint="default"/>
+      </w:rPr>
+    </w:lvl>
+    <w:lvl w:ilvl="1" w:tplc="080A0019" w:tentative="1">
+      <w:start w:val="1"/>
+      <w:numFmt w:val="lowerLetter"/>
+      <w:lvlText w:val="%2."/>
+      <w:lvlJc w:val="left"/>
+      <w:pPr>
+        <w:ind w:left="1440" w:hanging="360"/>
+      </w:pPr>
+    </w:lvl>
+    <w:lvl w:ilvl="2" w:tplc="080A001B" w:tentative="1">
+      <w:start w:val="1"/>
+      <w:numFmt w:val="lowerRoman"/>
+      <w:lvlText w:val="%3."/>
+      <w:lvlJc w:val="right"/>
+      <w:pPr>
+        <w:ind w:left="2160" w:hanging="180"/>
+      </w:pPr>
+    </w:lvl>
+    <w:lvl w:ilvl="3" w:tplc="080A000F" w:tentative="1">
+      <w:start w:val="1"/>
+      <w:numFmt w:val="decimal"/>
+      <w:lvlText w:val="%4."/>
+      <w:lvlJc w:val="left"/>
+      <w:pPr>
+        <w:ind w:left="2880" w:hanging="360"/>
+      </w:pPr>
+    </w:lvl>
+    <w:lvl w:ilvl="4" w:tplc="080A0019" w:tentative="1">
+      <w:start w:val="1"/>
+      <w:numFmt w:val="lowerLetter"/>
+      <w:lvlText w:val="%5."/>
+      <w:lvlJc w:val="left"/>
+      <w:pPr>
+        <w:ind w:left="3600" w:hanging="360"/>
+      </w:pPr>
+    </w:lvl>
+    <w:lvl w:ilvl="5" w:tplc="080A001B" w:tentative="1">
+      <w:start w:val="1"/>
+      <w:numFmt w:val="lowerRoman"/>
+      <w:lvlText w:val="%6."/>
+      <w:lvlJc w:val="right"/>
+      <w:pPr>
+        <w:ind w:left="4320" w:hanging="180"/>
+      </w:pPr>
+    </w:lvl>
+    <w:lvl w:ilvl="6" w:tplc="080A000F" w:tentative="1">
+      <w:start w:val="1"/>
+      <w:numFmt w:val="decimal"/>
+      <w:lvlText w:val="%7."/>
+      <w:lvlJc w:val="left"/>
+      <w:pPr>
+        <w:ind w:left="5040" w:hanging="360"/>
+      </w:pPr>
+    </w:lvl>
+    <w:lvl w:ilvl="7" w:tplc="080A0019" w:tentative="1">
+      <w:start w:val="1"/>
+      <w:numFmt w:val="lowerLetter"/>
+      <w:lvlText w:val="%8."/>
+      <w:lvlJc w:val="left"/>
+      <w:pPr>
+        <w:ind w:left="5760" w:hanging="360"/>
+      </w:pPr>
+    </w:lvl>
+    <w:lvl w:ilvl="8" w:tplc="080A001B" w:tentative="1">
+      <w:start w:val="1"/>
+      <w:numFmt w:val="lowerRoman"/>
+      <w:lvlText w:val="%9."/>
+      <w:lvlJc w:val="right"/>
+      <w:pPr>
+        <w:ind w:left="6480" w:hanging="180"/>
+      </w:pPr>
+    </w:lvl>
+  </w:abstractNum>
+  <w:abstractNum w:abstractNumId="1" w15:restartNumberingAfterBreak="0">
+    <w:nsid w:val="1C4F29FE"/>
+    <w:multiLevelType w:val="hybridMultilevel"/>
+    <w:tmpl w:val="E2A20DF8"/>
+    <w:lvl w:ilvl="0" w:tplc="080A000F">
+      <w:start w:val="1"/>
+      <w:numFmt w:val="decimal"/>
+      <w:lvlText w:val="%1."/>
+      <w:lvlJc w:val="left"/>
+      <w:pPr>
+        <w:ind w:left="720" w:hanging="360"/>
+      </w:pPr>
+      <w:rPr>
+        <w:rFonts w:hint="default"/>
+      </w:rPr>
+    </w:lvl>
+    <w:lvl w:ilvl="1" w:tplc="080A0019" w:tentative="1">
+      <w:start w:val="1"/>
+      <w:numFmt w:val="lowerLetter"/>
+      <w:lvlText w:val="%2."/>
+      <w:lvlJc w:val="left"/>
+      <w:pPr>
+        <w:ind w:left="1440" w:hanging="360"/>
+      </w:pPr>
+    </w:lvl>
+    <w:lvl w:ilvl="2" w:tplc="080A001B" w:tentative="1">
+      <w:start w:val="1"/>
+      <w:numFmt w:val="lowerRoman"/>
+      <w:lvlText w:val="%3."/>
+      <w:lvlJc w:val="right"/>
+      <w:pPr>
+        <w:ind w:left="2160" w:hanging="180"/>
+      </w:pPr>
+    </w:lvl>
+    <w:lvl w:ilvl="3" w:tplc="080A000F" w:tentative="1">
+      <w:start w:val="1"/>
+      <w:numFmt w:val="decimal"/>
+      <w:lvlText w:val="%4."/>
+      <w:lvlJc w:val="left"/>
+      <w:pPr>
+        <w:ind w:left="2880" w:hanging="360"/>
+      </w:pPr>
+    </w:lvl>
+    <w:lvl w:ilvl="4" w:tplc="080A0019" w:tentative="1">
+      <w:start w:val="1"/>
+      <w:numFmt w:val="lowerLetter"/>
+      <w:lvlText w:val="%5."/>
+      <w:lvlJc w:val="left"/>
+      <w:pPr>
+        <w:ind w:left="3600" w:hanging="360"/>
+      </w:pPr>
+    </w:lvl>
+    <w:lvl w:ilvl="5" w:tplc="080A001B" w:tentative="1">
+      <w:start w:val="1"/>
+      <w:numFmt w:val="lowerRoman"/>
+      <w:lvlText w:val="%6."/>
+      <w:lvlJc w:val="right"/>
+      <w:pPr>
+        <w:ind w:left="4320" w:hanging="180"/>
+      </w:pPr>
+    </w:lvl>
+    <w:lvl w:ilvl="6" w:tplc="080A000F" w:tentative="1">
+      <w:start w:val="1"/>
+      <w:numFmt w:val="decimal"/>
+      <w:lvlText w:val="%7."/>
+      <w:lvlJc w:val="left"/>
+      <w:pPr>
+        <w:ind w:left="5040" w:hanging="360"/>
+      </w:pPr>
+    </w:lvl>
+    <w:lvl w:ilvl="7" w:tplc="080A0019" w:tentative="1">
+      <w:start w:val="1"/>
+      <w:numFmt w:val="lowerLetter"/>
+      <w:lvlText w:val="%8."/>
+      <w:lvlJc w:val="left"/>
+      <w:pPr>
+        <w:ind w:left="5760" w:hanging="360"/>
+      </w:pPr>
+    </w:lvl>
+    <w:lvl w:ilvl="8" w:tplc="080A001B" w:tentative="1">
+      <w:start w:val="1"/>
+      <w:numFmt w:val="lowerRoman"/>
+      <w:lvlText w:val="%9."/>
+      <w:lvlJc w:val="right"/>
+      <w:pPr>
+        <w:ind w:left="6480" w:hanging="180"/>
+      </w:pPr>
+    </w:lvl>
+  </w:abstractNum>
+  <w:abstractNum w:abstractNumId="2" w15:restartNumberingAfterBreak="0">
+    <w:nsid w:val="208B2507"/>
+    <w:multiLevelType w:val="hybridMultilevel"/>
+    <w:tmpl w:val="E2A20DF8"/>
+    <w:lvl w:ilvl="0" w:tplc="080A000F">
+      <w:start w:val="1"/>
+      <w:numFmt w:val="decimal"/>
+      <w:lvlText w:val="%1."/>
+      <w:lvlJc w:val="left"/>
+      <w:pPr>
+        <w:ind w:left="720" w:hanging="360"/>
+      </w:pPr>
+      <w:rPr>
+        <w:rFonts w:hint="default"/>
+      </w:rPr>
+    </w:lvl>
+    <w:lvl w:ilvl="1" w:tplc="080A0019" w:tentative="1">
+      <w:start w:val="1"/>
+      <w:numFmt w:val="lowerLetter"/>
+      <w:lvlText w:val="%2."/>
+      <w:lvlJc w:val="left"/>
+      <w:pPr>
+        <w:ind w:left="1440" w:hanging="360"/>
+      </w:pPr>
+    </w:lvl>
+    <w:lvl w:ilvl="2" w:tplc="080A001B" w:tentative="1">
+      <w:start w:val="1"/>
+      <w:numFmt w:val="lowerRoman"/>
+      <w:lvlText w:val="%3."/>
+      <w:lvlJc w:val="right"/>
+      <w:pPr>
+        <w:ind w:left="2160" w:hanging="180"/>
+      </w:pPr>
+    </w:lvl>
+    <w:lvl w:ilvl="3" w:tplc="080A000F" w:tentative="1">
+      <w:start w:val="1"/>
+      <w:numFmt w:val="decimal"/>
+      <w:lvlText w:val="%4."/>
+      <w:lvlJc w:val="left"/>
+      <w:pPr>
+        <w:ind w:left="2880" w:hanging="360"/>
+      </w:pPr>
+    </w:lvl>
+    <w:lvl w:ilvl="4" w:tplc="080A0019" w:tentative="1">
+      <w:start w:val="1"/>
+      <w:numFmt w:val="lowerLetter"/>
+      <w:lvlText w:val="%5."/>
+      <w:lvlJc w:val="left"/>
+      <w:pPr>
+        <w:ind w:left="3600" w:hanging="360"/>
+      </w:pPr>
+    </w:lvl>
+    <w:lvl w:ilvl="5" w:tplc="080A001B" w:tentative="1">
+      <w:start w:val="1"/>
+      <w:numFmt w:val="lowerRoman"/>
+      <w:lvlText w:val="%6."/>
+      <w:lvlJc w:val="right"/>
+      <w:pPr>
+        <w:ind w:left="4320" w:hanging="180"/>
+      </w:pPr>
+    </w:lvl>
+    <w:lvl w:ilvl="6" w:tplc="080A000F" w:tentative="1">
+      <w:start w:val="1"/>
+      <w:numFmt w:val="decimal"/>
+      <w:lvlText w:val="%7."/>
+      <w:lvlJc w:val="left"/>
+      <w:pPr>
+        <w:ind w:left="5040" w:hanging="360"/>
+      </w:pPr>
+    </w:lvl>
+    <w:lvl w:ilvl="7" w:tplc="080A0019" w:tentative="1">
+      <w:start w:val="1"/>
+      <w:numFmt w:val="lowerLetter"/>
+      <w:lvlText w:val="%8."/>
+      <w:lvlJc w:val="left"/>
+      <w:pPr>
+        <w:ind w:left="5760" w:hanging="360"/>
+      </w:pPr>
+    </w:lvl>
+    <w:lvl w:ilvl="8" w:tplc="080A001B" w:tentative="1">
+      <w:start w:val="1"/>
+      <w:numFmt w:val="lowerRoman"/>
+      <w:lvlText w:val="%9."/>
+      <w:lvlJc w:val="right"/>
+      <w:pPr>
+        <w:ind w:left="6480" w:hanging="180"/>
+      </w:pPr>
+    </w:lvl>
+  </w:abstractNum>
+  <w:abstractNum w:abstractNumId="3" w15:restartNumberingAfterBreak="0">
+    <w:nsid w:val="2A19390E"/>
+    <w:multiLevelType w:val="hybridMultilevel"/>
+    <w:tmpl w:val="E2A20DF8"/>
+    <w:lvl w:ilvl="0" w:tplc="080A000F">
+      <w:start w:val="1"/>
+      <w:numFmt w:val="decimal"/>
+      <w:lvlText w:val="%1."/>
+      <w:lvlJc w:val="left"/>
+      <w:pPr>
+        <w:ind w:left="720" w:hanging="360"/>
+      </w:pPr>
+      <w:rPr>
+        <w:rFonts w:hint="default"/>
+      </w:rPr>
+    </w:lvl>
+    <w:lvl w:ilvl="1" w:tplc="080A0019" w:tentative="1">
+      <w:start w:val="1"/>
+      <w:numFmt w:val="lowerLetter"/>
+      <w:lvlText w:val="%2."/>
+      <w:lvlJc w:val="left"/>
+      <w:pPr>
+        <w:ind w:left="1440" w:hanging="360"/>
+      </w:pPr>
+    </w:lvl>
+    <w:lvl w:ilvl="2" w:tplc="080A001B" w:tentative="1">
+      <w:start w:val="1"/>
+      <w:numFmt w:val="lowerRoman"/>
+      <w:lvlText w:val="%3."/>
+      <w:lvlJc w:val="right"/>
+      <w:pPr>
+        <w:ind w:left="2160" w:hanging="180"/>
+      </w:pPr>
+    </w:lvl>
+    <w:lvl w:ilvl="3" w:tplc="080A000F" w:tentative="1">
+      <w:start w:val="1"/>
+      <w:numFmt w:val="decimal"/>
+      <w:lvlText w:val="%4."/>
+      <w:lvlJc w:val="left"/>
+      <w:pPr>
+        <w:ind w:left="2880" w:hanging="360"/>
+      </w:pPr>
+    </w:lvl>
+    <w:lvl w:ilvl="4" w:tplc="080A0019" w:tentative="1">
+      <w:start w:val="1"/>
+      <w:numFmt w:val="lowerLetter"/>
+      <w:lvlText w:val="%5."/>
+      <w:lvlJc w:val="left"/>
+      <w:pPr>
+        <w:ind w:left="3600" w:hanging="360"/>
+      </w:pPr>
+    </w:lvl>
+    <w:lvl w:ilvl="5" w:tplc="080A001B" w:tentative="1">
+      <w:start w:val="1"/>
+      <w:numFmt w:val="lowerRoman"/>
+      <w:lvlText w:val="%6."/>
+      <w:lvlJc w:val="right"/>
+      <w:pPr>
+        <w:ind w:left="4320" w:hanging="180"/>
+      </w:pPr>
+    </w:lvl>
+    <w:lvl w:ilvl="6" w:tplc="080A000F" w:tentative="1">
+      <w:start w:val="1"/>
+      <w:numFmt w:val="decimal"/>
+      <w:lvlText w:val="%7."/>
+      <w:lvlJc w:val="left"/>
+      <w:pPr>
+        <w:ind w:left="5040" w:hanging="360"/>
+      </w:pPr>
+    </w:lvl>
+    <w:lvl w:ilvl="7" w:tplc="080A0019" w:tentative="1">
+      <w:start w:val="1"/>
+      <w:numFmt w:val="lowerLetter"/>
+      <w:lvlText w:val="%8."/>
+      <w:lvlJc w:val="left"/>
+      <w:pPr>
+        <w:ind w:left="5760" w:hanging="360"/>
+      </w:pPr>
+    </w:lvl>
+    <w:lvl w:ilvl="8" w:tplc="080A001B" w:tentative="1">
+      <w:start w:val="1"/>
+      <w:numFmt w:val="lowerRoman"/>
+      <w:lvlText w:val="%9."/>
+      <w:lvlJc w:val="right"/>
+      <w:pPr>
+        <w:ind w:left="6480" w:hanging="180"/>
+      </w:pPr>
+    </w:lvl>
+  </w:abstractNum>
+  <w:abstractNum w:abstractNumId="4" w15:restartNumberingAfterBreak="0">
     <w:nsid w:val="68432B4B"/>
     <w:multiLevelType w:val="hybridMultilevel"/>
     <w:tmpl w:val="25ACBC4A"/>
@@ -1322,7 +2253,19 @@
     </w:lvl>
   </w:abstractNum>
   <w:num w:numId="1">
+    <w:abstractNumId w:val="4"/>
+  </w:num>
+  <w:num w:numId="2">
+    <w:abstractNumId w:val="1"/>
+  </w:num>
+  <w:num w:numId="3">
+    <w:abstractNumId w:val="2"/>
+  </w:num>
+  <w:num w:numId="4">
     <w:abstractNumId w:val="0"/>
+  </w:num>
+  <w:num w:numId="5">
+    <w:abstractNumId w:val="3"/>
   </w:num>
 </w:numbering>
 </file>
@@ -1450,6 +2393,7 @@
     <w:lsdException w:name="HTML Sample" w:semiHidden="1" w:unhideWhenUsed="1"/>
     <w:lsdException w:name="HTML Typewriter" w:semiHidden="1" w:unhideWhenUsed="1"/>
     <w:lsdException w:name="HTML Variable" w:semiHidden="1" w:unhideWhenUsed="1"/>
+    <w:lsdException w:name="Normal Table" w:semiHidden="1" w:unhideWhenUsed="1"/>
     <w:lsdException w:name="annotation subject" w:semiHidden="1" w:unhideWhenUsed="1"/>
     <w:lsdException w:name="No List" w:semiHidden="1" w:unhideWhenUsed="1"/>
     <w:lsdException w:name="Outline List 1" w:semiHidden="1" w:unhideWhenUsed="1"/>
@@ -1496,8 +2440,10 @@
     <w:lsdException w:name="Table Subtle 2" w:semiHidden="1" w:unhideWhenUsed="1"/>
     <w:lsdException w:name="Table Web 1" w:semiHidden="1" w:unhideWhenUsed="1"/>
     <w:lsdException w:name="Table Web 2" w:semiHidden="1" w:unhideWhenUsed="1"/>
+    <w:lsdException w:name="Table Web 3" w:semiHidden="1" w:unhideWhenUsed="1"/>
     <w:lsdException w:name="Balloon Text" w:semiHidden="1" w:unhideWhenUsed="1"/>
     <w:lsdException w:name="Table Grid" w:uiPriority="59"/>
+    <w:lsdException w:name="Table Theme" w:semiHidden="1" w:unhideWhenUsed="1"/>
     <w:lsdException w:name="Placeholder Text" w:semiHidden="1"/>
     <w:lsdException w:name="No Spacing" w:uiPriority="1" w:qFormat="1"/>
     <w:lsdException w:name="Light Shading" w:uiPriority="60"/>
@@ -2067,7 +3013,7 @@
 </file>
 
 <file path=customXml/itemProps1.xml><?xml version="1.0" encoding="utf-8"?>
-<ds:datastoreItem xmlns:ds="http://schemas.openxmlformats.org/officeDocument/2006/customXml" ds:itemID="{7ED4FA3F-CAD3-304D-81EE-72F6B9F45E64}">
+<ds:datastoreItem xmlns:ds="http://schemas.openxmlformats.org/officeDocument/2006/customXml" ds:itemID="{FB661F72-5B19-554D-A197-DC5159C926EB}">
   <ds:schemaRefs>
     <ds:schemaRef ds:uri="http://schemas.openxmlformats.org/officeDocument/2006/bibliography"/>
   </ds:schemaRefs>

</xml_diff>